<commit_message>
Update Response to reviewers comments - 08.10.2019.docx
Simon added initial points to test system
</commit_message>
<xml_diff>
--- a/write-up/Response to reviewers comments - 08.10.2019.docx
+++ b/write-up/Response to reviewers comments - 08.10.2019.docx
@@ -1,6 +1,6 @@
 
 <file path=word/document.xml><?xml version="1.0" encoding="utf-8"?>
-<w:document xmlns:wpc="http://schemas.microsoft.com/office/word/2010/wordprocessingCanvas" xmlns:cx="http://schemas.microsoft.com/office/drawing/2014/chartex" xmlns:cx1="http://schemas.microsoft.com/office/drawing/2015/9/8/chartex" xmlns:cx2="http://schemas.microsoft.com/office/drawing/2015/10/21/chartex" xmlns:cx3="http://schemas.microsoft.com/office/drawing/2016/5/9/chartex" xmlns:cx4="http://schemas.microsoft.com/office/drawing/2016/5/10/chartex" xmlns:cx5="http://schemas.microsoft.com/office/drawing/2016/5/11/chartex" xmlns:cx6="http://schemas.microsoft.com/office/drawing/2016/5/12/chartex" xmlns:cx7="http://schemas.microsoft.com/office/drawing/2016/5/13/chartex" xmlns:cx8="http://schemas.microsoft.com/office/drawing/2016/5/14/chartex" xmlns:mc="http://schemas.openxmlformats.org/markup-compatibility/2006" xmlns:aink="http://schemas.microsoft.com/office/drawing/2016/ink" xmlns:am3d="http://schemas.microsoft.com/office/drawing/2017/model3d" xmlns:o="urn:schemas-microsoft-com:office:office" xmlns:r="http://schemas.openxmlformats.org/officeDocument/2006/relationships" xmlns:m="http://schemas.openxmlformats.org/officeDocument/2006/math" xmlns:v="urn:schemas-microsoft-com:vml" xmlns:wp14="http://schemas.microsoft.com/office/word/2010/wordprocessingDrawing" xmlns:wp="http://schemas.openxmlformats.org/drawingml/2006/wordprocessingDrawing" xmlns:w10="urn:schemas-microsoft-com:office:word" xmlns:w="http://schemas.openxmlformats.org/wordprocessingml/2006/main" xmlns:w14="http://schemas.microsoft.com/office/word/2010/wordml" xmlns:w15="http://schemas.microsoft.com/office/word/2012/wordml" xmlns:w16cid="http://schemas.microsoft.com/office/word/2016/wordml/cid" xmlns:w16se="http://schemas.microsoft.com/office/word/2015/wordml/symex" xmlns:wpg="http://schemas.microsoft.com/office/word/2010/wordprocessingGroup" xmlns:wpi="http://schemas.microsoft.com/office/word/2010/wordprocessingInk" xmlns:wne="http://schemas.microsoft.com/office/word/2006/wordml" xmlns:wps="http://schemas.microsoft.com/office/word/2010/wordprocessingShape" mc:Ignorable="w14 w15 w16se w16cid wp14">
+<w:document xmlns:wpc="http://schemas.microsoft.com/office/word/2010/wordprocessingCanvas" xmlns:mc="http://schemas.openxmlformats.org/markup-compatibility/2006" xmlns:o="urn:schemas-microsoft-com:office:office" xmlns:r="http://schemas.openxmlformats.org/officeDocument/2006/relationships" xmlns:m="http://schemas.openxmlformats.org/officeDocument/2006/math" xmlns:v="urn:schemas-microsoft-com:vml" xmlns:wp14="http://schemas.microsoft.com/office/word/2010/wordprocessingDrawing" xmlns:wp="http://schemas.openxmlformats.org/drawingml/2006/wordprocessingDrawing" xmlns:w10="urn:schemas-microsoft-com:office:word" xmlns:w="http://schemas.openxmlformats.org/wordprocessingml/2006/main" xmlns:w14="http://schemas.microsoft.com/office/word/2010/wordml" xmlns:w15="http://schemas.microsoft.com/office/word/2012/wordml" xmlns:wpg="http://schemas.microsoft.com/office/word/2010/wordprocessingGroup" xmlns:wpi="http://schemas.microsoft.com/office/word/2010/wordprocessingInk" xmlns:wne="http://schemas.microsoft.com/office/word/2006/wordml" xmlns:wps="http://schemas.microsoft.com/office/word/2010/wordprocessingShape" mc:Ignorable="w14 w15 wp14">
   <w:body>
     <w:p>
       <w:pPr>
@@ -17,6 +17,7 @@
           <w:noProof/>
           <w:sz w:val="22"/>
           <w:szCs w:val="22"/>
+          <w:lang w:val="en-US"/>
         </w:rPr>
         <mc:AlternateContent>
           <mc:Choice Requires="wps">
@@ -440,61 +441,7 @@
           <w:szCs w:val="22"/>
           <w:shd w:val="clear" w:color="auto" w:fill="FFFFFF"/>
         </w:rPr>
-        <w:t>I enjoyed reading this excellent piece of work</w:t>
-      </w:r>
-      <w:r>
-        <w:rPr>
-          <w:rFonts w:cs="Arial"/>
-          <w:sz w:val="22"/>
-          <w:szCs w:val="22"/>
-          <w:shd w:val="clear" w:color="auto" w:fill="FFFFFF"/>
-        </w:rPr>
-        <w:t>”, and indicated, “</w:t>
-      </w:r>
-      <w:r>
-        <w:rPr>
-          <w:rFonts w:cs="Arial"/>
-          <w:sz w:val="22"/>
-          <w:szCs w:val="22"/>
-          <w:shd w:val="clear" w:color="auto" w:fill="FFFFFF"/>
-        </w:rPr>
-        <w:t>This framework has very wide potential interest and I think that it will be adopted by the modelling community because the presentation is lucid and high-quality codes are made available by the authors</w:t>
-      </w:r>
-      <w:r>
-        <w:rPr>
-          <w:rFonts w:cs="Arial"/>
-          <w:sz w:val="22"/>
-          <w:szCs w:val="22"/>
-          <w:shd w:val="clear" w:color="auto" w:fill="FFFFFF"/>
-        </w:rPr>
-        <w:t>.” Reviewer 2 agreed that the subject matter was worthwhile and that, “</w:t>
-      </w:r>
-      <w:r>
-        <w:rPr>
-          <w:rFonts w:cs="Arial"/>
-          <w:sz w:val="22"/>
-          <w:szCs w:val="22"/>
-          <w:shd w:val="clear" w:color="auto" w:fill="FFFFFF"/>
-        </w:rPr>
-        <w:t>Estimation of parameter distributions from single cell data is an extremely challenging problem, so new methods to tackle it are always valuable contributions</w:t>
-      </w:r>
-      <w:r>
-        <w:rPr>
-          <w:rFonts w:cs="Arial"/>
-          <w:sz w:val="22"/>
-          <w:szCs w:val="22"/>
-          <w:shd w:val="clear" w:color="auto" w:fill="FFFFFF"/>
-        </w:rPr>
-        <w:t>” and that, “</w:t>
-      </w:r>
-      <w:r>
-        <w:rPr>
-          <w:rFonts w:cs="Arial"/>
-          <w:sz w:val="22"/>
-          <w:szCs w:val="22"/>
-          <w:shd w:val="clear" w:color="auto" w:fill="FFFFFF"/>
-        </w:rPr>
-        <w:t>The method the authors present has multiple advantages (e.g., better computational scalability with number of single cells due to approximation of density)</w:t>
+        <w:t>I enjoyed reading this excellent piece of work”, and indicated, “This framework has very wide potential interest and I think that it will be adopted by the modelling community because the presentation is lucid and high-quality codes are made available by the authors.” Reviewer 2 agreed that the subject matter was worthwhile and that, “Estimation of parameter distributions from single cell data is an extremely challenging problem, so new methods to tackle it are always valuable contributions” and that, “The method the authors present has multiple advantages (e.g., better computational scalability with number of single cells due to approximation of density)</w:t>
       </w:r>
       <w:r>
         <w:rPr>
@@ -955,16 +902,7 @@
           <w:szCs w:val="22"/>
           <w:shd w:val="clear" w:color="auto" w:fill="FFFFFF"/>
         </w:rPr>
-        <w:t>poor performance of the method under poor parameter identifiability</w:t>
-      </w:r>
-      <w:r>
-        <w:rPr>
-          <w:rFonts w:cs="Arial"/>
-          <w:sz w:val="22"/>
-          <w:szCs w:val="22"/>
-          <w:shd w:val="clear" w:color="auto" w:fill="FFFFFF"/>
-        </w:rPr>
-        <w:t>”.</w:t>
+        <w:t>poor performance of the method under poor parameter identifiability”.</w:t>
       </w:r>
       <w:r>
         <w:rPr>
@@ -1029,7 +967,35 @@
           <w:sz w:val="22"/>
           <w:szCs w:val="22"/>
         </w:rPr>
-        <w:t>is then correct and, we should like to highlight, that any method that does estimate parameter values with high precision is, at best, overconfident; at worse, dishonest.</w:t>
+        <w:t xml:space="preserve">is then correct and, we should like to highlight, that any method that does estimate parameter values with high precision is, at best, overconfident; at worse, </w:t>
+      </w:r>
+      <w:del w:id="4" w:author="Tavener,Simon" w:date="2019-10-09T11:31:00Z">
+        <w:r>
+          <w:rPr>
+            <w:rFonts w:cs="Arial"/>
+            <w:sz w:val="22"/>
+            <w:szCs w:val="22"/>
+          </w:rPr>
+          <w:delText>dishonest</w:delText>
+        </w:r>
+      </w:del>
+      <w:ins w:id="5" w:author="Tavener,Simon" w:date="2019-10-09T11:31:00Z">
+        <w:r>
+          <w:rPr>
+            <w:rFonts w:cs="Arial"/>
+            <w:sz w:val="22"/>
+            <w:szCs w:val="22"/>
+          </w:rPr>
+          <w:t>disingenuous</w:t>
+        </w:r>
+      </w:ins>
+      <w:r>
+        <w:rPr>
+          <w:rFonts w:cs="Arial"/>
+          <w:sz w:val="22"/>
+          <w:szCs w:val="22"/>
+        </w:rPr>
+        <w:t>.</w:t>
       </w:r>
       <w:r>
         <w:rPr>
@@ -1070,16 +1036,7 @@
           <w:szCs w:val="22"/>
           <w:shd w:val="clear" w:color="auto" w:fill="FFFFFF"/>
         </w:rPr>
-        <w:t>Where parameters are simulated, only the negative effect of bad priors on the inference of the unknown parameters is discussed</w:t>
-      </w:r>
-      <w:r>
-        <w:rPr>
-          <w:rFonts w:cs="Arial"/>
-          <w:sz w:val="22"/>
-          <w:szCs w:val="22"/>
-          <w:shd w:val="clear" w:color="auto" w:fill="FFFFFF"/>
-        </w:rPr>
-        <w:t>”</w:t>
+        <w:t>Where parameters are simulated, only the negative effect of bad priors on the inference of the unknown parameters is discussed”</w:t>
       </w:r>
       <w:r>
         <w:rPr>
@@ -1670,17 +1627,7 @@
           <w:szCs w:val="22"/>
           <w:shd w:val="clear" w:color="auto" w:fill="FFFFFF"/>
         </w:rPr>
-        <w:t>We are pleased to hear</w:t>
-      </w:r>
-      <w:r>
-        <w:rPr>
-          <w:rFonts w:cs="Arial"/>
-          <w:color w:val="222222"/>
-          <w:sz w:val="22"/>
-          <w:szCs w:val="22"/>
-          <w:shd w:val="clear" w:color="auto" w:fill="FFFFFF"/>
-        </w:rPr>
-        <w:t xml:space="preserve"> that the reviewer liked the method and presentation and also agree that this area of application (fitting to snapshots of cell properties) is underrepresented.</w:t>
+        <w:t>We are pleased to hear that the reviewer liked the method and presentation and also agree that this area of application (fitting to snapshots of cell properties) is underrepresented.</w:t>
       </w:r>
       <w:r>
         <w:rPr>
@@ -1823,18 +1770,7 @@
           <w:sz w:val="22"/>
           <w:szCs w:val="22"/>
         </w:rPr>
-        <w:t>Whilst we have illustrated our approach by fitting ODE models to data, we recognise that our approach is applicable to deterministic forward models in general. These include a large swathe of models used in computational biology, such as partial differential equations and difference equations. Similarly, whilst we have illustrated our approach by fitting to models with time-invariant parameters, it could also be used to determine how parameters vary throughout the course of an experiment - so long as the dynamic evolution of parameter values is itself parameterised.</w:t>
-      </w:r>
-      <w:r>
-        <w:rPr>
-          <w:rFonts w:cs="Arial"/>
-          <w:i/>
-          <w:iCs/>
-          <w:color w:val="222222"/>
-          <w:sz w:val="22"/>
-          <w:szCs w:val="22"/>
-        </w:rPr>
-        <w:t>”</w:t>
+        <w:t>Whilst we have illustrated our approach by fitting ODE models to data, we recognise that our approach is applicable to deterministic forward models in general. These include a large swathe of models used in computational biology, such as partial differential equations and difference equations. Similarly, whilst we have illustrated our approach by fitting to models with time-invariant parameters, it could also be used to determine how parameters vary throughout the course of an experiment - so long as the dynamic evolution of parameter values is itself parameterised.”</w:t>
       </w:r>
     </w:p>
     <w:p>
@@ -1898,7 +1834,38 @@
           <w:sz w:val="22"/>
           <w:szCs w:val="22"/>
         </w:rPr>
-        <w:t xml:space="preserve">We hope that others, like the reviewer, recognise the worth of this method and, by publishing the article in JRSI, that others take up the </w:t>
+        <w:t xml:space="preserve">We hope that others, like the reviewer, recognise the worth of this method and, by publishing the article in JRSI, that others </w:t>
+      </w:r>
+      <w:ins w:id="6" w:author="Tavener,Simon" w:date="2019-10-09T11:32:00Z">
+        <w:r>
+          <w:rPr>
+            <w:rFonts w:cs="Arial"/>
+            <w:color w:val="222222"/>
+            <w:sz w:val="22"/>
+            <w:szCs w:val="22"/>
+          </w:rPr>
+          <w:t xml:space="preserve">may also be motivated to take up </w:t>
+        </w:r>
+      </w:ins>
+      <w:del w:id="7" w:author="Tavener,Simon" w:date="2019-10-09T11:32:00Z">
+        <w:r>
+          <w:rPr>
+            <w:rFonts w:cs="Arial"/>
+            <w:color w:val="222222"/>
+            <w:sz w:val="22"/>
+            <w:szCs w:val="22"/>
+          </w:rPr>
+          <w:delText xml:space="preserve">take up </w:delText>
+        </w:r>
+      </w:del>
+      <w:r>
+        <w:rPr>
+          <w:rFonts w:cs="Arial"/>
+          <w:color w:val="222222"/>
+          <w:sz w:val="22"/>
+          <w:szCs w:val="22"/>
+        </w:rPr>
+        <w:t xml:space="preserve">the </w:t>
       </w:r>
       <w:r>
         <w:rPr>
@@ -1992,7 +1959,27 @@
           <w:szCs w:val="22"/>
         </w:rPr>
         <w:lastRenderedPageBreak/>
-        <w:t xml:space="preserve">This is a good suggestion and we have now added the </w:t>
+        <w:t>This is a good suggestion and we have now added</w:t>
+      </w:r>
+      <w:ins w:id="8" w:author="Tavener,Simon" w:date="2019-10-09T11:33:00Z">
+        <w:r>
+          <w:rPr>
+            <w:rFonts w:cs="Arial"/>
+            <w:color w:val="222222"/>
+            <w:sz w:val="22"/>
+            <w:szCs w:val="22"/>
+          </w:rPr>
+          <w:t>, as previously noted,</w:t>
+        </w:r>
+      </w:ins>
+      <w:r>
+        <w:rPr>
+          <w:rFonts w:cs="Arial"/>
+          <w:color w:val="222222"/>
+          <w:sz w:val="22"/>
+          <w:szCs w:val="22"/>
+        </w:rPr>
+        <w:t xml:space="preserve"> the </w:t>
       </w:r>
       <w:r>
         <w:rPr>
@@ -2023,18 +2010,7 @@
           <w:sz w:val="22"/>
           <w:szCs w:val="22"/>
         </w:rPr>
-        <w:t>Similarly, whilst we have illustrated our approach by fitting to models with time-invariant parameters, it could also be used to determine how parameters vary throughout the course of an experiment - so long as the dynamic evolution of parameter values is itself parameterised.</w:t>
-      </w:r>
-      <w:r>
-        <w:rPr>
-          <w:rFonts w:cs="Arial"/>
-          <w:i/>
-          <w:iCs/>
-          <w:color w:val="222222"/>
-          <w:sz w:val="22"/>
-          <w:szCs w:val="22"/>
-        </w:rPr>
-        <w:t>”</w:t>
+        <w:t>Similarly, whilst we have illustrated our approach by fitting to models with time-invariant parameters, it could also be used to determine how parameters vary throughout the course of an experiment - so long as the dynamic evolution of parameter values is itself parameterised.”</w:t>
       </w:r>
     </w:p>
     <w:p>
@@ -2136,32 +2112,24 @@
           <w:szCs w:val="22"/>
           <w:shd w:val="clear" w:color="auto" w:fill="FFFFFF"/>
         </w:rPr>
-        <w:t xml:space="preserve">In Figure </w:t>
-      </w:r>
-      <w:r>
-        <w:rPr>
-          <w:rFonts w:cs="Arial"/>
-          <w:i/>
-          <w:iCs/>
-          <w:color w:val="222222"/>
-          <w:sz w:val="22"/>
-          <w:szCs w:val="22"/>
-          <w:shd w:val="clear" w:color="auto" w:fill="FFFFFF"/>
-        </w:rPr>
-        <w:t>4</w:t>
-      </w:r>
-      <w:r>
-        <w:rPr>
-          <w:rFonts w:cs="Arial"/>
-          <w:i/>
-          <w:iCs/>
-          <w:color w:val="222222"/>
-          <w:sz w:val="22"/>
-          <w:szCs w:val="22"/>
-          <w:shd w:val="clear" w:color="auto" w:fill="FFFFFF"/>
-        </w:rPr>
-        <w:t>, we present the workflow for our approach, which includes as its last step comparing output samples with the target distribution. As discussed above, if output samples do not correspond with the target, this may indicate that a model isn't fit for purpose. Conversely, if there is correspondence with the target distribution, it is possible that a simplified model -- with (say) one or more fewer parameters -- could also recapitulate the same results. Thus, a process of repeated rounds of model simplification then CMC could be pursued until output samples no longer correspond with the target. The most parsimonious model would then be the simplest case where the output samples still match the target.</w:t>
-      </w:r>
+        <w:t>In Figure 4, we present the workflow for our approach, which includes as its last step comparing output samples with the target distribution. As discussed above, if output samples do not correspond with the target, this may indicate that a model isn't fit for purpose. Conversely, if there is correspondence with the target distribution, it is possible that a simplified model -- with (say) one or more fewer parameters -- could also recapitulate the same results. Thus, a process of repeated rounds of model simplification then CMC could be pursued until output samples no longer correspond with the target. The most parsimonious model would then be the simplest case where the output samples still match the target.</w:t>
+      </w:r>
+      <w:ins w:id="9" w:author="Tavener,Simon" w:date="2019-10-09T11:33:00Z">
+        <w:r>
+          <w:rPr>
+            <w:rFonts w:cs="Arial"/>
+            <w:i/>
+            <w:iCs/>
+            <w:color w:val="222222"/>
+            <w:sz w:val="22"/>
+            <w:szCs w:val="22"/>
+            <w:shd w:val="clear" w:color="auto" w:fill="FFFFFF"/>
+          </w:rPr>
+          <w:t xml:space="preserve"> We note however, that may be dangerous when using the most parsimonious model to predict other functionals</w:t>
+        </w:r>
+      </w:ins>
+      <w:bookmarkStart w:id="10" w:name="_GoBack"/>
+      <w:bookmarkEnd w:id="10"/>
       <w:r>
         <w:rPr>
           <w:rFonts w:cs="Arial"/>
@@ -2377,139 +2345,18 @@
           <w:szCs w:val="22"/>
           <w:shd w:val="clear" w:color="auto" w:fill="FFFFFF"/>
         </w:rPr>
-        <w:t>Despite their careful evaluation of the method, a numerical comparison (convergence with sample size, robustness to noise, computation time) with previously developed methods is missing. Furthermore, it seems that the authors are unaware of the development of nonlinear mixed effect models, which are exactly what they have now denoted as "HODES" (see e.g.(</w:t>
-      </w:r>
-      <w:proofErr w:type="spellStart"/>
-      <w:r>
-        <w:rPr>
-          <w:rFonts w:cs="Arial"/>
-          <w:color w:val="222222"/>
-          <w:sz w:val="22"/>
-          <w:szCs w:val="22"/>
-          <w:shd w:val="clear" w:color="auto" w:fill="FFFFFF"/>
-        </w:rPr>
-        <w:t>Dharmarajan</w:t>
-      </w:r>
-      <w:proofErr w:type="spellEnd"/>
-      <w:r>
-        <w:rPr>
-          <w:rFonts w:cs="Arial"/>
-          <w:color w:val="222222"/>
-          <w:sz w:val="22"/>
-          <w:szCs w:val="22"/>
-          <w:shd w:val="clear" w:color="auto" w:fill="FFFFFF"/>
-        </w:rPr>
-        <w:t xml:space="preserve">, L. et al. A simple and flexible computational framework for inferring sources of heterogeneity from single-cell dynamics. Cell Systems), (Fröhlich, F et al. Multi-experiment nonlinear mixed effect </w:t>
-      </w:r>
-      <w:proofErr w:type="spellStart"/>
-      <w:r>
-        <w:rPr>
-          <w:rFonts w:cs="Arial"/>
-          <w:color w:val="222222"/>
-          <w:sz w:val="22"/>
-          <w:szCs w:val="22"/>
-          <w:shd w:val="clear" w:color="auto" w:fill="FFFFFF"/>
-        </w:rPr>
-        <w:t>modeling</w:t>
-      </w:r>
-      <w:proofErr w:type="spellEnd"/>
-      <w:r>
-        <w:rPr>
-          <w:rFonts w:cs="Arial"/>
-          <w:color w:val="222222"/>
-          <w:sz w:val="22"/>
-          <w:szCs w:val="22"/>
-          <w:shd w:val="clear" w:color="auto" w:fill="FFFFFF"/>
-        </w:rPr>
-        <w:t xml:space="preserve"> of single-cell translation kinetics after transfection. NPJ systems biology and applications), (</w:t>
-      </w:r>
-      <w:proofErr w:type="spellStart"/>
-      <w:r>
-        <w:rPr>
-          <w:rFonts w:cs="Arial"/>
-          <w:color w:val="222222"/>
-          <w:sz w:val="22"/>
-          <w:szCs w:val="22"/>
-          <w:shd w:val="clear" w:color="auto" w:fill="FFFFFF"/>
-        </w:rPr>
-        <w:t>Almquist</w:t>
-      </w:r>
-      <w:proofErr w:type="spellEnd"/>
-      <w:r>
-        <w:rPr>
-          <w:rFonts w:cs="Arial"/>
-          <w:color w:val="222222"/>
-          <w:sz w:val="22"/>
-          <w:szCs w:val="22"/>
-          <w:shd w:val="clear" w:color="auto" w:fill="FFFFFF"/>
-        </w:rPr>
-        <w:t xml:space="preserve">, J. et al. A Nonlinear Mixed Effects Approach for </w:t>
-      </w:r>
-      <w:proofErr w:type="spellStart"/>
-      <w:r>
-        <w:rPr>
-          <w:rFonts w:cs="Arial"/>
-          <w:color w:val="222222"/>
-          <w:sz w:val="22"/>
-          <w:szCs w:val="22"/>
-          <w:shd w:val="clear" w:color="auto" w:fill="FFFFFF"/>
-        </w:rPr>
-        <w:t>Modeling</w:t>
-      </w:r>
-      <w:proofErr w:type="spellEnd"/>
-      <w:r>
-        <w:rPr>
-          <w:rFonts w:cs="Arial"/>
-          <w:color w:val="222222"/>
-          <w:sz w:val="22"/>
-          <w:szCs w:val="22"/>
-          <w:shd w:val="clear" w:color="auto" w:fill="FFFFFF"/>
-        </w:rPr>
-        <w:t xml:space="preserve"> the Cell-To-Cell Variability of Mig1 Dynamics in Yeast. </w:t>
-      </w:r>
-      <w:proofErr w:type="spellStart"/>
-      <w:r>
-        <w:rPr>
-          <w:rFonts w:cs="Arial"/>
-          <w:color w:val="222222"/>
-          <w:sz w:val="22"/>
-          <w:szCs w:val="22"/>
-          <w:shd w:val="clear" w:color="auto" w:fill="FFFFFF"/>
-        </w:rPr>
-        <w:t>PLoS</w:t>
-      </w:r>
-      <w:proofErr w:type="spellEnd"/>
-      <w:r>
-        <w:rPr>
-          <w:rFonts w:cs="Arial"/>
-          <w:color w:val="222222"/>
-          <w:sz w:val="22"/>
-          <w:szCs w:val="22"/>
-          <w:shd w:val="clear" w:color="auto" w:fill="FFFFFF"/>
-        </w:rPr>
-        <w:t xml:space="preserve"> One), (Karlsson, M. et al. Nonlinear mixed-effects modelling for single cell estimation: when, why, and how to use it. BMC Syst. </w:t>
-      </w:r>
-      <w:proofErr w:type="spellStart"/>
-      <w:r>
-        <w:rPr>
-          <w:rFonts w:cs="Arial"/>
-          <w:color w:val="222222"/>
-          <w:sz w:val="22"/>
-          <w:szCs w:val="22"/>
-          <w:shd w:val="clear" w:color="auto" w:fill="FFFFFF"/>
-        </w:rPr>
-        <w:t>Biol</w:t>
-      </w:r>
-      <w:proofErr w:type="spellEnd"/>
-      <w:r>
-        <w:rPr>
-          <w:rFonts w:cs="Arial"/>
-          <w:color w:val="222222"/>
-          <w:sz w:val="22"/>
-          <w:szCs w:val="22"/>
-          <w:shd w:val="clear" w:color="auto" w:fill="FFFFFF"/>
-        </w:rPr>
-        <w:t xml:space="preserve">). </w:t>
+        <w:t xml:space="preserve">Despite their careful evaluation of the method, a numerical comparison (convergence with sample size, robustness to noise, computation time) with previously developed methods is missing. Furthermore, it seems that the authors are unaware of the development of nonlinear mixed effect models, which are exactly what they have now denoted as "HODES" (see e.g.(Dharmarajan, L. et al. A simple and flexible computational framework for inferring sources of heterogeneity from single-cell dynamics. Cell Systems), (Fröhlich, F et al. Multi-experiment nonlinear mixed effect modeling of single-cell translation kinetics after transfection. NPJ systems biology and applications), (Almquist, J. et al. A Nonlinear Mixed Effects Approach for Modeling the Cell-To-Cell Variability of Mig1 Dynamics in </w:t>
+      </w:r>
+      <w:r>
+        <w:rPr>
+          <w:rFonts w:cs="Arial"/>
+          <w:color w:val="222222"/>
+          <w:sz w:val="22"/>
+          <w:szCs w:val="22"/>
+          <w:shd w:val="clear" w:color="auto" w:fill="FFFFFF"/>
+        </w:rPr>
+        <w:lastRenderedPageBreak/>
+        <w:t xml:space="preserve">Yeast. PLoS One), (Karlsson, M. et al. Nonlinear mixed-effects modelling for single cell estimation: when, why, and how to use it. BMC Syst. Biol). </w:t>
       </w:r>
     </w:p>
     <w:p>
@@ -2548,29 +2395,7 @@
           <w:szCs w:val="22"/>
           <w:shd w:val="clear" w:color="auto" w:fill="FFFFFF"/>
         </w:rPr>
-        <w:t xml:space="preserve">We do believe, however, that the nonlinear mixed effects literature tackles a different problem to ours. To estimate models with mixed effects (with random effects for each individual cell), it typically requires more </w:t>
-      </w:r>
-      <w:proofErr w:type="spellStart"/>
-      <w:r>
-        <w:rPr>
-          <w:rFonts w:cs="Arial"/>
-          <w:color w:val="222222"/>
-          <w:sz w:val="22"/>
-          <w:szCs w:val="22"/>
-          <w:shd w:val="clear" w:color="auto" w:fill="FFFFFF"/>
-        </w:rPr>
-        <w:t>that</w:t>
-      </w:r>
-      <w:proofErr w:type="spellEnd"/>
-      <w:r>
-        <w:rPr>
-          <w:rFonts w:cs="Arial"/>
-          <w:color w:val="222222"/>
-          <w:sz w:val="22"/>
-          <w:szCs w:val="22"/>
-          <w:shd w:val="clear" w:color="auto" w:fill="FFFFFF"/>
-        </w:rPr>
-        <w:t xml:space="preserve"> one observation per cell. Otherwise, it is hard to differentiate between true cell-to-cell variation versus measurement noise. We believe that this distinction is important and now indicate this from the outset, with the following sentence in the abstract, </w:t>
+        <w:t xml:space="preserve">We do believe, however, that the nonlinear mixed effects literature tackles a different problem to ours. To estimate models with mixed effects (with random effects for each individual cell), it typically requires more that one observation per cell. Otherwise, it is hard to differentiate between true cell-to-cell variation versus measurement noise. We believe that this distinction is important and now indicate this from the outset, with the following sentence in the abstract, </w:t>
       </w:r>
       <w:r>
         <w:rPr>
@@ -2630,7 +2455,7 @@
           <w:szCs w:val="22"/>
           <w:shd w:val="clear" w:color="auto" w:fill="FFFFFF"/>
         </w:rPr>
-        <w:t>“</w:t>
+        <w:t xml:space="preserve">“Since HODEs assume the state of each cell evolves continuously over time, experimental data tracing individual cell trajectories through time constitutes a richer data resource. Fluorescent Recovery After Photo-bleaching (FRAP) is one such method, which follows the time-dependent response of cells after an initial bleaching </w:t>
       </w:r>
       <w:r>
         <w:rPr>
@@ -2642,7 +2467,7 @@
           <w:szCs w:val="22"/>
           <w:shd w:val="clear" w:color="auto" w:fill="FFFFFF"/>
         </w:rPr>
-        <w:t xml:space="preserve">Since HODEs assume the state of each cell evolves continuously over time, experimental data tracing individual cell trajectories through time constitutes a richer data resource. Fluorescent Recovery After Photo-bleaching (FRAP) is one such method, which follows the time-dependent response of cells after an initial bleaching </w:t>
+        <w:t xml:space="preserve">(Karlsson et al., 2015). </w:t>
       </w:r>
       <w:r>
         <w:rPr>
@@ -2654,7 +2479,7 @@
           <w:szCs w:val="22"/>
           <w:shd w:val="clear" w:color="auto" w:fill="FFFFFF"/>
         </w:rPr>
-        <w:t xml:space="preserve">(Karlsson et al., 2015). </w:t>
+        <w:t>Methods</w:t>
       </w:r>
       <w:r>
         <w:rPr>
@@ -2666,7 +2491,7 @@
           <w:szCs w:val="22"/>
           <w:shd w:val="clear" w:color="auto" w:fill="FFFFFF"/>
         </w:rPr>
-        <w:t>Methods</w:t>
+        <w:t xml:space="preserve"> exists, broadly under the banner of ``nonlinear mixed effects models'', which uses cell trajectories - individual time series of cellular quantities - to estimate both cellular variation and qualities of measurement noise. See, for example, Karlsson et al., 2015, Zechner et al., 2014, Dharmarajan et al., 2019. The demands of obtaining such data are, however, higher and typically involve either tracking individual cells through imaging methods </w:t>
       </w:r>
       <w:r>
         <w:rPr>
@@ -2678,7 +2503,7 @@
           <w:szCs w:val="22"/>
           <w:shd w:val="clear" w:color="auto" w:fill="FFFFFF"/>
         </w:rPr>
-        <w:t xml:space="preserve"> exists, broadly under the banner of ``nonlinear mixed effects models'', which uses cell trajectories - individual time series of cellular quantities - to estimate both cellular variation and qualities of measurement noise. See, for example, </w:t>
+        <w:t>(H</w:t>
       </w:r>
       <w:r>
         <w:rPr>
@@ -2690,7 +2515,7 @@
           <w:szCs w:val="22"/>
           <w:shd w:val="clear" w:color="auto" w:fill="FFFFFF"/>
         </w:rPr>
-        <w:t>Karlsson et al., 2015</w:t>
+        <w:t>ilsenbeck</w:t>
       </w:r>
       <w:r>
         <w:rPr>
@@ -2702,7 +2527,7 @@
           <w:szCs w:val="22"/>
           <w:shd w:val="clear" w:color="auto" w:fill="FFFFFF"/>
         </w:rPr>
-        <w:t>,</w:t>
+        <w:t xml:space="preserve"> et al., 2016)</w:t>
       </w:r>
       <w:r>
         <w:rPr>
@@ -2714,9 +2539,8 @@
           <w:szCs w:val="22"/>
           <w:shd w:val="clear" w:color="auto" w:fill="FFFFFF"/>
         </w:rPr>
-        <w:t xml:space="preserve"> </w:t>
-      </w:r>
-      <w:proofErr w:type="spellStart"/>
+        <w:t xml:space="preserve">, or trapping cells in a spatial position where they can be monitored over time </w:t>
+      </w:r>
       <w:r>
         <w:rPr>
           <w:rFonts w:cs="Arial"/>
@@ -2727,7 +2551,7 @@
           <w:szCs w:val="22"/>
           <w:shd w:val="clear" w:color="auto" w:fill="FFFFFF"/>
         </w:rPr>
-        <w:t>Z</w:t>
+        <w:t>(F</w:t>
       </w:r>
       <w:r>
         <w:rPr>
@@ -2739,9 +2563,8 @@
           <w:szCs w:val="22"/>
           <w:shd w:val="clear" w:color="auto" w:fill="FFFFFF"/>
         </w:rPr>
-        <w:t>echner</w:t>
-      </w:r>
-      <w:proofErr w:type="spellEnd"/>
+        <w:t>ritzsch</w:t>
+      </w:r>
       <w:r>
         <w:rPr>
           <w:rFonts w:cs="Arial"/>
@@ -2752,7 +2575,7 @@
           <w:szCs w:val="22"/>
           <w:shd w:val="clear" w:color="auto" w:fill="FFFFFF"/>
         </w:rPr>
-        <w:t xml:space="preserve"> et al., 2014</w:t>
+        <w:t xml:space="preserve"> et al., </w:t>
       </w:r>
       <w:r>
         <w:rPr>
@@ -2764,7 +2587,7 @@
           <w:szCs w:val="22"/>
           <w:shd w:val="clear" w:color="auto" w:fill="FFFFFF"/>
         </w:rPr>
-        <w:t>,</w:t>
+        <w:t>2012</w:t>
       </w:r>
       <w:r>
         <w:rPr>
@@ -2776,9 +2599,8 @@
           <w:szCs w:val="22"/>
           <w:shd w:val="clear" w:color="auto" w:fill="FFFFFF"/>
         </w:rPr>
-        <w:t xml:space="preserve"> </w:t>
-      </w:r>
-      <w:proofErr w:type="spellStart"/>
+        <w:t>)</w:t>
+      </w:r>
       <w:r>
         <w:rPr>
           <w:rFonts w:cs="Arial"/>
@@ -2789,204 +2611,7 @@
           <w:szCs w:val="22"/>
           <w:shd w:val="clear" w:color="auto" w:fill="FFFFFF"/>
         </w:rPr>
-        <w:t>D</w:t>
-      </w:r>
-      <w:r>
-        <w:rPr>
-          <w:rFonts w:cs="Arial"/>
-          <w:i/>
-          <w:iCs/>
-          <w:color w:val="222222"/>
-          <w:sz w:val="22"/>
-          <w:szCs w:val="22"/>
-          <w:shd w:val="clear" w:color="auto" w:fill="FFFFFF"/>
-        </w:rPr>
-        <w:t>harmarajan</w:t>
-      </w:r>
-      <w:proofErr w:type="spellEnd"/>
-      <w:r>
-        <w:rPr>
-          <w:rFonts w:cs="Arial"/>
-          <w:i/>
-          <w:iCs/>
-          <w:color w:val="222222"/>
-          <w:sz w:val="22"/>
-          <w:szCs w:val="22"/>
-          <w:shd w:val="clear" w:color="auto" w:fill="FFFFFF"/>
-        </w:rPr>
-        <w:t xml:space="preserve"> et al., 2019</w:t>
-      </w:r>
-      <w:r>
-        <w:rPr>
-          <w:rFonts w:cs="Arial"/>
-          <w:i/>
-          <w:iCs/>
-          <w:color w:val="222222"/>
-          <w:sz w:val="22"/>
-          <w:szCs w:val="22"/>
-          <w:shd w:val="clear" w:color="auto" w:fill="FFFFFF"/>
-        </w:rPr>
-        <w:t xml:space="preserve">. The demands of obtaining such data are, however, higher and typically involve either tracking individual cells through imaging methods </w:t>
-      </w:r>
-      <w:r>
-        <w:rPr>
-          <w:rFonts w:cs="Arial"/>
-          <w:i/>
-          <w:iCs/>
-          <w:color w:val="222222"/>
-          <w:sz w:val="22"/>
-          <w:szCs w:val="22"/>
-          <w:shd w:val="clear" w:color="auto" w:fill="FFFFFF"/>
-        </w:rPr>
-        <w:t>(</w:t>
-      </w:r>
-      <w:proofErr w:type="spellStart"/>
-      <w:r>
-        <w:rPr>
-          <w:rFonts w:cs="Arial"/>
-          <w:i/>
-          <w:iCs/>
-          <w:color w:val="222222"/>
-          <w:sz w:val="22"/>
-          <w:szCs w:val="22"/>
-          <w:shd w:val="clear" w:color="auto" w:fill="FFFFFF"/>
-        </w:rPr>
-        <w:t>H</w:t>
-      </w:r>
-      <w:r>
-        <w:rPr>
-          <w:rFonts w:cs="Arial"/>
-          <w:i/>
-          <w:iCs/>
-          <w:color w:val="222222"/>
-          <w:sz w:val="22"/>
-          <w:szCs w:val="22"/>
-          <w:shd w:val="clear" w:color="auto" w:fill="FFFFFF"/>
-        </w:rPr>
-        <w:t>ilsenbeck</w:t>
-      </w:r>
-      <w:proofErr w:type="spellEnd"/>
-      <w:r>
-        <w:rPr>
-          <w:rFonts w:cs="Arial"/>
-          <w:i/>
-          <w:iCs/>
-          <w:color w:val="222222"/>
-          <w:sz w:val="22"/>
-          <w:szCs w:val="22"/>
-          <w:shd w:val="clear" w:color="auto" w:fill="FFFFFF"/>
-        </w:rPr>
-        <w:t xml:space="preserve"> et al., 2016)</w:t>
-      </w:r>
-      <w:r>
-        <w:rPr>
-          <w:rFonts w:cs="Arial"/>
-          <w:i/>
-          <w:iCs/>
-          <w:color w:val="222222"/>
-          <w:sz w:val="22"/>
-          <w:szCs w:val="22"/>
-          <w:shd w:val="clear" w:color="auto" w:fill="FFFFFF"/>
-        </w:rPr>
-        <w:t xml:space="preserve">, or trapping cells in a spatial position where they can be monitored over time </w:t>
-      </w:r>
-      <w:r>
-        <w:rPr>
-          <w:rFonts w:cs="Arial"/>
-          <w:i/>
-          <w:iCs/>
-          <w:color w:val="222222"/>
-          <w:sz w:val="22"/>
-          <w:szCs w:val="22"/>
-          <w:shd w:val="clear" w:color="auto" w:fill="FFFFFF"/>
-        </w:rPr>
-        <w:t>(</w:t>
-      </w:r>
-      <w:proofErr w:type="spellStart"/>
-      <w:r>
-        <w:rPr>
-          <w:rFonts w:cs="Arial"/>
-          <w:i/>
-          <w:iCs/>
-          <w:color w:val="222222"/>
-          <w:sz w:val="22"/>
-          <w:szCs w:val="22"/>
-          <w:shd w:val="clear" w:color="auto" w:fill="FFFFFF"/>
-        </w:rPr>
-        <w:t>F</w:t>
-      </w:r>
-      <w:r>
-        <w:rPr>
-          <w:rFonts w:cs="Arial"/>
-          <w:i/>
-          <w:iCs/>
-          <w:color w:val="222222"/>
-          <w:sz w:val="22"/>
-          <w:szCs w:val="22"/>
-          <w:shd w:val="clear" w:color="auto" w:fill="FFFFFF"/>
-        </w:rPr>
-        <w:t>ritzsch</w:t>
-      </w:r>
-      <w:proofErr w:type="spellEnd"/>
-      <w:r>
-        <w:rPr>
-          <w:rFonts w:cs="Arial"/>
-          <w:i/>
-          <w:iCs/>
-          <w:color w:val="222222"/>
-          <w:sz w:val="22"/>
-          <w:szCs w:val="22"/>
-          <w:shd w:val="clear" w:color="auto" w:fill="FFFFFF"/>
-        </w:rPr>
-        <w:t xml:space="preserve"> et al., </w:t>
-      </w:r>
-      <w:r>
-        <w:rPr>
-          <w:rFonts w:cs="Arial"/>
-          <w:i/>
-          <w:iCs/>
-          <w:color w:val="222222"/>
-          <w:sz w:val="22"/>
-          <w:szCs w:val="22"/>
-          <w:shd w:val="clear" w:color="auto" w:fill="FFFFFF"/>
-        </w:rPr>
-        <w:t>2012</w:t>
-      </w:r>
-      <w:r>
-        <w:rPr>
-          <w:rFonts w:cs="Arial"/>
-          <w:i/>
-          <w:iCs/>
-          <w:color w:val="222222"/>
-          <w:sz w:val="22"/>
-          <w:szCs w:val="22"/>
-          <w:shd w:val="clear" w:color="auto" w:fill="FFFFFF"/>
-        </w:rPr>
-        <w:t>)</w:t>
-      </w:r>
-      <w:r>
-        <w:rPr>
-          <w:rFonts w:cs="Arial"/>
-          <w:i/>
-          <w:iCs/>
-          <w:color w:val="222222"/>
-          <w:sz w:val="22"/>
-          <w:szCs w:val="22"/>
-          <w:shd w:val="clear" w:color="auto" w:fill="FFFFFF"/>
-        </w:rPr>
-        <w:t>. These techniques impose severe restrictions on experimental practices meaning they cannot be used in many circumstances, including for online monitoring of biotechnological processes or analysis of in vivo studies. For this reason, ``snapshot'' data continues to play an important role for determining cell level variability in many applications and in this paper we restrict analysis to only such data.</w:t>
-      </w:r>
-      <w:r>
-        <w:rPr>
-          <w:rFonts w:cs="Arial"/>
-          <w:i/>
-          <w:iCs/>
-          <w:color w:val="222222"/>
-          <w:sz w:val="22"/>
-          <w:szCs w:val="22"/>
-          <w:shd w:val="clear" w:color="auto" w:fill="FFFFFF"/>
-        </w:rPr>
-        <w:t>”</w:t>
+        <w:t>. These techniques impose severe restrictions on experimental practices meaning they cannot be used in many circumstances, including for online monitoring of biotechnological processes or analysis of in vivo studies. For this reason, ``snapshot'' data continues to play an important role for determining cell level variability in many applications and in this paper we restrict analysis to only such data.”</w:t>
       </w:r>
     </w:p>
     <w:p>
@@ -3073,29 +2698,7 @@
           <w:sz w:val="22"/>
           <w:szCs w:val="22"/>
         </w:rPr>
-        <w:t>“</w:t>
-      </w:r>
-      <w:r>
-        <w:rPr>
-          <w:rFonts w:cs="Arial"/>
-          <w:i/>
-          <w:iCs/>
-          <w:color w:val="222222"/>
-          <w:sz w:val="22"/>
-          <w:szCs w:val="22"/>
-        </w:rPr>
-        <w:t>Failure to reproduce a given output distribution can also indicate that the generating model (the priors and the forward model) are incongruent with experimental results. This may either be due to misspecification of the ODE system or because the assumption of a deterministic forward model is inappropriate. Our approach currently assumes that output variation is dominated by cellular variation in the parameter values of the underlying ODE, with measurement noise making a negligible contribution. Whether this is a reasonable assumption depends on the system under investigation and, more importantly, on experimental details. We recognise that neglecting measurement noise when it is, in fact, important in determining observed data means CMC will overstate cellular variation. It may also mean that some output distributions cannot be obtained by our model system (i.e. HODEs without noise). Future work incorporating a stochastic noise process or, more generally, including stochastic cellular mechanisms is thus likely to be worthwhile.</w:t>
-      </w:r>
-      <w:r>
-        <w:rPr>
-          <w:rFonts w:cs="Arial"/>
-          <w:i/>
-          <w:iCs/>
-          <w:color w:val="222222"/>
-          <w:sz w:val="22"/>
-          <w:szCs w:val="22"/>
-        </w:rPr>
-        <w:t>”</w:t>
+        <w:t>“Failure to reproduce a given output distribution can also indicate that the generating model (the priors and the forward model) are incongruent with experimental results. This may either be due to misspecification of the ODE system or because the assumption of a deterministic forward model is inappropriate. Our approach currently assumes that output variation is dominated by cellular variation in the parameter values of the underlying ODE, with measurement noise making a negligible contribution. Whether this is a reasonable assumption depends on the system under investigation and, more importantly, on experimental details. We recognise that neglecting measurement noise when it is, in fact, important in determining observed data means CMC will overstate cellular variation. It may also mean that some output distributions cannot be obtained by our model system (i.e. HODEs without noise). Future work incorporating a stochastic noise process or, more generally, including stochastic cellular mechanisms is thus likely to be worthwhile.”</w:t>
       </w:r>
     </w:p>
     <w:p>
@@ -3155,7 +2758,7 @@
           <w:szCs w:val="22"/>
           <w:shd w:val="clear" w:color="auto" w:fill="FFFFFF"/>
         </w:rPr>
-        <w:t xml:space="preserve">A) The poor performance of the method under poor parameter identifiability is a crucial shortcoming of the method as the authors claim that their method allows the identification of sources of variability. If the reconstructed parameter distributions are not accurate, the identification of sources of variability cannot be trusted. Accordingly the authors should </w:t>
+        <w:t xml:space="preserve">A) The poor performance of the method under poor parameter identifiability is a crucial shortcoming of the method as the authors claim that their method allows the identification </w:t>
       </w:r>
       <w:r>
         <w:rPr>
@@ -3166,7 +2769,7 @@
           <w:shd w:val="clear" w:color="auto" w:fill="FFFFFF"/>
         </w:rPr>
         <w:lastRenderedPageBreak/>
-        <w:t>more carefully evaluate how well their method can actually reconstruct parameter distributions. In particular the finding that reconstructed parameter ranges do not even contain the true parameters for the TNF example suggests that the method is not really doing anything meaningful. If this is really only due to the imposed prior, weaken the prior.</w:t>
+        <w:t>of sources of variability. If the reconstructed parameter distributions are not accurate, the identification of sources of variability cannot be trusted. Accordingly the authors should more carefully evaluate how well their method can actually reconstruct parameter distributions. In particular the finding that reconstructed parameter ranges do not even contain the true parameters for the TNF example suggests that the method is not really doing anything meaningful. If this is really only due to the imposed prior, weaken the prior.</w:t>
       </w:r>
     </w:p>
     <w:p>
@@ -3211,27 +2814,7 @@
           <w:sz w:val="22"/>
           <w:szCs w:val="22"/>
         </w:rPr>
-        <w:t>“</w:t>
-      </w:r>
-      <w:r>
-        <w:rPr>
-          <w:rFonts w:cs="Arial"/>
-          <w:i/>
-          <w:iCs/>
-          <w:sz w:val="22"/>
-          <w:szCs w:val="22"/>
-        </w:rPr>
-        <w:t>Our method is appropriate for underdetermined systems where observed variation is mostly due to variability in cellular processes rather than experimental measurement error, which may be the case for many systems due to continued improvements in resolution of laboratory techniques.</w:t>
-      </w:r>
-      <w:r>
-        <w:rPr>
-          <w:rFonts w:cs="Arial"/>
-          <w:i/>
-          <w:iCs/>
-          <w:sz w:val="22"/>
-          <w:szCs w:val="22"/>
-        </w:rPr>
-        <w:t>”</w:t>
+        <w:t>“Our method is appropriate for underdetermined systems where observed variation is mostly due to variability in cellular processes rather than experimental measurement error, which may be the case for many systems due to continued improvements in resolution of laboratory techniques.”</w:t>
       </w:r>
     </w:p>
     <w:p>
@@ -3298,29 +2881,7 @@
           <w:szCs w:val="22"/>
           <w:shd w:val="clear" w:color="auto" w:fill="FFFFFF"/>
         </w:rPr>
-        <w:t xml:space="preserve">1) The presence of non-identifiability in a non-linear ODE model does not necessarily depend on the number of QOIs/datapoints to parameters, but requires more advanced methods such as profile likelihood or </w:t>
-      </w:r>
-      <w:proofErr w:type="spellStart"/>
-      <w:r>
-        <w:rPr>
-          <w:rFonts w:cs="Arial"/>
-          <w:color w:val="222222"/>
-          <w:sz w:val="22"/>
-          <w:szCs w:val="22"/>
-          <w:shd w:val="clear" w:color="auto" w:fill="FFFFFF"/>
-        </w:rPr>
-        <w:t>bayesian</w:t>
-      </w:r>
-      <w:proofErr w:type="spellEnd"/>
-      <w:r>
-        <w:rPr>
-          <w:rFonts w:cs="Arial"/>
-          <w:color w:val="222222"/>
-          <w:sz w:val="22"/>
-          <w:szCs w:val="22"/>
-          <w:shd w:val="clear" w:color="auto" w:fill="FFFFFF"/>
-        </w:rPr>
-        <w:t xml:space="preserve"> sampling to be rigorously evaluated</w:t>
+        <w:t>1) The presence of non-identifiability in a non-linear ODE model does not necessarily depend on the number of QOIs/datapoints to parameters, but requires more advanced methods such as profile likelihood or bayesian sampling to be rigorously evaluated</w:t>
       </w:r>
     </w:p>
     <w:p>
@@ -3390,31 +2951,7 @@
           <w:szCs w:val="22"/>
           <w:shd w:val="clear" w:color="auto" w:fill="FFFFFF"/>
         </w:rPr>
-        <w:t>“</w:t>
-      </w:r>
-      <w:r>
-        <w:rPr>
-          <w:rFonts w:cs="Arial"/>
-          <w:i/>
-          <w:iCs/>
-          <w:color w:val="222222"/>
-          <w:sz w:val="22"/>
-          <w:szCs w:val="22"/>
-          <w:shd w:val="clear" w:color="auto" w:fill="FFFFFF"/>
-        </w:rPr>
-        <w:t>Additionally, our approach is suitable only for underdetermined models which we define as the case where there are fewer parameters than output quantities of interest.</w:t>
-      </w:r>
-      <w:r>
-        <w:rPr>
-          <w:rFonts w:cs="Arial"/>
-          <w:i/>
-          <w:iCs/>
-          <w:color w:val="222222"/>
-          <w:sz w:val="22"/>
-          <w:szCs w:val="22"/>
-          <w:shd w:val="clear" w:color="auto" w:fill="FFFFFF"/>
-        </w:rPr>
-        <w:t>”</w:t>
+        <w:t>“Additionally, our approach is suitable only for underdetermined models which we define as the case where there are fewer parameters than output quantities of interest.”</w:t>
       </w:r>
     </w:p>
     <w:p>
@@ -3504,27 +3041,7 @@
           <w:sz w:val="22"/>
           <w:szCs w:val="22"/>
         </w:rPr>
-        <w:t xml:space="preserve">Often the model fitting indicates that parameters aren’t identified and this can force a modeller to </w:t>
-      </w:r>
-      <w:proofErr w:type="spellStart"/>
-      <w:r>
-        <w:rPr>
-          <w:rFonts w:cs="Arial"/>
-          <w:color w:val="222222"/>
-          <w:sz w:val="22"/>
-          <w:szCs w:val="22"/>
-        </w:rPr>
-        <w:t>reevaluate</w:t>
-      </w:r>
-      <w:proofErr w:type="spellEnd"/>
-      <w:r>
-        <w:rPr>
-          <w:rFonts w:cs="Arial"/>
-          <w:color w:val="222222"/>
-          <w:sz w:val="22"/>
-          <w:szCs w:val="22"/>
-        </w:rPr>
-        <w:t xml:space="preserve"> their prior prejudices – moving towards more informative priors that more accurately represent their viewpoint. </w:t>
+        <w:t xml:space="preserve">Often the model fitting indicates that parameters aren’t identified and this can force a modeller to reevaluate their prior prejudices – moving towards more informative priors that more accurately represent their viewpoint. </w:t>
       </w:r>
       <w:r>
         <w:rPr>
@@ -3535,39 +3052,16 @@
         </w:rPr>
         <w:t xml:space="preserve">See, for example, </w:t>
       </w:r>
-      <w:proofErr w:type="spellStart"/>
-      <w:r>
-        <w:rPr>
-          <w:rFonts w:cs="Arial"/>
-          <w:color w:val="222222"/>
-          <w:sz w:val="22"/>
-          <w:szCs w:val="22"/>
-          <w:shd w:val="clear" w:color="auto" w:fill="FFFFFF"/>
-        </w:rPr>
-        <w:t>Schad</w:t>
-      </w:r>
-      <w:proofErr w:type="spellEnd"/>
-      <w:r>
-        <w:rPr>
-          <w:rFonts w:cs="Arial"/>
-          <w:color w:val="222222"/>
-          <w:sz w:val="22"/>
-          <w:szCs w:val="22"/>
-          <w:shd w:val="clear" w:color="auto" w:fill="FFFFFF"/>
-        </w:rPr>
-        <w:t xml:space="preserve"> et al., 2019,</w:t>
-      </w:r>
-      <w:r>
-        <w:rPr>
-          <w:rFonts w:cs="Arial"/>
-          <w:color w:val="222222"/>
-          <w:sz w:val="22"/>
-          <w:szCs w:val="22"/>
-          <w:shd w:val="clear" w:color="auto" w:fill="FFFFFF"/>
-        </w:rPr>
-        <w:t xml:space="preserve"> "Toward a principled Bayesian workflow in cognitive science." </w:t>
-      </w:r>
-      <w:proofErr w:type="spellStart"/>
+      <w:r>
+        <w:rPr>
+          <w:rFonts w:cs="Arial"/>
+          <w:color w:val="222222"/>
+          <w:sz w:val="22"/>
+          <w:szCs w:val="22"/>
+          <w:shd w:val="clear" w:color="auto" w:fill="FFFFFF"/>
+        </w:rPr>
+        <w:t>Schad et al., 2019, "Toward a principled Bayesian workflow in cognitive science." </w:t>
+      </w:r>
       <w:r>
         <w:rPr>
           <w:rFonts w:cs="Arial"/>
@@ -3578,20 +3072,7 @@
           <w:szCs w:val="22"/>
           <w:shd w:val="clear" w:color="auto" w:fill="FFFFFF"/>
         </w:rPr>
-        <w:t>arXiv</w:t>
-      </w:r>
-      <w:proofErr w:type="spellEnd"/>
-      <w:r>
-        <w:rPr>
-          <w:rFonts w:cs="Arial"/>
-          <w:i/>
-          <w:iCs/>
-          <w:color w:val="222222"/>
-          <w:sz w:val="22"/>
-          <w:szCs w:val="22"/>
-          <w:shd w:val="clear" w:color="auto" w:fill="FFFFFF"/>
-        </w:rPr>
-        <w:t xml:space="preserve"> preprint arXiv:1904.12765</w:t>
+        <w:t>arXiv preprint arXiv:1904.12765</w:t>
       </w:r>
       <w:r>
         <w:rPr>
@@ -3650,73 +3131,7 @@
           <w:szCs w:val="22"/>
           <w:shd w:val="clear" w:color="auto" w:fill="FFFFFF"/>
         </w:rPr>
-        <w:t xml:space="preserve">B) The difference between snapshot vs </w:t>
-      </w:r>
-      <w:proofErr w:type="spellStart"/>
-      <w:r>
-        <w:rPr>
-          <w:rFonts w:cs="Arial"/>
-          <w:color w:val="222222"/>
-          <w:sz w:val="22"/>
-          <w:szCs w:val="22"/>
-          <w:shd w:val="clear" w:color="auto" w:fill="FFFFFF"/>
-        </w:rPr>
-        <w:t>timecourse</w:t>
-      </w:r>
-      <w:proofErr w:type="spellEnd"/>
-      <w:r>
-        <w:rPr>
-          <w:rFonts w:cs="Arial"/>
-          <w:color w:val="222222"/>
-          <w:sz w:val="22"/>
-          <w:szCs w:val="22"/>
-          <w:shd w:val="clear" w:color="auto" w:fill="FFFFFF"/>
-        </w:rPr>
-        <w:t xml:space="preserve"> data is not sufficiently stressed in the manuscript and possibly also incorrectly accounted for in the method. In </w:t>
-      </w:r>
-      <w:proofErr w:type="spellStart"/>
-      <w:r>
-        <w:rPr>
-          <w:rFonts w:cs="Arial"/>
-          <w:color w:val="222222"/>
-          <w:sz w:val="22"/>
-          <w:szCs w:val="22"/>
-          <w:shd w:val="clear" w:color="auto" w:fill="FFFFFF"/>
-        </w:rPr>
-        <w:t>timecourse</w:t>
-      </w:r>
-      <w:proofErr w:type="spellEnd"/>
-      <w:r>
-        <w:rPr>
-          <w:rFonts w:cs="Arial"/>
-          <w:color w:val="222222"/>
-          <w:sz w:val="22"/>
-          <w:szCs w:val="22"/>
-          <w:shd w:val="clear" w:color="auto" w:fill="FFFFFF"/>
-        </w:rPr>
-        <w:t xml:space="preserve"> data, there is correlation between QOIs at individual timepoints, whereas the sets of QOIs are assumed to be </w:t>
-      </w:r>
-      <w:proofErr w:type="spellStart"/>
-      <w:r>
-        <w:rPr>
-          <w:rFonts w:cs="Arial"/>
-          <w:color w:val="222222"/>
-          <w:sz w:val="22"/>
-          <w:szCs w:val="22"/>
-          <w:shd w:val="clear" w:color="auto" w:fill="FFFFFF"/>
-        </w:rPr>
-        <w:t>statisticially</w:t>
-      </w:r>
-      <w:proofErr w:type="spellEnd"/>
-      <w:r>
-        <w:rPr>
-          <w:rFonts w:cs="Arial"/>
-          <w:color w:val="222222"/>
-          <w:sz w:val="22"/>
-          <w:szCs w:val="22"/>
-          <w:shd w:val="clear" w:color="auto" w:fill="FFFFFF"/>
-        </w:rPr>
-        <w:t xml:space="preserve"> independent in snapshot data.</w:t>
+        <w:t>B) The difference between snapshot vs timecourse data is not sufficiently stressed in the manuscript and possibly also incorrectly accounted for in the method. In timecourse data, there is correlation between QOIs at individual timepoints, whereas the sets of QOIs are assumed to be statisticially independent in snapshot data.</w:t>
       </w:r>
     </w:p>
     <w:p>
@@ -3765,7 +3180,7 @@
           <w:szCs w:val="22"/>
           <w:shd w:val="clear" w:color="auto" w:fill="FFFFFF"/>
         </w:rPr>
-        <w:t xml:space="preserve">“Since HODEs assume the state of each cell evolves continuously over time, experimental data tracing individual cell trajectories through time constitutes a richer data resource. Fluorescent Recovery After Photo-bleaching (FRAP) is one such method, which follows the time-dependent response of cells after an initial bleaching (Karlsson et al., 2015). Methods exists, broadly under the banner of ``nonlinear mixed effects models'', which uses cell trajectories - individual time series of cellular quantities - to estimate both cellular variation and qualities of measurement noise. See, for </w:t>
+        <w:t xml:space="preserve">“Since HODEs assume the state of each cell evolves continuously over time, experimental data tracing individual cell trajectories through time constitutes a richer data resource. Fluorescent Recovery After Photo-bleaching (FRAP) is one such method, which follows the time-dependent response of cells after an initial bleaching (Karlsson et al., 2015). Methods exists, broadly under the banner of ``nonlinear mixed effects </w:t>
       </w:r>
       <w:r>
         <w:rPr>
@@ -3778,111 +3193,7 @@
           <w:shd w:val="clear" w:color="auto" w:fill="FFFFFF"/>
         </w:rPr>
         <w:lastRenderedPageBreak/>
-        <w:t xml:space="preserve">example, Karlsson et al., 2015, </w:t>
-      </w:r>
-      <w:proofErr w:type="spellStart"/>
-      <w:r>
-        <w:rPr>
-          <w:rFonts w:cs="Arial"/>
-          <w:i/>
-          <w:iCs/>
-          <w:color w:val="222222"/>
-          <w:sz w:val="22"/>
-          <w:szCs w:val="22"/>
-          <w:shd w:val="clear" w:color="auto" w:fill="FFFFFF"/>
-        </w:rPr>
-        <w:t>Zechner</w:t>
-      </w:r>
-      <w:proofErr w:type="spellEnd"/>
-      <w:r>
-        <w:rPr>
-          <w:rFonts w:cs="Arial"/>
-          <w:i/>
-          <w:iCs/>
-          <w:color w:val="222222"/>
-          <w:sz w:val="22"/>
-          <w:szCs w:val="22"/>
-          <w:shd w:val="clear" w:color="auto" w:fill="FFFFFF"/>
-        </w:rPr>
-        <w:t xml:space="preserve"> et al., 2014, </w:t>
-      </w:r>
-      <w:proofErr w:type="spellStart"/>
-      <w:r>
-        <w:rPr>
-          <w:rFonts w:cs="Arial"/>
-          <w:i/>
-          <w:iCs/>
-          <w:color w:val="222222"/>
-          <w:sz w:val="22"/>
-          <w:szCs w:val="22"/>
-          <w:shd w:val="clear" w:color="auto" w:fill="FFFFFF"/>
-        </w:rPr>
-        <w:t>Dharmarajan</w:t>
-      </w:r>
-      <w:proofErr w:type="spellEnd"/>
-      <w:r>
-        <w:rPr>
-          <w:rFonts w:cs="Arial"/>
-          <w:i/>
-          <w:iCs/>
-          <w:color w:val="222222"/>
-          <w:sz w:val="22"/>
-          <w:szCs w:val="22"/>
-          <w:shd w:val="clear" w:color="auto" w:fill="FFFFFF"/>
-        </w:rPr>
-        <w:t xml:space="preserve"> et al., 2019. The demands of obtaining such data are, however, higher and typically involve either tracking individual cells through imaging methods (</w:t>
-      </w:r>
-      <w:proofErr w:type="spellStart"/>
-      <w:r>
-        <w:rPr>
-          <w:rFonts w:cs="Arial"/>
-          <w:i/>
-          <w:iCs/>
-          <w:color w:val="222222"/>
-          <w:sz w:val="22"/>
-          <w:szCs w:val="22"/>
-          <w:shd w:val="clear" w:color="auto" w:fill="FFFFFF"/>
-        </w:rPr>
-        <w:t>Hilsenbeck</w:t>
-      </w:r>
-      <w:proofErr w:type="spellEnd"/>
-      <w:r>
-        <w:rPr>
-          <w:rFonts w:cs="Arial"/>
-          <w:i/>
-          <w:iCs/>
-          <w:color w:val="222222"/>
-          <w:sz w:val="22"/>
-          <w:szCs w:val="22"/>
-          <w:shd w:val="clear" w:color="auto" w:fill="FFFFFF"/>
-        </w:rPr>
-        <w:t xml:space="preserve"> et al., 2016), or trapping cells in a spatial position where they can be monitored over time (</w:t>
-      </w:r>
-      <w:proofErr w:type="spellStart"/>
-      <w:r>
-        <w:rPr>
-          <w:rFonts w:cs="Arial"/>
-          <w:i/>
-          <w:iCs/>
-          <w:color w:val="222222"/>
-          <w:sz w:val="22"/>
-          <w:szCs w:val="22"/>
-          <w:shd w:val="clear" w:color="auto" w:fill="FFFFFF"/>
-        </w:rPr>
-        <w:t>Fritzsch</w:t>
-      </w:r>
-      <w:proofErr w:type="spellEnd"/>
-      <w:r>
-        <w:rPr>
-          <w:rFonts w:cs="Arial"/>
-          <w:i/>
-          <w:iCs/>
-          <w:color w:val="222222"/>
-          <w:sz w:val="22"/>
-          <w:szCs w:val="22"/>
-          <w:shd w:val="clear" w:color="auto" w:fill="FFFFFF"/>
-        </w:rPr>
-        <w:t xml:space="preserve"> et al., 2012). These techniques impose severe restrictions on experimental practices meaning they cannot be used in many circumstances, including for online monitoring of biotechnological processes or analysis of in vivo studies. For this reason, ``snapshot'' data continues to play an important role for determining cell level variability in many applications and in this paper we restrict analysis to only such data.”</w:t>
+        <w:t>models'', which uses cell trajectories - individual time series of cellular quantities - to estimate both cellular variation and qualities of measurement noise. See, for example, Karlsson et al., 2015, Zechner et al., 2014, Dharmarajan et al., 2019. The demands of obtaining such data are, however, higher and typically involve either tracking individual cells through imaging methods (Hilsenbeck et al., 2016), or trapping cells in a spatial position where they can be monitored over time (Fritzsch et al., 2012). These techniques impose severe restrictions on experimental practices meaning they cannot be used in many circumstances, including for online monitoring of biotechnological processes or analysis of in vivo studies. For this reason, ``snapshot'' data continues to play an important role for determining cell level variability in many applications and in this paper we restrict analysis to only such data.”</w:t>
       </w:r>
     </w:p>
     <w:p>
@@ -4003,93 +3314,47 @@
           <w:szCs w:val="22"/>
           <w:shd w:val="clear" w:color="auto" w:fill="FFFFFF"/>
         </w:rPr>
-        <w:t>“</w:t>
-      </w:r>
-      <w:r>
-        <w:rPr>
-          <w:rFonts w:cs="Arial"/>
-          <w:i/>
-          <w:iCs/>
-          <w:color w:val="222222"/>
-          <w:sz w:val="22"/>
-          <w:szCs w:val="22"/>
-          <w:shd w:val="clear" w:color="auto" w:fill="FFFFFF"/>
-        </w:rPr>
-        <w:t>The CMC algorithm fits to snapshot probability distributions rather than raw data, which means its computational burden does not, like existing approaches, increase with the number of cells observed.</w:t>
-      </w:r>
-      <w:r>
-        <w:rPr>
-          <w:rFonts w:cs="Arial"/>
-          <w:i/>
-          <w:iCs/>
-          <w:color w:val="222222"/>
-          <w:sz w:val="22"/>
-          <w:szCs w:val="22"/>
-          <w:shd w:val="clear" w:color="auto" w:fill="FFFFFF"/>
-        </w:rPr>
-        <w:t>”</w:t>
-      </w:r>
-    </w:p>
-    <w:p>
-      <w:pPr>
-        <w:rPr>
-          <w:rFonts w:cs="Arial"/>
-          <w:color w:val="222222"/>
-          <w:sz w:val="22"/>
-          <w:szCs w:val="22"/>
-        </w:rPr>
-      </w:pPr>
-    </w:p>
-    <w:p>
-      <w:pPr>
-        <w:rPr>
-          <w:rFonts w:cs="Arial"/>
-          <w:color w:val="222222"/>
-          <w:sz w:val="22"/>
-          <w:szCs w:val="22"/>
-          <w:shd w:val="clear" w:color="auto" w:fill="FFFFFF"/>
-        </w:rPr>
-      </w:pPr>
-      <w:r>
-        <w:rPr>
-          <w:rFonts w:cs="Arial"/>
-          <w:color w:val="222222"/>
-          <w:sz w:val="22"/>
-          <w:szCs w:val="22"/>
-        </w:rPr>
-        <w:br/>
-      </w:r>
-      <w:r>
-        <w:rPr>
-          <w:rFonts w:cs="Arial"/>
-          <w:color w:val="222222"/>
-          <w:sz w:val="22"/>
-          <w:szCs w:val="22"/>
-          <w:shd w:val="clear" w:color="auto" w:fill="FFFFFF"/>
-        </w:rPr>
-        <w:t xml:space="preserve">C) How realistic is the assumption that the conditional distribution of parameters (line 277) is independent of data? I would think that if the distribution of parameters is independent of data, any kind of inference is a silly </w:t>
-      </w:r>
-      <w:proofErr w:type="spellStart"/>
-      <w:r>
-        <w:rPr>
-          <w:rFonts w:cs="Arial"/>
-          <w:color w:val="222222"/>
-          <w:sz w:val="22"/>
-          <w:szCs w:val="22"/>
-          <w:shd w:val="clear" w:color="auto" w:fill="FFFFFF"/>
-        </w:rPr>
-        <w:t>endeavor</w:t>
-      </w:r>
-      <w:proofErr w:type="spellEnd"/>
-      <w:r>
-        <w:rPr>
-          <w:rFonts w:cs="Arial"/>
-          <w:color w:val="222222"/>
-          <w:sz w:val="22"/>
-          <w:szCs w:val="22"/>
-          <w:shd w:val="clear" w:color="auto" w:fill="FFFFFF"/>
-        </w:rPr>
-        <w:t>.</w:t>
+        <w:t>“The CMC algorithm fits to snapshot probability distributions rather than raw data, which means its computational burden does not, like existing approaches, increase with the number of cells observed.”</w:t>
+      </w:r>
+    </w:p>
+    <w:p>
+      <w:pPr>
+        <w:rPr>
+          <w:rFonts w:cs="Arial"/>
+          <w:color w:val="222222"/>
+          <w:sz w:val="22"/>
+          <w:szCs w:val="22"/>
+        </w:rPr>
+      </w:pPr>
+    </w:p>
+    <w:p>
+      <w:pPr>
+        <w:rPr>
+          <w:rFonts w:cs="Arial"/>
+          <w:color w:val="222222"/>
+          <w:sz w:val="22"/>
+          <w:szCs w:val="22"/>
+          <w:shd w:val="clear" w:color="auto" w:fill="FFFFFF"/>
+        </w:rPr>
+      </w:pPr>
+      <w:r>
+        <w:rPr>
+          <w:rFonts w:cs="Arial"/>
+          <w:color w:val="222222"/>
+          <w:sz w:val="22"/>
+          <w:szCs w:val="22"/>
+        </w:rPr>
+        <w:br/>
+      </w:r>
+      <w:r>
+        <w:rPr>
+          <w:rFonts w:cs="Arial"/>
+          <w:color w:val="222222"/>
+          <w:sz w:val="22"/>
+          <w:szCs w:val="22"/>
+          <w:shd w:val="clear" w:color="auto" w:fill="FFFFFF"/>
+        </w:rPr>
+        <w:t>C) How realistic is the assumption that the conditional distribution of parameters (line 277) is independent of data? I would think that if the distribution of parameters is independent of data, any kind of inference is a silly endeavor.</w:t>
       </w:r>
     </w:p>
     <w:p>
@@ -4360,146 +3625,36 @@
           <w:szCs w:val="22"/>
           <w:shd w:val="clear" w:color="auto" w:fill="FFFFFF"/>
         </w:rPr>
-        <w:t xml:space="preserve">1. The authors do not seem aware of relevant literature, which starts being rather rich (in the following, I only give a partial account). Inference of heterogeneous single-cell </w:t>
-      </w:r>
-      <w:r>
-        <w:rPr>
-          <w:rFonts w:cs="Arial"/>
-          <w:color w:val="222222"/>
-          <w:sz w:val="22"/>
-          <w:szCs w:val="22"/>
-          <w:shd w:val="clear" w:color="auto" w:fill="FFFFFF"/>
-        </w:rPr>
         <w:lastRenderedPageBreak/>
-        <w:t xml:space="preserve">response models has been already treated under the name of Mixed-Effects modelling/inference </w:t>
-      </w:r>
-      <w:proofErr w:type="spellStart"/>
-      <w:r>
-        <w:rPr>
-          <w:rFonts w:cs="Arial"/>
-          <w:color w:val="222222"/>
-          <w:sz w:val="22"/>
-          <w:szCs w:val="22"/>
-          <w:shd w:val="clear" w:color="auto" w:fill="FFFFFF"/>
-        </w:rPr>
-        <w:t>eg</w:t>
-      </w:r>
-      <w:proofErr w:type="spellEnd"/>
-      <w:r>
-        <w:rPr>
-          <w:rFonts w:cs="Arial"/>
-          <w:color w:val="222222"/>
-          <w:sz w:val="22"/>
-          <w:szCs w:val="22"/>
-          <w:shd w:val="clear" w:color="auto" w:fill="FFFFFF"/>
-        </w:rPr>
-        <w:t xml:space="preserve"> in:</w:t>
-      </w:r>
-      <w:r>
-        <w:rPr>
-          <w:rFonts w:cs="Arial"/>
-          <w:color w:val="222222"/>
-          <w:sz w:val="22"/>
-          <w:szCs w:val="22"/>
-        </w:rPr>
-        <w:br/>
-      </w:r>
-      <w:r>
-        <w:rPr>
-          <w:rFonts w:cs="Arial"/>
-          <w:color w:val="222222"/>
-          <w:sz w:val="22"/>
-          <w:szCs w:val="22"/>
-        </w:rPr>
-        <w:br/>
-      </w:r>
-      <w:proofErr w:type="spellStart"/>
-      <w:r>
-        <w:rPr>
-          <w:rFonts w:cs="Arial"/>
-          <w:color w:val="222222"/>
-          <w:sz w:val="22"/>
-          <w:szCs w:val="22"/>
-          <w:shd w:val="clear" w:color="auto" w:fill="FFFFFF"/>
-        </w:rPr>
-        <w:t>Llamosi</w:t>
-      </w:r>
-      <w:proofErr w:type="spellEnd"/>
-      <w:r>
-        <w:rPr>
-          <w:rFonts w:cs="Arial"/>
-          <w:color w:val="222222"/>
-          <w:sz w:val="22"/>
-          <w:szCs w:val="22"/>
-          <w:shd w:val="clear" w:color="auto" w:fill="FFFFFF"/>
-        </w:rPr>
-        <w:t xml:space="preserve"> A, Gonzalez-Vargas AM, </w:t>
-      </w:r>
-      <w:proofErr w:type="spellStart"/>
-      <w:r>
-        <w:rPr>
-          <w:rFonts w:cs="Arial"/>
-          <w:color w:val="222222"/>
-          <w:sz w:val="22"/>
-          <w:szCs w:val="22"/>
-          <w:shd w:val="clear" w:color="auto" w:fill="FFFFFF"/>
-        </w:rPr>
-        <w:t>Versari</w:t>
-      </w:r>
-      <w:proofErr w:type="spellEnd"/>
-      <w:r>
-        <w:rPr>
-          <w:rFonts w:cs="Arial"/>
-          <w:color w:val="222222"/>
-          <w:sz w:val="22"/>
-          <w:szCs w:val="22"/>
-          <w:shd w:val="clear" w:color="auto" w:fill="FFFFFF"/>
-        </w:rPr>
-        <w:t xml:space="preserve"> C, et al. What Population Reveals about Individual Cell Identity: Single-Cell Parameter Estimation of Models of Gene Expression in Yeast. </w:t>
-      </w:r>
-      <w:proofErr w:type="spellStart"/>
-      <w:r>
-        <w:rPr>
-          <w:rFonts w:cs="Arial"/>
-          <w:color w:val="222222"/>
-          <w:sz w:val="22"/>
-          <w:szCs w:val="22"/>
-          <w:shd w:val="clear" w:color="auto" w:fill="FFFFFF"/>
-        </w:rPr>
-        <w:t>PLoS</w:t>
-      </w:r>
-      <w:proofErr w:type="spellEnd"/>
-      <w:r>
-        <w:rPr>
-          <w:rFonts w:cs="Arial"/>
-          <w:color w:val="222222"/>
-          <w:sz w:val="22"/>
-          <w:szCs w:val="22"/>
-          <w:shd w:val="clear" w:color="auto" w:fill="FFFFFF"/>
-        </w:rPr>
-        <w:t xml:space="preserve"> </w:t>
-      </w:r>
-      <w:proofErr w:type="spellStart"/>
-      <w:r>
-        <w:rPr>
-          <w:rFonts w:cs="Arial"/>
-          <w:color w:val="222222"/>
-          <w:sz w:val="22"/>
-          <w:szCs w:val="22"/>
-          <w:shd w:val="clear" w:color="auto" w:fill="FFFFFF"/>
-        </w:rPr>
-        <w:t>Comput</w:t>
-      </w:r>
-      <w:proofErr w:type="spellEnd"/>
-      <w:r>
-        <w:rPr>
-          <w:rFonts w:cs="Arial"/>
-          <w:color w:val="222222"/>
-          <w:sz w:val="22"/>
-          <w:szCs w:val="22"/>
-          <w:shd w:val="clear" w:color="auto" w:fill="FFFFFF"/>
-        </w:rPr>
-        <w:t xml:space="preserve"> Biol. 2016;12(2):e1004706.</w:t>
+        <w:t>1. The authors do not seem aware of relevant literature, which starts being rather rich (in the following, I only give a partial account). Inference of heterogeneous single-cell response models has been already treated under the name of Mixed-Effects modelling/inference eg in:</w:t>
+      </w:r>
+      <w:r>
+        <w:rPr>
+          <w:rFonts w:cs="Arial"/>
+          <w:color w:val="222222"/>
+          <w:sz w:val="22"/>
+          <w:szCs w:val="22"/>
+        </w:rPr>
+        <w:br/>
+      </w:r>
+      <w:r>
+        <w:rPr>
+          <w:rFonts w:cs="Arial"/>
+          <w:color w:val="222222"/>
+          <w:sz w:val="22"/>
+          <w:szCs w:val="22"/>
+        </w:rPr>
+        <w:br/>
+      </w:r>
+      <w:r>
+        <w:rPr>
+          <w:rFonts w:cs="Arial"/>
+          <w:color w:val="222222"/>
+          <w:sz w:val="22"/>
+          <w:szCs w:val="22"/>
+          <w:shd w:val="clear" w:color="auto" w:fill="FFFFFF"/>
+        </w:rPr>
+        <w:t>Llamosi A, Gonzalez-Vargas AM, Versari C, et al. What Population Reveals about Individual Cell Identity: Single-Cell Parameter Estimation of Models of Gene Expression in Yeast. PLoS Comput Biol. 2016;12(2):e1004706.</w:t>
       </w:r>
       <w:r>
         <w:rPr>
@@ -4555,104 +3710,26 @@
           <w:szCs w:val="22"/>
           <w:shd w:val="clear" w:color="auto" w:fill="FFFFFF"/>
         </w:rPr>
-        <w:t xml:space="preserve">Bayesian inference of individual response variability with MCMC approaches has been treated </w:t>
-      </w:r>
-      <w:proofErr w:type="spellStart"/>
-      <w:r>
-        <w:rPr>
-          <w:rFonts w:cs="Arial"/>
-          <w:color w:val="222222"/>
-          <w:sz w:val="22"/>
-          <w:szCs w:val="22"/>
-          <w:shd w:val="clear" w:color="auto" w:fill="FFFFFF"/>
-        </w:rPr>
-        <w:t>eg</w:t>
-      </w:r>
-      <w:proofErr w:type="spellEnd"/>
-      <w:r>
-        <w:rPr>
-          <w:rFonts w:cs="Arial"/>
-          <w:color w:val="222222"/>
-          <w:sz w:val="22"/>
-          <w:szCs w:val="22"/>
-          <w:shd w:val="clear" w:color="auto" w:fill="FFFFFF"/>
-        </w:rPr>
-        <w:t xml:space="preserve"> in:</w:t>
-      </w:r>
-      <w:r>
-        <w:rPr>
-          <w:rFonts w:cs="Arial"/>
-          <w:color w:val="222222"/>
-          <w:sz w:val="22"/>
-          <w:szCs w:val="22"/>
-        </w:rPr>
-        <w:br/>
-      </w:r>
-      <w:proofErr w:type="spellStart"/>
-      <w:r>
-        <w:rPr>
-          <w:rFonts w:cs="Arial"/>
-          <w:color w:val="222222"/>
-          <w:sz w:val="22"/>
-          <w:szCs w:val="22"/>
-          <w:shd w:val="clear" w:color="auto" w:fill="FFFFFF"/>
-        </w:rPr>
-        <w:t>Zechner</w:t>
-      </w:r>
-      <w:proofErr w:type="spellEnd"/>
-      <w:r>
-        <w:rPr>
-          <w:rFonts w:cs="Arial"/>
-          <w:color w:val="222222"/>
-          <w:sz w:val="22"/>
-          <w:szCs w:val="22"/>
-          <w:shd w:val="clear" w:color="auto" w:fill="FFFFFF"/>
-        </w:rPr>
-        <w:t xml:space="preserve"> C, Unger M, </w:t>
-      </w:r>
-      <w:proofErr w:type="spellStart"/>
-      <w:r>
-        <w:rPr>
-          <w:rFonts w:cs="Arial"/>
-          <w:color w:val="222222"/>
-          <w:sz w:val="22"/>
-          <w:szCs w:val="22"/>
-          <w:shd w:val="clear" w:color="auto" w:fill="FFFFFF"/>
-        </w:rPr>
-        <w:t>Pelet</w:t>
-      </w:r>
-      <w:proofErr w:type="spellEnd"/>
-      <w:r>
-        <w:rPr>
-          <w:rFonts w:cs="Arial"/>
-          <w:color w:val="222222"/>
-          <w:sz w:val="22"/>
-          <w:szCs w:val="22"/>
-          <w:shd w:val="clear" w:color="auto" w:fill="FFFFFF"/>
-        </w:rPr>
-        <w:t xml:space="preserve"> S, Peter M, </w:t>
-      </w:r>
-      <w:proofErr w:type="spellStart"/>
-      <w:r>
-        <w:rPr>
-          <w:rFonts w:cs="Arial"/>
-          <w:color w:val="222222"/>
-          <w:sz w:val="22"/>
-          <w:szCs w:val="22"/>
-          <w:shd w:val="clear" w:color="auto" w:fill="FFFFFF"/>
-        </w:rPr>
-        <w:t>Koeppl</w:t>
-      </w:r>
-      <w:proofErr w:type="spellEnd"/>
-      <w:r>
-        <w:rPr>
-          <w:rFonts w:cs="Arial"/>
-          <w:color w:val="222222"/>
-          <w:sz w:val="22"/>
-          <w:szCs w:val="22"/>
-          <w:shd w:val="clear" w:color="auto" w:fill="FFFFFF"/>
-        </w:rPr>
-        <w:t xml:space="preserve"> H., Scalable inference of heterogeneous reaction kinetics from pooled single-cell recordings. Nat Methods 2014, 11(2):197-202</w:t>
+        <w:t>Bayesian inference of individual response variability with MCMC approaches has been treated eg in:</w:t>
+      </w:r>
+      <w:r>
+        <w:rPr>
+          <w:rFonts w:cs="Arial"/>
+          <w:color w:val="222222"/>
+          <w:sz w:val="22"/>
+          <w:szCs w:val="22"/>
+        </w:rPr>
+        <w:br/>
+      </w:r>
+      <w:r>
+        <w:rPr>
+          <w:rFonts w:cs="Arial"/>
+          <w:color w:val="222222"/>
+          <w:sz w:val="22"/>
+          <w:szCs w:val="22"/>
+          <w:shd w:val="clear" w:color="auto" w:fill="FFFFFF"/>
+        </w:rPr>
+        <w:t>Zechner C, Unger M, Pelet S, Peter M, Koeppl H., Scalable inference of heterogeneous reaction kinetics from pooled single-cell recordings. Nat Methods 2014, 11(2):197-202</w:t>
       </w:r>
       <w:r>
         <w:rPr>
@@ -4691,93 +3768,15 @@
         </w:rPr>
         <w:br/>
       </w:r>
-      <w:proofErr w:type="spellStart"/>
-      <w:r>
-        <w:rPr>
-          <w:rFonts w:cs="Arial"/>
-          <w:color w:val="222222"/>
-          <w:sz w:val="22"/>
-          <w:szCs w:val="22"/>
-          <w:shd w:val="clear" w:color="auto" w:fill="FFFFFF"/>
-        </w:rPr>
-        <w:t>Zechner</w:t>
-      </w:r>
-      <w:proofErr w:type="spellEnd"/>
-      <w:r>
-        <w:rPr>
-          <w:rFonts w:cs="Arial"/>
-          <w:color w:val="222222"/>
-          <w:sz w:val="22"/>
-          <w:szCs w:val="22"/>
-          <w:shd w:val="clear" w:color="auto" w:fill="FFFFFF"/>
-        </w:rPr>
-        <w:t xml:space="preserve"> C, </w:t>
-      </w:r>
-      <w:proofErr w:type="spellStart"/>
-      <w:r>
-        <w:rPr>
-          <w:rFonts w:cs="Arial"/>
-          <w:color w:val="222222"/>
-          <w:sz w:val="22"/>
-          <w:szCs w:val="22"/>
-          <w:shd w:val="clear" w:color="auto" w:fill="FFFFFF"/>
-        </w:rPr>
-        <w:t>Ruess</w:t>
-      </w:r>
-      <w:proofErr w:type="spellEnd"/>
-      <w:r>
-        <w:rPr>
-          <w:rFonts w:cs="Arial"/>
-          <w:color w:val="222222"/>
-          <w:sz w:val="22"/>
-          <w:szCs w:val="22"/>
-          <w:shd w:val="clear" w:color="auto" w:fill="FFFFFF"/>
-        </w:rPr>
-        <w:t xml:space="preserve"> J, </w:t>
-      </w:r>
-      <w:proofErr w:type="spellStart"/>
-      <w:r>
-        <w:rPr>
-          <w:rFonts w:cs="Arial"/>
-          <w:color w:val="222222"/>
-          <w:sz w:val="22"/>
-          <w:szCs w:val="22"/>
-          <w:shd w:val="clear" w:color="auto" w:fill="FFFFFF"/>
-        </w:rPr>
-        <w:t>Krenn</w:t>
-      </w:r>
-      <w:proofErr w:type="spellEnd"/>
-      <w:r>
-        <w:rPr>
-          <w:rFonts w:cs="Arial"/>
-          <w:color w:val="222222"/>
-          <w:sz w:val="22"/>
-          <w:szCs w:val="22"/>
-          <w:shd w:val="clear" w:color="auto" w:fill="FFFFFF"/>
-        </w:rPr>
-        <w:t xml:space="preserve"> P, et al. Moment-based inference predicts bimodality in transient gene expression. Proc Natl </w:t>
-      </w:r>
-      <w:proofErr w:type="spellStart"/>
-      <w:r>
-        <w:rPr>
-          <w:rFonts w:cs="Arial"/>
-          <w:color w:val="222222"/>
-          <w:sz w:val="22"/>
-          <w:szCs w:val="22"/>
-          <w:shd w:val="clear" w:color="auto" w:fill="FFFFFF"/>
-        </w:rPr>
-        <w:t>Acad</w:t>
-      </w:r>
-      <w:proofErr w:type="spellEnd"/>
-      <w:r>
-        <w:rPr>
-          <w:rFonts w:cs="Arial"/>
-          <w:color w:val="222222"/>
-          <w:sz w:val="22"/>
-          <w:szCs w:val="22"/>
-          <w:shd w:val="clear" w:color="auto" w:fill="FFFFFF"/>
-        </w:rPr>
-        <w:t xml:space="preserve"> Sci U S A. 2012;109(21):8340–8345</w:t>
+      <w:r>
+        <w:rPr>
+          <w:rFonts w:cs="Arial"/>
+          <w:color w:val="222222"/>
+          <w:sz w:val="22"/>
+          <w:szCs w:val="22"/>
+          <w:shd w:val="clear" w:color="auto" w:fill="FFFFFF"/>
+        </w:rPr>
+        <w:t>Zechner C, Ruess J, Krenn P, et al. Moment-based inference predicts bimodality in transient gene expression. Proc Natl Acad Sci U S A. 2012;109(21):8340–8345</w:t>
       </w:r>
       <w:r>
         <w:rPr>
@@ -4824,95 +3823,7 @@
           <w:szCs w:val="22"/>
           <w:shd w:val="clear" w:color="auto" w:fill="FFFFFF"/>
         </w:rPr>
-        <w:t xml:space="preserve">Gregor </w:t>
-      </w:r>
-      <w:proofErr w:type="spellStart"/>
-      <w:r>
-        <w:rPr>
-          <w:rFonts w:cs="Arial"/>
-          <w:color w:val="222222"/>
-          <w:sz w:val="22"/>
-          <w:szCs w:val="22"/>
-          <w:shd w:val="clear" w:color="auto" w:fill="FFFFFF"/>
-        </w:rPr>
-        <w:t>Neuert</w:t>
-      </w:r>
-      <w:proofErr w:type="spellEnd"/>
-      <w:r>
-        <w:rPr>
-          <w:rFonts w:cs="Arial"/>
-          <w:color w:val="222222"/>
-          <w:sz w:val="22"/>
-          <w:szCs w:val="22"/>
-          <w:shd w:val="clear" w:color="auto" w:fill="FFFFFF"/>
-        </w:rPr>
-        <w:t xml:space="preserve">, Brian </w:t>
-      </w:r>
-      <w:proofErr w:type="spellStart"/>
-      <w:r>
-        <w:rPr>
-          <w:rFonts w:cs="Arial"/>
-          <w:color w:val="222222"/>
-          <w:sz w:val="22"/>
-          <w:szCs w:val="22"/>
-          <w:shd w:val="clear" w:color="auto" w:fill="FFFFFF"/>
-        </w:rPr>
-        <w:t>Munsky</w:t>
-      </w:r>
-      <w:proofErr w:type="spellEnd"/>
-      <w:r>
-        <w:rPr>
-          <w:rFonts w:cs="Arial"/>
-          <w:color w:val="222222"/>
-          <w:sz w:val="22"/>
-          <w:szCs w:val="22"/>
-          <w:shd w:val="clear" w:color="auto" w:fill="FFFFFF"/>
-        </w:rPr>
-        <w:t xml:space="preserve">, Rui Zhen Tan, Leonid </w:t>
-      </w:r>
-      <w:proofErr w:type="spellStart"/>
-      <w:r>
-        <w:rPr>
-          <w:rFonts w:cs="Arial"/>
-          <w:color w:val="222222"/>
-          <w:sz w:val="22"/>
-          <w:szCs w:val="22"/>
-          <w:shd w:val="clear" w:color="auto" w:fill="FFFFFF"/>
-        </w:rPr>
-        <w:t>Teytelman</w:t>
-      </w:r>
-      <w:proofErr w:type="spellEnd"/>
-      <w:r>
-        <w:rPr>
-          <w:rFonts w:cs="Arial"/>
-          <w:color w:val="222222"/>
-          <w:sz w:val="22"/>
-          <w:szCs w:val="22"/>
-          <w:shd w:val="clear" w:color="auto" w:fill="FFFFFF"/>
-        </w:rPr>
-        <w:t xml:space="preserve">, Mustafa Khammash and Alexander van </w:t>
-      </w:r>
-      <w:proofErr w:type="spellStart"/>
-      <w:r>
-        <w:rPr>
-          <w:rFonts w:cs="Arial"/>
-          <w:color w:val="222222"/>
-          <w:sz w:val="22"/>
-          <w:szCs w:val="22"/>
-          <w:shd w:val="clear" w:color="auto" w:fill="FFFFFF"/>
-        </w:rPr>
-        <w:t>Oudenaarden</w:t>
-      </w:r>
-      <w:proofErr w:type="spellEnd"/>
-      <w:r>
-        <w:rPr>
-          <w:rFonts w:cs="Arial"/>
-          <w:color w:val="222222"/>
-          <w:sz w:val="22"/>
-          <w:szCs w:val="22"/>
-          <w:shd w:val="clear" w:color="auto" w:fill="FFFFFF"/>
-        </w:rPr>
-        <w:t>, Systematic Identification of Signal-Activated Stochastic Gene Regulation , Science, vol. 339: no. 6119, pp. 584-587</w:t>
+        <w:t>Gregor Neuert, Brian Munsky, Rui Zhen Tan, Leonid Teytelman, Mustafa Khammash and Alexander van Oudenaarden, Systematic Identification of Signal-Activated Stochastic Gene Regulation , Science, vol. 339: no. 6119, pp. 584-587</w:t>
       </w:r>
       <w:r>
         <w:rPr>
@@ -5010,165 +3921,50 @@
           <w:szCs w:val="22"/>
           <w:shd w:val="clear" w:color="auto" w:fill="FFFFFF"/>
         </w:rPr>
-        <w:t xml:space="preserve">“Since HODEs assume the state of each cell evolves continuously over time, experimental data tracing individual cell trajectories through time constitutes a richer data resource. Fluorescent Recovery After Photo-bleaching (FRAP) is one such method, which follows the time-dependent response of cells after an initial bleaching (Karlsson et al., 2015). Methods exists, broadly under the banner of ``nonlinear mixed effects models'', which uses cell trajectories - individual time series of cellular quantities - to estimate both cellular variation and qualities of measurement noise. See, for example, Karlsson et al., 2015, </w:t>
-      </w:r>
-      <w:proofErr w:type="spellStart"/>
-      <w:r>
-        <w:rPr>
-          <w:rFonts w:cs="Arial"/>
-          <w:i/>
-          <w:iCs/>
-          <w:color w:val="222222"/>
-          <w:sz w:val="22"/>
-          <w:szCs w:val="22"/>
-          <w:shd w:val="clear" w:color="auto" w:fill="FFFFFF"/>
-        </w:rPr>
-        <w:t>Zechner</w:t>
-      </w:r>
-      <w:proofErr w:type="spellEnd"/>
-      <w:r>
-        <w:rPr>
-          <w:rFonts w:cs="Arial"/>
-          <w:i/>
-          <w:iCs/>
-          <w:color w:val="222222"/>
-          <w:sz w:val="22"/>
-          <w:szCs w:val="22"/>
-          <w:shd w:val="clear" w:color="auto" w:fill="FFFFFF"/>
-        </w:rPr>
-        <w:t xml:space="preserve"> et al., 2014, </w:t>
-      </w:r>
-      <w:proofErr w:type="spellStart"/>
-      <w:r>
-        <w:rPr>
-          <w:rFonts w:cs="Arial"/>
-          <w:i/>
-          <w:iCs/>
-          <w:color w:val="222222"/>
-          <w:sz w:val="22"/>
-          <w:szCs w:val="22"/>
-          <w:shd w:val="clear" w:color="auto" w:fill="FFFFFF"/>
-        </w:rPr>
-        <w:t>Dharmarajan</w:t>
-      </w:r>
-      <w:proofErr w:type="spellEnd"/>
-      <w:r>
-        <w:rPr>
-          <w:rFonts w:cs="Arial"/>
-          <w:i/>
-          <w:iCs/>
-          <w:color w:val="222222"/>
-          <w:sz w:val="22"/>
-          <w:szCs w:val="22"/>
-          <w:shd w:val="clear" w:color="auto" w:fill="FFFFFF"/>
-        </w:rPr>
-        <w:t xml:space="preserve"> et al., 2019. The demands of obtaining such data are, however, higher and typically involve either tracking individual cells through imaging methods (</w:t>
-      </w:r>
-      <w:proofErr w:type="spellStart"/>
-      <w:r>
-        <w:rPr>
-          <w:rFonts w:cs="Arial"/>
-          <w:i/>
-          <w:iCs/>
-          <w:color w:val="222222"/>
-          <w:sz w:val="22"/>
-          <w:szCs w:val="22"/>
-          <w:shd w:val="clear" w:color="auto" w:fill="FFFFFF"/>
-        </w:rPr>
-        <w:t>Hilsenbeck</w:t>
-      </w:r>
-      <w:proofErr w:type="spellEnd"/>
-      <w:r>
-        <w:rPr>
-          <w:rFonts w:cs="Arial"/>
-          <w:i/>
-          <w:iCs/>
-          <w:color w:val="222222"/>
-          <w:sz w:val="22"/>
-          <w:szCs w:val="22"/>
-          <w:shd w:val="clear" w:color="auto" w:fill="FFFFFF"/>
-        </w:rPr>
-        <w:t xml:space="preserve"> et al., 2016), or trapping cells in a spatial position where they can be monitored over time (</w:t>
-      </w:r>
-      <w:proofErr w:type="spellStart"/>
-      <w:r>
-        <w:rPr>
-          <w:rFonts w:cs="Arial"/>
-          <w:i/>
-          <w:iCs/>
-          <w:color w:val="222222"/>
-          <w:sz w:val="22"/>
-          <w:szCs w:val="22"/>
-          <w:shd w:val="clear" w:color="auto" w:fill="FFFFFF"/>
-        </w:rPr>
-        <w:t>Fritzsch</w:t>
-      </w:r>
-      <w:proofErr w:type="spellEnd"/>
-      <w:r>
-        <w:rPr>
-          <w:rFonts w:cs="Arial"/>
-          <w:i/>
-          <w:iCs/>
-          <w:color w:val="222222"/>
-          <w:sz w:val="22"/>
-          <w:szCs w:val="22"/>
-          <w:shd w:val="clear" w:color="auto" w:fill="FFFFFF"/>
-        </w:rPr>
-        <w:t xml:space="preserve"> et al., 2012). These techniques impose severe restrictions on experimental practices meaning they cannot be used in many circumstances, including for online monitoring of biotechnological processes or analysis of in vivo studies. For this reason, ``snapshot'' data continues to play an important role for determining cell level variability in many applications and in this paper we restrict analysis to only such data.”</w:t>
-      </w:r>
-    </w:p>
-    <w:p>
-      <w:pPr>
-        <w:rPr>
-          <w:rFonts w:cs="Arial"/>
-          <w:color w:val="222222"/>
-          <w:sz w:val="22"/>
-          <w:szCs w:val="22"/>
-          <w:shd w:val="clear" w:color="auto" w:fill="FFFFFF"/>
-        </w:rPr>
-      </w:pPr>
-    </w:p>
-    <w:p>
-      <w:pPr>
-        <w:rPr>
-          <w:rFonts w:cs="Arial"/>
-          <w:color w:val="222222"/>
-          <w:sz w:val="22"/>
-          <w:szCs w:val="22"/>
-          <w:shd w:val="clear" w:color="auto" w:fill="FFFFFF"/>
-        </w:rPr>
-      </w:pPr>
-      <w:r>
-        <w:rPr>
-          <w:rFonts w:cs="Arial"/>
-          <w:color w:val="222222"/>
-          <w:sz w:val="22"/>
-          <w:szCs w:val="22"/>
-          <w:shd w:val="clear" w:color="auto" w:fill="FFFFFF"/>
-        </w:rPr>
-        <w:t xml:space="preserve">2. The originality of this work relative to approaches in the computational biology literature is the focus on underdetermined systems, where unknown individual parameters are more than measurements. Though the analysis proposed is interesting in itself, it does not cite any of the identifiability studies in the literature (as </w:t>
-      </w:r>
-      <w:proofErr w:type="spellStart"/>
-      <w:r>
-        <w:rPr>
-          <w:rFonts w:cs="Arial"/>
-          <w:color w:val="222222"/>
-          <w:sz w:val="22"/>
-          <w:szCs w:val="22"/>
-          <w:shd w:val="clear" w:color="auto" w:fill="FFFFFF"/>
-        </w:rPr>
-        <w:t>eg</w:t>
-      </w:r>
-      <w:proofErr w:type="spellEnd"/>
-      <w:r>
-        <w:rPr>
-          <w:rFonts w:cs="Arial"/>
-          <w:color w:val="222222"/>
-          <w:sz w:val="22"/>
-          <w:szCs w:val="22"/>
-          <w:shd w:val="clear" w:color="auto" w:fill="FFFFFF"/>
-        </w:rPr>
-        <w:t xml:space="preserve"> as part of some of the works above, and more works by the same authors and others). </w:t>
+        <w:t>“Since HODEs assume the state of each cell evolves continuously over time, experimental data tracing individual cell trajectories through time constitutes a richer data resource. Fluorescent Recovery After Photo-bleaching (FRAP) is one such method, which follows the time-dependent response of cells after an initial bleaching (Karlsson et al., 2015). Methods exists, broadly under the banner of ``nonlinear mixed effects models'', which uses cell trajectories - individual time series of cellular quantities - to estimate both cellular variation and qualities of measurement noise. See, for example, Karlsson et al., 2015, Zechner et al., 2014, Dharmarajan et al., 2019. The demands of obtaining such data are, however, higher and typically involve either tracking individual cells through imaging methods (Hilsenbeck et al., 2016), or trapping cells in a spatial position where they can be monitored over time (Fritzsch et al., 2012). These techniques impose severe restrictions on experimental practices meaning they cannot be used in many circumstances, including for online monitoring of biotechnological processes or analysis of in vivo studies. For this reason, ``snapshot'' data continues to play an important role for determining cell level variability in many applications and in this paper we restrict analysis to only such data.”</w:t>
+      </w:r>
+    </w:p>
+    <w:p>
+      <w:pPr>
+        <w:rPr>
+          <w:rFonts w:cs="Arial"/>
+          <w:color w:val="222222"/>
+          <w:sz w:val="22"/>
+          <w:szCs w:val="22"/>
+          <w:shd w:val="clear" w:color="auto" w:fill="FFFFFF"/>
+        </w:rPr>
+      </w:pPr>
+    </w:p>
+    <w:p>
+      <w:pPr>
+        <w:rPr>
+          <w:rFonts w:cs="Arial"/>
+          <w:color w:val="222222"/>
+          <w:sz w:val="22"/>
+          <w:szCs w:val="22"/>
+          <w:shd w:val="clear" w:color="auto" w:fill="FFFFFF"/>
+        </w:rPr>
+      </w:pPr>
+      <w:r>
+        <w:rPr>
+          <w:rFonts w:cs="Arial"/>
+          <w:color w:val="222222"/>
+          <w:sz w:val="22"/>
+          <w:szCs w:val="22"/>
+          <w:shd w:val="clear" w:color="auto" w:fill="FFFFFF"/>
+        </w:rPr>
+        <w:t xml:space="preserve">2. The originality of this work relative to approaches in the computational biology literature is the focus on underdetermined systems, where unknown individual parameters are more than measurements. Though the analysis proposed is interesting in itself, it does not cite </w:t>
+      </w:r>
+      <w:r>
+        <w:rPr>
+          <w:rFonts w:cs="Arial"/>
+          <w:color w:val="222222"/>
+          <w:sz w:val="22"/>
+          <w:szCs w:val="22"/>
+          <w:shd w:val="clear" w:color="auto" w:fill="FFFFFF"/>
+        </w:rPr>
+        <w:lastRenderedPageBreak/>
+        <w:t xml:space="preserve">any of the identifiability studies in the literature (as eg as part of some of the works above, and more works by the same authors and others). </w:t>
       </w:r>
     </w:p>
     <w:p>
@@ -5237,29 +4033,7 @@
           <w:szCs w:val="22"/>
           <w:shd w:val="clear" w:color="auto" w:fill="FFFFFF"/>
         </w:rPr>
-        <w:t xml:space="preserve">More </w:t>
-      </w:r>
-      <w:proofErr w:type="spellStart"/>
-      <w:r>
-        <w:rPr>
-          <w:rFonts w:cs="Arial"/>
-          <w:color w:val="222222"/>
-          <w:sz w:val="22"/>
-          <w:szCs w:val="22"/>
-          <w:shd w:val="clear" w:color="auto" w:fill="FFFFFF"/>
-        </w:rPr>
-        <w:t>ackwardly</w:t>
-      </w:r>
-      <w:proofErr w:type="spellEnd"/>
-      <w:r>
-        <w:rPr>
-          <w:rFonts w:cs="Arial"/>
-          <w:color w:val="222222"/>
-          <w:sz w:val="22"/>
-          <w:szCs w:val="22"/>
-          <w:shd w:val="clear" w:color="auto" w:fill="FFFFFF"/>
-        </w:rPr>
-        <w:t>, it focuses on showing that the wrong Bayesian priors drive parameter estimates far from their actual values (or regions of variability), although the observed snapshots are well fitted. In the interest of the application (which seems to be the main goal of the paper, see also point 3 below), I don't see the utility of this. Little is said in the paper on how well variability of parameters can be estimated even in presence of unidentifiability (for instance, by a - Bayesian ? - inference of all equivalent parameters compatible with the observations, which should ideally include the true parameter distributions). Surprisingly, in most of the examples given, parameters do not even seem to be simulated, while the authors directly generate arbitrary snapshot measurements. Where parameters are simulated, only the negative effect of bad priors on the inference of the unknown parameters is discussed (Section 4.3.1). Finally, no word is spent on the relevance of these underdetermined problems: In practice, people try to avoid them either by collection of more data (as is most often the case in practice), or by model reduction (notably to address structural identifiability issues).</w:t>
+        <w:t>More ackwardly, it focuses on showing that the wrong Bayesian priors drive parameter estimates far from their actual values (or regions of variability), although the observed snapshots are well fitted. In the interest of the application (which seems to be the main goal of the paper, see also point 3 below), I don't see the utility of this. Little is said in the paper on how well variability of parameters can be estimated even in presence of unidentifiability (for instance, by a - Bayesian ? - inference of all equivalent parameters compatible with the observations, which should ideally include the true parameter distributions). Surprisingly, in most of the examples given, parameters do not even seem to be simulated, while the authors directly generate arbitrary snapshot measurements. Where parameters are simulated, only the negative effect of bad priors on the inference of the unknown parameters is discussed (Section 4.3.1). Finally, no word is spent on the relevance of these underdetermined problems: In practice, people try to avoid them either by collection of more data (as is most often the case in practice), or by model reduction (notably to address structural identifiability issues).</w:t>
       </w:r>
     </w:p>
     <w:p>
@@ -5346,29 +4120,7 @@
           <w:szCs w:val="22"/>
           <w:shd w:val="clear" w:color="auto" w:fill="FFFFFF"/>
         </w:rPr>
-        <w:t xml:space="preserve">3. It is not clear what the contribution of this paper is relative to the so-referred companion paper [22]. The CMC method is already presented in [22], while here only a </w:t>
-      </w:r>
-      <w:proofErr w:type="spellStart"/>
-      <w:r>
-        <w:rPr>
-          <w:rFonts w:cs="Arial"/>
-          <w:color w:val="222222"/>
-          <w:sz w:val="22"/>
-          <w:szCs w:val="22"/>
-          <w:shd w:val="clear" w:color="auto" w:fill="FFFFFF"/>
-        </w:rPr>
-        <w:t>breif</w:t>
-      </w:r>
-      <w:proofErr w:type="spellEnd"/>
-      <w:r>
-        <w:rPr>
-          <w:rFonts w:cs="Arial"/>
-          <w:color w:val="222222"/>
-          <w:sz w:val="22"/>
-          <w:szCs w:val="22"/>
-          <w:shd w:val="clear" w:color="auto" w:fill="FFFFFF"/>
-        </w:rPr>
-        <w:t xml:space="preserve"> - not very transparent - account of the mathematical principles of [22] is provided (section 3.2). One then concludes that the originality of the submission under review here is the application and not the method. As such, though, the contribution is rather limited (three simulated examples showing more the limitations inherent in underdetermined problems than the practical utility of the method for parameter reconstruction).</w:t>
+        <w:t>3. It is not clear what the contribution of this paper is relative to the so-referred companion paper [22]. The CMC method is already presented in [22], while here only a breif - not very transparent - account of the mathematical principles of [22] is provided (section 3.2). One then concludes that the originality of the submission under review here is the application and not the method. As such, though, the contribution is rather limited (three simulated examples showing more the limitations inherent in underdetermined problems than the practical utility of the method for parameter reconstruction).</w:t>
       </w:r>
     </w:p>
     <w:p>
@@ -5440,27 +4192,7 @@
           <w:sz w:val="22"/>
           <w:szCs w:val="22"/>
         </w:rPr>
-        <w:t xml:space="preserve">”, and, “we defer to our companion piece for detailed explanation of </w:t>
-      </w:r>
-      <w:proofErr w:type="spellStart"/>
-      <w:r>
-        <w:rPr>
-          <w:rFonts w:cs="Arial"/>
-          <w:color w:val="222222"/>
-          <w:sz w:val="22"/>
-          <w:szCs w:val="22"/>
-        </w:rPr>
-        <w:t>eqs</w:t>
-      </w:r>
-      <w:proofErr w:type="spellEnd"/>
-      <w:r>
-        <w:rPr>
-          <w:rFonts w:cs="Arial"/>
-          <w:color w:val="222222"/>
-          <w:sz w:val="22"/>
-          <w:szCs w:val="22"/>
-        </w:rPr>
-        <w:t>. (10) and (11).</w:t>
+        <w:t>”, and, “we defer to our companion piece for detailed explanation of eqs. (10) and (11).</w:t>
       </w:r>
     </w:p>
     <w:p>
@@ -5511,27 +4243,7 @@
           <w:sz w:val="22"/>
           <w:szCs w:val="22"/>
         </w:rPr>
-        <w:t xml:space="preserve"> within funding bodies such as the </w:t>
-      </w:r>
-      <w:proofErr w:type="spellStart"/>
-      <w:r>
-        <w:rPr>
-          <w:rFonts w:cs="Arial"/>
-          <w:color w:val="222222"/>
-          <w:sz w:val="22"/>
-          <w:szCs w:val="22"/>
-        </w:rPr>
-        <w:t>Wellcome</w:t>
-      </w:r>
-      <w:proofErr w:type="spellEnd"/>
-      <w:r>
-        <w:rPr>
-          <w:rFonts w:cs="Arial"/>
-          <w:color w:val="222222"/>
-          <w:sz w:val="22"/>
-          <w:szCs w:val="22"/>
-        </w:rPr>
-        <w:t xml:space="preserve"> trust, </w:t>
+        <w:t xml:space="preserve"> within funding bodies such as the Wellcome trust, </w:t>
       </w:r>
       <w:r>
         <w:rPr>
@@ -5576,19 +4288,44 @@
           <w:sz w:val="22"/>
           <w:szCs w:val="22"/>
         </w:rPr>
-        <w:t xml:space="preserve">code help to make research more generally useful for readers. Alongside this paper, we essentially provide an accompanying tutorial paper and, additionally, fully-commented </w:t>
-      </w:r>
-      <w:proofErr w:type="spellStart"/>
-      <w:r>
-        <w:rPr>
-          <w:rFonts w:cs="Arial"/>
-          <w:color w:val="222222"/>
-          <w:sz w:val="22"/>
-          <w:szCs w:val="22"/>
-        </w:rPr>
-        <w:t>Jupyter</w:t>
-      </w:r>
-      <w:proofErr w:type="spellEnd"/>
+        <w:t xml:space="preserve">code help to make research more generally useful for readers. Alongside this paper, we essentially provide an accompanying tutorial paper and, additionally, fully-commented Jupyter </w:t>
+      </w:r>
+      <w:r>
+        <w:rPr>
+          <w:rFonts w:cs="Arial"/>
+          <w:color w:val="222222"/>
+          <w:sz w:val="22"/>
+          <w:szCs w:val="22"/>
+        </w:rPr>
+        <w:t xml:space="preserve">Python </w:t>
+      </w:r>
+      <w:r>
+        <w:rPr>
+          <w:rFonts w:cs="Arial"/>
+          <w:color w:val="222222"/>
+          <w:sz w:val="22"/>
+          <w:szCs w:val="22"/>
+        </w:rPr>
+        <w:t xml:space="preserve">notebooks with code blocks that readers can run to recapitulate our results. </w:t>
+      </w:r>
+      <w:r>
+        <w:rPr>
+          <w:rFonts w:cs="Arial"/>
+          <w:color w:val="222222"/>
+          <w:sz w:val="22"/>
+          <w:szCs w:val="22"/>
+        </w:rPr>
+        <w:t>As such, w</w:t>
+      </w:r>
+      <w:r>
+        <w:rPr>
+          <w:rFonts w:cs="Arial"/>
+          <w:color w:val="222222"/>
+          <w:sz w:val="22"/>
+          <w:szCs w:val="22"/>
+        </w:rPr>
+        <w:t>e</w:t>
+      </w:r>
       <w:r>
         <w:rPr>
           <w:rFonts w:cs="Arial"/>
@@ -5605,51 +4342,6 @@
           <w:sz w:val="22"/>
           <w:szCs w:val="22"/>
         </w:rPr>
-        <w:t xml:space="preserve">Python </w:t>
-      </w:r>
-      <w:r>
-        <w:rPr>
-          <w:rFonts w:cs="Arial"/>
-          <w:color w:val="222222"/>
-          <w:sz w:val="22"/>
-          <w:szCs w:val="22"/>
-        </w:rPr>
-        <w:t xml:space="preserve">notebooks with code blocks that readers can run to recapitulate our results. </w:t>
-      </w:r>
-      <w:r>
-        <w:rPr>
-          <w:rFonts w:cs="Arial"/>
-          <w:color w:val="222222"/>
-          <w:sz w:val="22"/>
-          <w:szCs w:val="22"/>
-        </w:rPr>
-        <w:t>As such, w</w:t>
-      </w:r>
-      <w:r>
-        <w:rPr>
-          <w:rFonts w:cs="Arial"/>
-          <w:color w:val="222222"/>
-          <w:sz w:val="22"/>
-          <w:szCs w:val="22"/>
-        </w:rPr>
-        <w:t>e</w:t>
-      </w:r>
-      <w:r>
-        <w:rPr>
-          <w:rFonts w:cs="Arial"/>
-          <w:color w:val="222222"/>
-          <w:sz w:val="22"/>
-          <w:szCs w:val="22"/>
-        </w:rPr>
-        <w:t xml:space="preserve"> </w:t>
-      </w:r>
-      <w:r>
-        <w:rPr>
-          <w:rFonts w:cs="Arial"/>
-          <w:color w:val="222222"/>
-          <w:sz w:val="22"/>
-          <w:szCs w:val="22"/>
-        </w:rPr>
         <w:t>ask that these additions be taken as complementary rather than detracting from th</w:t>
       </w:r>
       <w:r>
@@ -5670,8 +4362,6 @@
           <w:szCs w:val="22"/>
         </w:rPr>
       </w:pPr>
-      <w:bookmarkStart w:id="4" w:name="_GoBack"/>
-      <w:bookmarkEnd w:id="4"/>
       <w:r>
         <w:rPr>
           <w:rFonts w:cs="Arial"/>
@@ -5745,26 +4435,7 @@
           <w:szCs w:val="22"/>
           <w:shd w:val="clear" w:color="auto" w:fill="FFFFFF"/>
         </w:rPr>
-        <w:t>- The lack of account for measurement error is practically a severe limitation. This is generally not the case in computational biology and, given the typically non-negligible strength of measurement noise, most methods in the literature above consider it in a way or another.</w:t>
-      </w:r>
-      <w:r>
-        <w:rPr>
-          <w:rFonts w:cs="Arial"/>
-          <w:color w:val="222222"/>
-          <w:sz w:val="22"/>
-          <w:szCs w:val="22"/>
-        </w:rPr>
-        <w:br/>
-      </w:r>
-      <w:r>
-        <w:rPr>
-          <w:rFonts w:cs="Arial"/>
-          <w:color w:val="222222"/>
-          <w:sz w:val="22"/>
-          <w:szCs w:val="22"/>
-          <w:shd w:val="clear" w:color="auto" w:fill="FFFFFF"/>
-        </w:rPr>
-        <w:t xml:space="preserve">- Eq. (4)-(5) and discussion around it: Definitions are a bit confusing, they are initially </w:t>
+        <w:t xml:space="preserve">- The lack of account for measurement error is practically a severe limitation. This is generally not the case in computational biology and, given the typically non-negligible strength of measurement noise, most methods in the literature above consider it in a way </w:t>
       </w:r>
       <w:r>
         <w:rPr>
@@ -5775,29 +4446,26 @@
           <w:shd w:val="clear" w:color="auto" w:fill="FFFFFF"/>
         </w:rPr>
         <w:lastRenderedPageBreak/>
-        <w:t>given for generic QOIs but then eventually reduced to same functionals measured at several times (</w:t>
-      </w:r>
-      <w:proofErr w:type="spellStart"/>
-      <w:r>
-        <w:rPr>
-          <w:rFonts w:cs="Arial"/>
-          <w:color w:val="222222"/>
-          <w:sz w:val="22"/>
-          <w:szCs w:val="22"/>
-          <w:shd w:val="clear" w:color="auto" w:fill="FFFFFF"/>
-        </w:rPr>
-        <w:t>eg</w:t>
-      </w:r>
-      <w:proofErr w:type="spellEnd"/>
-      <w:r>
-        <w:rPr>
-          <w:rFonts w:cs="Arial"/>
-          <w:color w:val="222222"/>
-          <w:sz w:val="22"/>
-          <w:szCs w:val="22"/>
-          <w:shd w:val="clear" w:color="auto" w:fill="FFFFFF"/>
-        </w:rPr>
-        <w:t xml:space="preserve"> snapshots)</w:t>
+        <w:t>or another.</w:t>
+      </w:r>
+      <w:r>
+        <w:rPr>
+          <w:rFonts w:cs="Arial"/>
+          <w:color w:val="222222"/>
+          <w:sz w:val="22"/>
+          <w:szCs w:val="22"/>
+        </w:rPr>
+        <w:br/>
+      </w:r>
+      <w:r>
+        <w:rPr>
+          <w:rFonts w:cs="Arial"/>
+          <w:color w:val="222222"/>
+          <w:sz w:val="22"/>
+          <w:szCs w:val="22"/>
+          <w:shd w:val="clear" w:color="auto" w:fill="FFFFFF"/>
+        </w:rPr>
+        <w:t>- Eq. (4)-(5) and discussion around it: Definitions are a bit confusing, they are initially given for generic QOIs but then eventually reduced to same functionals measured at several times (eg snapshots)</w:t>
       </w:r>
       <w:r>
         <w:rPr>
@@ -5835,29 +4503,7 @@
           <w:szCs w:val="22"/>
           <w:shd w:val="clear" w:color="auto" w:fill="FFFFFF"/>
         </w:rPr>
-        <w:t xml:space="preserve">- Eq.(8) - (9) etc: The derivations using </w:t>
-      </w:r>
-      <w:proofErr w:type="spellStart"/>
-      <w:r>
-        <w:rPr>
-          <w:rFonts w:cs="Arial"/>
-          <w:color w:val="222222"/>
-          <w:sz w:val="22"/>
-          <w:szCs w:val="22"/>
-          <w:shd w:val="clear" w:color="auto" w:fill="FFFFFF"/>
-        </w:rPr>
-        <w:t>dirac</w:t>
-      </w:r>
-      <w:proofErr w:type="spellEnd"/>
-      <w:r>
-        <w:rPr>
-          <w:rFonts w:cs="Arial"/>
-          <w:color w:val="222222"/>
-          <w:sz w:val="22"/>
-          <w:szCs w:val="22"/>
-          <w:shd w:val="clear" w:color="auto" w:fill="FFFFFF"/>
-        </w:rPr>
-        <w:t xml:space="preserve"> delta functions are not very clear, a more proper derivation would be desirable.</w:t>
+        <w:t>- Eq.(8) - (9) etc: The derivations using dirac delta functions are not very clear, a more proper derivation would be desirable.</w:t>
       </w:r>
       <w:r>
         <w:rPr>
@@ -5951,29 +4597,7 @@
           <w:szCs w:val="22"/>
           <w:shd w:val="clear" w:color="auto" w:fill="FFFFFF"/>
         </w:rPr>
-        <w:t xml:space="preserve">- Section 4.2.2: Here you increase the number of unknowns to make the problem underdetermined. This is odd, </w:t>
-      </w:r>
-      <w:proofErr w:type="spellStart"/>
-      <w:r>
-        <w:rPr>
-          <w:rFonts w:cs="Arial"/>
-          <w:color w:val="222222"/>
-          <w:sz w:val="22"/>
-          <w:szCs w:val="22"/>
-          <w:shd w:val="clear" w:color="auto" w:fill="FFFFFF"/>
-        </w:rPr>
-        <w:t>noone</w:t>
-      </w:r>
-      <w:proofErr w:type="spellEnd"/>
-      <w:r>
-        <w:rPr>
-          <w:rFonts w:cs="Arial"/>
-          <w:color w:val="222222"/>
-          <w:sz w:val="22"/>
-          <w:szCs w:val="22"/>
-          <w:shd w:val="clear" w:color="auto" w:fill="FFFFFF"/>
-        </w:rPr>
-        <w:t xml:space="preserve"> would do this in practice, but rather prefer that a method that works for underdetermined problems also works for well- or over-determined ones. A comment on this is necessary.</w:t>
+        <w:t>- Section 4.2.2: Here you increase the number of unknowns to make the problem underdetermined. This is odd, noone would do this in practice, but rather prefer that a method that works for underdetermined problems also works for well- or over-determined ones. A comment on this is necessary.</w:t>
       </w:r>
       <w:r>
         <w:rPr>
@@ -6101,7 +4725,7 @@
 </file>
 
 <file path=word/endnotes.xml><?xml version="1.0" encoding="utf-8"?>
-<w:endnotes xmlns:wpc="http://schemas.microsoft.com/office/word/2010/wordprocessingCanvas" xmlns:cx="http://schemas.microsoft.com/office/drawing/2014/chartex" xmlns:cx1="http://schemas.microsoft.com/office/drawing/2015/9/8/chartex" xmlns:cx2="http://schemas.microsoft.com/office/drawing/2015/10/21/chartex" xmlns:cx3="http://schemas.microsoft.com/office/drawing/2016/5/9/chartex" xmlns:cx4="http://schemas.microsoft.com/office/drawing/2016/5/10/chartex" xmlns:cx5="http://schemas.microsoft.com/office/drawing/2016/5/11/chartex" xmlns:cx6="http://schemas.microsoft.com/office/drawing/2016/5/12/chartex" xmlns:cx7="http://schemas.microsoft.com/office/drawing/2016/5/13/chartex" xmlns:cx8="http://schemas.microsoft.com/office/drawing/2016/5/14/chartex" xmlns:mc="http://schemas.openxmlformats.org/markup-compatibility/2006" xmlns:aink="http://schemas.microsoft.com/office/drawing/2016/ink" xmlns:am3d="http://schemas.microsoft.com/office/drawing/2017/model3d" xmlns:o="urn:schemas-microsoft-com:office:office" xmlns:r="http://schemas.openxmlformats.org/officeDocument/2006/relationships" xmlns:m="http://schemas.openxmlformats.org/officeDocument/2006/math" xmlns:v="urn:schemas-microsoft-com:vml" xmlns:wp14="http://schemas.microsoft.com/office/word/2010/wordprocessingDrawing" xmlns:wp="http://schemas.openxmlformats.org/drawingml/2006/wordprocessingDrawing" xmlns:w10="urn:schemas-microsoft-com:office:word" xmlns:w="http://schemas.openxmlformats.org/wordprocessingml/2006/main" xmlns:w14="http://schemas.microsoft.com/office/word/2010/wordml" xmlns:w15="http://schemas.microsoft.com/office/word/2012/wordml" xmlns:w16cid="http://schemas.microsoft.com/office/word/2016/wordml/cid" xmlns:w16se="http://schemas.microsoft.com/office/word/2015/wordml/symex" xmlns:wpg="http://schemas.microsoft.com/office/word/2010/wordprocessingGroup" xmlns:wpi="http://schemas.microsoft.com/office/word/2010/wordprocessingInk" xmlns:wne="http://schemas.microsoft.com/office/word/2006/wordml" xmlns:wps="http://schemas.microsoft.com/office/word/2010/wordprocessingShape" mc:Ignorable="w14 w15 w16se w16cid wp14">
+<w:endnotes xmlns:wpc="http://schemas.microsoft.com/office/word/2010/wordprocessingCanvas" xmlns:mc="http://schemas.openxmlformats.org/markup-compatibility/2006" xmlns:o="urn:schemas-microsoft-com:office:office" xmlns:r="http://schemas.openxmlformats.org/officeDocument/2006/relationships" xmlns:m="http://schemas.openxmlformats.org/officeDocument/2006/math" xmlns:v="urn:schemas-microsoft-com:vml" xmlns:wp14="http://schemas.microsoft.com/office/word/2010/wordprocessingDrawing" xmlns:wp="http://schemas.openxmlformats.org/drawingml/2006/wordprocessingDrawing" xmlns:w10="urn:schemas-microsoft-com:office:word" xmlns:w="http://schemas.openxmlformats.org/wordprocessingml/2006/main" xmlns:w14="http://schemas.microsoft.com/office/word/2010/wordml" xmlns:w15="http://schemas.microsoft.com/office/word/2012/wordml" xmlns:wpg="http://schemas.microsoft.com/office/word/2010/wordprocessingGroup" xmlns:wpi="http://schemas.microsoft.com/office/word/2010/wordprocessingInk" xmlns:wne="http://schemas.microsoft.com/office/word/2006/wordml" xmlns:wps="http://schemas.microsoft.com/office/word/2010/wordprocessingShape" mc:Ignorable="w14 w15 wp14">
   <w:endnote w:type="separator" w:id="-1">
     <w:p>
       <w:r>
@@ -6120,7 +4744,7 @@
 </file>
 
 <file path=word/footnotes.xml><?xml version="1.0" encoding="utf-8"?>
-<w:footnotes xmlns:wpc="http://schemas.microsoft.com/office/word/2010/wordprocessingCanvas" xmlns:cx="http://schemas.microsoft.com/office/drawing/2014/chartex" xmlns:cx1="http://schemas.microsoft.com/office/drawing/2015/9/8/chartex" xmlns:cx2="http://schemas.microsoft.com/office/drawing/2015/10/21/chartex" xmlns:cx3="http://schemas.microsoft.com/office/drawing/2016/5/9/chartex" xmlns:cx4="http://schemas.microsoft.com/office/drawing/2016/5/10/chartex" xmlns:cx5="http://schemas.microsoft.com/office/drawing/2016/5/11/chartex" xmlns:cx6="http://schemas.microsoft.com/office/drawing/2016/5/12/chartex" xmlns:cx7="http://schemas.microsoft.com/office/drawing/2016/5/13/chartex" xmlns:cx8="http://schemas.microsoft.com/office/drawing/2016/5/14/chartex" xmlns:mc="http://schemas.openxmlformats.org/markup-compatibility/2006" xmlns:aink="http://schemas.microsoft.com/office/drawing/2016/ink" xmlns:am3d="http://schemas.microsoft.com/office/drawing/2017/model3d" xmlns:o="urn:schemas-microsoft-com:office:office" xmlns:r="http://schemas.openxmlformats.org/officeDocument/2006/relationships" xmlns:m="http://schemas.openxmlformats.org/officeDocument/2006/math" xmlns:v="urn:schemas-microsoft-com:vml" xmlns:wp14="http://schemas.microsoft.com/office/word/2010/wordprocessingDrawing" xmlns:wp="http://schemas.openxmlformats.org/drawingml/2006/wordprocessingDrawing" xmlns:w10="urn:schemas-microsoft-com:office:word" xmlns:w="http://schemas.openxmlformats.org/wordprocessingml/2006/main" xmlns:w14="http://schemas.microsoft.com/office/word/2010/wordml" xmlns:w15="http://schemas.microsoft.com/office/word/2012/wordml" xmlns:w16cid="http://schemas.microsoft.com/office/word/2016/wordml/cid" xmlns:w16se="http://schemas.microsoft.com/office/word/2015/wordml/symex" xmlns:wpg="http://schemas.microsoft.com/office/word/2010/wordprocessingGroup" xmlns:wpi="http://schemas.microsoft.com/office/word/2010/wordprocessingInk" xmlns:wne="http://schemas.microsoft.com/office/word/2006/wordml" xmlns:wps="http://schemas.microsoft.com/office/word/2010/wordprocessingShape" mc:Ignorable="w14 w15 w16se w16cid wp14">
+<w:footnotes xmlns:wpc="http://schemas.microsoft.com/office/word/2010/wordprocessingCanvas" xmlns:mc="http://schemas.openxmlformats.org/markup-compatibility/2006" xmlns:o="urn:schemas-microsoft-com:office:office" xmlns:r="http://schemas.openxmlformats.org/officeDocument/2006/relationships" xmlns:m="http://schemas.openxmlformats.org/officeDocument/2006/math" xmlns:v="urn:schemas-microsoft-com:vml" xmlns:wp14="http://schemas.microsoft.com/office/word/2010/wordprocessingDrawing" xmlns:wp="http://schemas.openxmlformats.org/drawingml/2006/wordprocessingDrawing" xmlns:w10="urn:schemas-microsoft-com:office:word" xmlns:w="http://schemas.openxmlformats.org/wordprocessingml/2006/main" xmlns:w14="http://schemas.microsoft.com/office/word/2010/wordml" xmlns:w15="http://schemas.microsoft.com/office/word/2012/wordml" xmlns:wpg="http://schemas.microsoft.com/office/word/2010/wordprocessingGroup" xmlns:wpi="http://schemas.microsoft.com/office/word/2010/wordprocessingInk" xmlns:wne="http://schemas.microsoft.com/office/word/2006/wordml" xmlns:wps="http://schemas.microsoft.com/office/word/2010/wordprocessingShape" mc:Ignorable="w14 w15 wp14">
   <w:footnote w:type="separator" w:id="-1">
     <w:p>
       <w:r>
@@ -6139,7 +4763,7 @@
 </file>
 
 <file path=word/header1.xml><?xml version="1.0" encoding="utf-8"?>
-<w:hdr xmlns:wpc="http://schemas.microsoft.com/office/word/2010/wordprocessingCanvas" xmlns:cx="http://schemas.microsoft.com/office/drawing/2014/chartex" xmlns:cx1="http://schemas.microsoft.com/office/drawing/2015/9/8/chartex" xmlns:cx2="http://schemas.microsoft.com/office/drawing/2015/10/21/chartex" xmlns:cx3="http://schemas.microsoft.com/office/drawing/2016/5/9/chartex" xmlns:cx4="http://schemas.microsoft.com/office/drawing/2016/5/10/chartex" xmlns:cx5="http://schemas.microsoft.com/office/drawing/2016/5/11/chartex" xmlns:cx6="http://schemas.microsoft.com/office/drawing/2016/5/12/chartex" xmlns:cx7="http://schemas.microsoft.com/office/drawing/2016/5/13/chartex" xmlns:cx8="http://schemas.microsoft.com/office/drawing/2016/5/14/chartex" xmlns:mc="http://schemas.openxmlformats.org/markup-compatibility/2006" xmlns:aink="http://schemas.microsoft.com/office/drawing/2016/ink" xmlns:am3d="http://schemas.microsoft.com/office/drawing/2017/model3d" xmlns:o="urn:schemas-microsoft-com:office:office" xmlns:r="http://schemas.openxmlformats.org/officeDocument/2006/relationships" xmlns:m="http://schemas.openxmlformats.org/officeDocument/2006/math" xmlns:v="urn:schemas-microsoft-com:vml" xmlns:wp14="http://schemas.microsoft.com/office/word/2010/wordprocessingDrawing" xmlns:wp="http://schemas.openxmlformats.org/drawingml/2006/wordprocessingDrawing" xmlns:w10="urn:schemas-microsoft-com:office:word" xmlns:w="http://schemas.openxmlformats.org/wordprocessingml/2006/main" xmlns:w14="http://schemas.microsoft.com/office/word/2010/wordml" xmlns:w15="http://schemas.microsoft.com/office/word/2012/wordml" xmlns:w16cid="http://schemas.microsoft.com/office/word/2016/wordml/cid" xmlns:w16se="http://schemas.microsoft.com/office/word/2015/wordml/symex" xmlns:wpg="http://schemas.microsoft.com/office/word/2010/wordprocessingGroup" xmlns:wpi="http://schemas.microsoft.com/office/word/2010/wordprocessingInk" xmlns:wne="http://schemas.microsoft.com/office/word/2006/wordml" xmlns:wps="http://schemas.microsoft.com/office/word/2010/wordprocessingShape" mc:Ignorable="w14 w15 w16se w16cid wp14">
+<w:hdr xmlns:wpc="http://schemas.microsoft.com/office/word/2010/wordprocessingCanvas" xmlns:mc="http://schemas.openxmlformats.org/markup-compatibility/2006" xmlns:o="urn:schemas-microsoft-com:office:office" xmlns:r="http://schemas.openxmlformats.org/officeDocument/2006/relationships" xmlns:m="http://schemas.openxmlformats.org/officeDocument/2006/math" xmlns:v="urn:schemas-microsoft-com:vml" xmlns:wp14="http://schemas.microsoft.com/office/word/2010/wordprocessingDrawing" xmlns:wp="http://schemas.openxmlformats.org/drawingml/2006/wordprocessingDrawing" xmlns:w10="urn:schemas-microsoft-com:office:word" xmlns:w="http://schemas.openxmlformats.org/wordprocessingml/2006/main" xmlns:w14="http://schemas.microsoft.com/office/word/2010/wordml" xmlns:w15="http://schemas.microsoft.com/office/word/2012/wordml" xmlns:wpg="http://schemas.microsoft.com/office/word/2010/wordprocessingGroup" xmlns:wpi="http://schemas.microsoft.com/office/word/2010/wordprocessingInk" xmlns:wne="http://schemas.microsoft.com/office/word/2006/wordml" xmlns:wps="http://schemas.microsoft.com/office/word/2010/wordprocessingShape" mc:Ignorable="w14 w15 wp14">
   <w:p>
     <w:pPr>
       <w:pStyle w:val="Header"/>
@@ -6149,7 +4773,7 @@
 </file>
 
 <file path=word/numbering.xml><?xml version="1.0" encoding="utf-8"?>
-<w:numbering xmlns:wpc="http://schemas.microsoft.com/office/word/2010/wordprocessingCanvas" xmlns:cx="http://schemas.microsoft.com/office/drawing/2014/chartex" xmlns:cx1="http://schemas.microsoft.com/office/drawing/2015/9/8/chartex" xmlns:cx2="http://schemas.microsoft.com/office/drawing/2015/10/21/chartex" xmlns:cx3="http://schemas.microsoft.com/office/drawing/2016/5/9/chartex" xmlns:cx4="http://schemas.microsoft.com/office/drawing/2016/5/10/chartex" xmlns:cx5="http://schemas.microsoft.com/office/drawing/2016/5/11/chartex" xmlns:cx6="http://schemas.microsoft.com/office/drawing/2016/5/12/chartex" xmlns:cx7="http://schemas.microsoft.com/office/drawing/2016/5/13/chartex" xmlns:cx8="http://schemas.microsoft.com/office/drawing/2016/5/14/chartex" xmlns:mc="http://schemas.openxmlformats.org/markup-compatibility/2006" xmlns:aink="http://schemas.microsoft.com/office/drawing/2016/ink" xmlns:am3d="http://schemas.microsoft.com/office/drawing/2017/model3d" xmlns:o="urn:schemas-microsoft-com:office:office" xmlns:r="http://schemas.openxmlformats.org/officeDocument/2006/relationships" xmlns:m="http://schemas.openxmlformats.org/officeDocument/2006/math" xmlns:v="urn:schemas-microsoft-com:vml" xmlns:wp14="http://schemas.microsoft.com/office/word/2010/wordprocessingDrawing" xmlns:wp="http://schemas.openxmlformats.org/drawingml/2006/wordprocessingDrawing" xmlns:w10="urn:schemas-microsoft-com:office:word" xmlns:w="http://schemas.openxmlformats.org/wordprocessingml/2006/main" xmlns:w14="http://schemas.microsoft.com/office/word/2010/wordml" xmlns:w15="http://schemas.microsoft.com/office/word/2012/wordml" xmlns:w16cid="http://schemas.microsoft.com/office/word/2016/wordml/cid" xmlns:w16se="http://schemas.microsoft.com/office/word/2015/wordml/symex" xmlns:wpg="http://schemas.microsoft.com/office/word/2010/wordprocessingGroup" xmlns:wpi="http://schemas.microsoft.com/office/word/2010/wordprocessingInk" xmlns:wne="http://schemas.microsoft.com/office/word/2006/wordml" xmlns:wps="http://schemas.microsoft.com/office/word/2010/wordprocessingShape" mc:Ignorable="w14 w15 w16se w16cid wp14">
+<w:numbering xmlns:wpc="http://schemas.microsoft.com/office/word/2010/wordprocessingCanvas" xmlns:mc="http://schemas.openxmlformats.org/markup-compatibility/2006" xmlns:o="urn:schemas-microsoft-com:office:office" xmlns:r="http://schemas.openxmlformats.org/officeDocument/2006/relationships" xmlns:m="http://schemas.openxmlformats.org/officeDocument/2006/math" xmlns:v="urn:schemas-microsoft-com:vml" xmlns:wp14="http://schemas.microsoft.com/office/word/2010/wordprocessingDrawing" xmlns:wp="http://schemas.openxmlformats.org/drawingml/2006/wordprocessingDrawing" xmlns:w10="urn:schemas-microsoft-com:office:word" xmlns:w="http://schemas.openxmlformats.org/wordprocessingml/2006/main" xmlns:w14="http://schemas.microsoft.com/office/word/2010/wordml" xmlns:w15="http://schemas.microsoft.com/office/word/2012/wordml" xmlns:wpg="http://schemas.microsoft.com/office/word/2010/wordprocessingGroup" xmlns:wpi="http://schemas.microsoft.com/office/word/2010/wordprocessingInk" xmlns:wne="http://schemas.microsoft.com/office/word/2006/wordml" xmlns:wps="http://schemas.microsoft.com/office/word/2010/wordprocessingShape" mc:Ignorable="w14 w15 wp14">
   <w:abstractNum w:abstractNumId="0" w15:restartNumberingAfterBreak="0">
     <w:nsid w:val="0D145FD1"/>
     <w:multiLevelType w:val="hybridMultilevel"/>
@@ -7881,8 +6505,16 @@
 </w:numbering>
 </file>
 
+<file path=word/people.xml><?xml version="1.0" encoding="utf-8"?>
+<w15:people xmlns:wpc="http://schemas.microsoft.com/office/word/2010/wordprocessingCanvas" xmlns:mc="http://schemas.openxmlformats.org/markup-compatibility/2006" xmlns:o="urn:schemas-microsoft-com:office:office" xmlns:r="http://schemas.openxmlformats.org/officeDocument/2006/relationships" xmlns:m="http://schemas.openxmlformats.org/officeDocument/2006/math" xmlns:v="urn:schemas-microsoft-com:vml" xmlns:wp14="http://schemas.microsoft.com/office/word/2010/wordprocessingDrawing" xmlns:wp="http://schemas.openxmlformats.org/drawingml/2006/wordprocessingDrawing" xmlns:w10="urn:schemas-microsoft-com:office:word" xmlns:w="http://schemas.openxmlformats.org/wordprocessingml/2006/main" xmlns:w14="http://schemas.microsoft.com/office/word/2010/wordml" xmlns:w15="http://schemas.microsoft.com/office/word/2012/wordml" xmlns:wpg="http://schemas.microsoft.com/office/word/2010/wordprocessingGroup" xmlns:wpi="http://schemas.microsoft.com/office/word/2010/wordprocessingInk" xmlns:wne="http://schemas.microsoft.com/office/word/2006/wordml" xmlns:wps="http://schemas.microsoft.com/office/word/2010/wordprocessingShape" mc:Ignorable="w14 w15 wp14">
+  <w15:person w15:author="Tavener,Simon">
+    <w15:presenceInfo w15:providerId="AD" w15:userId="S-1-5-21-299502267-746137067-1417001333-35518"/>
+  </w15:person>
+</w15:people>
+</file>
+
 <file path=word/styles.xml><?xml version="1.0" encoding="utf-8"?>
-<w:styles xmlns:mc="http://schemas.openxmlformats.org/markup-compatibility/2006" xmlns:r="http://schemas.openxmlformats.org/officeDocument/2006/relationships" xmlns:w="http://schemas.openxmlformats.org/wordprocessingml/2006/main" xmlns:w14="http://schemas.microsoft.com/office/word/2010/wordml" xmlns:w15="http://schemas.microsoft.com/office/word/2012/wordml" xmlns:w16cid="http://schemas.microsoft.com/office/word/2016/wordml/cid" xmlns:w16se="http://schemas.microsoft.com/office/word/2015/wordml/symex" mc:Ignorable="w14 w15 w16se w16cid">
+<w:styles xmlns:mc="http://schemas.openxmlformats.org/markup-compatibility/2006" xmlns:r="http://schemas.openxmlformats.org/officeDocument/2006/relationships" xmlns:w="http://schemas.openxmlformats.org/wordprocessingml/2006/main" xmlns:w14="http://schemas.microsoft.com/office/word/2010/wordml" xmlns:w15="http://schemas.microsoft.com/office/word/2012/wordml" mc:Ignorable="w14 w15">
   <w:docDefaults>
     <w:rPrDefault>
       <w:rPr>
@@ -7892,7 +6524,7 @@
     </w:rPrDefault>
     <w:pPrDefault/>
   </w:docDefaults>
-  <w:latentStyles w:defLockedState="0" w:defUIPriority="99" w:defSemiHidden="0" w:defUnhideWhenUsed="0" w:defQFormat="0" w:count="377">
+  <w:latentStyles w:defLockedState="0" w:defUIPriority="99" w:defSemiHidden="0" w:defUnhideWhenUsed="0" w:defQFormat="0" w:count="371">
     <w:lsdException w:name="Normal" w:uiPriority="0" w:qFormat="1"/>
     <w:lsdException w:name="heading 1" w:uiPriority="9" w:qFormat="1"/>
     <w:lsdException w:name="heading 2" w:semiHidden="1" w:uiPriority="9" w:unhideWhenUsed="1" w:qFormat="1"/>
@@ -7998,6 +6630,7 @@
     <w:lsdException w:name="HTML Sample" w:semiHidden="1" w:unhideWhenUsed="1"/>
     <w:lsdException w:name="HTML Typewriter" w:semiHidden="1" w:unhideWhenUsed="1"/>
     <w:lsdException w:name="HTML Variable" w:semiHidden="1" w:unhideWhenUsed="1"/>
+    <w:lsdException w:name="Normal Table" w:semiHidden="1" w:unhideWhenUsed="1"/>
     <w:lsdException w:name="annotation subject" w:semiHidden="1" w:unhideWhenUsed="1"/>
     <w:lsdException w:name="No List" w:semiHidden="1" w:unhideWhenUsed="1"/>
     <w:lsdException w:name="Outline List 1" w:semiHidden="1" w:unhideWhenUsed="1"/>
@@ -8043,9 +6676,11 @@
     <w:lsdException w:name="Table Subtle 1" w:semiHidden="1" w:unhideWhenUsed="1"/>
     <w:lsdException w:name="Table Subtle 2" w:semiHidden="1" w:unhideWhenUsed="1"/>
     <w:lsdException w:name="Table Web 1" w:semiHidden="1" w:unhideWhenUsed="1"/>
+    <w:lsdException w:name="Table Web 2" w:semiHidden="1" w:unhideWhenUsed="1"/>
     <w:lsdException w:name="Table Web 3" w:semiHidden="1" w:unhideWhenUsed="1"/>
     <w:lsdException w:name="Balloon Text" w:semiHidden="1" w:unhideWhenUsed="1"/>
     <w:lsdException w:name="Table Grid" w:uiPriority="59"/>
+    <w:lsdException w:name="Table Theme" w:semiHidden="1" w:unhideWhenUsed="1"/>
     <w:lsdException w:name="Placeholder Text" w:semiHidden="1"/>
     <w:lsdException w:name="No Spacing" w:uiPriority="1" w:qFormat="1"/>
     <w:lsdException w:name="Light Shading" w:uiPriority="60"/>
@@ -8252,12 +6887,6 @@
     <w:lsdException w:name="List Table 5 Dark Accent 6" w:uiPriority="50"/>
     <w:lsdException w:name="List Table 6 Colorful Accent 6" w:uiPriority="51"/>
     <w:lsdException w:name="List Table 7 Colorful Accent 6" w:uiPriority="52"/>
-    <w:lsdException w:name="Mention" w:semiHidden="1" w:unhideWhenUsed="1"/>
-    <w:lsdException w:name="Smart Hyperlink" w:semiHidden="1" w:unhideWhenUsed="1"/>
-    <w:lsdException w:name="Hashtag" w:semiHidden="1" w:unhideWhenUsed="1"/>
-    <w:lsdException w:name="Unresolved Mention" w:semiHidden="1" w:unhideWhenUsed="1"/>
-    <w:lsdException w:name="Smart Link" w:semiHidden="1" w:unhideWhenUsed="1"/>
-    <w:lsdException w:name="Smart Link Error" w:semiHidden="1" w:unhideWhenUsed="1"/>
   </w:latentStyles>
   <w:style w:type="paragraph" w:default="1" w:styleId="Normal">
     <w:name w:val="Normal"/>

</xml_diff>

<commit_message>
Added discussion of mixed effect models
</commit_message>
<xml_diff>
--- a/write-up/Response to reviewers comments - 08.10.2019.docx
+++ b/write-up/Response to reviewers comments - 08.10.2019.docx
@@ -3792,6 +3792,17 @@
         </w:rPr>
         <w:t xml:space="preserve">We agree that we may have gone too far to emphasise how underdetermined models are, by their nature, typically un-identified. </w:t>
       </w:r>
+      <w:r>
+        <w:rPr>
+          <w:rFonts w:ascii="Times New Roman" w:hAnsi="Times New Roman"/>
+          <w:color w:val="00B050"/>
+          <w:sz w:val="24"/>
+          <w:shd w:val="clear" w:color="auto" w:fill="FFFFFF"/>
+        </w:rPr>
+        <w:t>Please see new section XXX</w:t>
+      </w:r>
+      <w:bookmarkStart w:id="10" w:name="_GoBack"/>
+      <w:bookmarkEnd w:id="10"/>
     </w:p>
     <w:p>
       <w:pPr>
@@ -5040,8 +5051,6 @@
         </w:rPr>
         <w:t>extensive literature, while continuing to claim the differences and advantages of our approach.</w:t>
       </w:r>
-      <w:bookmarkStart w:id="10" w:name="_GoBack"/>
-      <w:bookmarkEnd w:id="10"/>
     </w:p>
     <w:sectPr>
       <w:headerReference w:type="default" r:id="rId7"/>

</xml_diff>

<commit_message>
Added responses to reviewers
</commit_message>
<xml_diff>
--- a/write-up/Response to reviewers comments - 08.10.2019.docx
+++ b/write-up/Response to reviewers comments - 08.10.2019.docx
@@ -1,6 +1,6 @@
 
 <file path=word/document.xml><?xml version="1.0" encoding="utf-8"?>
-<w:document xmlns:wpc="http://schemas.microsoft.com/office/word/2010/wordprocessingCanvas" xmlns:mc="http://schemas.openxmlformats.org/markup-compatibility/2006" xmlns:o="urn:schemas-microsoft-com:office:office" xmlns:r="http://schemas.openxmlformats.org/officeDocument/2006/relationships" xmlns:m="http://schemas.openxmlformats.org/officeDocument/2006/math" xmlns:v="urn:schemas-microsoft-com:vml" xmlns:wp14="http://schemas.microsoft.com/office/word/2010/wordprocessingDrawing" xmlns:wp="http://schemas.openxmlformats.org/drawingml/2006/wordprocessingDrawing" xmlns:w10="urn:schemas-microsoft-com:office:word" xmlns:w="http://schemas.openxmlformats.org/wordprocessingml/2006/main" xmlns:w14="http://schemas.microsoft.com/office/word/2010/wordml" xmlns:w15="http://schemas.microsoft.com/office/word/2012/wordml" xmlns:wpg="http://schemas.microsoft.com/office/word/2010/wordprocessingGroup" xmlns:wpi="http://schemas.microsoft.com/office/word/2010/wordprocessingInk" xmlns:wne="http://schemas.microsoft.com/office/word/2006/wordml" xmlns:wps="http://schemas.microsoft.com/office/word/2010/wordprocessingShape" mc:Ignorable="w14 w15 wp14">
+<w:document xmlns:wpc="http://schemas.microsoft.com/office/word/2010/wordprocessingCanvas" xmlns:cx="http://schemas.microsoft.com/office/drawing/2014/chartex" xmlns:cx1="http://schemas.microsoft.com/office/drawing/2015/9/8/chartex" xmlns:cx2="http://schemas.microsoft.com/office/drawing/2015/10/21/chartex" xmlns:cx3="http://schemas.microsoft.com/office/drawing/2016/5/9/chartex" xmlns:cx4="http://schemas.microsoft.com/office/drawing/2016/5/10/chartex" xmlns:cx5="http://schemas.microsoft.com/office/drawing/2016/5/11/chartex" xmlns:cx6="http://schemas.microsoft.com/office/drawing/2016/5/12/chartex" xmlns:cx7="http://schemas.microsoft.com/office/drawing/2016/5/13/chartex" xmlns:cx8="http://schemas.microsoft.com/office/drawing/2016/5/14/chartex" xmlns:mc="http://schemas.openxmlformats.org/markup-compatibility/2006" xmlns:aink="http://schemas.microsoft.com/office/drawing/2016/ink" xmlns:am3d="http://schemas.microsoft.com/office/drawing/2017/model3d" xmlns:o="urn:schemas-microsoft-com:office:office" xmlns:r="http://schemas.openxmlformats.org/officeDocument/2006/relationships" xmlns:m="http://schemas.openxmlformats.org/officeDocument/2006/math" xmlns:v="urn:schemas-microsoft-com:vml" xmlns:wp14="http://schemas.microsoft.com/office/word/2010/wordprocessingDrawing" xmlns:wp="http://schemas.openxmlformats.org/drawingml/2006/wordprocessingDrawing" xmlns:w10="urn:schemas-microsoft-com:office:word" xmlns:w="http://schemas.openxmlformats.org/wordprocessingml/2006/main" xmlns:w14="http://schemas.microsoft.com/office/word/2010/wordml" xmlns:w15="http://schemas.microsoft.com/office/word/2012/wordml" xmlns:w16cid="http://schemas.microsoft.com/office/word/2016/wordml/cid" xmlns:w16se="http://schemas.microsoft.com/office/word/2015/wordml/symex" xmlns:wpg="http://schemas.microsoft.com/office/word/2010/wordprocessingGroup" xmlns:wpi="http://schemas.microsoft.com/office/word/2010/wordprocessingInk" xmlns:wne="http://schemas.microsoft.com/office/word/2006/wordml" xmlns:wps="http://schemas.microsoft.com/office/word/2010/wordprocessingShape" mc:Ignorable="w14 w15 w16se w16cid wp14">
   <w:body>
     <w:p>
       <w:pPr>
@@ -1835,8 +1835,42 @@
           <w:sz w:val="24"/>
           <w:shd w:val="clear" w:color="auto" w:fill="FFFFFF"/>
         </w:rPr>
-        <w:t>In Figure 4, we present the workflow for our approach, which includes as its last step comparing output samples with the target distribution. As discussed above, if output samples do not correspond with the target, this may indicate that a model isn't fit for purpose. Conversely, if there is correspondence with the target distribution, it is possible that a simplified model -- with (say) one or more fewer parameters -- could also recapitulate the same results. Thus, a process of repeated rounds of model simplification then CMC could be pursued until output samples no longer correspond with the target. The most parsimonious model would then be the simplest case where the output samples still match the target.</w:t>
-      </w:r>
+        <w:t xml:space="preserve">In Figure 4, </w:t>
+      </w:r>
+      <w:ins w:id="4" w:author="Lambert, Benjamin C" w:date="2019-10-12T19:29:00Z">
+        <w:r>
+          <w:rPr>
+            <w:rFonts w:ascii="Times New Roman" w:hAnsi="Times New Roman"/>
+            <w:iCs/>
+            <w:color w:val="0070C0"/>
+            <w:sz w:val="24"/>
+            <w:shd w:val="clear" w:color="auto" w:fill="FFFFFF"/>
+          </w:rPr>
+          <w:t>we present the workflow for our approach, which includes as its last step comparing output samples with the target distribution. As discussed above, if output samples do not correspond with the target, this may indicate that a model isn't fit for purpose. Conversely, if there is correspondence with the target distribution, it is possible that a simplified model -- with (say) one or more fewer parameters -- could also recapitulate the same results. Thus, a process of repeated rounds of model simplification then CMC could be pursued to simplify a model until output samples no longer correspond with the target. The most parsimonious model would then be the simplest case where the output samples still match the target. We note however, such an approach may be dangerous if the most parsimonious model is then used to predict the distributions of other functionals.</w:t>
+        </w:r>
+      </w:ins>
+      <w:del w:id="5" w:author="Lambert, Benjamin C" w:date="2019-10-12T19:29:00Z">
+        <w:r>
+          <w:rPr>
+            <w:rFonts w:ascii="Times New Roman" w:hAnsi="Times New Roman"/>
+            <w:iCs/>
+            <w:color w:val="0070C0"/>
+            <w:sz w:val="24"/>
+            <w:shd w:val="clear" w:color="auto" w:fill="FFFFFF"/>
+          </w:rPr>
+          <w:delText>we present the workflow for our approach, which includes as its last step comparing output samples with the target distribution. As discussed above, if output samples do not correspond with the target, this may indicate that a model isn't fit for purpose. Conversely, if there is correspondence with the target distribution, it is possible that a simplified model -- with (say) one or more fewer parameters -- could also recapitulate the same results. Thus, a process of repeated rounds of model simplification then CMC could be pursued until output samples no longer correspond with the target. The most parsimonious model would then be the simplest case where the output samples still match the target.</w:delText>
+        </w:r>
+        <w:r>
+          <w:rPr>
+            <w:rFonts w:ascii="Times New Roman" w:hAnsi="Times New Roman"/>
+            <w:iCs/>
+            <w:color w:val="0070C0"/>
+            <w:sz w:val="24"/>
+            <w:shd w:val="clear" w:color="auto" w:fill="FFFFFF"/>
+          </w:rPr>
+          <w:delText xml:space="preserve"> We note however, that may be dangerous when using the most parsimonious model to predict other functionals</w:delText>
+        </w:r>
+      </w:del>
       <w:r>
         <w:rPr>
           <w:rFonts w:ascii="Times New Roman" w:hAnsi="Times New Roman"/>
@@ -1845,34 +1879,25 @@
           <w:sz w:val="24"/>
           <w:shd w:val="clear" w:color="auto" w:fill="FFFFFF"/>
         </w:rPr>
-        <w:t xml:space="preserve"> We note however, that may be dangerous when using the most parsimonious model to predict other functionals</w:t>
-      </w:r>
-      <w:r>
-        <w:rPr>
-          <w:rFonts w:ascii="Times New Roman" w:hAnsi="Times New Roman"/>
-          <w:iCs/>
+        <w:t>”</w:t>
+      </w:r>
+    </w:p>
+    <w:p>
+      <w:pPr>
+        <w:rPr>
+          <w:rFonts w:ascii="Times New Roman" w:hAnsi="Times New Roman"/>
+          <w:color w:val="222222"/>
+          <w:sz w:val="24"/>
+          <w:shd w:val="clear" w:color="auto" w:fill="FFFFFF"/>
+        </w:rPr>
+      </w:pPr>
+      <w:r>
+        <w:rPr>
+          <w:rFonts w:ascii="Times New Roman" w:hAnsi="Times New Roman"/>
           <w:color w:val="0070C0"/>
           <w:sz w:val="24"/>
-          <w:shd w:val="clear" w:color="auto" w:fill="FFFFFF"/>
-        </w:rPr>
-        <w:t>”</w:t>
-      </w:r>
-    </w:p>
-    <w:p>
-      <w:pPr>
-        <w:rPr>
-          <w:rFonts w:ascii="Times New Roman" w:hAnsi="Times New Roman"/>
-          <w:color w:val="222222"/>
-          <w:sz w:val="24"/>
-          <w:shd w:val="clear" w:color="auto" w:fill="FFFFFF"/>
-        </w:rPr>
-      </w:pPr>
-      <w:r>
-        <w:rPr>
-          <w:rFonts w:ascii="Times New Roman" w:hAnsi="Times New Roman"/>
-          <w:color w:val="0070C0"/>
-          <w:sz w:val="24"/>
-        </w:rPr>
+        </w:rPr>
+        <w:lastRenderedPageBreak/>
         <w:br/>
       </w:r>
       <w:r>
@@ -2363,7 +2388,18 @@
           <w:sz w:val="24"/>
           <w:shd w:val="clear" w:color="auto" w:fill="FFFFFF"/>
         </w:rPr>
-        <w:t xml:space="preserve"> et al., </w:t>
+        <w:t xml:space="preserve"> </w:t>
+      </w:r>
+      <w:r>
+        <w:rPr>
+          <w:rFonts w:ascii="Times New Roman" w:hAnsi="Times New Roman"/>
+          <w:iCs/>
+          <w:color w:val="0070C0"/>
+          <w:sz w:val="24"/>
+          <w:shd w:val="clear" w:color="auto" w:fill="FFFFFF"/>
+        </w:rPr>
+        <w:lastRenderedPageBreak/>
+        <w:t xml:space="preserve">et al., </w:t>
       </w:r>
       <w:r>
         <w:rPr>
@@ -2495,7 +2531,6 @@
           <w:color w:val="00B050"/>
           <w:sz w:val="24"/>
         </w:rPr>
-        <w:lastRenderedPageBreak/>
         <w:t xml:space="preserve">We are pleased that the reviewer recognises the advantages of our approach but do take on board the comment that our method has disadvantages – namely, that our approach does not currently allow for measurement noise. We </w:t>
       </w:r>
       <w:r>
@@ -2535,7 +2570,6 @@
           <w:shd w:val="clear" w:color="auto" w:fill="FFFFFF"/>
         </w:rPr>
       </w:pPr>
-      <w:bookmarkStart w:id="4" w:name="_GoBack"/>
       <w:r>
         <w:rPr>
           <w:rFonts w:ascii="Times New Roman" w:hAnsi="Times New Roman"/>
@@ -2546,7 +2580,6 @@
         </w:rPr>
         <w:t>Major Issues</w:t>
       </w:r>
-      <w:bookmarkEnd w:id="4"/>
       <w:r>
         <w:rPr>
           <w:rFonts w:ascii="Times New Roman" w:hAnsi="Times New Roman"/>
@@ -2663,7 +2696,17 @@
           <w:sz w:val="24"/>
           <w:shd w:val="clear" w:color="auto" w:fill="FFFFFF"/>
         </w:rPr>
-        <w:t>Overall the authors seems to have a couple of misconceptions around the issue of non-identifiability that should be clarified (and accordingly corrected in the paper):</w:t>
+        <w:t>Overall the authors seems to have a couple of misconceptions around the issue of non-</w:t>
+      </w:r>
+      <w:r>
+        <w:rPr>
+          <w:rFonts w:ascii="Times New Roman" w:hAnsi="Times New Roman"/>
+          <w:color w:val="222222"/>
+          <w:sz w:val="24"/>
+          <w:shd w:val="clear" w:color="auto" w:fill="FFFFFF"/>
+        </w:rPr>
+        <w:lastRenderedPageBreak/>
+        <w:t>identifiability that should be clarified (and accordingly corrected in the paper):</w:t>
       </w:r>
       <w:r>
         <w:rPr>
@@ -2741,7 +2784,38 @@
           <w:sz w:val="24"/>
           <w:shd w:val="clear" w:color="auto" w:fill="FFFFFF"/>
         </w:rPr>
-        <w:t xml:space="preserve"> We have not clarified our use of the word underdetermined as follows, </w:t>
+        <w:t xml:space="preserve"> We have no</w:t>
+      </w:r>
+      <w:ins w:id="6" w:author="Lambert, Benjamin C" w:date="2019-10-12T19:31:00Z">
+        <w:r>
+          <w:rPr>
+            <w:rFonts w:ascii="Times New Roman" w:hAnsi="Times New Roman"/>
+            <w:color w:val="00B050"/>
+            <w:sz w:val="24"/>
+            <w:shd w:val="clear" w:color="auto" w:fill="FFFFFF"/>
+          </w:rPr>
+          <w:t>w</w:t>
+        </w:r>
+      </w:ins>
+      <w:del w:id="7" w:author="Lambert, Benjamin C" w:date="2019-10-12T19:31:00Z">
+        <w:r>
+          <w:rPr>
+            <w:rFonts w:ascii="Times New Roman" w:hAnsi="Times New Roman"/>
+            <w:color w:val="00B050"/>
+            <w:sz w:val="24"/>
+            <w:shd w:val="clear" w:color="auto" w:fill="FFFFFF"/>
+          </w:rPr>
+          <w:delText>t</w:delText>
+        </w:r>
+      </w:del>
+      <w:r>
+        <w:rPr>
+          <w:rFonts w:ascii="Times New Roman" w:hAnsi="Times New Roman"/>
+          <w:color w:val="00B050"/>
+          <w:sz w:val="24"/>
+          <w:shd w:val="clear" w:color="auto" w:fill="FFFFFF"/>
+        </w:rPr>
+        <w:t xml:space="preserve"> clarified our use of the word underdetermined as follows, </w:t>
       </w:r>
       <w:r>
         <w:rPr>
@@ -2768,7 +2842,6 @@
           <w:color w:val="222222"/>
           <w:sz w:val="24"/>
         </w:rPr>
-        <w:lastRenderedPageBreak/>
         <w:br/>
       </w:r>
       <w:r>
@@ -2833,7 +2906,25 @@
           <w:color w:val="00B050"/>
           <w:sz w:val="24"/>
         </w:rPr>
-        <w:t>Often the model fitting indicates that parameters aren’t identified and this can force a modeller to re</w:t>
+        <w:t>Often the model fitting indicates that parameters aren’t identified</w:t>
+      </w:r>
+      <w:ins w:id="8" w:author="Lambert, Benjamin C" w:date="2019-10-12T19:32:00Z">
+        <w:r>
+          <w:rPr>
+            <w:rFonts w:ascii="Times New Roman" w:hAnsi="Times New Roman"/>
+            <w:color w:val="00B050"/>
+            <w:sz w:val="24"/>
+          </w:rPr>
+          <w:t>,</w:t>
+        </w:r>
+      </w:ins>
+      <w:r>
+        <w:rPr>
+          <w:rFonts w:ascii="Times New Roman" w:hAnsi="Times New Roman"/>
+          <w:color w:val="00B050"/>
+          <w:sz w:val="24"/>
+        </w:rPr>
+        <w:t xml:space="preserve"> and this can force a modeller to re</w:t>
       </w:r>
       <w:r>
         <w:rPr>
@@ -3021,6 +3112,7 @@
           <w:sz w:val="24"/>
           <w:shd w:val="clear" w:color="auto" w:fill="FFFFFF"/>
         </w:rPr>
+        <w:lastRenderedPageBreak/>
         <w:t>To avoid correlation between simulated QOIs across timepoints, it is necessary to generate an independent set of parameter samples and simulations for every considered timepoints at which QOIs are collected. This introduces a dependence of the computation time on the number of timepoints, which is not a huge problem as the number of timepoints in snapshot data is usually small, but should be mentioned in the discussion.</w:t>
       </w:r>
     </w:p>
@@ -3055,7 +3147,38 @@
           <w:sz w:val="24"/>
           <w:shd w:val="clear" w:color="auto" w:fill="FFFFFF"/>
         </w:rPr>
-        <w:t xml:space="preserve">Our method does not resolve individual cell trajectories since it is fit to ``marginal’’ snapshot distributions. As such, we do not need to generate independent simulations for each </w:t>
+        <w:t xml:space="preserve">Our method does not resolve individual cell trajectories since it is fit to </w:t>
+      </w:r>
+      <w:del w:id="9" w:author="Lambert, Benjamin C" w:date="2019-10-12T19:34:00Z">
+        <w:r>
+          <w:rPr>
+            <w:rFonts w:ascii="Times New Roman" w:hAnsi="Times New Roman"/>
+            <w:color w:val="00B050"/>
+            <w:sz w:val="24"/>
+            <w:shd w:val="clear" w:color="auto" w:fill="FFFFFF"/>
+          </w:rPr>
+          <w:delText>``</w:delText>
+        </w:r>
+      </w:del>
+      <w:ins w:id="10" w:author="Lambert, Benjamin C" w:date="2019-10-12T19:34:00Z">
+        <w:r>
+          <w:rPr>
+            <w:rFonts w:ascii="Times New Roman" w:hAnsi="Times New Roman"/>
+            <w:color w:val="00B050"/>
+            <w:sz w:val="24"/>
+            <w:shd w:val="clear" w:color="auto" w:fill="FFFFFF"/>
+          </w:rPr>
+          <w:t xml:space="preserve"> “</w:t>
+        </w:r>
+      </w:ins>
+      <w:r>
+        <w:rPr>
+          <w:rFonts w:ascii="Times New Roman" w:hAnsi="Times New Roman"/>
+          <w:color w:val="00B050"/>
+          <w:sz w:val="24"/>
+          <w:shd w:val="clear" w:color="auto" w:fill="FFFFFF"/>
+        </w:rPr>
+        <w:t xml:space="preserve">marginal’’ snapshot distributions. As such, we do not need to generate independent simulations for each </w:t>
       </w:r>
       <w:r>
         <w:rPr>
@@ -3091,17 +3214,7 @@
           <w:sz w:val="24"/>
           <w:shd w:val="clear" w:color="auto" w:fill="FFFFFF"/>
         </w:rPr>
-        <w:t xml:space="preserve">highlighting as we now do with the following sentence in </w:t>
-      </w:r>
-      <w:r>
-        <w:rPr>
-          <w:rFonts w:ascii="Times New Roman" w:hAnsi="Times New Roman"/>
-          <w:color w:val="00B050"/>
-          <w:sz w:val="24"/>
-          <w:shd w:val="clear" w:color="auto" w:fill="FFFFFF"/>
-        </w:rPr>
-        <w:lastRenderedPageBreak/>
-        <w:t>our abstract,</w:t>
+        <w:t>highlighting as we now do with the following sentence in our abstract,</w:t>
       </w:r>
       <w:r>
         <w:rPr>
@@ -3279,8 +3392,72 @@
           <w:sz w:val="24"/>
           <w:shd w:val="clear" w:color="auto" w:fill="FFFFFF"/>
         </w:rPr>
-        <w:t>- ???</w:t>
-      </w:r>
+        <w:t xml:space="preserve">- </w:t>
+      </w:r>
+      <w:del w:id="11" w:author="Lambert, Benjamin C" w:date="2019-10-12T19:34:00Z">
+        <w:r>
+          <w:rPr>
+            <w:rFonts w:ascii="Times New Roman" w:hAnsi="Times New Roman"/>
+            <w:color w:val="00B050"/>
+            <w:sz w:val="24"/>
+            <w:shd w:val="clear" w:color="auto" w:fill="FFFFFF"/>
+          </w:rPr>
+          <w:delText>???</w:delText>
+        </w:r>
+      </w:del>
+      <w:ins w:id="12" w:author="Lambert, Benjamin C" w:date="2019-10-12T19:34:00Z">
+        <w:r>
+          <w:rPr>
+            <w:rFonts w:ascii="Times New Roman" w:hAnsi="Times New Roman"/>
+            <w:color w:val="00B050"/>
+            <w:sz w:val="24"/>
+            <w:shd w:val="clear" w:color="auto" w:fill="FFFFFF"/>
+          </w:rPr>
+          <w:t xml:space="preserve"> This </w:t>
+        </w:r>
+        <w:r>
+          <w:rPr>
+            <w:rFonts w:ascii="Times New Roman" w:hAnsi="Times New Roman"/>
+            <w:i/>
+            <w:iCs/>
+            <w:color w:val="00B050"/>
+            <w:sz w:val="24"/>
+            <w:shd w:val="clear" w:color="auto" w:fill="FFFFFF"/>
+          </w:rPr>
+          <w:t>can</w:t>
+        </w:r>
+        <w:r>
+          <w:rPr>
+            <w:rFonts w:ascii="Times New Roman" w:hAnsi="Times New Roman"/>
+            <w:color w:val="00B050"/>
+            <w:sz w:val="24"/>
+            <w:shd w:val="clear" w:color="auto" w:fill="FFFFFF"/>
+          </w:rPr>
+          <w:t xml:space="preserve"> be the ca</w:t>
+        </w:r>
+      </w:ins>
+      <w:ins w:id="13" w:author="Lambert, Benjamin C" w:date="2019-10-12T19:35:00Z">
+        <w:r>
+          <w:rPr>
+            <w:rFonts w:ascii="Times New Roman" w:hAnsi="Times New Roman"/>
+            <w:color w:val="00B050"/>
+            <w:sz w:val="24"/>
+            <w:shd w:val="clear" w:color="auto" w:fill="FFFFFF"/>
+          </w:rPr>
+          <w:t xml:space="preserve">se but is certainly not always so. In the cases we consider, the posterior parameter distribution does not appear to </w:t>
+        </w:r>
+      </w:ins>
+      <w:ins w:id="14" w:author="Lambert, Benjamin C" w:date="2019-10-12T19:36:00Z">
+        <w:r>
+          <w:rPr>
+            <w:rFonts w:ascii="Times New Roman" w:hAnsi="Times New Roman"/>
+            <w:color w:val="00B050"/>
+            <w:sz w:val="24"/>
+            <w:shd w:val="clear" w:color="auto" w:fill="FFFFFF"/>
+          </w:rPr>
+          <w:t xml:space="preserve">be stretched across many orders of magnitude, so we think that setting priors on the levels is probably reasonable. </w:t>
+        </w:r>
+      </w:ins>
       <w:r>
         <w:rPr>
           <w:rFonts w:ascii="Times New Roman" w:hAnsi="Times New Roman"/>
@@ -3361,8 +3538,85 @@
           <w:sz w:val="24"/>
           <w:shd w:val="clear" w:color="auto" w:fill="FFFFFF"/>
         </w:rPr>
-        <w:t>- ???</w:t>
-      </w:r>
+        <w:t xml:space="preserve">- </w:t>
+      </w:r>
+      <w:del w:id="15" w:author="Lambert, Benjamin C" w:date="2019-10-12T19:37:00Z">
+        <w:r>
+          <w:rPr>
+            <w:rFonts w:ascii="Times New Roman" w:hAnsi="Times New Roman"/>
+            <w:color w:val="00B050"/>
+            <w:sz w:val="24"/>
+            <w:shd w:val="clear" w:color="auto" w:fill="FFFFFF"/>
+          </w:rPr>
+          <w:delText>???</w:delText>
+        </w:r>
+      </w:del>
+      <w:ins w:id="16" w:author="Lambert, Benjamin C" w:date="2019-10-12T19:37:00Z">
+        <w:r>
+          <w:rPr>
+            <w:rFonts w:ascii="Times New Roman" w:hAnsi="Times New Roman"/>
+            <w:color w:val="00B050"/>
+            <w:sz w:val="24"/>
+            <w:shd w:val="clear" w:color="auto" w:fill="FFFFFF"/>
+          </w:rPr>
+          <w:t xml:space="preserve"> </w:t>
+        </w:r>
+      </w:ins>
+      <w:ins w:id="17" w:author="Lambert, Benjamin C" w:date="2019-10-12T19:39:00Z">
+        <w:r>
+          <w:rPr>
+            <w:rFonts w:ascii="Times New Roman" w:hAnsi="Times New Roman"/>
+            <w:color w:val="00B050"/>
+            <w:sz w:val="24"/>
+            <w:shd w:val="clear" w:color="auto" w:fill="FFFFFF"/>
+          </w:rPr>
+          <w:t xml:space="preserve">We </w:t>
+        </w:r>
+      </w:ins>
+      <w:ins w:id="18" w:author="Lambert, Benjamin C" w:date="2019-10-12T20:04:00Z">
+        <w:r>
+          <w:rPr>
+            <w:rFonts w:ascii="Times New Roman" w:hAnsi="Times New Roman"/>
+            <w:color w:val="00B050"/>
+            <w:sz w:val="24"/>
+            <w:shd w:val="clear" w:color="auto" w:fill="FFFFFF"/>
+          </w:rPr>
+          <w:t xml:space="preserve">thank the reviewer for the histogram point – we have changed this over to a marginal density as in the other figures. </w:t>
+        </w:r>
+      </w:ins>
+      <w:ins w:id="19" w:author="Lambert, Benjamin C" w:date="2019-10-12T19:37:00Z">
+        <w:r>
+          <w:rPr>
+            <w:rFonts w:ascii="Times New Roman" w:hAnsi="Times New Roman"/>
+            <w:color w:val="00B050"/>
+            <w:sz w:val="24"/>
+            <w:shd w:val="clear" w:color="auto" w:fill="FFFFFF"/>
+          </w:rPr>
+          <w:t xml:space="preserve">We could have used a non-Gaussian density to approximate the target, yes, </w:t>
+        </w:r>
+      </w:ins>
+      <w:ins w:id="20" w:author="Lambert, Benjamin C" w:date="2019-10-12T19:38:00Z">
+        <w:r>
+          <w:rPr>
+            <w:rFonts w:ascii="Times New Roman" w:hAnsi="Times New Roman"/>
+            <w:color w:val="00B050"/>
+            <w:sz w:val="24"/>
+            <w:shd w:val="clear" w:color="auto" w:fill="FFFFFF"/>
+          </w:rPr>
+          <w:t xml:space="preserve">but we </w:t>
+        </w:r>
+        <w:r>
+          <w:rPr>
+            <w:rFonts w:ascii="Times New Roman" w:hAnsi="Times New Roman"/>
+            <w:color w:val="00B050"/>
+            <w:sz w:val="24"/>
+            <w:shd w:val="clear" w:color="auto" w:fill="FFFFFF"/>
+          </w:rPr>
+          <w:t>believe that the distributions were sufficiently Gaussian that it makes little difference (apart from simplifying the discussion of results significantly).</w:t>
+        </w:r>
+      </w:ins>
+      <w:bookmarkStart w:id="21" w:name="_GoBack"/>
+      <w:bookmarkEnd w:id="21"/>
       <w:r>
         <w:rPr>
           <w:rFonts w:ascii="Times New Roman" w:hAnsi="Times New Roman"/>
@@ -3466,6 +3720,7 @@
           <w:sz w:val="24"/>
           <w:shd w:val="clear" w:color="auto" w:fill="FFFFFF"/>
         </w:rPr>
+        <w:lastRenderedPageBreak/>
         <w:t>The topic is relevant for cellular biology, and the paper is reasonably well-written. However I see several fundamental problems with this contribution:</w:t>
       </w:r>
       <w:r>
@@ -3557,7 +3812,6 @@
           <w:color w:val="222222"/>
           <w:sz w:val="24"/>
         </w:rPr>
-        <w:lastRenderedPageBreak/>
         <w:br/>
       </w:r>
       <w:r>
@@ -3783,7 +4037,18 @@
           <w:sz w:val="24"/>
           <w:shd w:val="clear" w:color="auto" w:fill="FFFFFF"/>
         </w:rPr>
-        <w:t>“Since HODEs assume the state of each cell evolves continuously over time, experimental data tracing individual cell trajectories through time constitutes a richer data resource. Fluorescent Recovery After Photo-bleaching (FRAP) is one such method, which follows the time-dependent response of cells after an initial bleaching (Karlsson et al., 2015). Methods exists, broadly under the banner of ``nonlinear mixed effects models'', which uses cell trajectories - individual time series of cellular quantities - to estimate both cellular variation and qualities of measurement noise. See, for example, Karlsson et al., 2015, Zechner et al., 2014, Dharmarajan et al., 2019. The demands of obtaining such data are, however, higher and typically involve either tracking individual cells through imaging methods (Hilsenbeck et al., 2016), or trapping cells in a spatial position where they can be monitored over time (Fritzsch et al., 2012). These techniques impose severe restrictions on experimental practices meaning they cannot be used in many circumstances, including for online monitoring of biotechnological processes or analysis of in vivo studies. For this reason, ``snapshot'' data continues to play an important role for determining cell level variability in many applications and in this paper we restrict analysis to only such data.”</w:t>
+        <w:t xml:space="preserve">“Since HODEs assume the state of each cell evolves continuously over time, experimental data tracing individual cell trajectories through time constitutes a richer data resource. Fluorescent Recovery After Photo-bleaching (FRAP) is one such method, which follows the time-dependent response of cells after an initial bleaching (Karlsson et al., 2015). Methods exists, broadly under the banner of ``nonlinear mixed effects models'', which uses cell trajectories - individual time series of cellular quantities - to estimate both cellular variation and qualities of measurement noise. See, for example, Karlsson et al., 2015, Zechner et al., 2014, Dharmarajan et al., 2019. The demands of obtaining such data are, however, higher and typically involve either tracking individual cells through imaging methods (Hilsenbeck et al., 2016), or trapping cells in a spatial position where they can be monitored over time (Fritzsch et al., 2012). These techniques impose severe restrictions on experimental practices </w:t>
+      </w:r>
+      <w:r>
+        <w:rPr>
+          <w:rFonts w:ascii="Times New Roman" w:hAnsi="Times New Roman"/>
+          <w:iCs/>
+          <w:color w:val="0070C0"/>
+          <w:sz w:val="24"/>
+          <w:shd w:val="clear" w:color="auto" w:fill="FFFFFF"/>
+        </w:rPr>
+        <w:lastRenderedPageBreak/>
+        <w:t>meaning they cannot be used in many circumstances, including for online monitoring of biotechnological processes or analysis of in vivo studies. For this reason, ``snapshot'' data continues to play an important role for determining cell level variability in many applications and in this paper we restrict analysis to only such data.”</w:t>
       </w:r>
     </w:p>
     <w:p>
@@ -3875,17 +4140,7 @@
           <w:sz w:val="24"/>
           <w:shd w:val="clear" w:color="auto" w:fill="FFFFFF"/>
         </w:rPr>
-        <w:t xml:space="preserve">More ackwardly, it focuses on showing that the wrong Bayesian priors drive parameter estimates far from their actual values (or regions of variability), although the observed snapshots are well fitted. In the interest of the application (which seems to be the main goal </w:t>
-      </w:r>
-      <w:r>
-        <w:rPr>
-          <w:rFonts w:ascii="Times New Roman" w:hAnsi="Times New Roman"/>
-          <w:color w:val="222222"/>
-          <w:sz w:val="24"/>
-          <w:shd w:val="clear" w:color="auto" w:fill="FFFFFF"/>
-        </w:rPr>
-        <w:lastRenderedPageBreak/>
-        <w:t>of the paper, see also point 3 below), I don't see the utility of this. Little is said in the paper on how well variability of parameters can be estimated even in presence of unidentifiability (for instance, by a - Bayesian ? - inference of all equivalent parameters compatible with the observations, which should ideally include the true parameter distributions). Surprisingly, in most of the examples given, parameters do not even seem to be simulated, while the authors directly generate arbitrary snapshot measurements. Where parameters are simulated, only the negative effect of bad priors on the inference of the unknown parameters is discussed (Section 4.3.1). Finally, no word is spent on the relevance of these underdetermined problems: In practice, people try to avoid them either by collection of more data (as is most often the case in practice), or by model reduction (notably to address structural identifiability issues).</w:t>
+        <w:t>More ackwardly, it focuses on showing that the wrong Bayesian priors drive parameter estimates far from their actual values (or regions of variability), although the observed snapshots are well fitted. In the interest of the application (which seems to be the main goal of the paper, see also point 3 below), I don't see the utility of this. Little is said in the paper on how well variability of parameters can be estimated even in presence of unidentifiability (for instance, by a - Bayesian ? - inference of all equivalent parameters compatible with the observations, which should ideally include the true parameter distributions). Surprisingly, in most of the examples given, parameters do not even seem to be simulated, while the authors directly generate arbitrary snapshot measurements. Where parameters are simulated, only the negative effect of bad priors on the inference of the unknown parameters is discussed (Section 4.3.1). Finally, no word is spent on the relevance of these underdetermined problems: In practice, people try to avoid them either by collection of more data (as is most often the case in practice), or by model reduction (notably to address structural identifiability issues).</w:t>
       </w:r>
     </w:p>
     <w:p>
@@ -4174,7 +4429,16 @@
           <w:color w:val="00B050"/>
           <w:sz w:val="24"/>
         </w:rPr>
-        <w:t xml:space="preserve">code help to make research more generally useful for readers. Alongside this paper, we provide an accompanying tutorial paper and, fully-commented Jupyter </w:t>
+        <w:t>code help to make research more generally useful for readers. Alongside this paper, we provide an accompanying tutorial paper and, fully-</w:t>
+      </w:r>
+      <w:r>
+        <w:rPr>
+          <w:rFonts w:ascii="Times New Roman" w:hAnsi="Times New Roman"/>
+          <w:color w:val="00B050"/>
+          <w:sz w:val="24"/>
+        </w:rPr>
+        <w:lastRenderedPageBreak/>
+        <w:t xml:space="preserve">commented Jupyter </w:t>
       </w:r>
       <w:r>
         <w:rPr>
@@ -4399,195 +4663,214 @@
           <w:color w:val="00B050"/>
           <w:sz w:val="24"/>
         </w:rPr>
-        <w:lastRenderedPageBreak/>
-        <w:t>We agree this is a limiting case,</w:t>
-      </w:r>
-      <w:r>
-        <w:rPr>
-          <w:rFonts w:ascii="Times New Roman" w:hAnsi="Times New Roman"/>
-          <w:color w:val="00B050"/>
-          <w:sz w:val="24"/>
-        </w:rPr>
-        <w:t xml:space="preserve"> but argue it is a useful one to consider.</w:t>
-      </w:r>
-      <w:r>
-        <w:rPr>
-          <w:rFonts w:ascii="Times New Roman" w:hAnsi="Times New Roman"/>
-          <w:color w:val="00B050"/>
-          <w:sz w:val="24"/>
-        </w:rPr>
-        <w:t xml:space="preserve"> </w:t>
-      </w:r>
-      <w:r>
-        <w:rPr>
-          <w:rFonts w:ascii="Times New Roman" w:hAnsi="Times New Roman"/>
-          <w:color w:val="00B050"/>
-          <w:sz w:val="24"/>
-        </w:rPr>
-        <w:t xml:space="preserve">Further, </w:t>
-      </w:r>
-      <w:r>
-        <w:rPr>
-          <w:rFonts w:ascii="Times New Roman" w:hAnsi="Times New Roman"/>
-          <w:color w:val="00B050"/>
-          <w:sz w:val="24"/>
-        </w:rPr>
-        <w:t xml:space="preserve">an accounting for the effect of measurement error is provided by </w:t>
-      </w:r>
-      <w:r>
-        <w:rPr>
-          <w:rFonts w:ascii="Times New Roman" w:hAnsi="Times New Roman"/>
-          <w:color w:val="00B050"/>
-          <w:sz w:val="24"/>
-        </w:rPr>
-        <w:t>Butler</w:t>
-      </w:r>
-      <w:r>
-        <w:rPr>
-          <w:rFonts w:ascii="Times New Roman" w:hAnsi="Times New Roman"/>
-          <w:color w:val="00B050"/>
-          <w:sz w:val="24"/>
-        </w:rPr>
-        <w:t xml:space="preserve"> </w:t>
-      </w:r>
-      <w:r>
-        <w:rPr>
-          <w:rFonts w:ascii="Times New Roman" w:hAnsi="Times New Roman"/>
-          <w:color w:val="00B050"/>
-          <w:sz w:val="24"/>
-        </w:rPr>
-        <w:t>et al (2018)</w:t>
-      </w:r>
-      <w:r>
-        <w:rPr>
-          <w:rFonts w:ascii="Times New Roman" w:hAnsi="Times New Roman"/>
-          <w:color w:val="00B050"/>
-          <w:sz w:val="24"/>
-        </w:rPr>
-        <w:t xml:space="preserve">. These authors </w:t>
-      </w:r>
-      <w:r>
-        <w:rPr>
-          <w:rFonts w:ascii="Times New Roman" w:hAnsi="Times New Roman"/>
-          <w:color w:val="00B050"/>
-          <w:sz w:val="24"/>
-        </w:rPr>
-        <w:t>consider the effect of measurement error through a stability analysis of the posterior distribution</w:t>
-      </w:r>
-      <w:r>
-        <w:rPr>
-          <w:rFonts w:ascii="Times New Roman" w:hAnsi="Times New Roman"/>
-          <w:color w:val="00B050"/>
-          <w:sz w:val="24"/>
-        </w:rPr>
-        <w:t>,</w:t>
-      </w:r>
-      <w:r>
-        <w:rPr>
-          <w:rFonts w:ascii="Times New Roman" w:hAnsi="Times New Roman"/>
-          <w:color w:val="00B050"/>
-          <w:sz w:val="24"/>
-        </w:rPr>
-        <w:t xml:space="preserve"> and provide </w:t>
-      </w:r>
-      <w:r>
-        <w:rPr>
-          <w:rFonts w:ascii="Times New Roman" w:hAnsi="Times New Roman"/>
-          <w:i/>
-          <w:color w:val="00B050"/>
-          <w:sz w:val="24"/>
-        </w:rPr>
-        <w:t>a priori</w:t>
-      </w:r>
-      <w:r>
-        <w:rPr>
-          <w:rFonts w:ascii="Times New Roman" w:hAnsi="Times New Roman"/>
-          <w:color w:val="00B050"/>
-          <w:sz w:val="24"/>
-        </w:rPr>
-        <w:t xml:space="preserve"> bound</w:t>
-      </w:r>
-      <w:r>
-        <w:rPr>
-          <w:rFonts w:ascii="Times New Roman" w:hAnsi="Times New Roman"/>
-          <w:color w:val="00B050"/>
-          <w:sz w:val="24"/>
-        </w:rPr>
-        <w:t>s</w:t>
-      </w:r>
-      <w:r>
-        <w:rPr>
-          <w:rFonts w:ascii="Times New Roman" w:hAnsi="Times New Roman"/>
-          <w:color w:val="00B050"/>
-          <w:sz w:val="24"/>
-        </w:rPr>
-        <w:t xml:space="preserve"> on the </w:t>
-      </w:r>
-      <w:r>
-        <w:rPr>
-          <w:rFonts w:ascii="Times New Roman" w:hAnsi="Times New Roman"/>
-          <w:color w:val="00B050"/>
-          <w:sz w:val="24"/>
-        </w:rPr>
-        <w:t xml:space="preserve">posterior </w:t>
-      </w:r>
-      <w:r>
-        <w:rPr>
-          <w:rFonts w:ascii="Times New Roman" w:hAnsi="Times New Roman"/>
-          <w:color w:val="00B050"/>
-          <w:sz w:val="24"/>
-        </w:rPr>
-        <w:t xml:space="preserve">distributions </w:t>
-      </w:r>
-      <w:r>
-        <w:rPr>
-          <w:rFonts w:ascii="Times New Roman" w:hAnsi="Times New Roman"/>
-          <w:color w:val="00B050"/>
-          <w:sz w:val="24"/>
-        </w:rPr>
-        <w:t>in theorems</w:t>
-      </w:r>
-      <w:r>
-        <w:rPr>
-          <w:rFonts w:ascii="Times New Roman" w:hAnsi="Times New Roman"/>
-          <w:color w:val="00B050"/>
-          <w:sz w:val="24"/>
-        </w:rPr>
-        <w:t xml:space="preserve"> 4.1 and 4.5.</w:t>
-      </w:r>
-      <w:r>
-        <w:rPr>
-          <w:rFonts w:ascii="Times New Roman" w:hAnsi="Times New Roman"/>
-          <w:color w:val="00B050"/>
-          <w:sz w:val="24"/>
-        </w:rPr>
-        <w:t xml:space="preserve"> </w:t>
-      </w:r>
-      <w:r>
-        <w:rPr>
-          <w:rFonts w:ascii="Times New Roman" w:hAnsi="Times New Roman"/>
-          <w:color w:val="0070C0"/>
-          <w:sz w:val="24"/>
-        </w:rPr>
-        <w:t xml:space="preserve">Butler et al (2018) consider the effect of measurement error through a stability analysis of the posterior distribution and provide </w:t>
-      </w:r>
-      <w:r>
-        <w:rPr>
-          <w:rFonts w:ascii="Times New Roman" w:hAnsi="Times New Roman"/>
-          <w:i/>
-          <w:color w:val="0070C0"/>
-          <w:sz w:val="24"/>
-        </w:rPr>
-        <w:t>a priori</w:t>
-      </w:r>
-      <w:r>
-        <w:rPr>
-          <w:rFonts w:ascii="Times New Roman" w:hAnsi="Times New Roman"/>
-          <w:color w:val="0070C0"/>
-          <w:sz w:val="24"/>
-        </w:rPr>
-        <w:t xml:space="preserve"> bounds on the posterior distributions in theorems 4.1 and 4.5.</w:t>
-      </w:r>
+        <w:t>We agree this is a limiting case</w:t>
+      </w:r>
+      <w:ins w:id="22" w:author="Lambert, Benjamin C" w:date="2019-10-12T19:25:00Z">
+        <w:r>
+          <w:rPr>
+            <w:rFonts w:ascii="Times New Roman" w:hAnsi="Times New Roman"/>
+            <w:color w:val="00B050"/>
+            <w:sz w:val="24"/>
+          </w:rPr>
+          <w:t xml:space="preserve"> but argue it is a useful one to consider with the increasing quality of experimental methods.</w:t>
+        </w:r>
+      </w:ins>
+      <w:del w:id="23" w:author="Lambert, Benjamin C" w:date="2019-10-12T19:24:00Z">
+        <w:r>
+          <w:rPr>
+            <w:rFonts w:ascii="Times New Roman" w:hAnsi="Times New Roman"/>
+            <w:color w:val="00B050"/>
+            <w:sz w:val="24"/>
+          </w:rPr>
+          <w:delText>,</w:delText>
+        </w:r>
+        <w:r>
+          <w:rPr>
+            <w:rFonts w:ascii="Times New Roman" w:hAnsi="Times New Roman"/>
+            <w:color w:val="00B050"/>
+            <w:sz w:val="24"/>
+          </w:rPr>
+          <w:delText xml:space="preserve"> but argue it is a useful one to consider.</w:delText>
+        </w:r>
+        <w:r>
+          <w:rPr>
+            <w:rFonts w:ascii="Times New Roman" w:hAnsi="Times New Roman"/>
+            <w:color w:val="00B050"/>
+            <w:sz w:val="24"/>
+          </w:rPr>
+          <w:delText xml:space="preserve"> </w:delText>
+        </w:r>
+        <w:r>
+          <w:rPr>
+            <w:rFonts w:ascii="Times New Roman" w:hAnsi="Times New Roman"/>
+            <w:color w:val="00B050"/>
+            <w:sz w:val="24"/>
+          </w:rPr>
+          <w:delText xml:space="preserve">Further, </w:delText>
+        </w:r>
+        <w:r>
+          <w:rPr>
+            <w:rFonts w:ascii="Times New Roman" w:hAnsi="Times New Roman"/>
+            <w:color w:val="00B050"/>
+            <w:sz w:val="24"/>
+          </w:rPr>
+          <w:delText xml:space="preserve">an accounting for the effect of measurement error is provided by </w:delText>
+        </w:r>
+        <w:r>
+          <w:rPr>
+            <w:rFonts w:ascii="Times New Roman" w:hAnsi="Times New Roman"/>
+            <w:color w:val="00B050"/>
+            <w:sz w:val="24"/>
+          </w:rPr>
+          <w:delText>Butler</w:delText>
+        </w:r>
+        <w:r>
+          <w:rPr>
+            <w:rFonts w:ascii="Times New Roman" w:hAnsi="Times New Roman"/>
+            <w:color w:val="00B050"/>
+            <w:sz w:val="24"/>
+          </w:rPr>
+          <w:delText xml:space="preserve"> </w:delText>
+        </w:r>
+        <w:r>
+          <w:rPr>
+            <w:rFonts w:ascii="Times New Roman" w:hAnsi="Times New Roman"/>
+            <w:color w:val="00B050"/>
+            <w:sz w:val="24"/>
+          </w:rPr>
+          <w:delText>et al (2018)</w:delText>
+        </w:r>
+        <w:r>
+          <w:rPr>
+            <w:rFonts w:ascii="Times New Roman" w:hAnsi="Times New Roman"/>
+            <w:color w:val="00B050"/>
+            <w:sz w:val="24"/>
+          </w:rPr>
+          <w:delText xml:space="preserve">. These authors </w:delText>
+        </w:r>
+        <w:r>
+          <w:rPr>
+            <w:rFonts w:ascii="Times New Roman" w:hAnsi="Times New Roman"/>
+            <w:color w:val="00B050"/>
+            <w:sz w:val="24"/>
+          </w:rPr>
+          <w:delText>consider the effect of measurement error through a stability analysis of the posterior distribution</w:delText>
+        </w:r>
+        <w:r>
+          <w:rPr>
+            <w:rFonts w:ascii="Times New Roman" w:hAnsi="Times New Roman"/>
+            <w:color w:val="00B050"/>
+            <w:sz w:val="24"/>
+          </w:rPr>
+          <w:delText>,</w:delText>
+        </w:r>
+        <w:r>
+          <w:rPr>
+            <w:rFonts w:ascii="Times New Roman" w:hAnsi="Times New Roman"/>
+            <w:color w:val="00B050"/>
+            <w:sz w:val="24"/>
+          </w:rPr>
+          <w:delText xml:space="preserve"> and provide </w:delText>
+        </w:r>
+        <w:r>
+          <w:rPr>
+            <w:rFonts w:ascii="Times New Roman" w:hAnsi="Times New Roman"/>
+            <w:i/>
+            <w:color w:val="00B050"/>
+            <w:sz w:val="24"/>
+          </w:rPr>
+          <w:delText>a priori</w:delText>
+        </w:r>
+        <w:r>
+          <w:rPr>
+            <w:rFonts w:ascii="Times New Roman" w:hAnsi="Times New Roman"/>
+            <w:color w:val="00B050"/>
+            <w:sz w:val="24"/>
+          </w:rPr>
+          <w:delText xml:space="preserve"> bound</w:delText>
+        </w:r>
+        <w:r>
+          <w:rPr>
+            <w:rFonts w:ascii="Times New Roman" w:hAnsi="Times New Roman"/>
+            <w:color w:val="00B050"/>
+            <w:sz w:val="24"/>
+          </w:rPr>
+          <w:delText>s</w:delText>
+        </w:r>
+        <w:r>
+          <w:rPr>
+            <w:rFonts w:ascii="Times New Roman" w:hAnsi="Times New Roman"/>
+            <w:color w:val="00B050"/>
+            <w:sz w:val="24"/>
+          </w:rPr>
+          <w:delText xml:space="preserve"> on the </w:delText>
+        </w:r>
+        <w:r>
+          <w:rPr>
+            <w:rFonts w:ascii="Times New Roman" w:hAnsi="Times New Roman"/>
+            <w:color w:val="00B050"/>
+            <w:sz w:val="24"/>
+          </w:rPr>
+          <w:delText xml:space="preserve">posterior </w:delText>
+        </w:r>
+        <w:r>
+          <w:rPr>
+            <w:rFonts w:ascii="Times New Roman" w:hAnsi="Times New Roman"/>
+            <w:color w:val="00B050"/>
+            <w:sz w:val="24"/>
+          </w:rPr>
+          <w:delText xml:space="preserve">distributions </w:delText>
+        </w:r>
+        <w:r>
+          <w:rPr>
+            <w:rFonts w:ascii="Times New Roman" w:hAnsi="Times New Roman"/>
+            <w:color w:val="00B050"/>
+            <w:sz w:val="24"/>
+          </w:rPr>
+          <w:delText>in theorems</w:delText>
+        </w:r>
+        <w:r>
+          <w:rPr>
+            <w:rFonts w:ascii="Times New Roman" w:hAnsi="Times New Roman"/>
+            <w:color w:val="00B050"/>
+            <w:sz w:val="24"/>
+          </w:rPr>
+          <w:delText xml:space="preserve"> 4.1 and 4.5.</w:delText>
+        </w:r>
+        <w:r>
+          <w:rPr>
+            <w:rFonts w:ascii="Times New Roman" w:hAnsi="Times New Roman"/>
+            <w:color w:val="00B050"/>
+            <w:sz w:val="24"/>
+          </w:rPr>
+          <w:delText xml:space="preserve"> </w:delText>
+        </w:r>
+        <w:r>
+          <w:rPr>
+            <w:rFonts w:ascii="Times New Roman" w:hAnsi="Times New Roman"/>
+            <w:color w:val="0070C0"/>
+            <w:sz w:val="24"/>
+          </w:rPr>
+          <w:delText xml:space="preserve">Butler et al (2018) consider the effect of measurement error through a stability analysis of the posterior distribution and provide </w:delText>
+        </w:r>
+        <w:r>
+          <w:rPr>
+            <w:rFonts w:ascii="Times New Roman" w:hAnsi="Times New Roman"/>
+            <w:i/>
+            <w:color w:val="0070C0"/>
+            <w:sz w:val="24"/>
+          </w:rPr>
+          <w:delText>a priori</w:delText>
+        </w:r>
+        <w:r>
+          <w:rPr>
+            <w:rFonts w:ascii="Times New Roman" w:hAnsi="Times New Roman"/>
+            <w:color w:val="0070C0"/>
+            <w:sz w:val="24"/>
+          </w:rPr>
+          <w:delText xml:space="preserve"> bounds on the posterior distributions in theorems 4.1 and 4.5.</w:delText>
+        </w:r>
+      </w:del>
     </w:p>
     <w:p>
       <w:pPr>
@@ -4732,122 +5015,60 @@
           <w:numId w:val="12"/>
         </w:numPr>
         <w:rPr>
+          <w:del w:id="24" w:author="Lambert, Benjamin C" w:date="2019-10-12T19:13:00Z"/>
           <w:rFonts w:ascii="Times New Roman" w:hAnsi="Times New Roman"/>
           <w:color w:val="0070C0"/>
           <w:sz w:val="24"/>
           <w:shd w:val="clear" w:color="auto" w:fill="FFFFFF"/>
         </w:rPr>
       </w:pPr>
-      <w:r>
-        <w:rPr>
-          <w:rFonts w:ascii="Times New Roman" w:hAnsi="Times New Roman"/>
-          <w:color w:val="00B050"/>
-          <w:sz w:val="24"/>
-          <w:shd w:val="clear" w:color="auto" w:fill="FFFFFF"/>
-        </w:rPr>
-        <w:t>Extension to the method</w:t>
-      </w:r>
-      <w:r>
-        <w:rPr>
-          <w:rFonts w:ascii="Times New Roman" w:hAnsi="Times New Roman"/>
-          <w:color w:val="00B050"/>
-          <w:sz w:val="24"/>
-          <w:shd w:val="clear" w:color="auto" w:fill="FFFFFF"/>
-        </w:rPr>
-        <w:t xml:space="preserve"> to higher dimensions</w:t>
-      </w:r>
-      <w:r>
-        <w:rPr>
-          <w:rFonts w:ascii="Times New Roman" w:hAnsi="Times New Roman"/>
-          <w:color w:val="00B050"/>
-          <w:sz w:val="24"/>
-          <w:shd w:val="clear" w:color="auto" w:fill="FFFFFF"/>
-        </w:rPr>
-        <w:t xml:space="preserve"> can be found in Butler, Estep and Tavener</w:t>
-      </w:r>
-      <w:r>
-        <w:rPr>
-          <w:rFonts w:ascii="Times New Roman" w:hAnsi="Times New Roman"/>
-          <w:color w:val="00B050"/>
-          <w:sz w:val="24"/>
-          <w:shd w:val="clear" w:color="auto" w:fill="FFFFFF"/>
-        </w:rPr>
-        <w:t xml:space="preserve"> (2014). We have added this reference. </w:t>
-      </w:r>
-      <w:r>
-        <w:rPr>
-          <w:rFonts w:ascii="Times New Roman" w:hAnsi="Times New Roman"/>
-          <w:color w:val="0070C0"/>
-          <w:sz w:val="24"/>
-          <w:shd w:val="clear" w:color="auto" w:fill="FFFFFF"/>
-        </w:rPr>
-        <w:t>The general case is considered in \cite{butler2014solving}.</w:t>
-      </w:r>
-    </w:p>
-    <w:p>
-      <w:pPr>
-        <w:rPr>
-          <w:rFonts w:ascii="Times New Roman" w:hAnsi="Times New Roman"/>
-          <w:color w:val="222222"/>
-          <w:sz w:val="24"/>
-          <w:shd w:val="clear" w:color="auto" w:fill="FFFFFF"/>
-        </w:rPr>
-      </w:pPr>
-    </w:p>
-    <w:p>
-      <w:pPr>
-        <w:rPr>
-          <w:rFonts w:ascii="Times New Roman" w:hAnsi="Times New Roman"/>
-          <w:color w:val="222222"/>
-          <w:sz w:val="24"/>
-          <w:shd w:val="clear" w:color="auto" w:fill="FFFFFF"/>
-        </w:rPr>
-      </w:pPr>
-      <w:r>
-        <w:rPr>
-          <w:rFonts w:ascii="Times New Roman" w:hAnsi="Times New Roman"/>
-          <w:color w:val="222222"/>
-          <w:sz w:val="24"/>
-        </w:rPr>
-        <w:br/>
-      </w:r>
-      <w:r>
-        <w:rPr>
-          <w:rFonts w:ascii="Times New Roman" w:hAnsi="Times New Roman"/>
-          <w:color w:val="222222"/>
-          <w:sz w:val="24"/>
-          <w:shd w:val="clear" w:color="auto" w:fill="FFFFFF"/>
-        </w:rPr>
-        <w:t xml:space="preserve">- Eq.(8) - </w:t>
-      </w:r>
-      <w:r>
-        <w:rPr>
-          <w:rFonts w:ascii="Times New Roman" w:hAnsi="Times New Roman"/>
-          <w:color w:val="222222"/>
-          <w:sz w:val="24"/>
-          <w:shd w:val="clear" w:color="auto" w:fill="FFFFFF"/>
-        </w:rPr>
-        <w:t>(9) etc: The derivations using D</w:t>
-      </w:r>
-      <w:r>
-        <w:rPr>
-          <w:rFonts w:ascii="Times New Roman" w:hAnsi="Times New Roman"/>
-          <w:color w:val="222222"/>
-          <w:sz w:val="24"/>
-          <w:shd w:val="clear" w:color="auto" w:fill="FFFFFF"/>
-        </w:rPr>
-        <w:t>irac delta functions are not very clear, a more proper derivation would be desirable.</w:t>
-      </w:r>
-    </w:p>
-    <w:p>
-      <w:pPr>
-        <w:rPr>
-          <w:rFonts w:ascii="Times New Roman" w:hAnsi="Times New Roman"/>
-          <w:color w:val="222222"/>
-          <w:sz w:val="24"/>
-          <w:shd w:val="clear" w:color="auto" w:fill="FFFFFF"/>
-        </w:rPr>
-      </w:pPr>
+      <w:del w:id="25" w:author="Lambert, Benjamin C" w:date="2019-10-12T19:13:00Z">
+        <w:r>
+          <w:rPr>
+            <w:rFonts w:ascii="Times New Roman" w:hAnsi="Times New Roman"/>
+            <w:color w:val="00B050"/>
+            <w:sz w:val="24"/>
+            <w:shd w:val="clear" w:color="auto" w:fill="FFFFFF"/>
+          </w:rPr>
+          <w:delText>Extension to the method</w:delText>
+        </w:r>
+        <w:r>
+          <w:rPr>
+            <w:rFonts w:ascii="Times New Roman" w:hAnsi="Times New Roman"/>
+            <w:color w:val="00B050"/>
+            <w:sz w:val="24"/>
+            <w:shd w:val="clear" w:color="auto" w:fill="FFFFFF"/>
+          </w:rPr>
+          <w:delText xml:space="preserve"> to higher dimensions</w:delText>
+        </w:r>
+        <w:r>
+          <w:rPr>
+            <w:rFonts w:ascii="Times New Roman" w:hAnsi="Times New Roman"/>
+            <w:color w:val="00B050"/>
+            <w:sz w:val="24"/>
+            <w:shd w:val="clear" w:color="auto" w:fill="FFFFFF"/>
+          </w:rPr>
+          <w:delText xml:space="preserve"> can be found in Butler, Estep and Tavener</w:delText>
+        </w:r>
+        <w:r>
+          <w:rPr>
+            <w:rFonts w:ascii="Times New Roman" w:hAnsi="Times New Roman"/>
+            <w:color w:val="00B050"/>
+            <w:sz w:val="24"/>
+            <w:shd w:val="clear" w:color="auto" w:fill="FFFFFF"/>
+          </w:rPr>
+          <w:delText xml:space="preserve"> (2014). We have added this reference. </w:delText>
+        </w:r>
+        <w:r>
+          <w:rPr>
+            <w:rFonts w:ascii="Times New Roman" w:hAnsi="Times New Roman"/>
+            <w:color w:val="0070C0"/>
+            <w:sz w:val="24"/>
+            <w:shd w:val="clear" w:color="auto" w:fill="FFFFFF"/>
+          </w:rPr>
+          <w:delText>The general case is considered in \cite{butler2014solving}.</w:delText>
+        </w:r>
+      </w:del>
     </w:p>
     <w:p>
       <w:pPr>
@@ -4857,39 +5078,136 @@
           <w:numId w:val="12"/>
         </w:numPr>
         <w:rPr>
+          <w:ins w:id="26" w:author="Lambert, Benjamin C" w:date="2019-10-12T19:13:00Z"/>
           <w:rFonts w:ascii="Times New Roman" w:hAnsi="Times New Roman"/>
           <w:color w:val="0070C0"/>
           <w:sz w:val="24"/>
           <w:shd w:val="clear" w:color="auto" w:fill="FFFFFF"/>
         </w:rPr>
       </w:pPr>
-      <w:r>
-        <w:rPr>
-          <w:rFonts w:ascii="Times New Roman" w:hAnsi="Times New Roman"/>
-          <w:color w:val="00B050"/>
-          <w:sz w:val="24"/>
-          <w:shd w:val="clear" w:color="auto" w:fill="FFFFFF"/>
-        </w:rPr>
-        <w:t>We have sought to make this explanation clearer</w:t>
-      </w:r>
-      <w:r>
-        <w:rPr>
-          <w:rFonts w:ascii="Times New Roman" w:hAnsi="Times New Roman"/>
-          <w:color w:val="00B050"/>
-          <w:sz w:val="24"/>
-          <w:shd w:val="clear" w:color="auto" w:fill="FFFFFF"/>
-        </w:rPr>
-        <w:t xml:space="preserve"> by noting that equation 8 is only well defined if the denominator is non-zero and when that occurs</w:t>
-      </w:r>
-      <w:r>
-        <w:rPr>
-          <w:rFonts w:ascii="Times New Roman" w:hAnsi="Times New Roman"/>
-          <w:color w:val="00B050"/>
-          <w:sz w:val="24"/>
-          <w:shd w:val="clear" w:color="auto" w:fill="FFFFFF"/>
-        </w:rPr>
-        <w:t>.</w:t>
-      </w:r>
+      <w:ins w:id="27" w:author="Lambert, Benjamin C" w:date="2019-10-12T19:15:00Z">
+        <w:r>
+          <w:rPr>
+            <w:rFonts w:ascii="Times New Roman" w:hAnsi="Times New Roman"/>
+            <w:color w:val="0070C0"/>
+            <w:sz w:val="24"/>
+            <w:shd w:val="clear" w:color="auto" w:fill="FFFFFF"/>
+          </w:rPr>
+          <w:t xml:space="preserve">Our method is general to </w:t>
+        </w:r>
+        <w:r>
+          <w:rPr>
+            <w:rFonts w:ascii="Times New Roman" w:hAnsi="Times New Roman"/>
+            <w:i/>
+            <w:iCs/>
+            <w:color w:val="0070C0"/>
+            <w:sz w:val="24"/>
+            <w:shd w:val="clear" w:color="auto" w:fill="FFFFFF"/>
+          </w:rPr>
+          <w:t>any</w:t>
+        </w:r>
+        <w:r>
+          <w:rPr>
+            <w:rFonts w:ascii="Times New Roman" w:hAnsi="Times New Roman"/>
+            <w:color w:val="0070C0"/>
+            <w:sz w:val="24"/>
+            <w:shd w:val="clear" w:color="auto" w:fill="FFFFFF"/>
+          </w:rPr>
+          <w:t xml:space="preserve"> m &lt; p. </w:t>
+        </w:r>
+      </w:ins>
+      <w:ins w:id="28" w:author="Lambert, Benjamin C" w:date="2019-10-12T19:16:00Z">
+        <w:r>
+          <w:rPr>
+            <w:rFonts w:ascii="Times New Roman" w:hAnsi="Times New Roman"/>
+            <w:color w:val="0070C0"/>
+            <w:sz w:val="24"/>
+            <w:shd w:val="clear" w:color="auto" w:fill="FFFFFF"/>
+          </w:rPr>
+          <w:t xml:space="preserve">The </w:t>
+        </w:r>
+      </w:ins>
+      <w:ins w:id="29" w:author="Lambert, Benjamin C" w:date="2019-10-12T19:17:00Z">
+        <w:r>
+          <w:rPr>
+            <w:rFonts w:ascii="Times New Roman" w:hAnsi="Times New Roman"/>
+            <w:color w:val="0070C0"/>
+            <w:sz w:val="24"/>
+            <w:shd w:val="clear" w:color="auto" w:fill="FFFFFF"/>
+          </w:rPr>
+          <w:t xml:space="preserve">examples we give are not considering m and p – rather, they are explaining </w:t>
+        </w:r>
+      </w:ins>
+      <w:ins w:id="30" w:author="Lambert, Benjamin C" w:date="2019-10-12T19:23:00Z">
+        <w:r>
+          <w:rPr>
+            <w:rFonts w:ascii="Times New Roman" w:hAnsi="Times New Roman"/>
+            <w:color w:val="0070C0"/>
+            <w:sz w:val="24"/>
+            <w:shd w:val="clear" w:color="auto" w:fill="FFFFFF"/>
+          </w:rPr>
+          <w:t>how the dimensionality of output contours varies when considering a single QOI</w:t>
+        </w:r>
+      </w:ins>
+      <w:ins w:id="31" w:author="Lambert, Benjamin C" w:date="2019-10-12T19:17:00Z">
+        <w:r>
+          <w:rPr>
+            <w:rFonts w:ascii="Times New Roman" w:hAnsi="Times New Roman"/>
+            <w:color w:val="0070C0"/>
+            <w:sz w:val="24"/>
+            <w:shd w:val="clear" w:color="auto" w:fill="FFFFFF"/>
+          </w:rPr>
+          <w:t xml:space="preserve">. </w:t>
+        </w:r>
+      </w:ins>
+      <w:ins w:id="32" w:author="Lambert, Benjamin C" w:date="2019-10-12T19:24:00Z">
+        <w:r>
+          <w:rPr>
+            <w:rFonts w:ascii="Times New Roman" w:hAnsi="Times New Roman"/>
+            <w:color w:val="0070C0"/>
+            <w:sz w:val="24"/>
+            <w:shd w:val="clear" w:color="auto" w:fill="FFFFFF"/>
+          </w:rPr>
+          <w:t>This latter point was missing before, so we have now added, “</w:t>
+        </w:r>
+        <w:r>
+          <w:rPr>
+            <w:rFonts w:ascii="Times New Roman" w:hAnsi="Times New Roman"/>
+            <w:color w:val="0070C0"/>
+            <w:sz w:val="24"/>
+            <w:shd w:val="clear" w:color="auto" w:fill="FFFFFF"/>
+          </w:rPr>
+          <w:t>Considering cases with a single QOI:</w:t>
+        </w:r>
+        <w:r>
+          <w:rPr>
+            <w:rFonts w:ascii="Times New Roman" w:hAnsi="Times New Roman"/>
+            <w:color w:val="0070C0"/>
+            <w:sz w:val="24"/>
+            <w:shd w:val="clear" w:color="auto" w:fill="FFFFFF"/>
+          </w:rPr>
+          <w:t>” to the discussion</w:t>
+        </w:r>
+        <w:r>
+          <w:rPr>
+            <w:rFonts w:ascii="Times New Roman" w:hAnsi="Times New Roman"/>
+            <w:color w:val="0070C0"/>
+            <w:sz w:val="24"/>
+            <w:shd w:val="clear" w:color="auto" w:fill="FFFFFF"/>
+          </w:rPr>
+          <w:t>.</w:t>
+        </w:r>
+      </w:ins>
+    </w:p>
+    <w:p>
+      <w:pPr>
+        <w:rPr>
+          <w:rFonts w:ascii="Times New Roman" w:hAnsi="Times New Roman"/>
+          <w:color w:val="222222"/>
+          <w:sz w:val="24"/>
+          <w:shd w:val="clear" w:color="auto" w:fill="FFFFFF"/>
+        </w:rPr>
+      </w:pPr>
     </w:p>
     <w:p>
       <w:pPr>
@@ -4915,7 +5233,25 @@
           <w:sz w:val="24"/>
           <w:shd w:val="clear" w:color="auto" w:fill="FFFFFF"/>
         </w:rPr>
-        <w:t>- Page 15: These discussions on sensitivity and experiment design are all relevant and legitimate but fail to account for literature treating these points (and for exp. design, the choice of the best experiment also depends on the true unknown parameters, which makes the application of your method to this purpose not obvious)</w:t>
+        <w:t xml:space="preserve">- Eq.(8) - </w:t>
+      </w:r>
+      <w:r>
+        <w:rPr>
+          <w:rFonts w:ascii="Times New Roman" w:hAnsi="Times New Roman"/>
+          <w:color w:val="222222"/>
+          <w:sz w:val="24"/>
+          <w:shd w:val="clear" w:color="auto" w:fill="FFFFFF"/>
+        </w:rPr>
+        <w:t>(9) etc: The derivations using D</w:t>
+      </w:r>
+      <w:r>
+        <w:rPr>
+          <w:rFonts w:ascii="Times New Roman" w:hAnsi="Times New Roman"/>
+          <w:color w:val="222222"/>
+          <w:sz w:val="24"/>
+          <w:shd w:val="clear" w:color="auto" w:fill="FFFFFF"/>
+        </w:rPr>
+        <w:t>irac delta functions are not very clear, a more proper derivation would be desirable.</w:t>
       </w:r>
     </w:p>
     <w:p>
@@ -4937,78 +5273,41 @@
         </w:numPr>
         <w:rPr>
           <w:rFonts w:ascii="Times New Roman" w:hAnsi="Times New Roman"/>
-          <w:color w:val="222222"/>
-          <w:sz w:val="24"/>
-          <w:shd w:val="clear" w:color="auto" w:fill="FFFFFF"/>
-        </w:rPr>
-      </w:pPr>
-      <w:r>
-        <w:rPr>
-          <w:rFonts w:ascii="Times New Roman" w:hAnsi="Times New Roman"/>
-          <w:color w:val="00B050"/>
-          <w:sz w:val="24"/>
-          <w:shd w:val="clear" w:color="auto" w:fill="FFFFFF"/>
-        </w:rPr>
-        <w:t>Agreed, this is a</w:t>
-      </w:r>
-      <w:r>
-        <w:rPr>
-          <w:rFonts w:ascii="Times New Roman" w:hAnsi="Times New Roman"/>
-          <w:color w:val="00B050"/>
-          <w:sz w:val="24"/>
-          <w:shd w:val="clear" w:color="auto" w:fill="FFFFFF"/>
-        </w:rPr>
-        <w:t>n extremely</w:t>
-      </w:r>
-      <w:r>
-        <w:rPr>
-          <w:rFonts w:ascii="Times New Roman" w:hAnsi="Times New Roman"/>
-          <w:color w:val="00B050"/>
-          <w:sz w:val="24"/>
-          <w:shd w:val="clear" w:color="auto" w:fill="FFFFFF"/>
-        </w:rPr>
-        <w:t xml:space="preserve"> large </w:t>
-      </w:r>
-      <w:r>
-        <w:rPr>
-          <w:rFonts w:ascii="Times New Roman" w:hAnsi="Times New Roman"/>
-          <w:color w:val="00B050"/>
-          <w:sz w:val="24"/>
-          <w:shd w:val="clear" w:color="auto" w:fill="FFFFFF"/>
-        </w:rPr>
-        <w:t xml:space="preserve">and important </w:t>
-      </w:r>
-      <w:r>
-        <w:rPr>
-          <w:rFonts w:ascii="Times New Roman" w:hAnsi="Times New Roman"/>
-          <w:color w:val="00B050"/>
-          <w:sz w:val="24"/>
-          <w:shd w:val="clear" w:color="auto" w:fill="FFFFFF"/>
-        </w:rPr>
-        <w:t>literature</w:t>
-      </w:r>
-      <w:r>
-        <w:rPr>
-          <w:rFonts w:ascii="Times New Roman" w:hAnsi="Times New Roman"/>
-          <w:color w:val="00B050"/>
-          <w:sz w:val="24"/>
-          <w:shd w:val="clear" w:color="auto" w:fill="FFFFFF"/>
-        </w:rPr>
-        <w:t>, but is not the main focus of our paper</w:t>
-      </w:r>
-      <w:r>
-        <w:rPr>
-          <w:rFonts w:ascii="Times New Roman" w:hAnsi="Times New Roman"/>
-          <w:color w:val="00B050"/>
-          <w:sz w:val="24"/>
-          <w:shd w:val="clear" w:color="auto" w:fill="FFFFFF"/>
-        </w:rPr>
-        <w:t xml:space="preserve">. We have added a reference to a recent survey paper. </w:t>
-      </w:r>
-    </w:p>
-    <w:p>
-      <w:pPr>
-        <w:pStyle w:val="ListParagraph"/>
+          <w:color w:val="0070C0"/>
+          <w:sz w:val="24"/>
+          <w:shd w:val="clear" w:color="auto" w:fill="FFFFFF"/>
+        </w:rPr>
+      </w:pPr>
+      <w:r>
+        <w:rPr>
+          <w:rFonts w:ascii="Times New Roman" w:hAnsi="Times New Roman"/>
+          <w:color w:val="00B050"/>
+          <w:sz w:val="24"/>
+          <w:shd w:val="clear" w:color="auto" w:fill="FFFFFF"/>
+        </w:rPr>
+        <w:t>We have sought to make this explanation clearer</w:t>
+      </w:r>
+      <w:r>
+        <w:rPr>
+          <w:rFonts w:ascii="Times New Roman" w:hAnsi="Times New Roman"/>
+          <w:color w:val="00B050"/>
+          <w:sz w:val="24"/>
+          <w:shd w:val="clear" w:color="auto" w:fill="FFFFFF"/>
+        </w:rPr>
+        <w:t xml:space="preserve"> by noting that equation 8 is only well defined if the denominator is non-zero and when that occurs</w:t>
+      </w:r>
+      <w:r>
+        <w:rPr>
+          <w:rFonts w:ascii="Times New Roman" w:hAnsi="Times New Roman"/>
+          <w:color w:val="00B050"/>
+          <w:sz w:val="24"/>
+          <w:shd w:val="clear" w:color="auto" w:fill="FFFFFF"/>
+        </w:rPr>
+        <w:t>.</w:t>
+      </w:r>
+    </w:p>
+    <w:p>
+      <w:pPr>
         <w:rPr>
           <w:rFonts w:ascii="Times New Roman" w:hAnsi="Times New Roman"/>
           <w:color w:val="222222"/>
@@ -5031,7 +5330,17 @@
           <w:sz w:val="24"/>
           <w:shd w:val="clear" w:color="auto" w:fill="FFFFFF"/>
         </w:rPr>
-        <w:t>- Results section: In none of the examples parameter posteriors are visually compared with their actual distributions to be recovered (unfortunately, these distributions are in fact not even defined in most examples)</w:t>
+        <w:t xml:space="preserve">- Page 15: These discussions on sensitivity and experiment design are all relevant and legitimate but fail to account for literature treating these points (and for exp. design, the </w:t>
+      </w:r>
+      <w:r>
+        <w:rPr>
+          <w:rFonts w:ascii="Times New Roman" w:hAnsi="Times New Roman"/>
+          <w:color w:val="222222"/>
+          <w:sz w:val="24"/>
+          <w:shd w:val="clear" w:color="auto" w:fill="FFFFFF"/>
+        </w:rPr>
+        <w:lastRenderedPageBreak/>
+        <w:t>choice of the best experiment also depends on the true unknown parameters, which makes the application of your method to this purpose not obvious)</w:t>
       </w:r>
     </w:p>
     <w:p>
@@ -5053,25 +5362,78 @@
         </w:numPr>
         <w:rPr>
           <w:rFonts w:ascii="Times New Roman" w:hAnsi="Times New Roman"/>
-          <w:color w:val="00B050"/>
-          <w:sz w:val="24"/>
-          <w:highlight w:val="yellow"/>
-          <w:shd w:val="clear" w:color="auto" w:fill="FFFFFF"/>
-        </w:rPr>
-      </w:pPr>
-      <w:r>
-        <w:rPr>
-          <w:rFonts w:ascii="Times New Roman" w:hAnsi="Times New Roman"/>
-          <w:color w:val="00B050"/>
-          <w:sz w:val="24"/>
-          <w:highlight w:val="yellow"/>
-          <w:shd w:val="clear" w:color="auto" w:fill="FFFFFF"/>
-        </w:rPr>
-        <w:t>See additional discussion, following figure 6</w:t>
-      </w:r>
-    </w:p>
-    <w:p>
-      <w:pPr>
+          <w:color w:val="222222"/>
+          <w:sz w:val="24"/>
+          <w:shd w:val="clear" w:color="auto" w:fill="FFFFFF"/>
+        </w:rPr>
+      </w:pPr>
+      <w:r>
+        <w:rPr>
+          <w:rFonts w:ascii="Times New Roman" w:hAnsi="Times New Roman"/>
+          <w:color w:val="00B050"/>
+          <w:sz w:val="24"/>
+          <w:shd w:val="clear" w:color="auto" w:fill="FFFFFF"/>
+        </w:rPr>
+        <w:t>Agreed, this is a</w:t>
+      </w:r>
+      <w:r>
+        <w:rPr>
+          <w:rFonts w:ascii="Times New Roman" w:hAnsi="Times New Roman"/>
+          <w:color w:val="00B050"/>
+          <w:sz w:val="24"/>
+          <w:shd w:val="clear" w:color="auto" w:fill="FFFFFF"/>
+        </w:rPr>
+        <w:t>n extremely</w:t>
+      </w:r>
+      <w:r>
+        <w:rPr>
+          <w:rFonts w:ascii="Times New Roman" w:hAnsi="Times New Roman"/>
+          <w:color w:val="00B050"/>
+          <w:sz w:val="24"/>
+          <w:shd w:val="clear" w:color="auto" w:fill="FFFFFF"/>
+        </w:rPr>
+        <w:t xml:space="preserve"> large </w:t>
+      </w:r>
+      <w:r>
+        <w:rPr>
+          <w:rFonts w:ascii="Times New Roman" w:hAnsi="Times New Roman"/>
+          <w:color w:val="00B050"/>
+          <w:sz w:val="24"/>
+          <w:shd w:val="clear" w:color="auto" w:fill="FFFFFF"/>
+        </w:rPr>
+        <w:t xml:space="preserve">and important </w:t>
+      </w:r>
+      <w:r>
+        <w:rPr>
+          <w:rFonts w:ascii="Times New Roman" w:hAnsi="Times New Roman"/>
+          <w:color w:val="00B050"/>
+          <w:sz w:val="24"/>
+          <w:shd w:val="clear" w:color="auto" w:fill="FFFFFF"/>
+        </w:rPr>
+        <w:t>literature</w:t>
+      </w:r>
+      <w:r>
+        <w:rPr>
+          <w:rFonts w:ascii="Times New Roman" w:hAnsi="Times New Roman"/>
+          <w:color w:val="00B050"/>
+          <w:sz w:val="24"/>
+          <w:shd w:val="clear" w:color="auto" w:fill="FFFFFF"/>
+        </w:rPr>
+        <w:t>, but is not the main focus of our paper</w:t>
+      </w:r>
+      <w:r>
+        <w:rPr>
+          <w:rFonts w:ascii="Times New Roman" w:hAnsi="Times New Roman"/>
+          <w:color w:val="00B050"/>
+          <w:sz w:val="24"/>
+          <w:shd w:val="clear" w:color="auto" w:fill="FFFFFF"/>
+        </w:rPr>
+        <w:t xml:space="preserve">. We have added a reference to a recent survey paper. </w:t>
+      </w:r>
+    </w:p>
+    <w:p>
+      <w:pPr>
+        <w:pStyle w:val="ListParagraph"/>
         <w:rPr>
           <w:rFonts w:ascii="Times New Roman" w:hAnsi="Times New Roman"/>
           <w:color w:val="222222"/>
@@ -5092,35 +5454,9 @@
           <w:rFonts w:ascii="Times New Roman" w:hAnsi="Times New Roman"/>
           <w:color w:val="222222"/>
           <w:sz w:val="24"/>
-        </w:rPr>
-        <w:br/>
-      </w:r>
-      <w:r>
-        <w:rPr>
-          <w:rFonts w:ascii="Times New Roman" w:hAnsi="Times New Roman"/>
-          <w:color w:val="222222"/>
-          <w:sz w:val="24"/>
-          <w:shd w:val="clear" w:color="auto" w:fill="FFFFFF"/>
-        </w:rPr>
-        <w:t>- Section 4.1.2</w:t>
-      </w:r>
-      <w:r>
-        <w:rPr>
-          <w:rFonts w:ascii="Times New Roman" w:hAnsi="Times New Roman"/>
-          <w:color w:val="222222"/>
-          <w:sz w:val="24"/>
-          <w:shd w:val="clear" w:color="auto" w:fill="FFFFFF"/>
-        </w:rPr>
-        <w:t xml:space="preserve">: First paragraph is redundant </w:t>
-      </w:r>
-      <w:r>
-        <w:rPr>
-          <w:rFonts w:ascii="Times New Roman" w:hAnsi="Times New Roman"/>
-          <w:color w:val="222222"/>
-          <w:sz w:val="24"/>
-          <w:shd w:val="clear" w:color="auto" w:fill="FFFFFF"/>
-        </w:rPr>
-        <w:t>and should anyhow come in the section before</w:t>
+          <w:shd w:val="clear" w:color="auto" w:fill="FFFFFF"/>
+        </w:rPr>
+        <w:t>- Results section: In none of the examples parameter posteriors are visually compared with their actual distributions to be recovered (unfortunately, these distributions are in fact not even defined in most examples)</w:t>
       </w:r>
     </w:p>
     <w:p>
@@ -5142,28 +5478,21 @@
         </w:numPr>
         <w:rPr>
           <w:rFonts w:ascii="Times New Roman" w:hAnsi="Times New Roman"/>
-          <w:color w:val="222222"/>
-          <w:sz w:val="24"/>
-          <w:shd w:val="clear" w:color="auto" w:fill="FFFFFF"/>
-        </w:rPr>
-      </w:pPr>
-      <w:r>
-        <w:rPr>
-          <w:rFonts w:ascii="Times New Roman" w:hAnsi="Times New Roman"/>
-          <w:color w:val="00B050"/>
-          <w:sz w:val="24"/>
-          <w:shd w:val="clear" w:color="auto" w:fill="FFFFFF"/>
-        </w:rPr>
-        <w:t xml:space="preserve">Agreed. This has been moved </w:t>
-      </w:r>
-      <w:r>
-        <w:rPr>
-          <w:rFonts w:ascii="Times New Roman" w:hAnsi="Times New Roman"/>
-          <w:color w:val="00B050"/>
-          <w:sz w:val="24"/>
-          <w:shd w:val="clear" w:color="auto" w:fill="FFFFFF"/>
-        </w:rPr>
-        <w:t xml:space="preserve">to the start of section 4.1.1. </w:t>
+          <w:color w:val="00B050"/>
+          <w:sz w:val="24"/>
+          <w:highlight w:val="yellow"/>
+          <w:shd w:val="clear" w:color="auto" w:fill="FFFFFF"/>
+        </w:rPr>
+      </w:pPr>
+      <w:r>
+        <w:rPr>
+          <w:rFonts w:ascii="Times New Roman" w:hAnsi="Times New Roman"/>
+          <w:color w:val="00B050"/>
+          <w:sz w:val="24"/>
+          <w:highlight w:val="yellow"/>
+          <w:shd w:val="clear" w:color="auto" w:fill="FFFFFF"/>
+        </w:rPr>
+        <w:t>See additional discussion, following figure 6</w:t>
       </w:r>
     </w:p>
     <w:p>
@@ -5188,38 +5517,36 @@
           <w:rFonts w:ascii="Times New Roman" w:hAnsi="Times New Roman"/>
           <w:color w:val="222222"/>
           <w:sz w:val="24"/>
-          <w:shd w:val="clear" w:color="auto" w:fill="FFFFFF"/>
-        </w:rPr>
-        <w:t>- Section 4.2.2: Here you increase the number of unknowns to make the problem underdetermined. This is odd, no</w:t>
-      </w:r>
-      <w:r>
-        <w:rPr>
-          <w:rFonts w:ascii="Times New Roman" w:hAnsi="Times New Roman"/>
-          <w:color w:val="222222"/>
-          <w:sz w:val="24"/>
-          <w:shd w:val="clear" w:color="auto" w:fill="FFFFFF"/>
-        </w:rPr>
-        <w:t>-</w:t>
-      </w:r>
-      <w:r>
-        <w:rPr>
-          <w:rFonts w:ascii="Times New Roman" w:hAnsi="Times New Roman"/>
-          <w:color w:val="222222"/>
-          <w:sz w:val="24"/>
-          <w:shd w:val="clear" w:color="auto" w:fill="FFFFFF"/>
-        </w:rPr>
-        <w:t>one would do this in practice, but rather prefer that a method that works for underdetermined problems also works for well- or over-determined ones. A comment on this is necessary.</w:t>
-      </w:r>
-    </w:p>
-    <w:p>
-      <w:pPr>
-        <w:rPr>
-          <w:rFonts w:ascii="Times New Roman" w:hAnsi="Times New Roman"/>
-          <w:color w:val="222222"/>
-          <w:sz w:val="24"/>
-          <w:shd w:val="clear" w:color="auto" w:fill="FFFFFF"/>
-        </w:rPr>
-      </w:pPr>
+        </w:rPr>
+        <w:br/>
+      </w:r>
+      <w:r>
+        <w:rPr>
+          <w:rFonts w:ascii="Times New Roman" w:hAnsi="Times New Roman"/>
+          <w:color w:val="222222"/>
+          <w:sz w:val="24"/>
+          <w:shd w:val="clear" w:color="auto" w:fill="FFFFFF"/>
+        </w:rPr>
+        <w:t>- Section 4.1.2</w:t>
+      </w:r>
+      <w:r>
+        <w:rPr>
+          <w:rFonts w:ascii="Times New Roman" w:hAnsi="Times New Roman"/>
+          <w:color w:val="222222"/>
+          <w:sz w:val="24"/>
+          <w:shd w:val="clear" w:color="auto" w:fill="FFFFFF"/>
+        </w:rPr>
+        <w:t xml:space="preserve">: First paragraph is redundant </w:t>
+      </w:r>
+      <w:r>
+        <w:rPr>
+          <w:rFonts w:ascii="Times New Roman" w:hAnsi="Times New Roman"/>
+          <w:color w:val="222222"/>
+          <w:sz w:val="24"/>
+          <w:shd w:val="clear" w:color="auto" w:fill="FFFFFF"/>
+        </w:rPr>
+        <w:t>and should anyhow come in the section before</w:t>
+      </w:r>
     </w:p>
     <w:p>
       <w:pPr>
@@ -5240,19 +5567,28 @@
         </w:numPr>
         <w:rPr>
           <w:rFonts w:ascii="Times New Roman" w:hAnsi="Times New Roman"/>
-          <w:color w:val="00B050"/>
-          <w:sz w:val="24"/>
-          <w:shd w:val="clear" w:color="auto" w:fill="FFFFFF"/>
-        </w:rPr>
-      </w:pPr>
-      <w:r>
-        <w:rPr>
-          <w:rFonts w:ascii="Times New Roman" w:hAnsi="Times New Roman"/>
-          <w:color w:val="00B050"/>
-          <w:sz w:val="24"/>
-          <w:shd w:val="clear" w:color="auto" w:fill="FFFFFF"/>
-        </w:rPr>
-        <w:t>Methods for under and over-determined systems are necessarily very different. We have commented.</w:t>
+          <w:color w:val="222222"/>
+          <w:sz w:val="24"/>
+          <w:shd w:val="clear" w:color="auto" w:fill="FFFFFF"/>
+        </w:rPr>
+      </w:pPr>
+      <w:r>
+        <w:rPr>
+          <w:rFonts w:ascii="Times New Roman" w:hAnsi="Times New Roman"/>
+          <w:color w:val="00B050"/>
+          <w:sz w:val="24"/>
+          <w:shd w:val="clear" w:color="auto" w:fill="FFFFFF"/>
+        </w:rPr>
+        <w:t xml:space="preserve">Agreed. This has been moved </w:t>
+      </w:r>
+      <w:r>
+        <w:rPr>
+          <w:rFonts w:ascii="Times New Roman" w:hAnsi="Times New Roman"/>
+          <w:color w:val="00B050"/>
+          <w:sz w:val="24"/>
+          <w:shd w:val="clear" w:color="auto" w:fill="FFFFFF"/>
+        </w:rPr>
+        <w:t xml:space="preserve">to the start of section 4.1.1. </w:t>
       </w:r>
     </w:p>
     <w:p>
@@ -5277,17 +5613,27 @@
           <w:rFonts w:ascii="Times New Roman" w:hAnsi="Times New Roman"/>
           <w:color w:val="222222"/>
           <w:sz w:val="24"/>
-        </w:rPr>
-        <w:br/>
-      </w:r>
-      <w:r>
-        <w:rPr>
-          <w:rFonts w:ascii="Times New Roman" w:hAnsi="Times New Roman"/>
-          <w:color w:val="222222"/>
-          <w:sz w:val="24"/>
-          <w:shd w:val="clear" w:color="auto" w:fill="FFFFFF"/>
-        </w:rPr>
-        <w:t>- Figure 9: It is not obvious to me that if your priors cover some marginals they also cover the whole joint distribution</w:t>
+          <w:shd w:val="clear" w:color="auto" w:fill="FFFFFF"/>
+        </w:rPr>
+        <w:t>- Section 4.2.2: Here you increase the number of unknowns to make the problem underdetermined. This is odd, no</w:t>
+      </w:r>
+      <w:r>
+        <w:rPr>
+          <w:rFonts w:ascii="Times New Roman" w:hAnsi="Times New Roman"/>
+          <w:color w:val="222222"/>
+          <w:sz w:val="24"/>
+          <w:shd w:val="clear" w:color="auto" w:fill="FFFFFF"/>
+        </w:rPr>
+        <w:t>-</w:t>
+      </w:r>
+      <w:r>
+        <w:rPr>
+          <w:rFonts w:ascii="Times New Roman" w:hAnsi="Times New Roman"/>
+          <w:color w:val="222222"/>
+          <w:sz w:val="24"/>
+          <w:shd w:val="clear" w:color="auto" w:fill="FFFFFF"/>
+        </w:rPr>
+        <w:t>one would do this in practice, but rather prefer that a method that works for underdetermined problems also works for well- or over-determined ones. A comment on this is necessary.</w:t>
       </w:r>
     </w:p>
     <w:p>
@@ -5331,80 +5677,7 @@
           <w:sz w:val="24"/>
           <w:shd w:val="clear" w:color="auto" w:fill="FFFFFF"/>
         </w:rPr>
-        <w:t>We agree, but were stymied in our attempts to plot a four dimensional figure and decided o</w:t>
-      </w:r>
-      <w:r>
-        <w:rPr>
-          <w:rFonts w:ascii="Times New Roman" w:hAnsi="Times New Roman"/>
-          <w:color w:val="00B050"/>
-          <w:sz w:val="24"/>
-          <w:shd w:val="clear" w:color="auto" w:fill="FFFFFF"/>
-        </w:rPr>
-        <w:t>ur best option was to plot the</w:t>
-      </w:r>
-      <w:r>
-        <w:rPr>
-          <w:rFonts w:ascii="Times New Roman" w:hAnsi="Times New Roman"/>
-          <w:color w:val="00B050"/>
-          <w:sz w:val="24"/>
-          <w:shd w:val="clear" w:color="auto" w:fill="FFFFFF"/>
-        </w:rPr>
-        <w:t xml:space="preserve"> two </w:t>
-      </w:r>
-      <w:r>
-        <w:rPr>
-          <w:rFonts w:ascii="Times New Roman" w:hAnsi="Times New Roman"/>
-          <w:color w:val="00B050"/>
-          <w:sz w:val="24"/>
-          <w:shd w:val="clear" w:color="auto" w:fill="FFFFFF"/>
-        </w:rPr>
-        <w:t>marginal shown.</w:t>
-      </w:r>
-      <w:r>
-        <w:rPr>
-          <w:rFonts w:ascii="Times New Roman" w:hAnsi="Times New Roman"/>
-          <w:color w:val="00B050"/>
-          <w:sz w:val="24"/>
-          <w:shd w:val="clear" w:color="auto" w:fill="FFFFFF"/>
-        </w:rPr>
-        <w:t xml:space="preserve"> This is simply a </w:t>
-      </w:r>
-      <w:r>
-        <w:rPr>
-          <w:rFonts w:ascii="Times New Roman" w:hAnsi="Times New Roman"/>
-          <w:color w:val="00B050"/>
-          <w:sz w:val="24"/>
-          <w:shd w:val="clear" w:color="auto" w:fill="FFFFFF"/>
-        </w:rPr>
-        <w:t xml:space="preserve">reality </w:t>
-      </w:r>
-      <w:r>
-        <w:rPr>
-          <w:rFonts w:ascii="Times New Roman" w:hAnsi="Times New Roman"/>
-          <w:color w:val="00B050"/>
-          <w:sz w:val="24"/>
-          <w:shd w:val="clear" w:color="auto" w:fill="FFFFFF"/>
-        </w:rPr>
-        <w:t>check to determine whether inversion is at all possible. Figure 10 shows that inversion</w:t>
-      </w:r>
-      <w:r>
-        <w:rPr>
-          <w:rFonts w:ascii="Times New Roman" w:hAnsi="Times New Roman"/>
-          <w:i/>
-          <w:color w:val="00B050"/>
-          <w:sz w:val="24"/>
-          <w:shd w:val="clear" w:color="auto" w:fill="FFFFFF"/>
-        </w:rPr>
-        <w:t xml:space="preserve"> is</w:t>
-      </w:r>
-      <w:r>
-        <w:rPr>
-          <w:rFonts w:ascii="Times New Roman" w:hAnsi="Times New Roman"/>
-          <w:color w:val="00B050"/>
-          <w:sz w:val="24"/>
-          <w:shd w:val="clear" w:color="auto" w:fill="FFFFFF"/>
-        </w:rPr>
-        <w:t xml:space="preserve"> possible.</w:t>
+        <w:t>Methods for under and over-determined systems are necessarily very different. We have commented.</w:t>
       </w:r>
     </w:p>
     <w:p>
@@ -5439,7 +5712,7 @@
           <w:sz w:val="24"/>
           <w:shd w:val="clear" w:color="auto" w:fill="FFFFFF"/>
         </w:rPr>
-        <w:t>- Section 4.3.1:; Again, first paragraph is redundant</w:t>
+        <w:t>- Figure 9: It is not obvious to me that if your priors cover some marginals they also cover the whole joint distribution</w:t>
       </w:r>
     </w:p>
     <w:p>
@@ -5471,49 +5744,93 @@
         </w:numPr>
         <w:rPr>
           <w:rFonts w:ascii="Times New Roman" w:hAnsi="Times New Roman"/>
-          <w:color w:val="222222"/>
-          <w:sz w:val="24"/>
-          <w:shd w:val="clear" w:color="auto" w:fill="FFFFFF"/>
-        </w:rPr>
-      </w:pPr>
-      <w:r>
-        <w:rPr>
-          <w:rFonts w:ascii="Times New Roman" w:hAnsi="Times New Roman"/>
-          <w:color w:val="00B050"/>
-          <w:sz w:val="24"/>
-          <w:shd w:val="clear" w:color="auto" w:fill="FFFFFF"/>
-        </w:rPr>
-        <w:t xml:space="preserve">We </w:t>
-      </w:r>
-      <w:r>
-        <w:rPr>
-          <w:rFonts w:ascii="Times New Roman" w:hAnsi="Times New Roman"/>
-          <w:color w:val="00B050"/>
-          <w:sz w:val="24"/>
-          <w:shd w:val="clear" w:color="auto" w:fill="FFFFFF"/>
-        </w:rPr>
-        <w:t>do not agree and feel this discussion is relevant</w:t>
-      </w:r>
-      <w:r>
-        <w:rPr>
-          <w:rFonts w:ascii="Times New Roman" w:hAnsi="Times New Roman"/>
-          <w:color w:val="00B050"/>
-          <w:sz w:val="24"/>
-          <w:shd w:val="clear" w:color="auto" w:fill="FFFFFF"/>
-        </w:rPr>
-        <w:t xml:space="preserve"> and useful</w:t>
-      </w:r>
-    </w:p>
-    <w:p>
-      <w:pPr>
-        <w:pStyle w:val="ListParagraph"/>
-        <w:rPr>
-          <w:rFonts w:ascii="Times New Roman" w:hAnsi="Times New Roman"/>
-          <w:color w:val="222222"/>
-          <w:sz w:val="24"/>
-          <w:shd w:val="clear" w:color="auto" w:fill="FFFFFF"/>
-        </w:rPr>
-      </w:pPr>
+          <w:color w:val="00B050"/>
+          <w:sz w:val="24"/>
+          <w:shd w:val="clear" w:color="auto" w:fill="FFFFFF"/>
+        </w:rPr>
+      </w:pPr>
+      <w:r>
+        <w:rPr>
+          <w:rFonts w:ascii="Times New Roman" w:hAnsi="Times New Roman"/>
+          <w:color w:val="00B050"/>
+          <w:sz w:val="24"/>
+          <w:shd w:val="clear" w:color="auto" w:fill="FFFFFF"/>
+        </w:rPr>
+        <w:t>We agree, but were stymied in our attempts to plot a four dimensional figure and decided o</w:t>
+      </w:r>
+      <w:r>
+        <w:rPr>
+          <w:rFonts w:ascii="Times New Roman" w:hAnsi="Times New Roman"/>
+          <w:color w:val="00B050"/>
+          <w:sz w:val="24"/>
+          <w:shd w:val="clear" w:color="auto" w:fill="FFFFFF"/>
+        </w:rPr>
+        <w:t>ur best option was to plot the</w:t>
+      </w:r>
+      <w:r>
+        <w:rPr>
+          <w:rFonts w:ascii="Times New Roman" w:hAnsi="Times New Roman"/>
+          <w:color w:val="00B050"/>
+          <w:sz w:val="24"/>
+          <w:shd w:val="clear" w:color="auto" w:fill="FFFFFF"/>
+        </w:rPr>
+        <w:t xml:space="preserve"> two </w:t>
+      </w:r>
+      <w:r>
+        <w:rPr>
+          <w:rFonts w:ascii="Times New Roman" w:hAnsi="Times New Roman"/>
+          <w:color w:val="00B050"/>
+          <w:sz w:val="24"/>
+          <w:shd w:val="clear" w:color="auto" w:fill="FFFFFF"/>
+        </w:rPr>
+        <w:t>marginal shown.</w:t>
+      </w:r>
+      <w:r>
+        <w:rPr>
+          <w:rFonts w:ascii="Times New Roman" w:hAnsi="Times New Roman"/>
+          <w:color w:val="00B050"/>
+          <w:sz w:val="24"/>
+          <w:shd w:val="clear" w:color="auto" w:fill="FFFFFF"/>
+        </w:rPr>
+        <w:t xml:space="preserve"> This is simply a </w:t>
+      </w:r>
+      <w:r>
+        <w:rPr>
+          <w:rFonts w:ascii="Times New Roman" w:hAnsi="Times New Roman"/>
+          <w:color w:val="00B050"/>
+          <w:sz w:val="24"/>
+          <w:shd w:val="clear" w:color="auto" w:fill="FFFFFF"/>
+        </w:rPr>
+        <w:t xml:space="preserve">reality </w:t>
+      </w:r>
+      <w:r>
+        <w:rPr>
+          <w:rFonts w:ascii="Times New Roman" w:hAnsi="Times New Roman"/>
+          <w:color w:val="00B050"/>
+          <w:sz w:val="24"/>
+          <w:shd w:val="clear" w:color="auto" w:fill="FFFFFF"/>
+        </w:rPr>
+        <w:t>check to determine whether inversion is at all possible. Figure 10 shows that inversion</w:t>
+      </w:r>
+      <w:r>
+        <w:rPr>
+          <w:rFonts w:ascii="Times New Roman" w:hAnsi="Times New Roman"/>
+          <w:i/>
+          <w:color w:val="00B050"/>
+          <w:sz w:val="24"/>
+          <w:shd w:val="clear" w:color="auto" w:fill="FFFFFF"/>
+        </w:rPr>
+        <w:t xml:space="preserve"> is</w:t>
+      </w:r>
+      <w:r>
+        <w:rPr>
+          <w:rFonts w:ascii="Times New Roman" w:hAnsi="Times New Roman"/>
+          <w:color w:val="00B050"/>
+          <w:sz w:val="24"/>
+          <w:shd w:val="clear" w:color="auto" w:fill="FFFFFF"/>
+        </w:rPr>
+        <w:t xml:space="preserve"> possible.</w:t>
+      </w:r>
     </w:p>
     <w:p>
       <w:pPr>
@@ -5537,9 +5854,17 @@
           <w:rFonts w:ascii="Times New Roman" w:hAnsi="Times New Roman"/>
           <w:color w:val="222222"/>
           <w:sz w:val="24"/>
-          <w:shd w:val="clear" w:color="auto" w:fill="FFFFFF"/>
-        </w:rPr>
-        <w:t>- Figure 11: Are units of the different parameters compatible, thus justifying a single plot for all of them?</w:t>
+        </w:rPr>
+        <w:br/>
+      </w:r>
+      <w:r>
+        <w:rPr>
+          <w:rFonts w:ascii="Times New Roman" w:hAnsi="Times New Roman"/>
+          <w:color w:val="222222"/>
+          <w:sz w:val="24"/>
+          <w:shd w:val="clear" w:color="auto" w:fill="FFFFFF"/>
+        </w:rPr>
+        <w:t>- Section 4.3.1:; Again, first paragraph is redundant</w:t>
       </w:r>
     </w:p>
     <w:p>
@@ -5571,6 +5896,106 @@
         </w:numPr>
         <w:rPr>
           <w:rFonts w:ascii="Times New Roman" w:hAnsi="Times New Roman"/>
+          <w:color w:val="222222"/>
+          <w:sz w:val="24"/>
+          <w:shd w:val="clear" w:color="auto" w:fill="FFFFFF"/>
+        </w:rPr>
+      </w:pPr>
+      <w:r>
+        <w:rPr>
+          <w:rFonts w:ascii="Times New Roman" w:hAnsi="Times New Roman"/>
+          <w:color w:val="00B050"/>
+          <w:sz w:val="24"/>
+          <w:shd w:val="clear" w:color="auto" w:fill="FFFFFF"/>
+        </w:rPr>
+        <w:t xml:space="preserve">We </w:t>
+      </w:r>
+      <w:r>
+        <w:rPr>
+          <w:rFonts w:ascii="Times New Roman" w:hAnsi="Times New Roman"/>
+          <w:color w:val="00B050"/>
+          <w:sz w:val="24"/>
+          <w:shd w:val="clear" w:color="auto" w:fill="FFFFFF"/>
+        </w:rPr>
+        <w:t>do not agree and feel this discussion is relevant</w:t>
+      </w:r>
+      <w:r>
+        <w:rPr>
+          <w:rFonts w:ascii="Times New Roman" w:hAnsi="Times New Roman"/>
+          <w:color w:val="00B050"/>
+          <w:sz w:val="24"/>
+          <w:shd w:val="clear" w:color="auto" w:fill="FFFFFF"/>
+        </w:rPr>
+        <w:t xml:space="preserve"> and useful</w:t>
+      </w:r>
+    </w:p>
+    <w:p>
+      <w:pPr>
+        <w:pStyle w:val="ListParagraph"/>
+        <w:rPr>
+          <w:rFonts w:ascii="Times New Roman" w:hAnsi="Times New Roman"/>
+          <w:color w:val="222222"/>
+          <w:sz w:val="24"/>
+          <w:shd w:val="clear" w:color="auto" w:fill="FFFFFF"/>
+        </w:rPr>
+      </w:pPr>
+    </w:p>
+    <w:p>
+      <w:pPr>
+        <w:rPr>
+          <w:rFonts w:ascii="Times New Roman" w:hAnsi="Times New Roman"/>
+          <w:color w:val="222222"/>
+          <w:sz w:val="24"/>
+          <w:shd w:val="clear" w:color="auto" w:fill="FFFFFF"/>
+        </w:rPr>
+      </w:pPr>
+      <w:r>
+        <w:rPr>
+          <w:rFonts w:ascii="Times New Roman" w:hAnsi="Times New Roman"/>
+          <w:color w:val="222222"/>
+          <w:sz w:val="24"/>
+        </w:rPr>
+        <w:br/>
+      </w:r>
+      <w:r>
+        <w:rPr>
+          <w:rFonts w:ascii="Times New Roman" w:hAnsi="Times New Roman"/>
+          <w:color w:val="222222"/>
+          <w:sz w:val="24"/>
+          <w:shd w:val="clear" w:color="auto" w:fill="FFFFFF"/>
+        </w:rPr>
+        <w:t>- Figure 11: Are units of the different parameters compatible, thus justifying a single plot for all of them?</w:t>
+      </w:r>
+    </w:p>
+    <w:p>
+      <w:pPr>
+        <w:rPr>
+          <w:rFonts w:ascii="Times New Roman" w:hAnsi="Times New Roman"/>
+          <w:color w:val="222222"/>
+          <w:sz w:val="24"/>
+          <w:shd w:val="clear" w:color="auto" w:fill="FFFFFF"/>
+        </w:rPr>
+      </w:pPr>
+    </w:p>
+    <w:p>
+      <w:pPr>
+        <w:rPr>
+          <w:rFonts w:ascii="Times New Roman" w:hAnsi="Times New Roman"/>
+          <w:color w:val="222222"/>
+          <w:sz w:val="24"/>
+          <w:shd w:val="clear" w:color="auto" w:fill="FFFFFF"/>
+        </w:rPr>
+      </w:pPr>
+    </w:p>
+    <w:p>
+      <w:pPr>
+        <w:pStyle w:val="ListParagraph"/>
+        <w:numPr>
+          <w:ilvl w:val="0"/>
+          <w:numId w:val="12"/>
+        </w:numPr>
+        <w:rPr>
+          <w:rFonts w:ascii="Times New Roman" w:hAnsi="Times New Roman"/>
           <w:color w:val="00B050"/>
           <w:sz w:val="24"/>
           <w:shd w:val="clear" w:color="auto" w:fill="FFFFFF"/>
@@ -5618,7 +6043,17 @@
           <w:sz w:val="24"/>
           <w:shd w:val="clear" w:color="auto" w:fill="FFFFFF"/>
         </w:rPr>
-        <w:t>- Discussion: The mentioned approaches for stochastic dynamics that you claim being necessary already exist (though of course not in the context of your approach, see literature above).</w:t>
+        <w:t xml:space="preserve">- Discussion: The mentioned approaches for stochastic dynamics that you claim being </w:t>
+      </w:r>
+      <w:r>
+        <w:rPr>
+          <w:rFonts w:ascii="Times New Roman" w:hAnsi="Times New Roman"/>
+          <w:color w:val="222222"/>
+          <w:sz w:val="24"/>
+          <w:shd w:val="clear" w:color="auto" w:fill="FFFFFF"/>
+        </w:rPr>
+        <w:lastRenderedPageBreak/>
+        <w:t>necessary already exist (though of course not in the context of your approach, see literature above).</w:t>
       </w:r>
     </w:p>
     <w:p>
@@ -5674,7 +6109,7 @@
 </file>
 
 <file path=word/endnotes.xml><?xml version="1.0" encoding="utf-8"?>
-<w:endnotes xmlns:wpc="http://schemas.microsoft.com/office/word/2010/wordprocessingCanvas" xmlns:mc="http://schemas.openxmlformats.org/markup-compatibility/2006" xmlns:o="urn:schemas-microsoft-com:office:office" xmlns:r="http://schemas.openxmlformats.org/officeDocument/2006/relationships" xmlns:m="http://schemas.openxmlformats.org/officeDocument/2006/math" xmlns:v="urn:schemas-microsoft-com:vml" xmlns:wp14="http://schemas.microsoft.com/office/word/2010/wordprocessingDrawing" xmlns:wp="http://schemas.openxmlformats.org/drawingml/2006/wordprocessingDrawing" xmlns:w10="urn:schemas-microsoft-com:office:word" xmlns:w="http://schemas.openxmlformats.org/wordprocessingml/2006/main" xmlns:w14="http://schemas.microsoft.com/office/word/2010/wordml" xmlns:w15="http://schemas.microsoft.com/office/word/2012/wordml" xmlns:wpg="http://schemas.microsoft.com/office/word/2010/wordprocessingGroup" xmlns:wpi="http://schemas.microsoft.com/office/word/2010/wordprocessingInk" xmlns:wne="http://schemas.microsoft.com/office/word/2006/wordml" xmlns:wps="http://schemas.microsoft.com/office/word/2010/wordprocessingShape" mc:Ignorable="w14 w15 wp14">
+<w:endnotes xmlns:wpc="http://schemas.microsoft.com/office/word/2010/wordprocessingCanvas" xmlns:cx="http://schemas.microsoft.com/office/drawing/2014/chartex" xmlns:cx1="http://schemas.microsoft.com/office/drawing/2015/9/8/chartex" xmlns:cx2="http://schemas.microsoft.com/office/drawing/2015/10/21/chartex" xmlns:cx3="http://schemas.microsoft.com/office/drawing/2016/5/9/chartex" xmlns:cx4="http://schemas.microsoft.com/office/drawing/2016/5/10/chartex" xmlns:cx5="http://schemas.microsoft.com/office/drawing/2016/5/11/chartex" xmlns:cx6="http://schemas.microsoft.com/office/drawing/2016/5/12/chartex" xmlns:cx7="http://schemas.microsoft.com/office/drawing/2016/5/13/chartex" xmlns:cx8="http://schemas.microsoft.com/office/drawing/2016/5/14/chartex" xmlns:mc="http://schemas.openxmlformats.org/markup-compatibility/2006" xmlns:aink="http://schemas.microsoft.com/office/drawing/2016/ink" xmlns:am3d="http://schemas.microsoft.com/office/drawing/2017/model3d" xmlns:o="urn:schemas-microsoft-com:office:office" xmlns:r="http://schemas.openxmlformats.org/officeDocument/2006/relationships" xmlns:m="http://schemas.openxmlformats.org/officeDocument/2006/math" xmlns:v="urn:schemas-microsoft-com:vml" xmlns:wp14="http://schemas.microsoft.com/office/word/2010/wordprocessingDrawing" xmlns:wp="http://schemas.openxmlformats.org/drawingml/2006/wordprocessingDrawing" xmlns:w10="urn:schemas-microsoft-com:office:word" xmlns:w="http://schemas.openxmlformats.org/wordprocessingml/2006/main" xmlns:w14="http://schemas.microsoft.com/office/word/2010/wordml" xmlns:w15="http://schemas.microsoft.com/office/word/2012/wordml" xmlns:w16cid="http://schemas.microsoft.com/office/word/2016/wordml/cid" xmlns:w16se="http://schemas.microsoft.com/office/word/2015/wordml/symex" xmlns:wpg="http://schemas.microsoft.com/office/word/2010/wordprocessingGroup" xmlns:wpi="http://schemas.microsoft.com/office/word/2010/wordprocessingInk" xmlns:wne="http://schemas.microsoft.com/office/word/2006/wordml" xmlns:wps="http://schemas.microsoft.com/office/word/2010/wordprocessingShape" mc:Ignorable="w14 w15 w16se w16cid wp14">
   <w:endnote w:type="separator" w:id="-1">
     <w:p>
       <w:r>
@@ -5693,7 +6128,7 @@
 </file>
 
 <file path=word/footnotes.xml><?xml version="1.0" encoding="utf-8"?>
-<w:footnotes xmlns:wpc="http://schemas.microsoft.com/office/word/2010/wordprocessingCanvas" xmlns:mc="http://schemas.openxmlformats.org/markup-compatibility/2006" xmlns:o="urn:schemas-microsoft-com:office:office" xmlns:r="http://schemas.openxmlformats.org/officeDocument/2006/relationships" xmlns:m="http://schemas.openxmlformats.org/officeDocument/2006/math" xmlns:v="urn:schemas-microsoft-com:vml" xmlns:wp14="http://schemas.microsoft.com/office/word/2010/wordprocessingDrawing" xmlns:wp="http://schemas.openxmlformats.org/drawingml/2006/wordprocessingDrawing" xmlns:w10="urn:schemas-microsoft-com:office:word" xmlns:w="http://schemas.openxmlformats.org/wordprocessingml/2006/main" xmlns:w14="http://schemas.microsoft.com/office/word/2010/wordml" xmlns:w15="http://schemas.microsoft.com/office/word/2012/wordml" xmlns:wpg="http://schemas.microsoft.com/office/word/2010/wordprocessingGroup" xmlns:wpi="http://schemas.microsoft.com/office/word/2010/wordprocessingInk" xmlns:wne="http://schemas.microsoft.com/office/word/2006/wordml" xmlns:wps="http://schemas.microsoft.com/office/word/2010/wordprocessingShape" mc:Ignorable="w14 w15 wp14">
+<w:footnotes xmlns:wpc="http://schemas.microsoft.com/office/word/2010/wordprocessingCanvas" xmlns:cx="http://schemas.microsoft.com/office/drawing/2014/chartex" xmlns:cx1="http://schemas.microsoft.com/office/drawing/2015/9/8/chartex" xmlns:cx2="http://schemas.microsoft.com/office/drawing/2015/10/21/chartex" xmlns:cx3="http://schemas.microsoft.com/office/drawing/2016/5/9/chartex" xmlns:cx4="http://schemas.microsoft.com/office/drawing/2016/5/10/chartex" xmlns:cx5="http://schemas.microsoft.com/office/drawing/2016/5/11/chartex" xmlns:cx6="http://schemas.microsoft.com/office/drawing/2016/5/12/chartex" xmlns:cx7="http://schemas.microsoft.com/office/drawing/2016/5/13/chartex" xmlns:cx8="http://schemas.microsoft.com/office/drawing/2016/5/14/chartex" xmlns:mc="http://schemas.openxmlformats.org/markup-compatibility/2006" xmlns:aink="http://schemas.microsoft.com/office/drawing/2016/ink" xmlns:am3d="http://schemas.microsoft.com/office/drawing/2017/model3d" xmlns:o="urn:schemas-microsoft-com:office:office" xmlns:r="http://schemas.openxmlformats.org/officeDocument/2006/relationships" xmlns:m="http://schemas.openxmlformats.org/officeDocument/2006/math" xmlns:v="urn:schemas-microsoft-com:vml" xmlns:wp14="http://schemas.microsoft.com/office/word/2010/wordprocessingDrawing" xmlns:wp="http://schemas.openxmlformats.org/drawingml/2006/wordprocessingDrawing" xmlns:w10="urn:schemas-microsoft-com:office:word" xmlns:w="http://schemas.openxmlformats.org/wordprocessingml/2006/main" xmlns:w14="http://schemas.microsoft.com/office/word/2010/wordml" xmlns:w15="http://schemas.microsoft.com/office/word/2012/wordml" xmlns:w16cid="http://schemas.microsoft.com/office/word/2016/wordml/cid" xmlns:w16se="http://schemas.microsoft.com/office/word/2015/wordml/symex" xmlns:wpg="http://schemas.microsoft.com/office/word/2010/wordprocessingGroup" xmlns:wpi="http://schemas.microsoft.com/office/word/2010/wordprocessingInk" xmlns:wne="http://schemas.microsoft.com/office/word/2006/wordml" xmlns:wps="http://schemas.microsoft.com/office/word/2010/wordprocessingShape" mc:Ignorable="w14 w15 w16se w16cid wp14">
   <w:footnote w:type="separator" w:id="-1">
     <w:p>
       <w:r>
@@ -5712,7 +6147,7 @@
 </file>
 
 <file path=word/header1.xml><?xml version="1.0" encoding="utf-8"?>
-<w:hdr xmlns:wpc="http://schemas.microsoft.com/office/word/2010/wordprocessingCanvas" xmlns:mc="http://schemas.openxmlformats.org/markup-compatibility/2006" xmlns:o="urn:schemas-microsoft-com:office:office" xmlns:r="http://schemas.openxmlformats.org/officeDocument/2006/relationships" xmlns:m="http://schemas.openxmlformats.org/officeDocument/2006/math" xmlns:v="urn:schemas-microsoft-com:vml" xmlns:wp14="http://schemas.microsoft.com/office/word/2010/wordprocessingDrawing" xmlns:wp="http://schemas.openxmlformats.org/drawingml/2006/wordprocessingDrawing" xmlns:w10="urn:schemas-microsoft-com:office:word" xmlns:w="http://schemas.openxmlformats.org/wordprocessingml/2006/main" xmlns:w14="http://schemas.microsoft.com/office/word/2010/wordml" xmlns:w15="http://schemas.microsoft.com/office/word/2012/wordml" xmlns:wpg="http://schemas.microsoft.com/office/word/2010/wordprocessingGroup" xmlns:wpi="http://schemas.microsoft.com/office/word/2010/wordprocessingInk" xmlns:wne="http://schemas.microsoft.com/office/word/2006/wordml" xmlns:wps="http://schemas.microsoft.com/office/word/2010/wordprocessingShape" mc:Ignorable="w14 w15 wp14">
+<w:hdr xmlns:wpc="http://schemas.microsoft.com/office/word/2010/wordprocessingCanvas" xmlns:cx="http://schemas.microsoft.com/office/drawing/2014/chartex" xmlns:cx1="http://schemas.microsoft.com/office/drawing/2015/9/8/chartex" xmlns:cx2="http://schemas.microsoft.com/office/drawing/2015/10/21/chartex" xmlns:cx3="http://schemas.microsoft.com/office/drawing/2016/5/9/chartex" xmlns:cx4="http://schemas.microsoft.com/office/drawing/2016/5/10/chartex" xmlns:cx5="http://schemas.microsoft.com/office/drawing/2016/5/11/chartex" xmlns:cx6="http://schemas.microsoft.com/office/drawing/2016/5/12/chartex" xmlns:cx7="http://schemas.microsoft.com/office/drawing/2016/5/13/chartex" xmlns:cx8="http://schemas.microsoft.com/office/drawing/2016/5/14/chartex" xmlns:mc="http://schemas.openxmlformats.org/markup-compatibility/2006" xmlns:aink="http://schemas.microsoft.com/office/drawing/2016/ink" xmlns:am3d="http://schemas.microsoft.com/office/drawing/2017/model3d" xmlns:o="urn:schemas-microsoft-com:office:office" xmlns:r="http://schemas.openxmlformats.org/officeDocument/2006/relationships" xmlns:m="http://schemas.openxmlformats.org/officeDocument/2006/math" xmlns:v="urn:schemas-microsoft-com:vml" xmlns:wp14="http://schemas.microsoft.com/office/word/2010/wordprocessingDrawing" xmlns:wp="http://schemas.openxmlformats.org/drawingml/2006/wordprocessingDrawing" xmlns:w10="urn:schemas-microsoft-com:office:word" xmlns:w="http://schemas.openxmlformats.org/wordprocessingml/2006/main" xmlns:w14="http://schemas.microsoft.com/office/word/2010/wordml" xmlns:w15="http://schemas.microsoft.com/office/word/2012/wordml" xmlns:w16cid="http://schemas.microsoft.com/office/word/2016/wordml/cid" xmlns:w16se="http://schemas.microsoft.com/office/word/2015/wordml/symex" xmlns:wpg="http://schemas.microsoft.com/office/word/2010/wordprocessingGroup" xmlns:wpi="http://schemas.microsoft.com/office/word/2010/wordprocessingInk" xmlns:wne="http://schemas.microsoft.com/office/word/2006/wordml" xmlns:wps="http://schemas.microsoft.com/office/word/2010/wordprocessingShape" mc:Ignorable="w14 w15 w16se w16cid wp14">
   <w:p>
     <w:pPr>
       <w:pStyle w:val="Header"/>
@@ -5722,7 +6157,7 @@
 </file>
 
 <file path=word/numbering.xml><?xml version="1.0" encoding="utf-8"?>
-<w:numbering xmlns:wpc="http://schemas.microsoft.com/office/word/2010/wordprocessingCanvas" xmlns:mc="http://schemas.openxmlformats.org/markup-compatibility/2006" xmlns:o="urn:schemas-microsoft-com:office:office" xmlns:r="http://schemas.openxmlformats.org/officeDocument/2006/relationships" xmlns:m="http://schemas.openxmlformats.org/officeDocument/2006/math" xmlns:v="urn:schemas-microsoft-com:vml" xmlns:wp14="http://schemas.microsoft.com/office/word/2010/wordprocessingDrawing" xmlns:wp="http://schemas.openxmlformats.org/drawingml/2006/wordprocessingDrawing" xmlns:w10="urn:schemas-microsoft-com:office:word" xmlns:w="http://schemas.openxmlformats.org/wordprocessingml/2006/main" xmlns:w14="http://schemas.microsoft.com/office/word/2010/wordml" xmlns:w15="http://schemas.microsoft.com/office/word/2012/wordml" xmlns:wpg="http://schemas.microsoft.com/office/word/2010/wordprocessingGroup" xmlns:wpi="http://schemas.microsoft.com/office/word/2010/wordprocessingInk" xmlns:wne="http://schemas.microsoft.com/office/word/2006/wordml" xmlns:wps="http://schemas.microsoft.com/office/word/2010/wordprocessingShape" mc:Ignorable="w14 w15 wp14">
+<w:numbering xmlns:wpc="http://schemas.microsoft.com/office/word/2010/wordprocessingCanvas" xmlns:cx="http://schemas.microsoft.com/office/drawing/2014/chartex" xmlns:cx1="http://schemas.microsoft.com/office/drawing/2015/9/8/chartex" xmlns:cx2="http://schemas.microsoft.com/office/drawing/2015/10/21/chartex" xmlns:cx3="http://schemas.microsoft.com/office/drawing/2016/5/9/chartex" xmlns:cx4="http://schemas.microsoft.com/office/drawing/2016/5/10/chartex" xmlns:cx5="http://schemas.microsoft.com/office/drawing/2016/5/11/chartex" xmlns:cx6="http://schemas.microsoft.com/office/drawing/2016/5/12/chartex" xmlns:cx7="http://schemas.microsoft.com/office/drawing/2016/5/13/chartex" xmlns:cx8="http://schemas.microsoft.com/office/drawing/2016/5/14/chartex" xmlns:mc="http://schemas.openxmlformats.org/markup-compatibility/2006" xmlns:aink="http://schemas.microsoft.com/office/drawing/2016/ink" xmlns:am3d="http://schemas.microsoft.com/office/drawing/2017/model3d" xmlns:o="urn:schemas-microsoft-com:office:office" xmlns:r="http://schemas.openxmlformats.org/officeDocument/2006/relationships" xmlns:m="http://schemas.openxmlformats.org/officeDocument/2006/math" xmlns:v="urn:schemas-microsoft-com:vml" xmlns:wp14="http://schemas.microsoft.com/office/word/2010/wordprocessingDrawing" xmlns:wp="http://schemas.openxmlformats.org/drawingml/2006/wordprocessingDrawing" xmlns:w10="urn:schemas-microsoft-com:office:word" xmlns:w="http://schemas.openxmlformats.org/wordprocessingml/2006/main" xmlns:w14="http://schemas.microsoft.com/office/word/2010/wordml" xmlns:w15="http://schemas.microsoft.com/office/word/2012/wordml" xmlns:w16cid="http://schemas.microsoft.com/office/word/2016/wordml/cid" xmlns:w16se="http://schemas.microsoft.com/office/word/2015/wordml/symex" xmlns:wpg="http://schemas.microsoft.com/office/word/2010/wordprocessingGroup" xmlns:wpi="http://schemas.microsoft.com/office/word/2010/wordprocessingInk" xmlns:wne="http://schemas.microsoft.com/office/word/2006/wordml" xmlns:wps="http://schemas.microsoft.com/office/word/2010/wordprocessingShape" mc:Ignorable="w14 w15 w16se w16cid wp14">
   <w:abstractNum w:abstractNumId="0" w15:restartNumberingAfterBreak="0">
     <w:nsid w:val="0D145FD1"/>
     <w:multiLevelType w:val="hybridMultilevel"/>
@@ -7454,8 +7889,16 @@
 </w:numbering>
 </file>
 
+<file path=word/people.xml><?xml version="1.0" encoding="utf-8"?>
+<w15:people xmlns:wpc="http://schemas.microsoft.com/office/word/2010/wordprocessingCanvas" xmlns:cx="http://schemas.microsoft.com/office/drawing/2014/chartex" xmlns:cx1="http://schemas.microsoft.com/office/drawing/2015/9/8/chartex" xmlns:cx2="http://schemas.microsoft.com/office/drawing/2015/10/21/chartex" xmlns:cx3="http://schemas.microsoft.com/office/drawing/2016/5/9/chartex" xmlns:cx4="http://schemas.microsoft.com/office/drawing/2016/5/10/chartex" xmlns:cx5="http://schemas.microsoft.com/office/drawing/2016/5/11/chartex" xmlns:cx6="http://schemas.microsoft.com/office/drawing/2016/5/12/chartex" xmlns:cx7="http://schemas.microsoft.com/office/drawing/2016/5/13/chartex" xmlns:cx8="http://schemas.microsoft.com/office/drawing/2016/5/14/chartex" xmlns:mc="http://schemas.openxmlformats.org/markup-compatibility/2006" xmlns:aink="http://schemas.microsoft.com/office/drawing/2016/ink" xmlns:am3d="http://schemas.microsoft.com/office/drawing/2017/model3d" xmlns:o="urn:schemas-microsoft-com:office:office" xmlns:r="http://schemas.openxmlformats.org/officeDocument/2006/relationships" xmlns:m="http://schemas.openxmlformats.org/officeDocument/2006/math" xmlns:v="urn:schemas-microsoft-com:vml" xmlns:wp14="http://schemas.microsoft.com/office/word/2010/wordprocessingDrawing" xmlns:wp="http://schemas.openxmlformats.org/drawingml/2006/wordprocessingDrawing" xmlns:w10="urn:schemas-microsoft-com:office:word" xmlns:w="http://schemas.openxmlformats.org/wordprocessingml/2006/main" xmlns:w14="http://schemas.microsoft.com/office/word/2010/wordml" xmlns:w15="http://schemas.microsoft.com/office/word/2012/wordml" xmlns:w16cid="http://schemas.microsoft.com/office/word/2016/wordml/cid" xmlns:w16se="http://schemas.microsoft.com/office/word/2015/wordml/symex" xmlns:wpg="http://schemas.microsoft.com/office/word/2010/wordprocessingGroup" xmlns:wpi="http://schemas.microsoft.com/office/word/2010/wordprocessingInk" xmlns:wne="http://schemas.microsoft.com/office/word/2006/wordml" xmlns:wps="http://schemas.microsoft.com/office/word/2010/wordprocessingShape" mc:Ignorable="w14 w15 w16se w16cid wp14">
+  <w15:person w15:author="Lambert, Benjamin C">
+    <w15:presenceInfo w15:providerId="None" w15:userId="Lambert, Benjamin C"/>
+  </w15:person>
+</w15:people>
+</file>
+
 <file path=word/styles.xml><?xml version="1.0" encoding="utf-8"?>
-<w:styles xmlns:mc="http://schemas.openxmlformats.org/markup-compatibility/2006" xmlns:r="http://schemas.openxmlformats.org/officeDocument/2006/relationships" xmlns:w="http://schemas.openxmlformats.org/wordprocessingml/2006/main" xmlns:w14="http://schemas.microsoft.com/office/word/2010/wordml" xmlns:w15="http://schemas.microsoft.com/office/word/2012/wordml" mc:Ignorable="w14 w15">
+<w:styles xmlns:mc="http://schemas.openxmlformats.org/markup-compatibility/2006" xmlns:r="http://schemas.openxmlformats.org/officeDocument/2006/relationships" xmlns:w="http://schemas.openxmlformats.org/wordprocessingml/2006/main" xmlns:w14="http://schemas.microsoft.com/office/word/2010/wordml" xmlns:w15="http://schemas.microsoft.com/office/word/2012/wordml" xmlns:w16cid="http://schemas.microsoft.com/office/word/2016/wordml/cid" xmlns:w16se="http://schemas.microsoft.com/office/word/2015/wordml/symex" mc:Ignorable="w14 w15 w16se w16cid">
   <w:docDefaults>
     <w:rPrDefault>
       <w:rPr>
@@ -7465,7 +7908,7 @@
     </w:rPrDefault>
     <w:pPrDefault/>
   </w:docDefaults>
-  <w:latentStyles w:defLockedState="0" w:defUIPriority="99" w:defSemiHidden="0" w:defUnhideWhenUsed="0" w:defQFormat="0" w:count="371">
+  <w:latentStyles w:defLockedState="0" w:defUIPriority="99" w:defSemiHidden="0" w:defUnhideWhenUsed="0" w:defQFormat="0" w:count="377">
     <w:lsdException w:name="Normal" w:uiPriority="0" w:qFormat="1"/>
     <w:lsdException w:name="heading 1" w:uiPriority="9" w:qFormat="1"/>
     <w:lsdException w:name="heading 2" w:semiHidden="1" w:uiPriority="9" w:unhideWhenUsed="1" w:qFormat="1"/>
@@ -7613,11 +8056,8 @@
     <w:lsdException w:name="Table 3D effects 3" w:semiHidden="1" w:unhideWhenUsed="1"/>
     <w:lsdException w:name="Table Contemporary" w:semiHidden="1" w:unhideWhenUsed="1"/>
     <w:lsdException w:name="Table Elegant" w:semiHidden="1" w:unhideWhenUsed="1"/>
-    <w:lsdException w:name="Table Professional" w:semiHidden="1" w:unhideWhenUsed="1"/>
     <w:lsdException w:name="Table Subtle 1" w:semiHidden="1" w:unhideWhenUsed="1"/>
     <w:lsdException w:name="Table Subtle 2" w:semiHidden="1" w:unhideWhenUsed="1"/>
-    <w:lsdException w:name="Table Web 1" w:semiHidden="1" w:unhideWhenUsed="1"/>
-    <w:lsdException w:name="Table Web 2" w:semiHidden="1" w:unhideWhenUsed="1"/>
     <w:lsdException w:name="Table Web 3" w:semiHidden="1" w:unhideWhenUsed="1"/>
     <w:lsdException w:name="Balloon Text" w:semiHidden="1" w:unhideWhenUsed="1"/>
     <w:lsdException w:name="Table Grid" w:uiPriority="59"/>
@@ -7828,6 +8268,12 @@
     <w:lsdException w:name="List Table 5 Dark Accent 6" w:uiPriority="50"/>
     <w:lsdException w:name="List Table 6 Colorful Accent 6" w:uiPriority="51"/>
     <w:lsdException w:name="List Table 7 Colorful Accent 6" w:uiPriority="52"/>
+    <w:lsdException w:name="Mention" w:semiHidden="1" w:unhideWhenUsed="1"/>
+    <w:lsdException w:name="Smart Hyperlink" w:semiHidden="1" w:unhideWhenUsed="1"/>
+    <w:lsdException w:name="Hashtag" w:semiHidden="1" w:unhideWhenUsed="1"/>
+    <w:lsdException w:name="Unresolved Mention" w:semiHidden="1" w:unhideWhenUsed="1"/>
+    <w:lsdException w:name="Smart Link" w:semiHidden="1" w:unhideWhenUsed="1"/>
+    <w:lsdException w:name="Smart Link Error" w:semiHidden="1" w:unhideWhenUsed="1"/>
   </w:latentStyles>
   <w:style w:type="paragraph" w:default="1" w:styleId="Normal">
     <w:name w:val="Normal"/>

</xml_diff>

<commit_message>
Added new result and showed true values and dashed lines on plots
</commit_message>
<xml_diff>
--- a/write-up/Response to reviewers comments - 08.10.2019.docx
+++ b/write-up/Response to reviewers comments - 08.10.2019.docx
@@ -925,7 +925,39 @@
           <w:sz w:val="24"/>
           <w:shd w:val="clear" w:color="auto" w:fill="FFFFFF"/>
         </w:rPr>
-        <w:t>, we have added an additional result to Section X.</w:t>
+        <w:t>, we have added an additional result</w:t>
+      </w:r>
+      <w:r>
+        <w:rPr>
+          <w:rFonts w:ascii="Times New Roman" w:hAnsi="Times New Roman"/>
+          <w:sz w:val="24"/>
+          <w:shd w:val="clear" w:color="auto" w:fill="FFFFFF"/>
+        </w:rPr>
+        <w:t xml:space="preserve"> (changing Fig. 6)</w:t>
+      </w:r>
+      <w:r>
+        <w:rPr>
+          <w:rFonts w:ascii="Times New Roman" w:hAnsi="Times New Roman"/>
+          <w:sz w:val="24"/>
+          <w:shd w:val="clear" w:color="auto" w:fill="FFFFFF"/>
+        </w:rPr>
+        <w:t xml:space="preserve"> to Section</w:t>
+      </w:r>
+      <w:r>
+        <w:rPr>
+          <w:rFonts w:ascii="Times New Roman" w:hAnsi="Times New Roman"/>
+          <w:sz w:val="24"/>
+          <w:shd w:val="clear" w:color="auto" w:fill="FFFFFF"/>
+        </w:rPr>
+        <w:t xml:space="preserve"> 4.1, where we illustrate how a subset of parameter values can be recovered via CMC</w:t>
+      </w:r>
+      <w:r>
+        <w:rPr>
+          <w:rFonts w:ascii="Times New Roman" w:hAnsi="Times New Roman"/>
+          <w:sz w:val="24"/>
+          <w:shd w:val="clear" w:color="auto" w:fill="FFFFFF"/>
+        </w:rPr>
+        <w:t>.</w:t>
       </w:r>
     </w:p>
     <w:p>
@@ -1585,6 +1617,7 @@
           <w:color w:val="00B050"/>
           <w:sz w:val="24"/>
         </w:rPr>
+        <w:lastRenderedPageBreak/>
         <w:t xml:space="preserve">We hope that others, like the reviewer, recognise the worth of this method and, by publishing the article in JRSI, that others </w:t>
       </w:r>
       <w:r>
@@ -1609,16 +1642,7 @@
           <w:color w:val="00B050"/>
           <w:sz w:val="24"/>
         </w:rPr>
-        <w:t xml:space="preserve">task </w:t>
-      </w:r>
-      <w:r>
-        <w:rPr>
-          <w:rFonts w:ascii="Times New Roman" w:hAnsi="Times New Roman"/>
-          <w:color w:val="00B050"/>
-          <w:sz w:val="24"/>
-        </w:rPr>
-        <w:lastRenderedPageBreak/>
-        <w:t>of extending the approach.</w:t>
+        <w:t>task of extending the approach.</w:t>
       </w:r>
       <w:r>
         <w:rPr>
@@ -1868,7 +1892,18 @@
             <w:sz w:val="24"/>
             <w:shd w:val="clear" w:color="auto" w:fill="FFFFFF"/>
           </w:rPr>
-          <w:delText xml:space="preserve"> We note however, that may be dangerous when using the most parsimonious model to predict other functionals</w:delText>
+          <w:delText xml:space="preserve"> We note however, </w:delText>
+        </w:r>
+        <w:r>
+          <w:rPr>
+            <w:rFonts w:ascii="Times New Roman" w:hAnsi="Times New Roman"/>
+            <w:iCs/>
+            <w:color w:val="0070C0"/>
+            <w:sz w:val="24"/>
+            <w:shd w:val="clear" w:color="auto" w:fill="FFFFFF"/>
+          </w:rPr>
+          <w:lastRenderedPageBreak/>
+          <w:delText>that may be dangerous when using the most parsimonious model to predict other functionals</w:delText>
         </w:r>
       </w:del>
       <w:r>
@@ -1897,7 +1932,6 @@
           <w:color w:val="0070C0"/>
           <w:sz w:val="24"/>
         </w:rPr>
-        <w:lastRenderedPageBreak/>
         <w:br/>
       </w:r>
       <w:r>
@@ -2318,7 +2352,7 @@
           <w:sz w:val="24"/>
           <w:shd w:val="clear" w:color="auto" w:fill="FFFFFF"/>
         </w:rPr>
-        <w:t xml:space="preserve"> exists, broadly under the banner of ``nonlinear mixed effects models'', which uses cell trajectories - individual time series of cellular quantities - to estimate both cellular variation and qualities of measurement noise. See, for example, Karlsson et al., 2015, Zechner et al., 2014, Dharmarajan et al., 2019. The demands of obtaining such data are, however, higher and typically involve either tracking individual cells through imaging methods </w:t>
+        <w:t xml:space="preserve"> exists, broadly under the banner of ``nonlinear mixed effects models'', which uses cell trajectories - individual time series of cellular quantities - to estimate both cellular variation and qualities of measurement noise. See, for example, Karlsson et al., 2015, Zechner et al., 2014, Dharmarajan et al., 2019. The demands of obtaining such data are, however, higher and typically involve either </w:t>
       </w:r>
       <w:r>
         <w:rPr>
@@ -2328,7 +2362,8 @@
           <w:sz w:val="24"/>
           <w:shd w:val="clear" w:color="auto" w:fill="FFFFFF"/>
         </w:rPr>
-        <w:t>(H</w:t>
+        <w:lastRenderedPageBreak/>
+        <w:t xml:space="preserve">tracking individual cells through imaging methods </w:t>
       </w:r>
       <w:r>
         <w:rPr>
@@ -2338,7 +2373,7 @@
           <w:sz w:val="24"/>
           <w:shd w:val="clear" w:color="auto" w:fill="FFFFFF"/>
         </w:rPr>
-        <w:t>ilsenbeck</w:t>
+        <w:t>(H</w:t>
       </w:r>
       <w:r>
         <w:rPr>
@@ -2348,7 +2383,7 @@
           <w:sz w:val="24"/>
           <w:shd w:val="clear" w:color="auto" w:fill="FFFFFF"/>
         </w:rPr>
-        <w:t xml:space="preserve"> et al., 2016)</w:t>
+        <w:t>ilsenbeck</w:t>
       </w:r>
       <w:r>
         <w:rPr>
@@ -2358,7 +2393,7 @@
           <w:sz w:val="24"/>
           <w:shd w:val="clear" w:color="auto" w:fill="FFFFFF"/>
         </w:rPr>
-        <w:t xml:space="preserve">, or trapping cells in a spatial position where they can be monitored over time </w:t>
+        <w:t xml:space="preserve"> et al., 2016)</w:t>
       </w:r>
       <w:r>
         <w:rPr>
@@ -2368,7 +2403,7 @@
           <w:sz w:val="24"/>
           <w:shd w:val="clear" w:color="auto" w:fill="FFFFFF"/>
         </w:rPr>
-        <w:t>(F</w:t>
+        <w:t xml:space="preserve">, or trapping cells in a spatial position where they can be monitored over time </w:t>
       </w:r>
       <w:r>
         <w:rPr>
@@ -2378,7 +2413,7 @@
           <w:sz w:val="24"/>
           <w:shd w:val="clear" w:color="auto" w:fill="FFFFFF"/>
         </w:rPr>
-        <w:t>ritzsch</w:t>
+        <w:t>(F</w:t>
       </w:r>
       <w:r>
         <w:rPr>
@@ -2388,7 +2423,7 @@
           <w:sz w:val="24"/>
           <w:shd w:val="clear" w:color="auto" w:fill="FFFFFF"/>
         </w:rPr>
-        <w:t xml:space="preserve"> </w:t>
+        <w:t>ritzsch</w:t>
       </w:r>
       <w:r>
         <w:rPr>
@@ -2398,8 +2433,7 @@
           <w:sz w:val="24"/>
           <w:shd w:val="clear" w:color="auto" w:fill="FFFFFF"/>
         </w:rPr>
-        <w:lastRenderedPageBreak/>
-        <w:t xml:space="preserve">et al., </w:t>
+        <w:t xml:space="preserve"> et al., </w:t>
       </w:r>
       <w:r>
         <w:rPr>
@@ -2679,6 +2713,7 @@
           <w:color w:val="222222"/>
           <w:sz w:val="24"/>
         </w:rPr>
+        <w:lastRenderedPageBreak/>
         <w:br/>
       </w:r>
       <w:r>
@@ -2696,17 +2731,7 @@
           <w:sz w:val="24"/>
           <w:shd w:val="clear" w:color="auto" w:fill="FFFFFF"/>
         </w:rPr>
-        <w:t>Overall the authors seems to have a couple of misconceptions around the issue of non-</w:t>
-      </w:r>
-      <w:r>
-        <w:rPr>
-          <w:rFonts w:ascii="Times New Roman" w:hAnsi="Times New Roman"/>
-          <w:color w:val="222222"/>
-          <w:sz w:val="24"/>
-          <w:shd w:val="clear" w:color="auto" w:fill="FFFFFF"/>
-        </w:rPr>
-        <w:lastRenderedPageBreak/>
-        <w:t>identifiability that should be clarified (and accordingly corrected in the paper):</w:t>
+        <w:t>Overall the authors seems to have a couple of misconceptions around the issue of non-identifiability that should be clarified (and accordingly corrected in the paper):</w:t>
       </w:r>
       <w:r>
         <w:rPr>
@@ -3083,36 +3108,46 @@
           <w:sz w:val="24"/>
           <w:shd w:val="clear" w:color="auto" w:fill="FFFFFF"/>
         </w:rPr>
-        <w:t>“Since HODEs assume the state of each cell evolves continuously over time, experimental data tracing individual cell trajectories through time constitutes a richer data resource. Fluorescent Recovery After Photo-bleaching (FRAP) is one such method, which follows the time-dependent response of cells after an initial bleaching (Karlsson et al., 2015). Methods exists, broadly under the banner of ``nonlinear mixed effects models'', which uses cell trajectories - individual time series of cellular quantities - to estimate both cellular variation and qualities of measurement noise. See, for example, Karlsson et al., 2015, Zechner et al., 2014, Dharmarajan et al., 2019. The demands of obtaining such data are, however, higher and typically involve either tracking individual cells through imaging methods (Hilsenbeck et al., 2016), or trapping cells in a spatial position where they can be monitored over time (Fritzsch et al., 2012). These techniques impose severe restrictions on experimental practices meaning they cannot be used in many circumstances, including for online monitoring of biotechnological processes or analysis of in vivo studies. For this reason, ``snapshot'' data continues to play an important role for determining cell level variability in many applications and in this paper we restrict analysis to only such data.”</w:t>
-      </w:r>
-    </w:p>
-    <w:p>
-      <w:pPr>
-        <w:rPr>
-          <w:rFonts w:ascii="Times New Roman" w:hAnsi="Times New Roman"/>
-          <w:color w:val="222222"/>
-          <w:sz w:val="24"/>
-          <w:shd w:val="clear" w:color="auto" w:fill="FFFFFF"/>
-        </w:rPr>
-      </w:pPr>
-    </w:p>
-    <w:p>
-      <w:pPr>
-        <w:rPr>
-          <w:rFonts w:ascii="Times New Roman" w:hAnsi="Times New Roman"/>
-          <w:color w:val="222222"/>
-          <w:sz w:val="24"/>
-          <w:shd w:val="clear" w:color="auto" w:fill="FFFFFF"/>
-        </w:rPr>
-      </w:pPr>
-      <w:r>
-        <w:rPr>
-          <w:rFonts w:ascii="Times New Roman" w:hAnsi="Times New Roman"/>
-          <w:color w:val="222222"/>
+        <w:t xml:space="preserve">“Since HODEs assume the state of each cell evolves continuously over time, experimental data tracing individual cell trajectories through time constitutes a richer data resource. Fluorescent Recovery After Photo-bleaching (FRAP) is one such method, which follows the time-dependent response of cells after an initial bleaching (Karlsson et al., 2015). Methods exists, broadly under the banner of ``nonlinear mixed effects models'', which uses cell trajectories - individual time series of cellular quantities - to estimate both cellular variation and qualities of measurement noise. See, for example, Karlsson et al., 2015, Zechner et al., 2014, Dharmarajan et al., 2019. The demands of obtaining such data are, however, higher and typically involve either tracking individual cells through imaging methods (Hilsenbeck et al., 2016), or trapping cells in a spatial position where they can be monitored over time (Fritzsch et al., 2012). These techniques impose severe restrictions on experimental practices meaning they cannot be used in many circumstances, including for online monitoring of biotechnological processes or analysis of in vivo studies. For this reason, ``snapshot'' data continues to play an important role for determining cell </w:t>
+      </w:r>
+      <w:r>
+        <w:rPr>
+          <w:rFonts w:ascii="Times New Roman" w:hAnsi="Times New Roman"/>
+          <w:iCs/>
+          <w:color w:val="0070C0"/>
           <w:sz w:val="24"/>
           <w:shd w:val="clear" w:color="auto" w:fill="FFFFFF"/>
         </w:rPr>
         <w:lastRenderedPageBreak/>
+        <w:t>level variability in many applications and in this paper we restrict analysis to only such data.”</w:t>
+      </w:r>
+    </w:p>
+    <w:p>
+      <w:pPr>
+        <w:rPr>
+          <w:rFonts w:ascii="Times New Roman" w:hAnsi="Times New Roman"/>
+          <w:color w:val="222222"/>
+          <w:sz w:val="24"/>
+          <w:shd w:val="clear" w:color="auto" w:fill="FFFFFF"/>
+        </w:rPr>
+      </w:pPr>
+    </w:p>
+    <w:p>
+      <w:pPr>
+        <w:rPr>
+          <w:rFonts w:ascii="Times New Roman" w:hAnsi="Times New Roman"/>
+          <w:color w:val="222222"/>
+          <w:sz w:val="24"/>
+          <w:shd w:val="clear" w:color="auto" w:fill="FFFFFF"/>
+        </w:rPr>
+      </w:pPr>
+      <w:r>
+        <w:rPr>
+          <w:rFonts w:ascii="Times New Roman" w:hAnsi="Times New Roman"/>
+          <w:color w:val="222222"/>
+          <w:sz w:val="24"/>
+          <w:shd w:val="clear" w:color="auto" w:fill="FFFFFF"/>
+        </w:rPr>
         <w:t>To avoid correlation between simulated QOIs across timepoints, it is necessary to generate an independent set of parameter samples and simulations for every considered timepoints at which QOIs are collected. This introduces a dependence of the computation time on the number of timepoints, which is not a huge problem as the number of timepoints in snapshot data is usually small, but should be mentioned in the discussion.</w:t>
       </w:r>
     </w:p>
@@ -3615,8 +3650,6 @@
           <w:t>believe that the distributions were sufficiently Gaussian that it makes little difference (apart from simplifying the discussion of results significantly).</w:t>
         </w:r>
       </w:ins>
-      <w:bookmarkStart w:id="21" w:name="_GoBack"/>
-      <w:bookmarkEnd w:id="21"/>
       <w:r>
         <w:rPr>
           <w:rFonts w:ascii="Times New Roman" w:hAnsi="Times New Roman"/>
@@ -3695,6 +3728,7 @@
           <w:sz w:val="24"/>
           <w:shd w:val="clear" w:color="auto" w:fill="FFFFFF"/>
         </w:rPr>
+        <w:lastRenderedPageBreak/>
         <w:t>The paper addresses estimation of parameter heterogeneity in single-cell response models based on an MCMC approach.</w:t>
       </w:r>
       <w:r>
@@ -3720,7 +3754,6 @@
           <w:sz w:val="24"/>
           <w:shd w:val="clear" w:color="auto" w:fill="FFFFFF"/>
         </w:rPr>
-        <w:lastRenderedPageBreak/>
         <w:t>The topic is relevant for cellular biology, and the paper is reasonably well-written. However I see several fundamental problems with this contribution:</w:t>
       </w:r>
       <w:r>
@@ -4037,7 +4070,7 @@
           <w:sz w:val="24"/>
           <w:shd w:val="clear" w:color="auto" w:fill="FFFFFF"/>
         </w:rPr>
-        <w:t xml:space="preserve">“Since HODEs assume the state of each cell evolves continuously over time, experimental data tracing individual cell trajectories through time constitutes a richer data resource. Fluorescent Recovery After Photo-bleaching (FRAP) is one such method, which follows the time-dependent response of cells after an initial bleaching (Karlsson et al., 2015). Methods exists, broadly under the banner of ``nonlinear mixed effects models'', which uses cell trajectories - individual time series of cellular quantities - to estimate both cellular variation and qualities of measurement noise. See, for example, Karlsson et al., 2015, Zechner et al., 2014, Dharmarajan et al., 2019. The demands of obtaining such data are, however, higher and typically involve either tracking individual cells through imaging methods (Hilsenbeck et al., 2016), or trapping cells in a spatial position where they can be monitored over time (Fritzsch et al., 2012). These techniques impose severe restrictions on experimental practices </w:t>
+        <w:t xml:space="preserve">“Since HODEs assume the state of each cell evolves continuously over time, experimental data tracing individual cell trajectories through time constitutes a richer data resource. Fluorescent Recovery After Photo-bleaching (FRAP) is one such method, which follows the time-dependent response of cells after an initial bleaching (Karlsson et al., 2015). Methods exists, broadly under the banner of ``nonlinear mixed effects models'', which uses cell trajectories - individual time series of cellular quantities - to estimate both cellular variation and qualities of measurement noise. See, for example, Karlsson et al., 2015, Zechner et al., 2014, Dharmarajan et al., 2019. The demands of obtaining such data are, however, higher and typically involve either </w:t>
       </w:r>
       <w:r>
         <w:rPr>
@@ -4048,7 +4081,7 @@
           <w:shd w:val="clear" w:color="auto" w:fill="FFFFFF"/>
         </w:rPr>
         <w:lastRenderedPageBreak/>
-        <w:t>meaning they cannot be used in many circumstances, including for online monitoring of biotechnological processes or analysis of in vivo studies. For this reason, ``snapshot'' data continues to play an important role for determining cell level variability in many applications and in this paper we restrict analysis to only such data.”</w:t>
+        <w:t>tracking individual cells through imaging methods (Hilsenbeck et al., 2016), or trapping cells in a spatial position where they can be monitored over time (Fritzsch et al., 2012). These techniques impose severe restrictions on experimental practices meaning they cannot be used in many circumstances, including for online monitoring of biotechnological processes or analysis of in vivo studies. For this reason, ``snapshot'' data continues to play an important role for determining cell level variability in many applications and in this paper we restrict analysis to only such data.”</w:t>
       </w:r>
     </w:p>
     <w:p>
@@ -4333,6 +4366,7 @@
           <w:color w:val="00B050"/>
           <w:sz w:val="24"/>
         </w:rPr>
+        <w:lastRenderedPageBreak/>
         <w:t xml:space="preserve">We </w:t>
       </w:r>
       <w:r>
@@ -4429,16 +4463,7 @@
           <w:color w:val="00B050"/>
           <w:sz w:val="24"/>
         </w:rPr>
-        <w:t>code help to make research more generally useful for readers. Alongside this paper, we provide an accompanying tutorial paper and, fully-</w:t>
-      </w:r>
-      <w:r>
-        <w:rPr>
-          <w:rFonts w:ascii="Times New Roman" w:hAnsi="Times New Roman"/>
-          <w:color w:val="00B050"/>
-          <w:sz w:val="24"/>
-        </w:rPr>
-        <w:lastRenderedPageBreak/>
-        <w:t xml:space="preserve">commented Jupyter </w:t>
+        <w:t xml:space="preserve">code help to make research more generally useful for readers. Alongside this paper, we provide an accompanying tutorial paper and, fully-commented Jupyter </w:t>
       </w:r>
       <w:r>
         <w:rPr>
@@ -4665,7 +4690,7 @@
         </w:rPr>
         <w:t>We agree this is a limiting case</w:t>
       </w:r>
-      <w:ins w:id="22" w:author="Lambert, Benjamin C" w:date="2019-10-12T19:25:00Z">
+      <w:ins w:id="21" w:author="Lambert, Benjamin C" w:date="2019-10-12T19:25:00Z">
         <w:r>
           <w:rPr>
             <w:rFonts w:ascii="Times New Roman" w:hAnsi="Times New Roman"/>
@@ -4675,7 +4700,7 @@
           <w:t xml:space="preserve"> but argue it is a useful one to consider with the increasing quality of experimental methods.</w:t>
         </w:r>
       </w:ins>
-      <w:del w:id="23" w:author="Lambert, Benjamin C" w:date="2019-10-12T19:24:00Z">
+      <w:del w:id="22" w:author="Lambert, Benjamin C" w:date="2019-10-12T19:24:00Z">
         <w:r>
           <w:rPr>
             <w:rFonts w:ascii="Times New Roman" w:hAnsi="Times New Roman"/>
@@ -5015,14 +5040,14 @@
           <w:numId w:val="12"/>
         </w:numPr>
         <w:rPr>
-          <w:del w:id="24" w:author="Lambert, Benjamin C" w:date="2019-10-12T19:13:00Z"/>
+          <w:del w:id="23" w:author="Lambert, Benjamin C" w:date="2019-10-12T19:13:00Z"/>
           <w:rFonts w:ascii="Times New Roman" w:hAnsi="Times New Roman"/>
           <w:color w:val="0070C0"/>
           <w:sz w:val="24"/>
           <w:shd w:val="clear" w:color="auto" w:fill="FFFFFF"/>
         </w:rPr>
       </w:pPr>
-      <w:del w:id="25" w:author="Lambert, Benjamin C" w:date="2019-10-12T19:13:00Z">
+      <w:del w:id="24" w:author="Lambert, Benjamin C" w:date="2019-10-12T19:13:00Z">
         <w:r>
           <w:rPr>
             <w:rFonts w:ascii="Times New Roman" w:hAnsi="Times New Roman"/>
@@ -5078,14 +5103,14 @@
           <w:numId w:val="12"/>
         </w:numPr>
         <w:rPr>
-          <w:ins w:id="26" w:author="Lambert, Benjamin C" w:date="2019-10-12T19:13:00Z"/>
+          <w:ins w:id="25" w:author="Lambert, Benjamin C" w:date="2019-10-12T19:13:00Z"/>
           <w:rFonts w:ascii="Times New Roman" w:hAnsi="Times New Roman"/>
           <w:color w:val="0070C0"/>
           <w:sz w:val="24"/>
           <w:shd w:val="clear" w:color="auto" w:fill="FFFFFF"/>
         </w:rPr>
       </w:pPr>
-      <w:ins w:id="27" w:author="Lambert, Benjamin C" w:date="2019-10-12T19:15:00Z">
+      <w:ins w:id="26" w:author="Lambert, Benjamin C" w:date="2019-10-12T19:15:00Z">
         <w:r>
           <w:rPr>
             <w:rFonts w:ascii="Times New Roman" w:hAnsi="Times New Roman"/>
@@ -5116,7 +5141,7 @@
           <w:t xml:space="preserve"> m &lt; p. </w:t>
         </w:r>
       </w:ins>
-      <w:ins w:id="28" w:author="Lambert, Benjamin C" w:date="2019-10-12T19:16:00Z">
+      <w:ins w:id="27" w:author="Lambert, Benjamin C" w:date="2019-10-12T19:16:00Z">
         <w:r>
           <w:rPr>
             <w:rFonts w:ascii="Times New Roman" w:hAnsi="Times New Roman"/>
@@ -5127,7 +5152,7 @@
           <w:t xml:space="preserve">The </w:t>
         </w:r>
       </w:ins>
-      <w:ins w:id="29" w:author="Lambert, Benjamin C" w:date="2019-10-12T19:17:00Z">
+      <w:ins w:id="28" w:author="Lambert, Benjamin C" w:date="2019-10-12T19:17:00Z">
         <w:r>
           <w:rPr>
             <w:rFonts w:ascii="Times New Roman" w:hAnsi="Times New Roman"/>
@@ -5138,7 +5163,7 @@
           <w:t xml:space="preserve">examples we give are not considering m and p – rather, they are explaining </w:t>
         </w:r>
       </w:ins>
-      <w:ins w:id="30" w:author="Lambert, Benjamin C" w:date="2019-10-12T19:23:00Z">
+      <w:ins w:id="29" w:author="Lambert, Benjamin C" w:date="2019-10-12T19:23:00Z">
         <w:r>
           <w:rPr>
             <w:rFonts w:ascii="Times New Roman" w:hAnsi="Times New Roman"/>
@@ -5149,7 +5174,7 @@
           <w:t>how the dimensionality of output contours varies when considering a single QOI</w:t>
         </w:r>
       </w:ins>
-      <w:ins w:id="31" w:author="Lambert, Benjamin C" w:date="2019-10-12T19:17:00Z">
+      <w:ins w:id="30" w:author="Lambert, Benjamin C" w:date="2019-10-12T19:17:00Z">
         <w:r>
           <w:rPr>
             <w:rFonts w:ascii="Times New Roman" w:hAnsi="Times New Roman"/>
@@ -5160,7 +5185,7 @@
           <w:t xml:space="preserve">. </w:t>
         </w:r>
       </w:ins>
-      <w:ins w:id="32" w:author="Lambert, Benjamin C" w:date="2019-10-12T19:24:00Z">
+      <w:ins w:id="31" w:author="Lambert, Benjamin C" w:date="2019-10-12T19:24:00Z">
         <w:r>
           <w:rPr>
             <w:rFonts w:ascii="Times New Roman" w:hAnsi="Times New Roman"/>
@@ -5285,6 +5310,7 @@
           <w:sz w:val="24"/>
           <w:shd w:val="clear" w:color="auto" w:fill="FFFFFF"/>
         </w:rPr>
+        <w:lastRenderedPageBreak/>
         <w:t>We have sought to make this explanation clearer</w:t>
       </w:r>
       <w:r>
@@ -5330,17 +5356,7 @@
           <w:sz w:val="24"/>
           <w:shd w:val="clear" w:color="auto" w:fill="FFFFFF"/>
         </w:rPr>
-        <w:t xml:space="preserve">- Page 15: These discussions on sensitivity and experiment design are all relevant and legitimate but fail to account for literature treating these points (and for exp. design, the </w:t>
-      </w:r>
-      <w:r>
-        <w:rPr>
-          <w:rFonts w:ascii="Times New Roman" w:hAnsi="Times New Roman"/>
-          <w:color w:val="222222"/>
-          <w:sz w:val="24"/>
-          <w:shd w:val="clear" w:color="auto" w:fill="FFFFFF"/>
-        </w:rPr>
-        <w:lastRenderedPageBreak/>
-        <w:t>choice of the best experiment also depends on the true unknown parameters, which makes the application of your method to this purpose not obvious)</w:t>
+        <w:t>- Page 15: These discussions on sensitivity and experiment design are all relevant and legitimate but fail to account for literature treating these points (and for exp. design, the choice of the best experiment also depends on the true unknown parameters, which makes the application of your method to this purpose not obvious)</w:t>
       </w:r>
     </w:p>
     <w:p>
@@ -5433,39 +5449,39 @@
     </w:p>
     <w:p>
       <w:pPr>
-        <w:pStyle w:val="ListParagraph"/>
-        <w:rPr>
-          <w:rFonts w:ascii="Times New Roman" w:hAnsi="Times New Roman"/>
-          <w:color w:val="222222"/>
-          <w:sz w:val="24"/>
-          <w:shd w:val="clear" w:color="auto" w:fill="FFFFFF"/>
-        </w:rPr>
-      </w:pPr>
-      <w:r>
-        <w:rPr>
-          <w:rFonts w:ascii="Times New Roman" w:hAnsi="Times New Roman"/>
-          <w:color w:val="222222"/>
-          <w:sz w:val="24"/>
-        </w:rPr>
-        <w:br/>
-      </w:r>
-      <w:r>
-        <w:rPr>
-          <w:rFonts w:ascii="Times New Roman" w:hAnsi="Times New Roman"/>
-          <w:color w:val="222222"/>
-          <w:sz w:val="24"/>
-          <w:shd w:val="clear" w:color="auto" w:fill="FFFFFF"/>
-        </w:rPr>
-        <w:t>- Results section: In none of the examples parameter posteriors are visually compared with their actual distributions to be recovered (unfortunately, these distributions are in fact not even defined in most examples)</w:t>
-      </w:r>
-    </w:p>
-    <w:p>
-      <w:pPr>
-        <w:rPr>
-          <w:rFonts w:ascii="Times New Roman" w:hAnsi="Times New Roman"/>
-          <w:color w:val="222222"/>
-          <w:sz w:val="24"/>
-          <w:shd w:val="clear" w:color="auto" w:fill="FFFFFF"/>
+        <w:rPr>
+          <w:rFonts w:ascii="Times New Roman" w:hAnsi="Times New Roman"/>
+          <w:color w:val="222222"/>
+          <w:sz w:val="24"/>
+          <w:shd w:val="clear" w:color="auto" w:fill="FFFFFF"/>
+        </w:rPr>
+      </w:pPr>
+    </w:p>
+    <w:p>
+      <w:pPr>
+        <w:rPr>
+          <w:rFonts w:ascii="Times New Roman" w:hAnsi="Times New Roman"/>
+          <w:color w:val="222222"/>
+          <w:sz w:val="24"/>
+          <w:shd w:val="clear" w:color="auto" w:fill="FFFFFF"/>
+        </w:rPr>
+      </w:pPr>
+      <w:r>
+        <w:rPr>
+          <w:rFonts w:ascii="Times New Roman" w:hAnsi="Times New Roman"/>
+          <w:color w:val="222222"/>
+          <w:sz w:val="24"/>
+          <w:shd w:val="clear" w:color="auto" w:fill="FFFFFF"/>
+        </w:rPr>
+        <w:t>Results section: In none of the examples parameter posteriors are visually compared with their actual distributions to be recovered (unfortunately, these distributions are in fact not even defined in most examples)</w:t>
+      </w:r>
+    </w:p>
+    <w:p>
+      <w:pPr>
+        <w:rPr>
+          <w:rFonts w:ascii="Times New Roman" w:hAnsi="Times New Roman"/>
+          <w:color w:val="222222"/>
+          <w:sz w:val="24"/>
         </w:rPr>
       </w:pPr>
     </w:p>
@@ -5478,32 +5494,179 @@
         </w:numPr>
         <w:rPr>
           <w:rFonts w:ascii="Times New Roman" w:hAnsi="Times New Roman"/>
-          <w:color w:val="00B050"/>
-          <w:sz w:val="24"/>
-          <w:highlight w:val="yellow"/>
-          <w:shd w:val="clear" w:color="auto" w:fill="FFFFFF"/>
-        </w:rPr>
-      </w:pPr>
-      <w:r>
-        <w:rPr>
-          <w:rFonts w:ascii="Times New Roman" w:hAnsi="Times New Roman"/>
-          <w:color w:val="00B050"/>
-          <w:sz w:val="24"/>
-          <w:highlight w:val="yellow"/>
-          <w:shd w:val="clear" w:color="auto" w:fill="FFFFFF"/>
-        </w:rPr>
-        <w:t>See additional discussion, following figure 6</w:t>
-      </w:r>
-    </w:p>
-    <w:p>
-      <w:pPr>
-        <w:rPr>
-          <w:rFonts w:ascii="Times New Roman" w:hAnsi="Times New Roman"/>
-          <w:color w:val="222222"/>
-          <w:sz w:val="24"/>
-          <w:shd w:val="clear" w:color="auto" w:fill="FFFFFF"/>
-        </w:rPr>
-      </w:pPr>
+          <w:color w:val="222222"/>
+          <w:sz w:val="24"/>
+          <w:shd w:val="clear" w:color="auto" w:fill="FFFFFF"/>
+        </w:rPr>
+      </w:pPr>
+      <w:r>
+        <w:rPr>
+          <w:rFonts w:ascii="Times New Roman" w:hAnsi="Times New Roman"/>
+          <w:color w:val="222222"/>
+          <w:sz w:val="24"/>
+          <w:shd w:val="clear" w:color="auto" w:fill="FFFFFF"/>
+        </w:rPr>
+        <w:t>We thank the reviewer</w:t>
+      </w:r>
+      <w:r>
+        <w:rPr>
+          <w:rFonts w:ascii="Times New Roman" w:hAnsi="Times New Roman"/>
+          <w:color w:val="222222"/>
+          <w:sz w:val="24"/>
+          <w:shd w:val="clear" w:color="auto" w:fill="FFFFFF"/>
+        </w:rPr>
+        <w:t xml:space="preserve"> for this point. We agree that we had not previously made it clear how CMC can indeed recover a subset of parameters for underdetermined models. We have now changed figure 6 (and the relevant text) to illustrate how, for the growth factor model, it is possible to identify parameter values / distributions used to generate the output target distributions in the first place.</w:t>
+      </w:r>
+      <w:r>
+        <w:rPr>
+          <w:rFonts w:ascii="Times New Roman" w:hAnsi="Times New Roman"/>
+          <w:color w:val="222222"/>
+          <w:sz w:val="24"/>
+          <w:shd w:val="clear" w:color="auto" w:fill="FFFFFF"/>
+        </w:rPr>
+        <w:t xml:space="preserve"> We describe this in Section 4.1.1</w:t>
+      </w:r>
+      <w:r>
+        <w:rPr>
+          <w:rFonts w:ascii="Times New Roman" w:hAnsi="Times New Roman"/>
+          <w:color w:val="222222"/>
+          <w:sz w:val="24"/>
+          <w:shd w:val="clear" w:color="auto" w:fill="FFFFFF"/>
+        </w:rPr>
+        <w:t xml:space="preserve"> with, </w:t>
+      </w:r>
+      <w:r>
+        <w:rPr>
+          <w:rFonts w:ascii="Times New Roman" w:hAnsi="Times New Roman"/>
+          <w:color w:val="222222"/>
+          <w:sz w:val="24"/>
+          <w:shd w:val="clear" w:color="auto" w:fill="FFFFFF"/>
+        </w:rPr>
+        <w:t>“</w:t>
+      </w:r>
+      <w:r>
+        <w:rPr>
+          <w:rFonts w:ascii="Times New Roman" w:hAnsi="Times New Roman"/>
+          <w:i/>
+          <w:iCs/>
+          <w:color w:val="222222"/>
+          <w:sz w:val="24"/>
+          <w:shd w:val="clear" w:color="auto" w:fill="FFFFFF"/>
+        </w:rPr>
+        <w:t>In both panels of Figure</w:t>
+      </w:r>
+      <w:r>
+        <w:rPr>
+          <w:rFonts w:ascii="Times New Roman" w:hAnsi="Times New Roman"/>
+          <w:i/>
+          <w:iCs/>
+          <w:color w:val="222222"/>
+          <w:sz w:val="24"/>
+          <w:shd w:val="clear" w:color="auto" w:fill="FFFFFF"/>
+        </w:rPr>
+        <w:t xml:space="preserve"> 6, </w:t>
+      </w:r>
+      <w:r>
+        <w:rPr>
+          <w:rFonts w:ascii="Times New Roman" w:hAnsi="Times New Roman"/>
+          <w:i/>
+          <w:iCs/>
+          <w:color w:val="222222"/>
+          <w:sz w:val="24"/>
+          <w:shd w:val="clear" w:color="auto" w:fill="FFFFFF"/>
+        </w:rPr>
+        <w:t xml:space="preserve">we also plot the </w:t>
+      </w:r>
+      <w:r>
+        <w:rPr>
+          <w:rFonts w:ascii="Times New Roman" w:hAnsi="Times New Roman"/>
+          <w:i/>
+          <w:iCs/>
+          <w:color w:val="222222"/>
+          <w:sz w:val="24"/>
+          <w:shd w:val="clear" w:color="auto" w:fill="FFFFFF"/>
+        </w:rPr>
+        <w:t>“</w:t>
+      </w:r>
+      <w:r>
+        <w:rPr>
+          <w:rFonts w:ascii="Times New Roman" w:hAnsi="Times New Roman"/>
+          <w:i/>
+          <w:iCs/>
+          <w:color w:val="222222"/>
+          <w:sz w:val="24"/>
+          <w:shd w:val="clear" w:color="auto" w:fill="FFFFFF"/>
+        </w:rPr>
+        <w:t>actual</w:t>
+      </w:r>
+      <w:r>
+        <w:rPr>
+          <w:rFonts w:ascii="Times New Roman" w:hAnsi="Times New Roman"/>
+          <w:i/>
+          <w:iCs/>
+          <w:color w:val="222222"/>
+          <w:sz w:val="24"/>
+          <w:shd w:val="clear" w:color="auto" w:fill="FFFFFF"/>
+        </w:rPr>
+        <w:t>”</w:t>
+      </w:r>
+      <w:r>
+        <w:rPr>
+          <w:rFonts w:ascii="Times New Roman" w:hAnsi="Times New Roman"/>
+          <w:i/>
+          <w:iCs/>
+          <w:color w:val="222222"/>
+          <w:sz w:val="24"/>
+          <w:shd w:val="clear" w:color="auto" w:fill="FFFFFF"/>
+        </w:rPr>
+        <w:t xml:space="preserve"> parameter values as dashed lines: for k_-1 and k_deg, these indicate the true (fixed) parameter values, and, for k_1 and R_T, they show the mean of each Gaussian sampling distributions (</w:t>
+      </w:r>
+      <w:r>
+        <w:rPr>
+          <w:rFonts w:ascii="Times New Roman" w:hAnsi="Times New Roman"/>
+          <w:i/>
+          <w:iCs/>
+          <w:color w:val="222222"/>
+          <w:sz w:val="24"/>
+          <w:shd w:val="clear" w:color="auto" w:fill="FFFFFF"/>
+        </w:rPr>
+        <w:t xml:space="preserve">+- </w:t>
+      </w:r>
+      <w:r>
+        <w:rPr>
+          <w:rFonts w:ascii="Times New Roman" w:hAnsi="Times New Roman"/>
+          <w:i/>
+          <w:iCs/>
+          <w:color w:val="222222"/>
+          <w:sz w:val="24"/>
+          <w:shd w:val="clear" w:color="auto" w:fill="FFFFFF"/>
+        </w:rPr>
+        <w:t xml:space="preserve">two standard deviations shown by shaded rectangles). For most parameters, these indicate that the area of highest posterior density is close to the causative parameter values. This is reaffirmed in the top panel of Table </w:t>
+      </w:r>
+      <w:r>
+        <w:rPr>
+          <w:rFonts w:ascii="Times New Roman" w:hAnsi="Times New Roman"/>
+          <w:i/>
+          <w:iCs/>
+          <w:color w:val="222222"/>
+          <w:sz w:val="24"/>
+          <w:shd w:val="clear" w:color="auto" w:fill="FFFFFF"/>
+        </w:rPr>
+        <w:t>2,</w:t>
+      </w:r>
+      <w:r>
+        <w:rPr>
+          <w:rFonts w:ascii="Times New Roman" w:hAnsi="Times New Roman"/>
+          <w:i/>
+          <w:iCs/>
+          <w:color w:val="222222"/>
+          <w:sz w:val="24"/>
+          <w:shd w:val="clear" w:color="auto" w:fill="FFFFFF"/>
+        </w:rPr>
+        <w:t xml:space="preserve"> where, in all cases, the actual parameter values lie within the estimated 95\% quantiles for each parameter -- indicating that the parameters were reasonably well identified.</w:t>
+      </w:r>
+      <w:bookmarkStart w:id="32" w:name="_GoBack"/>
+      <w:bookmarkEnd w:id="32"/>
       <w:r>
         <w:rPr>
           <w:rFonts w:ascii="Times New Roman" w:hAnsi="Times New Roman"/>
@@ -5527,7 +5690,7 @@
           <w:sz w:val="24"/>
           <w:shd w:val="clear" w:color="auto" w:fill="FFFFFF"/>
         </w:rPr>
-        <w:t>- Section 4.1.2</w:t>
+        <w:t>Section 4.1.2</w:t>
       </w:r>
       <w:r>
         <w:rPr>
@@ -5810,6 +5973,7 @@
           <w:sz w:val="24"/>
           <w:shd w:val="clear" w:color="auto" w:fill="FFFFFF"/>
         </w:rPr>
+        <w:lastRenderedPageBreak/>
         <w:t>check to determine whether inversion is at all possible. Figure 10 shows that inversion</w:t>
       </w:r>
       <w:r>
@@ -6043,17 +6207,7 @@
           <w:sz w:val="24"/>
           <w:shd w:val="clear" w:color="auto" w:fill="FFFFFF"/>
         </w:rPr>
-        <w:t xml:space="preserve">- Discussion: The mentioned approaches for stochastic dynamics that you claim being </w:t>
-      </w:r>
-      <w:r>
-        <w:rPr>
-          <w:rFonts w:ascii="Times New Roman" w:hAnsi="Times New Roman"/>
-          <w:color w:val="222222"/>
-          <w:sz w:val="24"/>
-          <w:shd w:val="clear" w:color="auto" w:fill="FFFFFF"/>
-        </w:rPr>
-        <w:lastRenderedPageBreak/>
-        <w:t>necessary already exist (though of course not in the context of your approach, see literature above).</w:t>
+        <w:t>- Discussion: The mentioned approaches for stochastic dynamics that you claim being necessary already exist (though of course not in the context of your approach, see literature above).</w:t>
       </w:r>
     </w:p>
     <w:p>
@@ -8056,8 +8210,11 @@
     <w:lsdException w:name="Table 3D effects 3" w:semiHidden="1" w:unhideWhenUsed="1"/>
     <w:lsdException w:name="Table Contemporary" w:semiHidden="1" w:unhideWhenUsed="1"/>
     <w:lsdException w:name="Table Elegant" w:semiHidden="1" w:unhideWhenUsed="1"/>
+    <w:lsdException w:name="Table Professional" w:semiHidden="1" w:unhideWhenUsed="1"/>
     <w:lsdException w:name="Table Subtle 1" w:semiHidden="1" w:unhideWhenUsed="1"/>
     <w:lsdException w:name="Table Subtle 2" w:semiHidden="1" w:unhideWhenUsed="1"/>
+    <w:lsdException w:name="Table Web 1" w:semiHidden="1" w:unhideWhenUsed="1"/>
+    <w:lsdException w:name="Table Web 2" w:semiHidden="1" w:unhideWhenUsed="1"/>
     <w:lsdException w:name="Table Web 3" w:semiHidden="1" w:unhideWhenUsed="1"/>
     <w:lsdException w:name="Balloon Text" w:semiHidden="1" w:unhideWhenUsed="1"/>
     <w:lsdException w:name="Table Grid" w:uiPriority="59"/>

</xml_diff>

<commit_message>
Update response letter (Sunday am) - SJT
</commit_message>
<xml_diff>
--- a/write-up/Response to reviewers comments - 08.10.2019.docx
+++ b/write-up/Response to reviewers comments - 08.10.2019.docx
@@ -1,6 +1,6 @@
 
 <file path=word/document.xml><?xml version="1.0" encoding="utf-8"?>
-<w:document xmlns:wpc="http://schemas.microsoft.com/office/word/2010/wordprocessingCanvas" xmlns:cx="http://schemas.microsoft.com/office/drawing/2014/chartex" xmlns:cx1="http://schemas.microsoft.com/office/drawing/2015/9/8/chartex" xmlns:cx2="http://schemas.microsoft.com/office/drawing/2015/10/21/chartex" xmlns:cx3="http://schemas.microsoft.com/office/drawing/2016/5/9/chartex" xmlns:cx4="http://schemas.microsoft.com/office/drawing/2016/5/10/chartex" xmlns:cx5="http://schemas.microsoft.com/office/drawing/2016/5/11/chartex" xmlns:cx6="http://schemas.microsoft.com/office/drawing/2016/5/12/chartex" xmlns:cx7="http://schemas.microsoft.com/office/drawing/2016/5/13/chartex" xmlns:cx8="http://schemas.microsoft.com/office/drawing/2016/5/14/chartex" xmlns:mc="http://schemas.openxmlformats.org/markup-compatibility/2006" xmlns:aink="http://schemas.microsoft.com/office/drawing/2016/ink" xmlns:am3d="http://schemas.microsoft.com/office/drawing/2017/model3d" xmlns:o="urn:schemas-microsoft-com:office:office" xmlns:r="http://schemas.openxmlformats.org/officeDocument/2006/relationships" xmlns:m="http://schemas.openxmlformats.org/officeDocument/2006/math" xmlns:v="urn:schemas-microsoft-com:vml" xmlns:wp14="http://schemas.microsoft.com/office/word/2010/wordprocessingDrawing" xmlns:wp="http://schemas.openxmlformats.org/drawingml/2006/wordprocessingDrawing" xmlns:w10="urn:schemas-microsoft-com:office:word" xmlns:w="http://schemas.openxmlformats.org/wordprocessingml/2006/main" xmlns:w14="http://schemas.microsoft.com/office/word/2010/wordml" xmlns:w15="http://schemas.microsoft.com/office/word/2012/wordml" xmlns:w16cid="http://schemas.microsoft.com/office/word/2016/wordml/cid" xmlns:w16se="http://schemas.microsoft.com/office/word/2015/wordml/symex" xmlns:wpg="http://schemas.microsoft.com/office/word/2010/wordprocessingGroup" xmlns:wpi="http://schemas.microsoft.com/office/word/2010/wordprocessingInk" xmlns:wne="http://schemas.microsoft.com/office/word/2006/wordml" xmlns:wps="http://schemas.microsoft.com/office/word/2010/wordprocessingShape" mc:Ignorable="w14 w15 w16se w16cid wp14">
+<w:document xmlns:wpc="http://schemas.microsoft.com/office/word/2010/wordprocessingCanvas" xmlns:cx="http://schemas.microsoft.com/office/drawing/2014/chartex" xmlns:mc="http://schemas.openxmlformats.org/markup-compatibility/2006" xmlns:o="urn:schemas-microsoft-com:office:office" xmlns:r="http://schemas.openxmlformats.org/officeDocument/2006/relationships" xmlns:m="http://schemas.openxmlformats.org/officeDocument/2006/math" xmlns:v="urn:schemas-microsoft-com:vml" xmlns:wp14="http://schemas.microsoft.com/office/word/2010/wordprocessingDrawing" xmlns:wp="http://schemas.openxmlformats.org/drawingml/2006/wordprocessingDrawing" xmlns:w10="urn:schemas-microsoft-com:office:word" xmlns:w="http://schemas.openxmlformats.org/wordprocessingml/2006/main" xmlns:w14="http://schemas.microsoft.com/office/word/2010/wordml" xmlns:w15="http://schemas.microsoft.com/office/word/2012/wordml" xmlns:w16se="http://schemas.microsoft.com/office/word/2015/wordml/symex" xmlns:wpg="http://schemas.microsoft.com/office/word/2010/wordprocessingGroup" xmlns:wpi="http://schemas.microsoft.com/office/word/2010/wordprocessingInk" xmlns:wne="http://schemas.microsoft.com/office/word/2006/wordml" xmlns:wps="http://schemas.microsoft.com/office/word/2010/wordprocessingShape" mc:Ignorable="w14 w15 w16se wp14">
   <w:body>
     <w:p>
       <w:pPr>
@@ -409,7 +409,16 @@
           <w:sz w:val="24"/>
           <w:shd w:val="clear" w:color="auto" w:fill="FFFFFF"/>
         </w:rPr>
-        <w:t>I enjoyed reading this excellent piece of work”, and indicated, “This framework has very wide potential interest and I think that it will be adopted by the modelling community because the presentation is lucid and high-quality codes are made available by the authors.” Reviewer 2 agreed that the subject matter was worthwhile and that, “Estimation of parameter distributions from single cell data is an extremely challenging problem, so new methods to tackle it are always valuable contributions” and that, “The method the authors present has multiple advantages (e.g., better computational scalability with number of single cells due to approximation of density)</w:t>
+        <w:t xml:space="preserve">I enjoyed reading this excellent piece of work”, and indicated, “This framework has very wide potential interest and I think that it will be adopted by the modelling community because the presentation is lucid and high-quality codes are made available by the authors.” Reviewer 2 agreed that the subject matter was worthwhile and that, “Estimation of parameter distributions from single cell data is an extremely challenging problem, so new methods to tackle it are always valuable contributions” and that, “The method the authors present has multiple advantages (e.g., better computational scalability with number of single cells due to approximation of </w:t>
+      </w:r>
+      <w:proofErr w:type="gramStart"/>
+      <w:r>
+        <w:rPr>
+          <w:rFonts w:ascii="Times New Roman" w:hAnsi="Times New Roman"/>
+          <w:sz w:val="24"/>
+          <w:shd w:val="clear" w:color="auto" w:fill="FFFFFF"/>
+        </w:rPr>
+        <w:t>density)</w:t>
       </w:r>
       <w:r>
         <w:rPr>
@@ -419,6 +428,7 @@
         </w:rPr>
         <w:t>…</w:t>
       </w:r>
+      <w:proofErr w:type="gramEnd"/>
       <w:r>
         <w:rPr>
           <w:rFonts w:ascii="Times New Roman" w:hAnsi="Times New Roman"/>
@@ -664,7 +674,23 @@
           <w:rFonts w:ascii="Times New Roman" w:hAnsi="Times New Roman"/>
           <w:sz w:val="24"/>
         </w:rPr>
-        <w:t xml:space="preserve">trajectories of individual cells through time; our data is a snapshot of one cell’s properties at a single timepoint. </w:t>
+        <w:t xml:space="preserve">trajectories of individual cells through time; our data is a snapshot of one cell’s properties at a single </w:t>
+      </w:r>
+      <w:proofErr w:type="spellStart"/>
+      <w:r>
+        <w:rPr>
+          <w:rFonts w:ascii="Times New Roman" w:hAnsi="Times New Roman"/>
+          <w:sz w:val="24"/>
+        </w:rPr>
+        <w:t>timepoint</w:t>
+      </w:r>
+      <w:proofErr w:type="spellEnd"/>
+      <w:r>
+        <w:rPr>
+          <w:rFonts w:ascii="Times New Roman" w:hAnsi="Times New Roman"/>
+          <w:sz w:val="24"/>
+        </w:rPr>
+        <w:t xml:space="preserve">. </w:t>
       </w:r>
       <w:r>
         <w:rPr>
@@ -818,7 +844,25 @@
           <w:sz w:val="24"/>
           <w:shd w:val="clear" w:color="auto" w:fill="FFFFFF"/>
         </w:rPr>
-        <w:t>poor performance of the method under poor parameter identifiability”.</w:t>
+        <w:t xml:space="preserve">poor performance of the method under poor parameter </w:t>
+      </w:r>
+      <w:proofErr w:type="spellStart"/>
+      <w:r>
+        <w:rPr>
+          <w:rFonts w:ascii="Times New Roman" w:hAnsi="Times New Roman"/>
+          <w:sz w:val="24"/>
+          <w:shd w:val="clear" w:color="auto" w:fill="FFFFFF"/>
+        </w:rPr>
+        <w:t>identifiability</w:t>
+      </w:r>
+      <w:proofErr w:type="spellEnd"/>
+      <w:r>
+        <w:rPr>
+          <w:rFonts w:ascii="Times New Roman" w:hAnsi="Times New Roman"/>
+          <w:sz w:val="24"/>
+          <w:shd w:val="clear" w:color="auto" w:fill="FFFFFF"/>
+        </w:rPr>
+        <w:t>”.</w:t>
       </w:r>
       <w:r>
         <w:rPr>
@@ -853,7 +897,23 @@
           <w:rFonts w:ascii="Times New Roman" w:hAnsi="Times New Roman"/>
           <w:sz w:val="24"/>
         </w:rPr>
-        <w:t xml:space="preserve">models, it was possible to mistake the lack of identifiability of parameters for a shortcoming of the method. </w:t>
+        <w:t xml:space="preserve">models, it was possible to mistake the lack of </w:t>
+      </w:r>
+      <w:proofErr w:type="spellStart"/>
+      <w:r>
+        <w:rPr>
+          <w:rFonts w:ascii="Times New Roman" w:hAnsi="Times New Roman"/>
+          <w:sz w:val="24"/>
+        </w:rPr>
+        <w:t>identifiability</w:t>
+      </w:r>
+      <w:proofErr w:type="spellEnd"/>
+      <w:r>
+        <w:rPr>
+          <w:rFonts w:ascii="Times New Roman" w:hAnsi="Times New Roman"/>
+          <w:sz w:val="24"/>
+        </w:rPr>
+        <w:t xml:space="preserve"> of parameters for a shortcoming of the method. </w:t>
       </w:r>
       <w:r>
         <w:rPr>
@@ -1590,7 +1650,43 @@
           <w:color w:val="00B050"/>
           <w:sz w:val="24"/>
         </w:rPr>
-        <w:t>tackle the issue of stochasticity in the forward map – be it due to inherent stochasticity (as in an SDE) or measurement noise.</w:t>
+        <w:t xml:space="preserve">tackle the issue of </w:t>
+      </w:r>
+      <w:proofErr w:type="spellStart"/>
+      <w:r>
+        <w:rPr>
+          <w:rFonts w:ascii="Times New Roman" w:hAnsi="Times New Roman"/>
+          <w:color w:val="00B050"/>
+          <w:sz w:val="24"/>
+        </w:rPr>
+        <w:t>stochasticity</w:t>
+      </w:r>
+      <w:proofErr w:type="spellEnd"/>
+      <w:r>
+        <w:rPr>
+          <w:rFonts w:ascii="Times New Roman" w:hAnsi="Times New Roman"/>
+          <w:color w:val="00B050"/>
+          <w:sz w:val="24"/>
+        </w:rPr>
+        <w:t xml:space="preserve"> in the forward map – be it due to inherent </w:t>
+      </w:r>
+      <w:proofErr w:type="spellStart"/>
+      <w:r>
+        <w:rPr>
+          <w:rFonts w:ascii="Times New Roman" w:hAnsi="Times New Roman"/>
+          <w:color w:val="00B050"/>
+          <w:sz w:val="24"/>
+        </w:rPr>
+        <w:t>stochasticity</w:t>
+      </w:r>
+      <w:proofErr w:type="spellEnd"/>
+      <w:r>
+        <w:rPr>
+          <w:rFonts w:ascii="Times New Roman" w:hAnsi="Times New Roman"/>
+          <w:color w:val="00B050"/>
+          <w:sz w:val="24"/>
+        </w:rPr>
+        <w:t xml:space="preserve"> (as in an SDE) or measurement noise.</w:t>
       </w:r>
       <w:r>
         <w:rPr>
@@ -1795,7 +1891,27 @@
           <w:sz w:val="24"/>
           <w:shd w:val="clear" w:color="auto" w:fill="FFFFFF"/>
         </w:rPr>
-        <w:t>3. A big question in my mind is hinted at in the discussion, and this is the question of model selection.  I agree with the authors that a nice feature of the CMC is that given some posterior distribution you could run forward simulations and compare with data.  Of course, when we work with a mathematical model we are always forced to include certain features and to exclude other features that are thought to be less important.  If the forward simulations do not compare well with the data then perhaps the model is incorrect (or incongruent as the authors state, very politely).  Since the CMC is Bayesian, it should be able to be coupled with Bayesian selection tools (e.g. Bayes' factors or some other flavour of information criteria AIC, BIC etc) and I think explicitly pointing this out would be useful.</w:t>
+        <w:t xml:space="preserve">3. A big question in my mind is hinted at in the discussion, and this is the question of model selection.  I agree with the authors that a nice feature of the CMC is that given some posterior distribution you could run forward simulations and compare with data.  Of course, when we work with a mathematical model we are always forced to include certain features and to exclude other features that are thought to be less important.  If the forward simulations do not compare well with the data then perhaps the model is incorrect (or incongruent as the authors state, very politely).  Since the CMC is Bayesian, it should be able to be coupled with Bayesian selection tools (e.g. Bayes' factors or some other flavour of information criteria AIC, BIC </w:t>
+      </w:r>
+      <w:proofErr w:type="spellStart"/>
+      <w:r>
+        <w:rPr>
+          <w:rFonts w:ascii="Times New Roman" w:hAnsi="Times New Roman"/>
+          <w:color w:val="222222"/>
+          <w:sz w:val="24"/>
+          <w:shd w:val="clear" w:color="auto" w:fill="FFFFFF"/>
+        </w:rPr>
+        <w:t>etc</w:t>
+      </w:r>
+      <w:proofErr w:type="spellEnd"/>
+      <w:r>
+        <w:rPr>
+          <w:rFonts w:ascii="Times New Roman" w:hAnsi="Times New Roman"/>
+          <w:color w:val="222222"/>
+          <w:sz w:val="24"/>
+          <w:shd w:val="clear" w:color="auto" w:fill="FFFFFF"/>
+        </w:rPr>
+        <w:t>) and I think explicitly pointing this out would be useful.</w:t>
       </w:r>
     </w:p>
     <w:p>
@@ -1870,7 +1986,29 @@
             <w:sz w:val="24"/>
             <w:shd w:val="clear" w:color="auto" w:fill="FFFFFF"/>
           </w:rPr>
-          <w:t>we present the workflow for our approach, which includes as its last step comparing output samples with the target distribution. As discussed above, if output samples do not correspond with the target, this may indicate that a model isn't fit for purpose. Conversely, if there is correspondence with the target distribution, it is possible that a simplified model -- with (say) one or more fewer parameters -- could also recapitulate the same results. Thus, a process of repeated rounds of model simplification then CMC could be pursued to simplify a model until output samples no longer correspond with the target. The most parsimonious model would then be the simplest case where the output samples still match the target. We note however, such an approach may be dangerous if the most parsimonious model is then used to predict the distributions of other functionals.</w:t>
+          <w:t xml:space="preserve">we present the workflow for our approach, which includes as its last step comparing output samples with the target distribution. As discussed above, if output samples do not correspond with the target, this may indicate that a model isn't fit for purpose. Conversely, if there is correspondence with the target distribution, it is possible that a simplified model -- with (say) one or more fewer parameters -- could also recapitulate the same results. Thus, a process of repeated rounds of model simplification then CMC could be pursued to simplify a model until output samples no longer correspond with the target. The most parsimonious model would then be the simplest case where the output samples still match the target. We note however, such an approach may be dangerous if the most parsimonious model is then used to predict the distributions of other </w:t>
+        </w:r>
+        <w:proofErr w:type="spellStart"/>
+        <w:r>
+          <w:rPr>
+            <w:rFonts w:ascii="Times New Roman" w:hAnsi="Times New Roman"/>
+            <w:iCs/>
+            <w:color w:val="0070C0"/>
+            <w:sz w:val="24"/>
+            <w:shd w:val="clear" w:color="auto" w:fill="FFFFFF"/>
+          </w:rPr>
+          <w:t>functionals</w:t>
+        </w:r>
+        <w:proofErr w:type="spellEnd"/>
+        <w:r>
+          <w:rPr>
+            <w:rFonts w:ascii="Times New Roman" w:hAnsi="Times New Roman"/>
+            <w:iCs/>
+            <w:color w:val="0070C0"/>
+            <w:sz w:val="24"/>
+            <w:shd w:val="clear" w:color="auto" w:fill="FFFFFF"/>
+          </w:rPr>
+          <w:t>.</w:t>
         </w:r>
       </w:ins>
       <w:del w:id="5" w:author="Lambert, Benjamin C" w:date="2019-10-12T19:29:00Z">
@@ -1995,7 +2133,27 @@
           <w:sz w:val="24"/>
           <w:shd w:val="clear" w:color="auto" w:fill="FFFFFF"/>
         </w:rPr>
-        <w:t>The authors present a novel method to infer parameter distributions from single cell data from heterogenous distributions, which is a very relevant topic in the life sciences at the moment. The authors showcase their method on a large number of different examples, which includes models with non-identifiable parameters.</w:t>
+        <w:t xml:space="preserve">The authors present a novel method to infer parameter distributions from single cell data from </w:t>
+      </w:r>
+      <w:proofErr w:type="spellStart"/>
+      <w:r>
+        <w:rPr>
+          <w:rFonts w:ascii="Times New Roman" w:hAnsi="Times New Roman"/>
+          <w:color w:val="222222"/>
+          <w:sz w:val="24"/>
+          <w:shd w:val="clear" w:color="auto" w:fill="FFFFFF"/>
+        </w:rPr>
+        <w:t>heterogenous</w:t>
+      </w:r>
+      <w:proofErr w:type="spellEnd"/>
+      <w:r>
+        <w:rPr>
+          <w:rFonts w:ascii="Times New Roman" w:hAnsi="Times New Roman"/>
+          <w:color w:val="222222"/>
+          <w:sz w:val="24"/>
+          <w:shd w:val="clear" w:color="auto" w:fill="FFFFFF"/>
+        </w:rPr>
+        <w:t xml:space="preserve"> distributions, which is a very relevant topic in the life sciences at the moment. The authors showcase their method on a large number of different examples, which includes models with non-identifiable parameters.</w:t>
       </w:r>
       <w:r>
         <w:rPr>
@@ -2103,7 +2261,178 @@
           <w:sz w:val="24"/>
           <w:shd w:val="clear" w:color="auto" w:fill="FFFFFF"/>
         </w:rPr>
-        <w:t xml:space="preserve">Despite their careful evaluation of the method, a numerical comparison (convergence with sample size, robustness to noise, computation time) with previously developed methods is missing. Furthermore, it seems that the authors are unaware of the development of nonlinear mixed effect models, which are exactly what they have now denoted as "HODES" (see e.g.(Dharmarajan, L. et al. A simple and flexible computational framework for inferring sources of heterogeneity from single-cell dynamics. Cell Systems), (Fröhlich, F et al. Multi-experiment nonlinear mixed effect modeling of single-cell translation kinetics after transfection. NPJ systems biology and applications), (Almquist, J. et al. A Nonlinear Mixed Effects Approach for Modeling the Cell-To-Cell Variability of Mig1 Dynamics in Yeast. PLoS One), (Karlsson, M. et al. Nonlinear mixed-effects modelling for single cell estimation: when, why, and how to use it. BMC Syst. Biol). </w:t>
+        <w:t xml:space="preserve">Despite their careful evaluation of the method, a numerical comparison (convergence with sample size, robustness to noise, computation time) with previously developed methods is missing. Furthermore, it seems that the authors are unaware of the development of nonlinear mixed effect models, which are exactly what they have now denoted as "HODES" (see </w:t>
+      </w:r>
+      <w:proofErr w:type="gramStart"/>
+      <w:r>
+        <w:rPr>
+          <w:rFonts w:ascii="Times New Roman" w:hAnsi="Times New Roman"/>
+          <w:color w:val="222222"/>
+          <w:sz w:val="24"/>
+          <w:shd w:val="clear" w:color="auto" w:fill="FFFFFF"/>
+        </w:rPr>
+        <w:t>e.g.(</w:t>
+      </w:r>
+      <w:proofErr w:type="spellStart"/>
+      <w:proofErr w:type="gramEnd"/>
+      <w:r>
+        <w:rPr>
+          <w:rFonts w:ascii="Times New Roman" w:hAnsi="Times New Roman"/>
+          <w:color w:val="222222"/>
+          <w:sz w:val="24"/>
+          <w:shd w:val="clear" w:color="auto" w:fill="FFFFFF"/>
+        </w:rPr>
+        <w:t>Dharmarajan</w:t>
+      </w:r>
+      <w:proofErr w:type="spellEnd"/>
+      <w:r>
+        <w:rPr>
+          <w:rFonts w:ascii="Times New Roman" w:hAnsi="Times New Roman"/>
+          <w:color w:val="222222"/>
+          <w:sz w:val="24"/>
+          <w:shd w:val="clear" w:color="auto" w:fill="FFFFFF"/>
+        </w:rPr>
+        <w:t>, L. et al. A simple and flexible computational framework for inferring sources of heterogeneity from single-cell dynamics. Cell Systems), (</w:t>
+      </w:r>
+      <w:proofErr w:type="spellStart"/>
+      <w:r>
+        <w:rPr>
+          <w:rFonts w:ascii="Times New Roman" w:hAnsi="Times New Roman"/>
+          <w:color w:val="222222"/>
+          <w:sz w:val="24"/>
+          <w:shd w:val="clear" w:color="auto" w:fill="FFFFFF"/>
+        </w:rPr>
+        <w:t>Fröhlich</w:t>
+      </w:r>
+      <w:proofErr w:type="spellEnd"/>
+      <w:r>
+        <w:rPr>
+          <w:rFonts w:ascii="Times New Roman" w:hAnsi="Times New Roman"/>
+          <w:color w:val="222222"/>
+          <w:sz w:val="24"/>
+          <w:shd w:val="clear" w:color="auto" w:fill="FFFFFF"/>
+        </w:rPr>
+        <w:t xml:space="preserve">, F et al. Multi-experiment nonlinear mixed effect </w:t>
+      </w:r>
+      <w:proofErr w:type="spellStart"/>
+      <w:r>
+        <w:rPr>
+          <w:rFonts w:ascii="Times New Roman" w:hAnsi="Times New Roman"/>
+          <w:color w:val="222222"/>
+          <w:sz w:val="24"/>
+          <w:shd w:val="clear" w:color="auto" w:fill="FFFFFF"/>
+        </w:rPr>
+        <w:t>modeling</w:t>
+      </w:r>
+      <w:proofErr w:type="spellEnd"/>
+      <w:r>
+        <w:rPr>
+          <w:rFonts w:ascii="Times New Roman" w:hAnsi="Times New Roman"/>
+          <w:color w:val="222222"/>
+          <w:sz w:val="24"/>
+          <w:shd w:val="clear" w:color="auto" w:fill="FFFFFF"/>
+        </w:rPr>
+        <w:t xml:space="preserve"> of single-cell translation kinetics after transfection. NPJ systems biology and applications), (</w:t>
+      </w:r>
+      <w:proofErr w:type="spellStart"/>
+      <w:r>
+        <w:rPr>
+          <w:rFonts w:ascii="Times New Roman" w:hAnsi="Times New Roman"/>
+          <w:color w:val="222222"/>
+          <w:sz w:val="24"/>
+          <w:shd w:val="clear" w:color="auto" w:fill="FFFFFF"/>
+        </w:rPr>
+        <w:t>Almquist</w:t>
+      </w:r>
+      <w:proofErr w:type="spellEnd"/>
+      <w:r>
+        <w:rPr>
+          <w:rFonts w:ascii="Times New Roman" w:hAnsi="Times New Roman"/>
+          <w:color w:val="222222"/>
+          <w:sz w:val="24"/>
+          <w:shd w:val="clear" w:color="auto" w:fill="FFFFFF"/>
+        </w:rPr>
+        <w:t xml:space="preserve">, J. et al. A Nonlinear Mixed Effects Approach for </w:t>
+      </w:r>
+      <w:proofErr w:type="spellStart"/>
+      <w:r>
+        <w:rPr>
+          <w:rFonts w:ascii="Times New Roman" w:hAnsi="Times New Roman"/>
+          <w:color w:val="222222"/>
+          <w:sz w:val="24"/>
+          <w:shd w:val="clear" w:color="auto" w:fill="FFFFFF"/>
+        </w:rPr>
+        <w:t>Modeling</w:t>
+      </w:r>
+      <w:proofErr w:type="spellEnd"/>
+      <w:r>
+        <w:rPr>
+          <w:rFonts w:ascii="Times New Roman" w:hAnsi="Times New Roman"/>
+          <w:color w:val="222222"/>
+          <w:sz w:val="24"/>
+          <w:shd w:val="clear" w:color="auto" w:fill="FFFFFF"/>
+        </w:rPr>
+        <w:t xml:space="preserve"> the Cell-To-Cell Variability of Mig1 Dynamics in Yeast. </w:t>
+      </w:r>
+      <w:proofErr w:type="spellStart"/>
+      <w:r>
+        <w:rPr>
+          <w:rFonts w:ascii="Times New Roman" w:hAnsi="Times New Roman"/>
+          <w:color w:val="222222"/>
+          <w:sz w:val="24"/>
+          <w:shd w:val="clear" w:color="auto" w:fill="FFFFFF"/>
+        </w:rPr>
+        <w:t>PLoS</w:t>
+      </w:r>
+      <w:proofErr w:type="spellEnd"/>
+      <w:r>
+        <w:rPr>
+          <w:rFonts w:ascii="Times New Roman" w:hAnsi="Times New Roman"/>
+          <w:color w:val="222222"/>
+          <w:sz w:val="24"/>
+          <w:shd w:val="clear" w:color="auto" w:fill="FFFFFF"/>
+        </w:rPr>
+        <w:t xml:space="preserve"> One), (</w:t>
+      </w:r>
+      <w:proofErr w:type="spellStart"/>
+      <w:r>
+        <w:rPr>
+          <w:rFonts w:ascii="Times New Roman" w:hAnsi="Times New Roman"/>
+          <w:color w:val="222222"/>
+          <w:sz w:val="24"/>
+          <w:shd w:val="clear" w:color="auto" w:fill="FFFFFF"/>
+        </w:rPr>
+        <w:t>Karlsson</w:t>
+      </w:r>
+      <w:proofErr w:type="spellEnd"/>
+      <w:r>
+        <w:rPr>
+          <w:rFonts w:ascii="Times New Roman" w:hAnsi="Times New Roman"/>
+          <w:color w:val="222222"/>
+          <w:sz w:val="24"/>
+          <w:shd w:val="clear" w:color="auto" w:fill="FFFFFF"/>
+        </w:rPr>
+        <w:t xml:space="preserve">, M. et al. Nonlinear mixed-effects modelling for single cell estimation: when, why, and how to use it. BMC Syst. </w:t>
+      </w:r>
+      <w:proofErr w:type="spellStart"/>
+      <w:r>
+        <w:rPr>
+          <w:rFonts w:ascii="Times New Roman" w:hAnsi="Times New Roman"/>
+          <w:color w:val="222222"/>
+          <w:sz w:val="24"/>
+          <w:shd w:val="clear" w:color="auto" w:fill="FFFFFF"/>
+        </w:rPr>
+        <w:t>Biol</w:t>
+      </w:r>
+      <w:proofErr w:type="spellEnd"/>
+      <w:r>
+        <w:rPr>
+          <w:rFonts w:ascii="Times New Roman" w:hAnsi="Times New Roman"/>
+          <w:color w:val="222222"/>
+          <w:sz w:val="24"/>
+          <w:shd w:val="clear" w:color="auto" w:fill="FFFFFF"/>
+        </w:rPr>
+        <w:t xml:space="preserve">). </w:t>
       </w:r>
     </w:p>
     <w:p>
@@ -2153,7 +2482,25 @@
           <w:color w:val="00B050"/>
           <w:sz w:val="24"/>
         </w:rPr>
-        <w:t xml:space="preserve">, e.g., Hasenhauer </w:t>
+        <w:t xml:space="preserve">, e.g., </w:t>
+      </w:r>
+      <w:proofErr w:type="spellStart"/>
+      <w:r>
+        <w:rPr>
+          <w:rFonts w:ascii="Times New Roman" w:hAnsi="Times New Roman"/>
+          <w:color w:val="00B050"/>
+          <w:sz w:val="24"/>
+        </w:rPr>
+        <w:t>Hasenhauer</w:t>
+      </w:r>
+      <w:proofErr w:type="spellEnd"/>
+      <w:r>
+        <w:rPr>
+          <w:rFonts w:ascii="Times New Roman" w:hAnsi="Times New Roman"/>
+          <w:color w:val="00B050"/>
+          <w:sz w:val="24"/>
+        </w:rPr>
+        <w:t xml:space="preserve"> </w:t>
       </w:r>
       <w:r>
         <w:rPr>
@@ -2332,8 +2679,9 @@
           <w:sz w:val="24"/>
           <w:shd w:val="clear" w:color="auto" w:fill="FFFFFF"/>
         </w:rPr>
-        <w:t xml:space="preserve">(Karlsson et al., 2015). </w:t>
-      </w:r>
+        <w:t>(</w:t>
+      </w:r>
+      <w:proofErr w:type="spellStart"/>
       <w:r>
         <w:rPr>
           <w:rFonts w:ascii="Times New Roman" w:hAnsi="Times New Roman"/>
@@ -2342,8 +2690,9 @@
           <w:sz w:val="24"/>
           <w:shd w:val="clear" w:color="auto" w:fill="FFFFFF"/>
         </w:rPr>
-        <w:t>Methods</w:t>
-      </w:r>
+        <w:t>Karlsson</w:t>
+      </w:r>
+      <w:proofErr w:type="spellEnd"/>
       <w:r>
         <w:rPr>
           <w:rFonts w:ascii="Times New Roman" w:hAnsi="Times New Roman"/>
@@ -2352,7 +2701,7 @@
           <w:sz w:val="24"/>
           <w:shd w:val="clear" w:color="auto" w:fill="FFFFFF"/>
         </w:rPr>
-        <w:t xml:space="preserve"> exists, broadly under the banner of ``nonlinear mixed effects models'', which uses cell trajectories - individual time series of cellular quantities - to estimate both cellular variation and qualities of measurement noise. See, for example, Karlsson et al., 2015, Zechner et al., 2014, Dharmarajan et al., 2019. The demands of obtaining such data are, however, higher and typically involve either </w:t>
+        <w:t xml:space="preserve"> et al., 2015). </w:t>
       </w:r>
       <w:r>
         <w:rPr>
@@ -2362,6 +2711,92 @@
           <w:sz w:val="24"/>
           <w:shd w:val="clear" w:color="auto" w:fill="FFFFFF"/>
         </w:rPr>
+        <w:t>Methods</w:t>
+      </w:r>
+      <w:r>
+        <w:rPr>
+          <w:rFonts w:ascii="Times New Roman" w:hAnsi="Times New Roman"/>
+          <w:iCs/>
+          <w:color w:val="0070C0"/>
+          <w:sz w:val="24"/>
+          <w:shd w:val="clear" w:color="auto" w:fill="FFFFFF"/>
+        </w:rPr>
+        <w:t xml:space="preserve"> exists, broadly under the banner of ``nonlinear mixed effects models'', which uses cell trajectories - individual time series of cellular quantities - to estimate both cellular variation and qualities of measurement noise. See, for example, </w:t>
+      </w:r>
+      <w:proofErr w:type="spellStart"/>
+      <w:r>
+        <w:rPr>
+          <w:rFonts w:ascii="Times New Roman" w:hAnsi="Times New Roman"/>
+          <w:iCs/>
+          <w:color w:val="0070C0"/>
+          <w:sz w:val="24"/>
+          <w:shd w:val="clear" w:color="auto" w:fill="FFFFFF"/>
+        </w:rPr>
+        <w:t>Karlsson</w:t>
+      </w:r>
+      <w:proofErr w:type="spellEnd"/>
+      <w:r>
+        <w:rPr>
+          <w:rFonts w:ascii="Times New Roman" w:hAnsi="Times New Roman"/>
+          <w:iCs/>
+          <w:color w:val="0070C0"/>
+          <w:sz w:val="24"/>
+          <w:shd w:val="clear" w:color="auto" w:fill="FFFFFF"/>
+        </w:rPr>
+        <w:t xml:space="preserve"> et al., 2015, </w:t>
+      </w:r>
+      <w:proofErr w:type="spellStart"/>
+      <w:r>
+        <w:rPr>
+          <w:rFonts w:ascii="Times New Roman" w:hAnsi="Times New Roman"/>
+          <w:iCs/>
+          <w:color w:val="0070C0"/>
+          <w:sz w:val="24"/>
+          <w:shd w:val="clear" w:color="auto" w:fill="FFFFFF"/>
+        </w:rPr>
+        <w:t>Zechner</w:t>
+      </w:r>
+      <w:proofErr w:type="spellEnd"/>
+      <w:r>
+        <w:rPr>
+          <w:rFonts w:ascii="Times New Roman" w:hAnsi="Times New Roman"/>
+          <w:iCs/>
+          <w:color w:val="0070C0"/>
+          <w:sz w:val="24"/>
+          <w:shd w:val="clear" w:color="auto" w:fill="FFFFFF"/>
+        </w:rPr>
+        <w:t xml:space="preserve"> et al., 2014, </w:t>
+      </w:r>
+      <w:proofErr w:type="spellStart"/>
+      <w:r>
+        <w:rPr>
+          <w:rFonts w:ascii="Times New Roman" w:hAnsi="Times New Roman"/>
+          <w:iCs/>
+          <w:color w:val="0070C0"/>
+          <w:sz w:val="24"/>
+          <w:shd w:val="clear" w:color="auto" w:fill="FFFFFF"/>
+        </w:rPr>
+        <w:t>Dharmarajan</w:t>
+      </w:r>
+      <w:proofErr w:type="spellEnd"/>
+      <w:r>
+        <w:rPr>
+          <w:rFonts w:ascii="Times New Roman" w:hAnsi="Times New Roman"/>
+          <w:iCs/>
+          <w:color w:val="0070C0"/>
+          <w:sz w:val="24"/>
+          <w:shd w:val="clear" w:color="auto" w:fill="FFFFFF"/>
+        </w:rPr>
+        <w:t xml:space="preserve"> et al., 2019. The demands of obtaining such data are, however, higher and typically involve either </w:t>
+      </w:r>
+      <w:r>
+        <w:rPr>
+          <w:rFonts w:ascii="Times New Roman" w:hAnsi="Times New Roman"/>
+          <w:iCs/>
+          <w:color w:val="0070C0"/>
+          <w:sz w:val="24"/>
+          <w:shd w:val="clear" w:color="auto" w:fill="FFFFFF"/>
+        </w:rPr>
         <w:lastRenderedPageBreak/>
         <w:t xml:space="preserve">tracking individual cells through imaging methods </w:t>
       </w:r>
@@ -2373,8 +2808,9 @@
           <w:sz w:val="24"/>
           <w:shd w:val="clear" w:color="auto" w:fill="FFFFFF"/>
         </w:rPr>
-        <w:t>(H</w:t>
-      </w:r>
+        <w:t>(</w:t>
+      </w:r>
+      <w:proofErr w:type="spellStart"/>
       <w:r>
         <w:rPr>
           <w:rFonts w:ascii="Times New Roman" w:hAnsi="Times New Roman"/>
@@ -2383,7 +2819,7 @@
           <w:sz w:val="24"/>
           <w:shd w:val="clear" w:color="auto" w:fill="FFFFFF"/>
         </w:rPr>
-        <w:t>ilsenbeck</w:t>
+        <w:t>H</w:t>
       </w:r>
       <w:r>
         <w:rPr>
@@ -2393,8 +2829,9 @@
           <w:sz w:val="24"/>
           <w:shd w:val="clear" w:color="auto" w:fill="FFFFFF"/>
         </w:rPr>
-        <w:t xml:space="preserve"> et al., 2016)</w:t>
-      </w:r>
+        <w:t>ilsenbeck</w:t>
+      </w:r>
+      <w:proofErr w:type="spellEnd"/>
       <w:r>
         <w:rPr>
           <w:rFonts w:ascii="Times New Roman" w:hAnsi="Times New Roman"/>
@@ -2403,7 +2840,7 @@
           <w:sz w:val="24"/>
           <w:shd w:val="clear" w:color="auto" w:fill="FFFFFF"/>
         </w:rPr>
-        <w:t xml:space="preserve">, or trapping cells in a spatial position where they can be monitored over time </w:t>
+        <w:t xml:space="preserve"> et al., 2016)</w:t>
       </w:r>
       <w:r>
         <w:rPr>
@@ -2413,7 +2850,7 @@
           <w:sz w:val="24"/>
           <w:shd w:val="clear" w:color="auto" w:fill="FFFFFF"/>
         </w:rPr>
-        <w:t>(F</w:t>
+        <w:t xml:space="preserve">, or trapping cells in a spatial position where they can be monitored over time </w:t>
       </w:r>
       <w:r>
         <w:rPr>
@@ -2423,8 +2860,9 @@
           <w:sz w:val="24"/>
           <w:shd w:val="clear" w:color="auto" w:fill="FFFFFF"/>
         </w:rPr>
-        <w:t>ritzsch</w:t>
-      </w:r>
+        <w:t>(</w:t>
+      </w:r>
+      <w:proofErr w:type="spellStart"/>
       <w:r>
         <w:rPr>
           <w:rFonts w:ascii="Times New Roman" w:hAnsi="Times New Roman"/>
@@ -2433,7 +2871,7 @@
           <w:sz w:val="24"/>
           <w:shd w:val="clear" w:color="auto" w:fill="FFFFFF"/>
         </w:rPr>
-        <w:t xml:space="preserve"> et al., </w:t>
+        <w:t>F</w:t>
       </w:r>
       <w:r>
         <w:rPr>
@@ -2443,8 +2881,9 @@
           <w:sz w:val="24"/>
           <w:shd w:val="clear" w:color="auto" w:fill="FFFFFF"/>
         </w:rPr>
-        <w:t>2012</w:t>
-      </w:r>
+        <w:t>ritzsch</w:t>
+      </w:r>
+      <w:proofErr w:type="spellEnd"/>
       <w:r>
         <w:rPr>
           <w:rFonts w:ascii="Times New Roman" w:hAnsi="Times New Roman"/>
@@ -2453,7 +2892,7 @@
           <w:sz w:val="24"/>
           <w:shd w:val="clear" w:color="auto" w:fill="FFFFFF"/>
         </w:rPr>
-        <w:t>)</w:t>
+        <w:t xml:space="preserve"> et al., </w:t>
       </w:r>
       <w:r>
         <w:rPr>
@@ -2463,7 +2902,7 @@
           <w:sz w:val="24"/>
           <w:shd w:val="clear" w:color="auto" w:fill="FFFFFF"/>
         </w:rPr>
-        <w:t xml:space="preserve">. </w:t>
+        <w:t>2012</w:t>
       </w:r>
       <w:r>
         <w:rPr>
@@ -2473,7 +2912,7 @@
           <w:sz w:val="24"/>
           <w:shd w:val="clear" w:color="auto" w:fill="FFFFFF"/>
         </w:rPr>
-        <w:t>Since typically fitting mixed effect models requires more than one observation per cell, they</w:t>
+        <w:t>)</w:t>
       </w:r>
       <w:r>
         <w:rPr>
@@ -2483,7 +2922,7 @@
           <w:sz w:val="24"/>
           <w:shd w:val="clear" w:color="auto" w:fill="FFFFFF"/>
         </w:rPr>
-        <w:t xml:space="preserve"> impose severe restrictions on experimental practices meaning they cannot be used in many circumstances, including for online monitoring of biotechnological processes or analysis of in vivo studies. </w:t>
+        <w:t xml:space="preserve">. </w:t>
       </w:r>
       <w:r>
         <w:rPr>
@@ -2493,7 +2932,7 @@
           <w:sz w:val="24"/>
           <w:shd w:val="clear" w:color="auto" w:fill="FFFFFF"/>
         </w:rPr>
-        <w:t>“S</w:t>
+        <w:t>Since typically fitting mixed effect models requires more than one observation per cell, they</w:t>
       </w:r>
       <w:r>
         <w:rPr>
@@ -2503,6 +2942,26 @@
           <w:sz w:val="24"/>
           <w:shd w:val="clear" w:color="auto" w:fill="FFFFFF"/>
         </w:rPr>
+        <w:t xml:space="preserve"> impose severe restrictions on experimental practices meaning they cannot be used in many circumstances, including for online monitoring of biotechnological processes or analysis of in vivo studies. </w:t>
+      </w:r>
+      <w:r>
+        <w:rPr>
+          <w:rFonts w:ascii="Times New Roman" w:hAnsi="Times New Roman"/>
+          <w:iCs/>
+          <w:color w:val="0070C0"/>
+          <w:sz w:val="24"/>
+          <w:shd w:val="clear" w:color="auto" w:fill="FFFFFF"/>
+        </w:rPr>
+        <w:t>“S</w:t>
+      </w:r>
+      <w:r>
+        <w:rPr>
+          <w:rFonts w:ascii="Times New Roman" w:hAnsi="Times New Roman"/>
+          <w:iCs/>
+          <w:color w:val="0070C0"/>
+          <w:sz w:val="24"/>
+          <w:shd w:val="clear" w:color="auto" w:fill="FFFFFF"/>
+        </w:rPr>
         <w:t>napshot'' data continues to play an important role for determining cell level variability in many applications and in this paper we restrict analysis to only such data.”</w:t>
       </w:r>
     </w:p>
@@ -2533,7 +2992,27 @@
           <w:sz w:val="24"/>
           <w:shd w:val="clear" w:color="auto" w:fill="FFFFFF"/>
         </w:rPr>
-        <w:t>The method the authors present has multiple advantages (e.g., better computational scalability with number of single cells due to approximation of density) but probably also disadvantages (e.g. robustness to noise/non-identifiability).</w:t>
+        <w:t>The method the authors present has multiple advantages (e.g., better computational scalability with number of single cells due to approximation of density) but probably also disadvantages (e.g. robustness to noise/non-</w:t>
+      </w:r>
+      <w:proofErr w:type="spellStart"/>
+      <w:r>
+        <w:rPr>
+          <w:rFonts w:ascii="Times New Roman" w:hAnsi="Times New Roman"/>
+          <w:color w:val="222222"/>
+          <w:sz w:val="24"/>
+          <w:shd w:val="clear" w:color="auto" w:fill="FFFFFF"/>
+        </w:rPr>
+        <w:t>identifiability</w:t>
+      </w:r>
+      <w:proofErr w:type="spellEnd"/>
+      <w:r>
+        <w:rPr>
+          <w:rFonts w:ascii="Times New Roman" w:hAnsi="Times New Roman"/>
+          <w:color w:val="222222"/>
+          <w:sz w:val="24"/>
+          <w:shd w:val="clear" w:color="auto" w:fill="FFFFFF"/>
+        </w:rPr>
+        <w:t>).</w:t>
       </w:r>
     </w:p>
     <w:p>
@@ -2646,7 +3125,67 @@
           <w:sz w:val="24"/>
           <w:shd w:val="clear" w:color="auto" w:fill="FFFFFF"/>
         </w:rPr>
-        <w:t>A) The poor performance of the method under poor parameter identifiability is a crucial shortcoming of the method as the authors claim that their method allows the identification of sources of variability. If the reconstructed parameter distributions are not accurate, the identification of sources of variability cannot be trusted. Accordingly the authors should more carefully evaluate how well their method can actually reconstruct parameter distributions. In particular the finding that reconstructed parameter ranges do not even contain the true parameters for the TNF example suggests that the method is not really doing anything meaningful. If this is really only due to the imposed prior, weaken the prior.</w:t>
+        <w:t xml:space="preserve">A) The poor performance of the method under poor parameter </w:t>
+      </w:r>
+      <w:proofErr w:type="spellStart"/>
+      <w:r>
+        <w:rPr>
+          <w:rFonts w:ascii="Times New Roman" w:hAnsi="Times New Roman"/>
+          <w:color w:val="222222"/>
+          <w:sz w:val="24"/>
+          <w:shd w:val="clear" w:color="auto" w:fill="FFFFFF"/>
+        </w:rPr>
+        <w:t>identifiability</w:t>
+      </w:r>
+      <w:proofErr w:type="spellEnd"/>
+      <w:r>
+        <w:rPr>
+          <w:rFonts w:ascii="Times New Roman" w:hAnsi="Times New Roman"/>
+          <w:color w:val="222222"/>
+          <w:sz w:val="24"/>
+          <w:shd w:val="clear" w:color="auto" w:fill="FFFFFF"/>
+        </w:rPr>
+        <w:t xml:space="preserve"> is a crucial shortcoming of the method as the authors claim that their method allows the identification of sources of variability. If the reconstructed parameter distributions are not accurate, the identification of sources of variability cannot be trusted. </w:t>
+      </w:r>
+      <w:proofErr w:type="gramStart"/>
+      <w:r>
+        <w:rPr>
+          <w:rFonts w:ascii="Times New Roman" w:hAnsi="Times New Roman"/>
+          <w:color w:val="222222"/>
+          <w:sz w:val="24"/>
+          <w:shd w:val="clear" w:color="auto" w:fill="FFFFFF"/>
+        </w:rPr>
+        <w:t>Accordingly</w:t>
+      </w:r>
+      <w:proofErr w:type="gramEnd"/>
+      <w:r>
+        <w:rPr>
+          <w:rFonts w:ascii="Times New Roman" w:hAnsi="Times New Roman"/>
+          <w:color w:val="222222"/>
+          <w:sz w:val="24"/>
+          <w:shd w:val="clear" w:color="auto" w:fill="FFFFFF"/>
+        </w:rPr>
+        <w:t xml:space="preserve"> the authors should more carefully evaluate how well their method can actually reconstruct parameter distributions. In </w:t>
+      </w:r>
+      <w:proofErr w:type="gramStart"/>
+      <w:r>
+        <w:rPr>
+          <w:rFonts w:ascii="Times New Roman" w:hAnsi="Times New Roman"/>
+          <w:color w:val="222222"/>
+          <w:sz w:val="24"/>
+          <w:shd w:val="clear" w:color="auto" w:fill="FFFFFF"/>
+        </w:rPr>
+        <w:t>particular</w:t>
+      </w:r>
+      <w:proofErr w:type="gramEnd"/>
+      <w:r>
+        <w:rPr>
+          <w:rFonts w:ascii="Times New Roman" w:hAnsi="Times New Roman"/>
+          <w:color w:val="222222"/>
+          <w:sz w:val="24"/>
+          <w:shd w:val="clear" w:color="auto" w:fill="FFFFFF"/>
+        </w:rPr>
+        <w:t xml:space="preserve"> the finding that reconstructed parameter ranges do not even contain the true parameters for the TNF example suggests that the method is not really doing anything meaningful. If this is really only due to the imposed prior, weaken the prior.</w:t>
       </w:r>
     </w:p>
     <w:p>
@@ -2731,7 +3270,27 @@
           <w:sz w:val="24"/>
           <w:shd w:val="clear" w:color="auto" w:fill="FFFFFF"/>
         </w:rPr>
-        <w:t>Overall the authors seems to have a couple of misconceptions around the issue of non-identifiability that should be clarified (and accordingly corrected in the paper):</w:t>
+        <w:t>Overall the authors seems to have a couple of misconceptions around the issue of non-</w:t>
+      </w:r>
+      <w:proofErr w:type="spellStart"/>
+      <w:r>
+        <w:rPr>
+          <w:rFonts w:ascii="Times New Roman" w:hAnsi="Times New Roman"/>
+          <w:color w:val="222222"/>
+          <w:sz w:val="24"/>
+          <w:shd w:val="clear" w:color="auto" w:fill="FFFFFF"/>
+        </w:rPr>
+        <w:t>identifiability</w:t>
+      </w:r>
+      <w:proofErr w:type="spellEnd"/>
+      <w:r>
+        <w:rPr>
+          <w:rFonts w:ascii="Times New Roman" w:hAnsi="Times New Roman"/>
+          <w:color w:val="222222"/>
+          <w:sz w:val="24"/>
+          <w:shd w:val="clear" w:color="auto" w:fill="FFFFFF"/>
+        </w:rPr>
+        <w:t xml:space="preserve"> that should be clarified (and accordingly corrected in the paper):</w:t>
       </w:r>
       <w:r>
         <w:rPr>
@@ -2756,7 +3315,67 @@
           <w:sz w:val="24"/>
           <w:shd w:val="clear" w:color="auto" w:fill="FFFFFF"/>
         </w:rPr>
-        <w:t>1) The presence of non-identifiability in a non-linear ODE model does not necessarily depend on the number of QOIs/datapoints to parameters, but requires more advanced methods such as profile likelihood or bayesian sampling to be rigorously evaluated</w:t>
+        <w:t>1) The presence of non-</w:t>
+      </w:r>
+      <w:proofErr w:type="spellStart"/>
+      <w:r>
+        <w:rPr>
+          <w:rFonts w:ascii="Times New Roman" w:hAnsi="Times New Roman"/>
+          <w:color w:val="222222"/>
+          <w:sz w:val="24"/>
+          <w:shd w:val="clear" w:color="auto" w:fill="FFFFFF"/>
+        </w:rPr>
+        <w:t>identifiability</w:t>
+      </w:r>
+      <w:proofErr w:type="spellEnd"/>
+      <w:r>
+        <w:rPr>
+          <w:rFonts w:ascii="Times New Roman" w:hAnsi="Times New Roman"/>
+          <w:color w:val="222222"/>
+          <w:sz w:val="24"/>
+          <w:shd w:val="clear" w:color="auto" w:fill="FFFFFF"/>
+        </w:rPr>
+        <w:t xml:space="preserve"> in a non-linear ODE model does not necessarily depend on the number of QOIs/</w:t>
+      </w:r>
+      <w:proofErr w:type="spellStart"/>
+      <w:r>
+        <w:rPr>
+          <w:rFonts w:ascii="Times New Roman" w:hAnsi="Times New Roman"/>
+          <w:color w:val="222222"/>
+          <w:sz w:val="24"/>
+          <w:shd w:val="clear" w:color="auto" w:fill="FFFFFF"/>
+        </w:rPr>
+        <w:t>datapoints</w:t>
+      </w:r>
+      <w:proofErr w:type="spellEnd"/>
+      <w:r>
+        <w:rPr>
+          <w:rFonts w:ascii="Times New Roman" w:hAnsi="Times New Roman"/>
+          <w:color w:val="222222"/>
+          <w:sz w:val="24"/>
+          <w:shd w:val="clear" w:color="auto" w:fill="FFFFFF"/>
+        </w:rPr>
+        <w:t xml:space="preserve"> to parameters, but requires more advanced methods such as profile likelihood or </w:t>
+      </w:r>
+      <w:proofErr w:type="spellStart"/>
+      <w:r>
+        <w:rPr>
+          <w:rFonts w:ascii="Times New Roman" w:hAnsi="Times New Roman"/>
+          <w:color w:val="222222"/>
+          <w:sz w:val="24"/>
+          <w:shd w:val="clear" w:color="auto" w:fill="FFFFFF"/>
+        </w:rPr>
+        <w:t>bayesian</w:t>
+      </w:r>
+      <w:proofErr w:type="spellEnd"/>
+      <w:r>
+        <w:rPr>
+          <w:rFonts w:ascii="Times New Roman" w:hAnsi="Times New Roman"/>
+          <w:color w:val="222222"/>
+          <w:sz w:val="24"/>
+          <w:shd w:val="clear" w:color="auto" w:fill="FFFFFF"/>
+        </w:rPr>
+        <w:t xml:space="preserve"> sampling to be rigorously evaluated</w:t>
       </w:r>
     </w:p>
     <w:p>
@@ -2975,15 +3594,27 @@
         </w:rPr>
         <w:t xml:space="preserve">See, for example, </w:t>
       </w:r>
-      <w:r>
-        <w:rPr>
-          <w:rFonts w:ascii="Times New Roman" w:hAnsi="Times New Roman"/>
-          <w:color w:val="00B050"/>
-          <w:sz w:val="24"/>
-          <w:shd w:val="clear" w:color="auto" w:fill="FFFFFF"/>
-        </w:rPr>
-        <w:t>Schad et al., 2019, "Toward a principled Bayesian workflow in cognitive science." </w:t>
-      </w:r>
+      <w:proofErr w:type="spellStart"/>
+      <w:r>
+        <w:rPr>
+          <w:rFonts w:ascii="Times New Roman" w:hAnsi="Times New Roman"/>
+          <w:color w:val="00B050"/>
+          <w:sz w:val="24"/>
+          <w:shd w:val="clear" w:color="auto" w:fill="FFFFFF"/>
+        </w:rPr>
+        <w:t>Schad</w:t>
+      </w:r>
+      <w:proofErr w:type="spellEnd"/>
+      <w:r>
+        <w:rPr>
+          <w:rFonts w:ascii="Times New Roman" w:hAnsi="Times New Roman"/>
+          <w:color w:val="00B050"/>
+          <w:sz w:val="24"/>
+          <w:shd w:val="clear" w:color="auto" w:fill="FFFFFF"/>
+        </w:rPr>
+        <w:t xml:space="preserve"> et al., 2019, "Toward a principled Bayesian workflow in cognitive science." </w:t>
+      </w:r>
+      <w:proofErr w:type="spellStart"/>
       <w:r>
         <w:rPr>
           <w:rFonts w:ascii="Times New Roman" w:hAnsi="Times New Roman"/>
@@ -2993,7 +3624,19 @@
           <w:sz w:val="24"/>
           <w:shd w:val="clear" w:color="auto" w:fill="FFFFFF"/>
         </w:rPr>
-        <w:t>arXiv preprint arXiv:1904.12765</w:t>
+        <w:t>arXiv</w:t>
+      </w:r>
+      <w:proofErr w:type="spellEnd"/>
+      <w:r>
+        <w:rPr>
+          <w:rFonts w:ascii="Times New Roman" w:hAnsi="Times New Roman"/>
+          <w:i/>
+          <w:iCs/>
+          <w:color w:val="00B050"/>
+          <w:sz w:val="24"/>
+          <w:shd w:val="clear" w:color="auto" w:fill="FFFFFF"/>
+        </w:rPr>
+        <w:t xml:space="preserve"> preprint arXiv:1904.12765</w:t>
       </w:r>
       <w:r>
         <w:rPr>
@@ -3046,7 +3689,87 @@
           <w:sz w:val="24"/>
           <w:shd w:val="clear" w:color="auto" w:fill="FFFFFF"/>
         </w:rPr>
-        <w:t>B) The difference between snapshot vs timecourse data is not sufficiently stressed in the manuscript and possibly also incorrectly accounted for in the method. In timecourse data, there is correlation between QOIs at individual timepoints, whereas the sets of QOIs are assumed to be statisticially independent in snapshot data.</w:t>
+        <w:t xml:space="preserve">B) The difference between snapshot vs </w:t>
+      </w:r>
+      <w:proofErr w:type="spellStart"/>
+      <w:r>
+        <w:rPr>
+          <w:rFonts w:ascii="Times New Roman" w:hAnsi="Times New Roman"/>
+          <w:color w:val="222222"/>
+          <w:sz w:val="24"/>
+          <w:shd w:val="clear" w:color="auto" w:fill="FFFFFF"/>
+        </w:rPr>
+        <w:t>timecourse</w:t>
+      </w:r>
+      <w:proofErr w:type="spellEnd"/>
+      <w:r>
+        <w:rPr>
+          <w:rFonts w:ascii="Times New Roman" w:hAnsi="Times New Roman"/>
+          <w:color w:val="222222"/>
+          <w:sz w:val="24"/>
+          <w:shd w:val="clear" w:color="auto" w:fill="FFFFFF"/>
+        </w:rPr>
+        <w:t xml:space="preserve"> data is not sufficiently stressed in the manuscript and possibly also incorrectly accounted for in the method. In </w:t>
+      </w:r>
+      <w:proofErr w:type="spellStart"/>
+      <w:r>
+        <w:rPr>
+          <w:rFonts w:ascii="Times New Roman" w:hAnsi="Times New Roman"/>
+          <w:color w:val="222222"/>
+          <w:sz w:val="24"/>
+          <w:shd w:val="clear" w:color="auto" w:fill="FFFFFF"/>
+        </w:rPr>
+        <w:t>timecourse</w:t>
+      </w:r>
+      <w:proofErr w:type="spellEnd"/>
+      <w:r>
+        <w:rPr>
+          <w:rFonts w:ascii="Times New Roman" w:hAnsi="Times New Roman"/>
+          <w:color w:val="222222"/>
+          <w:sz w:val="24"/>
+          <w:shd w:val="clear" w:color="auto" w:fill="FFFFFF"/>
+        </w:rPr>
+        <w:t xml:space="preserve"> data, there is correlation between QOIs at individual </w:t>
+      </w:r>
+      <w:proofErr w:type="spellStart"/>
+      <w:r>
+        <w:rPr>
+          <w:rFonts w:ascii="Times New Roman" w:hAnsi="Times New Roman"/>
+          <w:color w:val="222222"/>
+          <w:sz w:val="24"/>
+          <w:shd w:val="clear" w:color="auto" w:fill="FFFFFF"/>
+        </w:rPr>
+        <w:t>timepoints</w:t>
+      </w:r>
+      <w:proofErr w:type="spellEnd"/>
+      <w:r>
+        <w:rPr>
+          <w:rFonts w:ascii="Times New Roman" w:hAnsi="Times New Roman"/>
+          <w:color w:val="222222"/>
+          <w:sz w:val="24"/>
+          <w:shd w:val="clear" w:color="auto" w:fill="FFFFFF"/>
+        </w:rPr>
+        <w:t xml:space="preserve">, whereas the sets of QOIs are assumed to be </w:t>
+      </w:r>
+      <w:proofErr w:type="spellStart"/>
+      <w:r>
+        <w:rPr>
+          <w:rFonts w:ascii="Times New Roman" w:hAnsi="Times New Roman"/>
+          <w:color w:val="222222"/>
+          <w:sz w:val="24"/>
+          <w:shd w:val="clear" w:color="auto" w:fill="FFFFFF"/>
+        </w:rPr>
+        <w:t>statisticially</w:t>
+      </w:r>
+      <w:proofErr w:type="spellEnd"/>
+      <w:r>
+        <w:rPr>
+          <w:rFonts w:ascii="Times New Roman" w:hAnsi="Times New Roman"/>
+          <w:color w:val="222222"/>
+          <w:sz w:val="24"/>
+          <w:shd w:val="clear" w:color="auto" w:fill="FFFFFF"/>
+        </w:rPr>
+        <w:t xml:space="preserve"> independent in snapshot data.</w:t>
       </w:r>
     </w:p>
     <w:p>
@@ -3108,8 +3831,9 @@
           <w:sz w:val="24"/>
           <w:shd w:val="clear" w:color="auto" w:fill="FFFFFF"/>
         </w:rPr>
-        <w:t xml:space="preserve">“Since HODEs assume the state of each cell evolves continuously over time, experimental data tracing individual cell trajectories through time constitutes a richer data resource. Fluorescent Recovery After Photo-bleaching (FRAP) is one such method, which follows the time-dependent response of cells after an initial bleaching (Karlsson et al., 2015). Methods exists, broadly under the banner of ``nonlinear mixed effects models'', which uses cell trajectories - individual time series of cellular quantities - to estimate both cellular variation and qualities of measurement noise. See, for example, Karlsson et al., 2015, Zechner et al., 2014, Dharmarajan et al., 2019. The demands of obtaining such data are, however, higher and typically involve either tracking individual cells through imaging methods (Hilsenbeck et al., 2016), or trapping cells in a spatial position where they can be monitored over time (Fritzsch et al., 2012). These techniques impose severe restrictions on experimental practices meaning they cannot be used in many circumstances, including for online monitoring of biotechnological processes or analysis of in vivo studies. For this reason, ``snapshot'' data continues to play an important role for determining cell </w:t>
-      </w:r>
+        <w:t>“Since HODEs assume the state of each cell evolves continuously over time, experimental data tracing individual cell trajectories through time constitutes a richer data resource. Fluorescent Recovery After Photo-bleaching (FRAP) is one such method, which follows the time-dependent response of cells after an initial bleaching (</w:t>
+      </w:r>
+      <w:proofErr w:type="spellStart"/>
       <w:r>
         <w:rPr>
           <w:rFonts w:ascii="Times New Roman" w:hAnsi="Times New Roman"/>
@@ -3118,6 +3842,137 @@
           <w:sz w:val="24"/>
           <w:shd w:val="clear" w:color="auto" w:fill="FFFFFF"/>
         </w:rPr>
+        <w:t>Karlsson</w:t>
+      </w:r>
+      <w:proofErr w:type="spellEnd"/>
+      <w:r>
+        <w:rPr>
+          <w:rFonts w:ascii="Times New Roman" w:hAnsi="Times New Roman"/>
+          <w:iCs/>
+          <w:color w:val="0070C0"/>
+          <w:sz w:val="24"/>
+          <w:shd w:val="clear" w:color="auto" w:fill="FFFFFF"/>
+        </w:rPr>
+        <w:t xml:space="preserve"> et al., 2015). Methods exists, broadly under the banner of ``nonlinear mixed effects models'', which uses cell trajectories - individual time series of cellular quantities - to estimate both cellular variation and qualities of measurement noise. See, for example, </w:t>
+      </w:r>
+      <w:proofErr w:type="spellStart"/>
+      <w:r>
+        <w:rPr>
+          <w:rFonts w:ascii="Times New Roman" w:hAnsi="Times New Roman"/>
+          <w:iCs/>
+          <w:color w:val="0070C0"/>
+          <w:sz w:val="24"/>
+          <w:shd w:val="clear" w:color="auto" w:fill="FFFFFF"/>
+        </w:rPr>
+        <w:t>Karlsson</w:t>
+      </w:r>
+      <w:proofErr w:type="spellEnd"/>
+      <w:r>
+        <w:rPr>
+          <w:rFonts w:ascii="Times New Roman" w:hAnsi="Times New Roman"/>
+          <w:iCs/>
+          <w:color w:val="0070C0"/>
+          <w:sz w:val="24"/>
+          <w:shd w:val="clear" w:color="auto" w:fill="FFFFFF"/>
+        </w:rPr>
+        <w:t xml:space="preserve"> et al., 2015, </w:t>
+      </w:r>
+      <w:proofErr w:type="spellStart"/>
+      <w:r>
+        <w:rPr>
+          <w:rFonts w:ascii="Times New Roman" w:hAnsi="Times New Roman"/>
+          <w:iCs/>
+          <w:color w:val="0070C0"/>
+          <w:sz w:val="24"/>
+          <w:shd w:val="clear" w:color="auto" w:fill="FFFFFF"/>
+        </w:rPr>
+        <w:t>Zechner</w:t>
+      </w:r>
+      <w:proofErr w:type="spellEnd"/>
+      <w:r>
+        <w:rPr>
+          <w:rFonts w:ascii="Times New Roman" w:hAnsi="Times New Roman"/>
+          <w:iCs/>
+          <w:color w:val="0070C0"/>
+          <w:sz w:val="24"/>
+          <w:shd w:val="clear" w:color="auto" w:fill="FFFFFF"/>
+        </w:rPr>
+        <w:t xml:space="preserve"> et al., 2014, </w:t>
+      </w:r>
+      <w:proofErr w:type="spellStart"/>
+      <w:r>
+        <w:rPr>
+          <w:rFonts w:ascii="Times New Roman" w:hAnsi="Times New Roman"/>
+          <w:iCs/>
+          <w:color w:val="0070C0"/>
+          <w:sz w:val="24"/>
+          <w:shd w:val="clear" w:color="auto" w:fill="FFFFFF"/>
+        </w:rPr>
+        <w:t>Dharmarajan</w:t>
+      </w:r>
+      <w:proofErr w:type="spellEnd"/>
+      <w:r>
+        <w:rPr>
+          <w:rFonts w:ascii="Times New Roman" w:hAnsi="Times New Roman"/>
+          <w:iCs/>
+          <w:color w:val="0070C0"/>
+          <w:sz w:val="24"/>
+          <w:shd w:val="clear" w:color="auto" w:fill="FFFFFF"/>
+        </w:rPr>
+        <w:t xml:space="preserve"> et al., 2019. The demands of obtaining such data are, however, higher and typically involve either tracking individual cells through imaging methods (</w:t>
+      </w:r>
+      <w:proofErr w:type="spellStart"/>
+      <w:r>
+        <w:rPr>
+          <w:rFonts w:ascii="Times New Roman" w:hAnsi="Times New Roman"/>
+          <w:iCs/>
+          <w:color w:val="0070C0"/>
+          <w:sz w:val="24"/>
+          <w:shd w:val="clear" w:color="auto" w:fill="FFFFFF"/>
+        </w:rPr>
+        <w:t>Hilsenbeck</w:t>
+      </w:r>
+      <w:proofErr w:type="spellEnd"/>
+      <w:r>
+        <w:rPr>
+          <w:rFonts w:ascii="Times New Roman" w:hAnsi="Times New Roman"/>
+          <w:iCs/>
+          <w:color w:val="0070C0"/>
+          <w:sz w:val="24"/>
+          <w:shd w:val="clear" w:color="auto" w:fill="FFFFFF"/>
+        </w:rPr>
+        <w:t xml:space="preserve"> et al., 2016), or trapping cells in a spatial position where they can be monitored over time (</w:t>
+      </w:r>
+      <w:proofErr w:type="spellStart"/>
+      <w:r>
+        <w:rPr>
+          <w:rFonts w:ascii="Times New Roman" w:hAnsi="Times New Roman"/>
+          <w:iCs/>
+          <w:color w:val="0070C0"/>
+          <w:sz w:val="24"/>
+          <w:shd w:val="clear" w:color="auto" w:fill="FFFFFF"/>
+        </w:rPr>
+        <w:t>Fritzsch</w:t>
+      </w:r>
+      <w:proofErr w:type="spellEnd"/>
+      <w:r>
+        <w:rPr>
+          <w:rFonts w:ascii="Times New Roman" w:hAnsi="Times New Roman"/>
+          <w:iCs/>
+          <w:color w:val="0070C0"/>
+          <w:sz w:val="24"/>
+          <w:shd w:val="clear" w:color="auto" w:fill="FFFFFF"/>
+        </w:rPr>
+        <w:t xml:space="preserve"> et al., 2012). These techniques impose severe restrictions on experimental practices meaning they cannot be used in many circumstances, including for online monitoring of biotechnological processes or analysis of in vivo studies. For this reason, ``snapshot'' data continues to play an important role for determining cell </w:t>
+      </w:r>
+      <w:r>
+        <w:rPr>
+          <w:rFonts w:ascii="Times New Roman" w:hAnsi="Times New Roman"/>
+          <w:iCs/>
+          <w:color w:val="0070C0"/>
+          <w:sz w:val="24"/>
+          <w:shd w:val="clear" w:color="auto" w:fill="FFFFFF"/>
+        </w:rPr>
         <w:lastRenderedPageBreak/>
         <w:t>level variability in many applications and in this paper we restrict analysis to only such data.”</w:t>
       </w:r>
@@ -3148,7 +4003,87 @@
           <w:sz w:val="24"/>
           <w:shd w:val="clear" w:color="auto" w:fill="FFFFFF"/>
         </w:rPr>
-        <w:t>To avoid correlation between simulated QOIs across timepoints, it is necessary to generate an independent set of parameter samples and simulations for every considered timepoints at which QOIs are collected. This introduces a dependence of the computation time on the number of timepoints, which is not a huge problem as the number of timepoints in snapshot data is usually small, but should be mentioned in the discussion.</w:t>
+        <w:t xml:space="preserve">To avoid correlation between simulated QOIs across </w:t>
+      </w:r>
+      <w:proofErr w:type="spellStart"/>
+      <w:r>
+        <w:rPr>
+          <w:rFonts w:ascii="Times New Roman" w:hAnsi="Times New Roman"/>
+          <w:color w:val="222222"/>
+          <w:sz w:val="24"/>
+          <w:shd w:val="clear" w:color="auto" w:fill="FFFFFF"/>
+        </w:rPr>
+        <w:t>timepoints</w:t>
+      </w:r>
+      <w:proofErr w:type="spellEnd"/>
+      <w:r>
+        <w:rPr>
+          <w:rFonts w:ascii="Times New Roman" w:hAnsi="Times New Roman"/>
+          <w:color w:val="222222"/>
+          <w:sz w:val="24"/>
+          <w:shd w:val="clear" w:color="auto" w:fill="FFFFFF"/>
+        </w:rPr>
+        <w:t xml:space="preserve">, it is necessary to generate an independent set of parameter samples and simulations for every considered </w:t>
+      </w:r>
+      <w:proofErr w:type="spellStart"/>
+      <w:r>
+        <w:rPr>
+          <w:rFonts w:ascii="Times New Roman" w:hAnsi="Times New Roman"/>
+          <w:color w:val="222222"/>
+          <w:sz w:val="24"/>
+          <w:shd w:val="clear" w:color="auto" w:fill="FFFFFF"/>
+        </w:rPr>
+        <w:t>timepoints</w:t>
+      </w:r>
+      <w:proofErr w:type="spellEnd"/>
+      <w:r>
+        <w:rPr>
+          <w:rFonts w:ascii="Times New Roman" w:hAnsi="Times New Roman"/>
+          <w:color w:val="222222"/>
+          <w:sz w:val="24"/>
+          <w:shd w:val="clear" w:color="auto" w:fill="FFFFFF"/>
+        </w:rPr>
+        <w:t xml:space="preserve"> at which QOIs are collected. This introduces a dependence of the computation time on the number of </w:t>
+      </w:r>
+      <w:proofErr w:type="spellStart"/>
+      <w:r>
+        <w:rPr>
+          <w:rFonts w:ascii="Times New Roman" w:hAnsi="Times New Roman"/>
+          <w:color w:val="222222"/>
+          <w:sz w:val="24"/>
+          <w:shd w:val="clear" w:color="auto" w:fill="FFFFFF"/>
+        </w:rPr>
+        <w:t>timepoints</w:t>
+      </w:r>
+      <w:proofErr w:type="spellEnd"/>
+      <w:r>
+        <w:rPr>
+          <w:rFonts w:ascii="Times New Roman" w:hAnsi="Times New Roman"/>
+          <w:color w:val="222222"/>
+          <w:sz w:val="24"/>
+          <w:shd w:val="clear" w:color="auto" w:fill="FFFFFF"/>
+        </w:rPr>
+        <w:t xml:space="preserve">, which is not a huge problem as the number of </w:t>
+      </w:r>
+      <w:proofErr w:type="spellStart"/>
+      <w:r>
+        <w:rPr>
+          <w:rFonts w:ascii="Times New Roman" w:hAnsi="Times New Roman"/>
+          <w:color w:val="222222"/>
+          <w:sz w:val="24"/>
+          <w:shd w:val="clear" w:color="auto" w:fill="FFFFFF"/>
+        </w:rPr>
+        <w:t>timepoints</w:t>
+      </w:r>
+      <w:proofErr w:type="spellEnd"/>
+      <w:r>
+        <w:rPr>
+          <w:rFonts w:ascii="Times New Roman" w:hAnsi="Times New Roman"/>
+          <w:color w:val="222222"/>
+          <w:sz w:val="24"/>
+          <w:shd w:val="clear" w:color="auto" w:fill="FFFFFF"/>
+        </w:rPr>
+        <w:t xml:space="preserve"> in snapshot data is usually small, but should be mentioned in the discussion.</w:t>
       </w:r>
     </w:p>
     <w:p>
@@ -3304,7 +4239,27 @@
           <w:sz w:val="24"/>
           <w:shd w:val="clear" w:color="auto" w:fill="FFFFFF"/>
         </w:rPr>
-        <w:t>C) How realistic is the assumption that the conditional distribution of parameters (line 277) is independent of data? I would think that if the distribution of parameters is independent of data, any kind of inference is a silly endeavor.</w:t>
+        <w:t xml:space="preserve">C) How realistic is the assumption that the conditional distribution of parameters (line 277) is independent of data? I would think that if the distribution of parameters is independent of data, any kind of inference is a silly </w:t>
+      </w:r>
+      <w:proofErr w:type="spellStart"/>
+      <w:r>
+        <w:rPr>
+          <w:rFonts w:ascii="Times New Roman" w:hAnsi="Times New Roman"/>
+          <w:color w:val="222222"/>
+          <w:sz w:val="24"/>
+          <w:shd w:val="clear" w:color="auto" w:fill="FFFFFF"/>
+        </w:rPr>
+        <w:t>endeavor</w:t>
+      </w:r>
+      <w:proofErr w:type="spellEnd"/>
+      <w:r>
+        <w:rPr>
+          <w:rFonts w:ascii="Times New Roman" w:hAnsi="Times New Roman"/>
+          <w:color w:val="222222"/>
+          <w:sz w:val="24"/>
+          <w:shd w:val="clear" w:color="auto" w:fill="FFFFFF"/>
+        </w:rPr>
+        <w:t>.</w:t>
       </w:r>
     </w:p>
     <w:p>
@@ -3779,7 +4734,27 @@
           <w:sz w:val="24"/>
           <w:shd w:val="clear" w:color="auto" w:fill="FFFFFF"/>
         </w:rPr>
-        <w:t>1. The authors do not seem aware of relevant literature, which starts being rather rich (in the following, I only give a partial account). Inference of heterogeneous single-cell response models has been already treated under the name of Mixed-Effects modelling/inference eg in:</w:t>
+        <w:t xml:space="preserve">1. The authors do not seem aware of relevant literature, which starts being rather rich (in the following, I only give a partial account). Inference of heterogeneous single-cell response models has been already treated under the name of Mixed-Effects modelling/inference </w:t>
+      </w:r>
+      <w:proofErr w:type="spellStart"/>
+      <w:r>
+        <w:rPr>
+          <w:rFonts w:ascii="Times New Roman" w:hAnsi="Times New Roman"/>
+          <w:color w:val="222222"/>
+          <w:sz w:val="24"/>
+          <w:shd w:val="clear" w:color="auto" w:fill="FFFFFF"/>
+        </w:rPr>
+        <w:t>eg</w:t>
+      </w:r>
+      <w:proofErr w:type="spellEnd"/>
+      <w:r>
+        <w:rPr>
+          <w:rFonts w:ascii="Times New Roman" w:hAnsi="Times New Roman"/>
+          <w:color w:val="222222"/>
+          <w:sz w:val="24"/>
+          <w:shd w:val="clear" w:color="auto" w:fill="FFFFFF"/>
+        </w:rPr>
+        <w:t xml:space="preserve"> in:</w:t>
       </w:r>
       <w:r>
         <w:rPr>
@@ -3797,14 +4772,85 @@
         </w:rPr>
         <w:br/>
       </w:r>
-      <w:r>
-        <w:rPr>
-          <w:rFonts w:ascii="Times New Roman" w:hAnsi="Times New Roman"/>
-          <w:color w:val="222222"/>
-          <w:sz w:val="24"/>
-          <w:shd w:val="clear" w:color="auto" w:fill="FFFFFF"/>
-        </w:rPr>
-        <w:t>Llamosi A, Gonzalez-Vargas AM, Versari C, et al. What Population Reveals about Individual Cell Identity: Single-Cell Parameter Estimation of Models of Gene Expression in Yeast. PLoS Comput Biol. 2016;12(2):e1004706.</w:t>
+      <w:proofErr w:type="spellStart"/>
+      <w:r>
+        <w:rPr>
+          <w:rFonts w:ascii="Times New Roman" w:hAnsi="Times New Roman"/>
+          <w:color w:val="222222"/>
+          <w:sz w:val="24"/>
+          <w:shd w:val="clear" w:color="auto" w:fill="FFFFFF"/>
+        </w:rPr>
+        <w:t>Llamosi</w:t>
+      </w:r>
+      <w:proofErr w:type="spellEnd"/>
+      <w:r>
+        <w:rPr>
+          <w:rFonts w:ascii="Times New Roman" w:hAnsi="Times New Roman"/>
+          <w:color w:val="222222"/>
+          <w:sz w:val="24"/>
+          <w:shd w:val="clear" w:color="auto" w:fill="FFFFFF"/>
+        </w:rPr>
+        <w:t xml:space="preserve"> A, Gonzalez-Vargas AM, </w:t>
+      </w:r>
+      <w:proofErr w:type="spellStart"/>
+      <w:r>
+        <w:rPr>
+          <w:rFonts w:ascii="Times New Roman" w:hAnsi="Times New Roman"/>
+          <w:color w:val="222222"/>
+          <w:sz w:val="24"/>
+          <w:shd w:val="clear" w:color="auto" w:fill="FFFFFF"/>
+        </w:rPr>
+        <w:t>Versari</w:t>
+      </w:r>
+      <w:proofErr w:type="spellEnd"/>
+      <w:r>
+        <w:rPr>
+          <w:rFonts w:ascii="Times New Roman" w:hAnsi="Times New Roman"/>
+          <w:color w:val="222222"/>
+          <w:sz w:val="24"/>
+          <w:shd w:val="clear" w:color="auto" w:fill="FFFFFF"/>
+        </w:rPr>
+        <w:t xml:space="preserve"> C, et al. What Population Reveals about Individual Cell Identity: Single-Cell Parameter Estimation of Models of Gene Expression in Yeast. </w:t>
+      </w:r>
+      <w:proofErr w:type="spellStart"/>
+      <w:r>
+        <w:rPr>
+          <w:rFonts w:ascii="Times New Roman" w:hAnsi="Times New Roman"/>
+          <w:color w:val="222222"/>
+          <w:sz w:val="24"/>
+          <w:shd w:val="clear" w:color="auto" w:fill="FFFFFF"/>
+        </w:rPr>
+        <w:t>PLoS</w:t>
+      </w:r>
+      <w:proofErr w:type="spellEnd"/>
+      <w:r>
+        <w:rPr>
+          <w:rFonts w:ascii="Times New Roman" w:hAnsi="Times New Roman"/>
+          <w:color w:val="222222"/>
+          <w:sz w:val="24"/>
+          <w:shd w:val="clear" w:color="auto" w:fill="FFFFFF"/>
+        </w:rPr>
+        <w:t xml:space="preserve"> </w:t>
+      </w:r>
+      <w:proofErr w:type="spellStart"/>
+      <w:r>
+        <w:rPr>
+          <w:rFonts w:ascii="Times New Roman" w:hAnsi="Times New Roman"/>
+          <w:color w:val="222222"/>
+          <w:sz w:val="24"/>
+          <w:shd w:val="clear" w:color="auto" w:fill="FFFFFF"/>
+        </w:rPr>
+        <w:t>Comput</w:t>
+      </w:r>
+      <w:proofErr w:type="spellEnd"/>
+      <w:r>
+        <w:rPr>
+          <w:rFonts w:ascii="Times New Roman" w:hAnsi="Times New Roman"/>
+          <w:color w:val="222222"/>
+          <w:sz w:val="24"/>
+          <w:shd w:val="clear" w:color="auto" w:fill="FFFFFF"/>
+        </w:rPr>
+        <w:t xml:space="preserve"> Biol. 2016;12(2):e1004706.</w:t>
       </w:r>
       <w:r>
         <w:rPr>
@@ -3854,7 +4900,27 @@
           <w:sz w:val="24"/>
           <w:shd w:val="clear" w:color="auto" w:fill="FFFFFF"/>
         </w:rPr>
-        <w:t>Bayesian inference of individual response variability with MCMC approaches has been treated eg in:</w:t>
+        <w:t xml:space="preserve">Bayesian inference of individual response variability with MCMC approaches has been treated </w:t>
+      </w:r>
+      <w:proofErr w:type="spellStart"/>
+      <w:r>
+        <w:rPr>
+          <w:rFonts w:ascii="Times New Roman" w:hAnsi="Times New Roman"/>
+          <w:color w:val="222222"/>
+          <w:sz w:val="24"/>
+          <w:shd w:val="clear" w:color="auto" w:fill="FFFFFF"/>
+        </w:rPr>
+        <w:t>eg</w:t>
+      </w:r>
+      <w:proofErr w:type="spellEnd"/>
+      <w:r>
+        <w:rPr>
+          <w:rFonts w:ascii="Times New Roman" w:hAnsi="Times New Roman"/>
+          <w:color w:val="222222"/>
+          <w:sz w:val="24"/>
+          <w:shd w:val="clear" w:color="auto" w:fill="FFFFFF"/>
+        </w:rPr>
+        <w:t xml:space="preserve"> in:</w:t>
       </w:r>
       <w:r>
         <w:rPr>
@@ -3864,14 +4930,65 @@
         </w:rPr>
         <w:br/>
       </w:r>
-      <w:r>
-        <w:rPr>
-          <w:rFonts w:ascii="Times New Roman" w:hAnsi="Times New Roman"/>
-          <w:color w:val="222222"/>
-          <w:sz w:val="24"/>
-          <w:shd w:val="clear" w:color="auto" w:fill="FFFFFF"/>
-        </w:rPr>
-        <w:t>Zechner C, Unger M, Pelet S, Peter M, Koeppl H., Scalable inference of heterogeneous reaction kinetics from pooled single-cell recordings. Nat Methods 2014, 11(2):197-202</w:t>
+      <w:proofErr w:type="spellStart"/>
+      <w:r>
+        <w:rPr>
+          <w:rFonts w:ascii="Times New Roman" w:hAnsi="Times New Roman"/>
+          <w:color w:val="222222"/>
+          <w:sz w:val="24"/>
+          <w:shd w:val="clear" w:color="auto" w:fill="FFFFFF"/>
+        </w:rPr>
+        <w:t>Zechner</w:t>
+      </w:r>
+      <w:proofErr w:type="spellEnd"/>
+      <w:r>
+        <w:rPr>
+          <w:rFonts w:ascii="Times New Roman" w:hAnsi="Times New Roman"/>
+          <w:color w:val="222222"/>
+          <w:sz w:val="24"/>
+          <w:shd w:val="clear" w:color="auto" w:fill="FFFFFF"/>
+        </w:rPr>
+        <w:t xml:space="preserve"> C, Unger M, </w:t>
+      </w:r>
+      <w:proofErr w:type="spellStart"/>
+      <w:r>
+        <w:rPr>
+          <w:rFonts w:ascii="Times New Roman" w:hAnsi="Times New Roman"/>
+          <w:color w:val="222222"/>
+          <w:sz w:val="24"/>
+          <w:shd w:val="clear" w:color="auto" w:fill="FFFFFF"/>
+        </w:rPr>
+        <w:t>Pelet</w:t>
+      </w:r>
+      <w:proofErr w:type="spellEnd"/>
+      <w:r>
+        <w:rPr>
+          <w:rFonts w:ascii="Times New Roman" w:hAnsi="Times New Roman"/>
+          <w:color w:val="222222"/>
+          <w:sz w:val="24"/>
+          <w:shd w:val="clear" w:color="auto" w:fill="FFFFFF"/>
+        </w:rPr>
+        <w:t xml:space="preserve"> S, Peter M, </w:t>
+      </w:r>
+      <w:proofErr w:type="spellStart"/>
+      <w:r>
+        <w:rPr>
+          <w:rFonts w:ascii="Times New Roman" w:hAnsi="Times New Roman"/>
+          <w:color w:val="222222"/>
+          <w:sz w:val="24"/>
+          <w:shd w:val="clear" w:color="auto" w:fill="FFFFFF"/>
+        </w:rPr>
+        <w:t>Koeppl</w:t>
+      </w:r>
+      <w:proofErr w:type="spellEnd"/>
+      <w:r>
+        <w:rPr>
+          <w:rFonts w:ascii="Times New Roman" w:hAnsi="Times New Roman"/>
+          <w:color w:val="222222"/>
+          <w:sz w:val="24"/>
+          <w:shd w:val="clear" w:color="auto" w:fill="FFFFFF"/>
+        </w:rPr>
+        <w:t xml:space="preserve"> H., Scalable inference of heterogeneous reaction kinetics from pooled single-cell recordings. Nat Methods 2014, 11(2):197-202</w:t>
       </w:r>
       <w:r>
         <w:rPr>
@@ -3906,14 +5023,125 @@
         </w:rPr>
         <w:br/>
       </w:r>
-      <w:r>
-        <w:rPr>
-          <w:rFonts w:ascii="Times New Roman" w:hAnsi="Times New Roman"/>
-          <w:color w:val="222222"/>
-          <w:sz w:val="24"/>
-          <w:shd w:val="clear" w:color="auto" w:fill="FFFFFF"/>
-        </w:rPr>
-        <w:t>Zechner C, Ruess J, Krenn P, et al. Moment-based inference predicts bimodality in transient gene expression. Proc Natl Acad Sci U S A. 2012;109(21):8340–8345</w:t>
+      <w:proofErr w:type="spellStart"/>
+      <w:r>
+        <w:rPr>
+          <w:rFonts w:ascii="Times New Roman" w:hAnsi="Times New Roman"/>
+          <w:color w:val="222222"/>
+          <w:sz w:val="24"/>
+          <w:shd w:val="clear" w:color="auto" w:fill="FFFFFF"/>
+        </w:rPr>
+        <w:t>Zechner</w:t>
+      </w:r>
+      <w:proofErr w:type="spellEnd"/>
+      <w:r>
+        <w:rPr>
+          <w:rFonts w:ascii="Times New Roman" w:hAnsi="Times New Roman"/>
+          <w:color w:val="222222"/>
+          <w:sz w:val="24"/>
+          <w:shd w:val="clear" w:color="auto" w:fill="FFFFFF"/>
+        </w:rPr>
+        <w:t xml:space="preserve"> C, </w:t>
+      </w:r>
+      <w:proofErr w:type="spellStart"/>
+      <w:r>
+        <w:rPr>
+          <w:rFonts w:ascii="Times New Roman" w:hAnsi="Times New Roman"/>
+          <w:color w:val="222222"/>
+          <w:sz w:val="24"/>
+          <w:shd w:val="clear" w:color="auto" w:fill="FFFFFF"/>
+        </w:rPr>
+        <w:t>Ruess</w:t>
+      </w:r>
+      <w:proofErr w:type="spellEnd"/>
+      <w:r>
+        <w:rPr>
+          <w:rFonts w:ascii="Times New Roman" w:hAnsi="Times New Roman"/>
+          <w:color w:val="222222"/>
+          <w:sz w:val="24"/>
+          <w:shd w:val="clear" w:color="auto" w:fill="FFFFFF"/>
+        </w:rPr>
+        <w:t xml:space="preserve"> J, </w:t>
+      </w:r>
+      <w:proofErr w:type="spellStart"/>
+      <w:r>
+        <w:rPr>
+          <w:rFonts w:ascii="Times New Roman" w:hAnsi="Times New Roman"/>
+          <w:color w:val="222222"/>
+          <w:sz w:val="24"/>
+          <w:shd w:val="clear" w:color="auto" w:fill="FFFFFF"/>
+        </w:rPr>
+        <w:t>Krenn</w:t>
+      </w:r>
+      <w:proofErr w:type="spellEnd"/>
+      <w:r>
+        <w:rPr>
+          <w:rFonts w:ascii="Times New Roman" w:hAnsi="Times New Roman"/>
+          <w:color w:val="222222"/>
+          <w:sz w:val="24"/>
+          <w:shd w:val="clear" w:color="auto" w:fill="FFFFFF"/>
+        </w:rPr>
+        <w:t xml:space="preserve"> P, et al. Moment-based inference predicts bimodality in transient gene expression. </w:t>
+      </w:r>
+      <w:proofErr w:type="spellStart"/>
+      <w:r>
+        <w:rPr>
+          <w:rFonts w:ascii="Times New Roman" w:hAnsi="Times New Roman"/>
+          <w:color w:val="222222"/>
+          <w:sz w:val="24"/>
+          <w:shd w:val="clear" w:color="auto" w:fill="FFFFFF"/>
+        </w:rPr>
+        <w:t>Proc</w:t>
+      </w:r>
+      <w:proofErr w:type="spellEnd"/>
+      <w:r>
+        <w:rPr>
+          <w:rFonts w:ascii="Times New Roman" w:hAnsi="Times New Roman"/>
+          <w:color w:val="222222"/>
+          <w:sz w:val="24"/>
+          <w:shd w:val="clear" w:color="auto" w:fill="FFFFFF"/>
+        </w:rPr>
+        <w:t xml:space="preserve"> Natl </w:t>
+      </w:r>
+      <w:proofErr w:type="spellStart"/>
+      <w:r>
+        <w:rPr>
+          <w:rFonts w:ascii="Times New Roman" w:hAnsi="Times New Roman"/>
+          <w:color w:val="222222"/>
+          <w:sz w:val="24"/>
+          <w:shd w:val="clear" w:color="auto" w:fill="FFFFFF"/>
+        </w:rPr>
+        <w:t>Acad</w:t>
+      </w:r>
+      <w:proofErr w:type="spellEnd"/>
+      <w:r>
+        <w:rPr>
+          <w:rFonts w:ascii="Times New Roman" w:hAnsi="Times New Roman"/>
+          <w:color w:val="222222"/>
+          <w:sz w:val="24"/>
+          <w:shd w:val="clear" w:color="auto" w:fill="FFFFFF"/>
+        </w:rPr>
+        <w:t xml:space="preserve"> </w:t>
+      </w:r>
+      <w:proofErr w:type="spellStart"/>
+      <w:r>
+        <w:rPr>
+          <w:rFonts w:ascii="Times New Roman" w:hAnsi="Times New Roman"/>
+          <w:color w:val="222222"/>
+          <w:sz w:val="24"/>
+          <w:shd w:val="clear" w:color="auto" w:fill="FFFFFF"/>
+        </w:rPr>
+        <w:t>Sci</w:t>
+      </w:r>
+      <w:proofErr w:type="spellEnd"/>
+      <w:r>
+        <w:rPr>
+          <w:rFonts w:ascii="Times New Roman" w:hAnsi="Times New Roman"/>
+          <w:color w:val="222222"/>
+          <w:sz w:val="24"/>
+          <w:shd w:val="clear" w:color="auto" w:fill="FFFFFF"/>
+        </w:rPr>
+        <w:t xml:space="preserve"> U S A. 2012;109(21):8340–8345</w:t>
       </w:r>
       <w:r>
         <w:rPr>
@@ -3955,7 +5183,107 @@
           <w:sz w:val="24"/>
           <w:shd w:val="clear" w:color="auto" w:fill="FFFFFF"/>
         </w:rPr>
-        <w:t>Gregor Neuert, Brian Munsky, Rui Zhen Tan, Leonid Teytelman, Mustafa Khammash and Alexander van Oudenaarden, Systematic Identification of Signal-Activated Stochastic Gene Regulation , Science, vol. 339: no. 6119, pp. 584-587</w:t>
+        <w:t xml:space="preserve">Gregor </w:t>
+      </w:r>
+      <w:proofErr w:type="spellStart"/>
+      <w:r>
+        <w:rPr>
+          <w:rFonts w:ascii="Times New Roman" w:hAnsi="Times New Roman"/>
+          <w:color w:val="222222"/>
+          <w:sz w:val="24"/>
+          <w:shd w:val="clear" w:color="auto" w:fill="FFFFFF"/>
+        </w:rPr>
+        <w:t>Neuert</w:t>
+      </w:r>
+      <w:proofErr w:type="spellEnd"/>
+      <w:r>
+        <w:rPr>
+          <w:rFonts w:ascii="Times New Roman" w:hAnsi="Times New Roman"/>
+          <w:color w:val="222222"/>
+          <w:sz w:val="24"/>
+          <w:shd w:val="clear" w:color="auto" w:fill="FFFFFF"/>
+        </w:rPr>
+        <w:t xml:space="preserve">, Brian </w:t>
+      </w:r>
+      <w:proofErr w:type="spellStart"/>
+      <w:r>
+        <w:rPr>
+          <w:rFonts w:ascii="Times New Roman" w:hAnsi="Times New Roman"/>
+          <w:color w:val="222222"/>
+          <w:sz w:val="24"/>
+          <w:shd w:val="clear" w:color="auto" w:fill="FFFFFF"/>
+        </w:rPr>
+        <w:t>Munsky</w:t>
+      </w:r>
+      <w:proofErr w:type="spellEnd"/>
+      <w:r>
+        <w:rPr>
+          <w:rFonts w:ascii="Times New Roman" w:hAnsi="Times New Roman"/>
+          <w:color w:val="222222"/>
+          <w:sz w:val="24"/>
+          <w:shd w:val="clear" w:color="auto" w:fill="FFFFFF"/>
+        </w:rPr>
+        <w:t xml:space="preserve">, </w:t>
+      </w:r>
+      <w:proofErr w:type="spellStart"/>
+      <w:r>
+        <w:rPr>
+          <w:rFonts w:ascii="Times New Roman" w:hAnsi="Times New Roman"/>
+          <w:color w:val="222222"/>
+          <w:sz w:val="24"/>
+          <w:shd w:val="clear" w:color="auto" w:fill="FFFFFF"/>
+        </w:rPr>
+        <w:t>Rui</w:t>
+      </w:r>
+      <w:proofErr w:type="spellEnd"/>
+      <w:r>
+        <w:rPr>
+          <w:rFonts w:ascii="Times New Roman" w:hAnsi="Times New Roman"/>
+          <w:color w:val="222222"/>
+          <w:sz w:val="24"/>
+          <w:shd w:val="clear" w:color="auto" w:fill="FFFFFF"/>
+        </w:rPr>
+        <w:t xml:space="preserve"> Zhen Tan, Leonid </w:t>
+      </w:r>
+      <w:proofErr w:type="spellStart"/>
+      <w:r>
+        <w:rPr>
+          <w:rFonts w:ascii="Times New Roman" w:hAnsi="Times New Roman"/>
+          <w:color w:val="222222"/>
+          <w:sz w:val="24"/>
+          <w:shd w:val="clear" w:color="auto" w:fill="FFFFFF"/>
+        </w:rPr>
+        <w:t>Teytelman</w:t>
+      </w:r>
+      <w:proofErr w:type="spellEnd"/>
+      <w:r>
+        <w:rPr>
+          <w:rFonts w:ascii="Times New Roman" w:hAnsi="Times New Roman"/>
+          <w:color w:val="222222"/>
+          <w:sz w:val="24"/>
+          <w:shd w:val="clear" w:color="auto" w:fill="FFFFFF"/>
+        </w:rPr>
+        <w:t xml:space="preserve">, Mustafa Khammash and Alexander van </w:t>
+      </w:r>
+      <w:proofErr w:type="spellStart"/>
+      <w:r>
+        <w:rPr>
+          <w:rFonts w:ascii="Times New Roman" w:hAnsi="Times New Roman"/>
+          <w:color w:val="222222"/>
+          <w:sz w:val="24"/>
+          <w:shd w:val="clear" w:color="auto" w:fill="FFFFFF"/>
+        </w:rPr>
+        <w:t>Oudenaarden</w:t>
+      </w:r>
+      <w:proofErr w:type="spellEnd"/>
+      <w:r>
+        <w:rPr>
+          <w:rFonts w:ascii="Times New Roman" w:hAnsi="Times New Roman"/>
+          <w:color w:val="222222"/>
+          <w:sz w:val="24"/>
+          <w:shd w:val="clear" w:color="auto" w:fill="FFFFFF"/>
+        </w:rPr>
+        <w:t>, Systematic Identification of Signal-Activated Stochastic Gene Regulation , Science, vol. 339: no. 6119, pp. 584-587</w:t>
       </w:r>
       <w:r>
         <w:rPr>
@@ -4070,8 +5398,9 @@
           <w:sz w:val="24"/>
           <w:shd w:val="clear" w:color="auto" w:fill="FFFFFF"/>
         </w:rPr>
-        <w:t xml:space="preserve">“Since HODEs assume the state of each cell evolves continuously over time, experimental data tracing individual cell trajectories through time constitutes a richer data resource. Fluorescent Recovery After Photo-bleaching (FRAP) is one such method, which follows the time-dependent response of cells after an initial bleaching (Karlsson et al., 2015). Methods exists, broadly under the banner of ``nonlinear mixed effects models'', which uses cell trajectories - individual time series of cellular quantities - to estimate both cellular variation and qualities of measurement noise. See, for example, Karlsson et al., 2015, Zechner et al., 2014, Dharmarajan et al., 2019. The demands of obtaining such data are, however, higher and typically involve either </w:t>
-      </w:r>
+        <w:t>“Since HODEs assume the state of each cell evolves continuously over time, experimental data tracing individual cell trajectories through time constitutes a richer data resource. Fluorescent Recovery After Photo-bleaching (FRAP) is one such method, which follows the time-dependent response of cells after an initial bleaching (</w:t>
+      </w:r>
+      <w:proofErr w:type="spellStart"/>
       <w:r>
         <w:rPr>
           <w:rFonts w:ascii="Times New Roman" w:hAnsi="Times New Roman"/>
@@ -4080,37 +5409,208 @@
           <w:sz w:val="24"/>
           <w:shd w:val="clear" w:color="auto" w:fill="FFFFFF"/>
         </w:rPr>
+        <w:t>Karlsson</w:t>
+      </w:r>
+      <w:proofErr w:type="spellEnd"/>
+      <w:r>
+        <w:rPr>
+          <w:rFonts w:ascii="Times New Roman" w:hAnsi="Times New Roman"/>
+          <w:iCs/>
+          <w:color w:val="0070C0"/>
+          <w:sz w:val="24"/>
+          <w:shd w:val="clear" w:color="auto" w:fill="FFFFFF"/>
+        </w:rPr>
+        <w:t xml:space="preserve"> et al., 2015). Methods exists, broadly under the banner of ``nonlinear mixed effects models'', which uses cell trajectories - individual time series of cellular quantities - to estimate both cellular variation and qualities of measurement noise. See, for example, </w:t>
+      </w:r>
+      <w:proofErr w:type="spellStart"/>
+      <w:r>
+        <w:rPr>
+          <w:rFonts w:ascii="Times New Roman" w:hAnsi="Times New Roman"/>
+          <w:iCs/>
+          <w:color w:val="0070C0"/>
+          <w:sz w:val="24"/>
+          <w:shd w:val="clear" w:color="auto" w:fill="FFFFFF"/>
+        </w:rPr>
+        <w:t>Karlsson</w:t>
+      </w:r>
+      <w:proofErr w:type="spellEnd"/>
+      <w:r>
+        <w:rPr>
+          <w:rFonts w:ascii="Times New Roman" w:hAnsi="Times New Roman"/>
+          <w:iCs/>
+          <w:color w:val="0070C0"/>
+          <w:sz w:val="24"/>
+          <w:shd w:val="clear" w:color="auto" w:fill="FFFFFF"/>
+        </w:rPr>
+        <w:t xml:space="preserve"> et al., 2015, </w:t>
+      </w:r>
+      <w:proofErr w:type="spellStart"/>
+      <w:r>
+        <w:rPr>
+          <w:rFonts w:ascii="Times New Roman" w:hAnsi="Times New Roman"/>
+          <w:iCs/>
+          <w:color w:val="0070C0"/>
+          <w:sz w:val="24"/>
+          <w:shd w:val="clear" w:color="auto" w:fill="FFFFFF"/>
+        </w:rPr>
+        <w:t>Zechner</w:t>
+      </w:r>
+      <w:proofErr w:type="spellEnd"/>
+      <w:r>
+        <w:rPr>
+          <w:rFonts w:ascii="Times New Roman" w:hAnsi="Times New Roman"/>
+          <w:iCs/>
+          <w:color w:val="0070C0"/>
+          <w:sz w:val="24"/>
+          <w:shd w:val="clear" w:color="auto" w:fill="FFFFFF"/>
+        </w:rPr>
+        <w:t xml:space="preserve"> et al., 2014, </w:t>
+      </w:r>
+      <w:proofErr w:type="spellStart"/>
+      <w:r>
+        <w:rPr>
+          <w:rFonts w:ascii="Times New Roman" w:hAnsi="Times New Roman"/>
+          <w:iCs/>
+          <w:color w:val="0070C0"/>
+          <w:sz w:val="24"/>
+          <w:shd w:val="clear" w:color="auto" w:fill="FFFFFF"/>
+        </w:rPr>
+        <w:t>Dharmarajan</w:t>
+      </w:r>
+      <w:proofErr w:type="spellEnd"/>
+      <w:r>
+        <w:rPr>
+          <w:rFonts w:ascii="Times New Roman" w:hAnsi="Times New Roman"/>
+          <w:iCs/>
+          <w:color w:val="0070C0"/>
+          <w:sz w:val="24"/>
+          <w:shd w:val="clear" w:color="auto" w:fill="FFFFFF"/>
+        </w:rPr>
+        <w:t xml:space="preserve"> et al., 2019. The demands of obtaining such data are, however, higher and typically involve either </w:t>
+      </w:r>
+      <w:r>
+        <w:rPr>
+          <w:rFonts w:ascii="Times New Roman" w:hAnsi="Times New Roman"/>
+          <w:iCs/>
+          <w:color w:val="0070C0"/>
+          <w:sz w:val="24"/>
+          <w:shd w:val="clear" w:color="auto" w:fill="FFFFFF"/>
+        </w:rPr>
         <w:lastRenderedPageBreak/>
-        <w:t>tracking individual cells through imaging methods (Hilsenbeck et al., 2016), or trapping cells in a spatial position where they can be monitored over time (Fritzsch et al., 2012). These techniques impose severe restrictions on experimental practices meaning they cannot be used in many circumstances, including for online monitoring of biotechnological processes or analysis of in vivo studies. For this reason, ``snapshot'' data continues to play an important role for determining cell level variability in many applications and in this paper we restrict analysis to only such data.”</w:t>
-      </w:r>
-    </w:p>
-    <w:p>
-      <w:pPr>
-        <w:rPr>
-          <w:rFonts w:ascii="Times New Roman" w:hAnsi="Times New Roman"/>
+        <w:t>tracking individual cells through imaging methods (</w:t>
+      </w:r>
+      <w:proofErr w:type="spellStart"/>
+      <w:r>
+        <w:rPr>
+          <w:rFonts w:ascii="Times New Roman" w:hAnsi="Times New Roman"/>
+          <w:iCs/>
           <w:color w:val="0070C0"/>
           <w:sz w:val="24"/>
           <w:shd w:val="clear" w:color="auto" w:fill="FFFFFF"/>
         </w:rPr>
-      </w:pPr>
-    </w:p>
-    <w:p>
-      <w:pPr>
-        <w:rPr>
-          <w:rFonts w:ascii="Times New Roman" w:hAnsi="Times New Roman"/>
-          <w:color w:val="222222"/>
-          <w:sz w:val="24"/>
-          <w:shd w:val="clear" w:color="auto" w:fill="FFFFFF"/>
-        </w:rPr>
-      </w:pPr>
-      <w:r>
-        <w:rPr>
-          <w:rFonts w:ascii="Times New Roman" w:hAnsi="Times New Roman"/>
-          <w:color w:val="222222"/>
-          <w:sz w:val="24"/>
-          <w:shd w:val="clear" w:color="auto" w:fill="FFFFFF"/>
-        </w:rPr>
-        <w:t xml:space="preserve">2. The originality of this work relative to approaches in the computational biology literature is the focus on underdetermined systems, where unknown individual parameters are more than measurements. Though the analysis proposed is interesting in itself, it does not cite any of the identifiability studies in the literature (as eg as part of some of the works above, and more works by the same authors and others). </w:t>
+        <w:t>Hilsenbeck</w:t>
+      </w:r>
+      <w:proofErr w:type="spellEnd"/>
+      <w:r>
+        <w:rPr>
+          <w:rFonts w:ascii="Times New Roman" w:hAnsi="Times New Roman"/>
+          <w:iCs/>
+          <w:color w:val="0070C0"/>
+          <w:sz w:val="24"/>
+          <w:shd w:val="clear" w:color="auto" w:fill="FFFFFF"/>
+        </w:rPr>
+        <w:t xml:space="preserve"> et al., 2016), or trapping cells in a spatial position where they can be monitored over time (</w:t>
+      </w:r>
+      <w:proofErr w:type="spellStart"/>
+      <w:r>
+        <w:rPr>
+          <w:rFonts w:ascii="Times New Roman" w:hAnsi="Times New Roman"/>
+          <w:iCs/>
+          <w:color w:val="0070C0"/>
+          <w:sz w:val="24"/>
+          <w:shd w:val="clear" w:color="auto" w:fill="FFFFFF"/>
+        </w:rPr>
+        <w:t>Fritzsch</w:t>
+      </w:r>
+      <w:proofErr w:type="spellEnd"/>
+      <w:r>
+        <w:rPr>
+          <w:rFonts w:ascii="Times New Roman" w:hAnsi="Times New Roman"/>
+          <w:iCs/>
+          <w:color w:val="0070C0"/>
+          <w:sz w:val="24"/>
+          <w:shd w:val="clear" w:color="auto" w:fill="FFFFFF"/>
+        </w:rPr>
+        <w:t xml:space="preserve"> et al., 2012). These techniques impose severe restrictions on experimental practices meaning they cannot be used in many circumstances, including for online monitoring of biotechnological processes or analysis of in vivo studies. For this reason, ``snapshot'' data continues to play an important role for determining cell level variability in many applications and in this paper we restrict analysis to only such data.”</w:t>
+      </w:r>
+    </w:p>
+    <w:p>
+      <w:pPr>
+        <w:rPr>
+          <w:rFonts w:ascii="Times New Roman" w:hAnsi="Times New Roman"/>
+          <w:color w:val="0070C0"/>
+          <w:sz w:val="24"/>
+          <w:shd w:val="clear" w:color="auto" w:fill="FFFFFF"/>
+        </w:rPr>
+      </w:pPr>
+    </w:p>
+    <w:p>
+      <w:pPr>
+        <w:rPr>
+          <w:rFonts w:ascii="Times New Roman" w:hAnsi="Times New Roman"/>
+          <w:color w:val="222222"/>
+          <w:sz w:val="24"/>
+          <w:shd w:val="clear" w:color="auto" w:fill="FFFFFF"/>
+        </w:rPr>
+      </w:pPr>
+      <w:r>
+        <w:rPr>
+          <w:rFonts w:ascii="Times New Roman" w:hAnsi="Times New Roman"/>
+          <w:color w:val="222222"/>
+          <w:sz w:val="24"/>
+          <w:shd w:val="clear" w:color="auto" w:fill="FFFFFF"/>
+        </w:rPr>
+        <w:t xml:space="preserve">2. The originality of this work relative to approaches in the computational biology literature is the focus on underdetermined systems, where unknown individual parameters are more than measurements. Though the analysis proposed is interesting in itself, it does not cite any of the </w:t>
+      </w:r>
+      <w:proofErr w:type="spellStart"/>
+      <w:r>
+        <w:rPr>
+          <w:rFonts w:ascii="Times New Roman" w:hAnsi="Times New Roman"/>
+          <w:color w:val="222222"/>
+          <w:sz w:val="24"/>
+          <w:shd w:val="clear" w:color="auto" w:fill="FFFFFF"/>
+        </w:rPr>
+        <w:t>identifiability</w:t>
+      </w:r>
+      <w:proofErr w:type="spellEnd"/>
+      <w:r>
+        <w:rPr>
+          <w:rFonts w:ascii="Times New Roman" w:hAnsi="Times New Roman"/>
+          <w:color w:val="222222"/>
+          <w:sz w:val="24"/>
+          <w:shd w:val="clear" w:color="auto" w:fill="FFFFFF"/>
+        </w:rPr>
+        <w:t xml:space="preserve"> studies in the literature (as </w:t>
+      </w:r>
+      <w:proofErr w:type="spellStart"/>
+      <w:r>
+        <w:rPr>
+          <w:rFonts w:ascii="Times New Roman" w:hAnsi="Times New Roman"/>
+          <w:color w:val="222222"/>
+          <w:sz w:val="24"/>
+          <w:shd w:val="clear" w:color="auto" w:fill="FFFFFF"/>
+        </w:rPr>
+        <w:t>eg</w:t>
+      </w:r>
+      <w:proofErr w:type="spellEnd"/>
+      <w:r>
+        <w:rPr>
+          <w:rFonts w:ascii="Times New Roman" w:hAnsi="Times New Roman"/>
+          <w:color w:val="222222"/>
+          <w:sz w:val="24"/>
+          <w:shd w:val="clear" w:color="auto" w:fill="FFFFFF"/>
+        </w:rPr>
+        <w:t xml:space="preserve"> as part of some of the works above, and more works by the same authors and others). </w:t>
       </w:r>
     </w:p>
     <w:p>
@@ -4173,7 +5673,87 @@
           <w:sz w:val="24"/>
           <w:shd w:val="clear" w:color="auto" w:fill="FFFFFF"/>
         </w:rPr>
-        <w:t>More ackwardly, it focuses on showing that the wrong Bayesian priors drive parameter estimates far from their actual values (or regions of variability), although the observed snapshots are well fitted. In the interest of the application (which seems to be the main goal of the paper, see also point 3 below), I don't see the utility of this. Little is said in the paper on how well variability of parameters can be estimated even in presence of unidentifiability (for instance, by a - Bayesian ? - inference of all equivalent parameters compatible with the observations, which should ideally include the true parameter distributions). Surprisingly, in most of the examples given, parameters do not even seem to be simulated, while the authors directly generate arbitrary snapshot measurements. Where parameters are simulated, only the negative effect of bad priors on the inference of the unknown parameters is discussed (Section 4.3.1). Finally, no word is spent on the relevance of these underdetermined problems: In practice, people try to avoid them either by collection of more data (as is most often the case in practice), or by model reduction (notably to address structural identifiability issues).</w:t>
+        <w:t xml:space="preserve">More </w:t>
+      </w:r>
+      <w:proofErr w:type="spellStart"/>
+      <w:r>
+        <w:rPr>
+          <w:rFonts w:ascii="Times New Roman" w:hAnsi="Times New Roman"/>
+          <w:color w:val="222222"/>
+          <w:sz w:val="24"/>
+          <w:shd w:val="clear" w:color="auto" w:fill="FFFFFF"/>
+        </w:rPr>
+        <w:t>ackwardly</w:t>
+      </w:r>
+      <w:proofErr w:type="spellEnd"/>
+      <w:r>
+        <w:rPr>
+          <w:rFonts w:ascii="Times New Roman" w:hAnsi="Times New Roman"/>
+          <w:color w:val="222222"/>
+          <w:sz w:val="24"/>
+          <w:shd w:val="clear" w:color="auto" w:fill="FFFFFF"/>
+        </w:rPr>
+        <w:t xml:space="preserve">, it focuses on showing that the wrong Bayesian priors drive parameter estimates far from their actual values (or regions of variability), although the observed snapshots are well fitted. In the interest of the application (which seems to be the main goal of the paper, see also point 3 below), I don't see the utility of this. Little is said in the paper on how well variability of parameters can be estimated even in presence of </w:t>
+      </w:r>
+      <w:proofErr w:type="spellStart"/>
+      <w:r>
+        <w:rPr>
+          <w:rFonts w:ascii="Times New Roman" w:hAnsi="Times New Roman"/>
+          <w:color w:val="222222"/>
+          <w:sz w:val="24"/>
+          <w:shd w:val="clear" w:color="auto" w:fill="FFFFFF"/>
+        </w:rPr>
+        <w:t>unidentifiability</w:t>
+      </w:r>
+      <w:proofErr w:type="spellEnd"/>
+      <w:r>
+        <w:rPr>
+          <w:rFonts w:ascii="Times New Roman" w:hAnsi="Times New Roman"/>
+          <w:color w:val="222222"/>
+          <w:sz w:val="24"/>
+          <w:shd w:val="clear" w:color="auto" w:fill="FFFFFF"/>
+        </w:rPr>
+        <w:t xml:space="preserve"> (for instance, by a - </w:t>
+      </w:r>
+      <w:proofErr w:type="gramStart"/>
+      <w:r>
+        <w:rPr>
+          <w:rFonts w:ascii="Times New Roman" w:hAnsi="Times New Roman"/>
+          <w:color w:val="222222"/>
+          <w:sz w:val="24"/>
+          <w:shd w:val="clear" w:color="auto" w:fill="FFFFFF"/>
+        </w:rPr>
+        <w:t>Bayesian ?</w:t>
+      </w:r>
+      <w:proofErr w:type="gramEnd"/>
+      <w:r>
+        <w:rPr>
+          <w:rFonts w:ascii="Times New Roman" w:hAnsi="Times New Roman"/>
+          <w:color w:val="222222"/>
+          <w:sz w:val="24"/>
+          <w:shd w:val="clear" w:color="auto" w:fill="FFFFFF"/>
+        </w:rPr>
+        <w:t xml:space="preserve"> - inference of all equivalent parameters compatible with the observations, which should ideally include the true parameter distributions). Surprisingly, in most of the examples given, parameters do not even seem to be simulated, while the authors directly generate arbitrary snapshot measurements. Where parameters are simulated, only the negative effect of bad priors on the inference of the unknown parameters is discussed (Section 4.3.1). Finally, no word is spent on the relevance of these underdetermined problems: In practice, people try to avoid them either by collection of more data (as is most often the case in practice), or by model reduction (notably to address structural </w:t>
+      </w:r>
+      <w:proofErr w:type="spellStart"/>
+      <w:r>
+        <w:rPr>
+          <w:rFonts w:ascii="Times New Roman" w:hAnsi="Times New Roman"/>
+          <w:color w:val="222222"/>
+          <w:sz w:val="24"/>
+          <w:shd w:val="clear" w:color="auto" w:fill="FFFFFF"/>
+        </w:rPr>
+        <w:t>identifiability</w:t>
+      </w:r>
+      <w:proofErr w:type="spellEnd"/>
+      <w:r>
+        <w:rPr>
+          <w:rFonts w:ascii="Times New Roman" w:hAnsi="Times New Roman"/>
+          <w:color w:val="222222"/>
+          <w:sz w:val="24"/>
+          <w:shd w:val="clear" w:color="auto" w:fill="FFFFFF"/>
+        </w:rPr>
+        <w:t xml:space="preserve"> issues).</w:t>
       </w:r>
     </w:p>
     <w:p>
@@ -4344,7 +5924,25 @@
           <w:color w:val="00B050"/>
           <w:sz w:val="24"/>
         </w:rPr>
-        <w:t>”, and, “we defer to our companion piece for detailed explanation of eqs. (10) and (11).</w:t>
+        <w:t xml:space="preserve">”, and, “we defer to our companion piece for detailed explanation of </w:t>
+      </w:r>
+      <w:proofErr w:type="spellStart"/>
+      <w:r>
+        <w:rPr>
+          <w:rFonts w:ascii="Times New Roman" w:hAnsi="Times New Roman"/>
+          <w:color w:val="00B050"/>
+          <w:sz w:val="24"/>
+        </w:rPr>
+        <w:t>eqs</w:t>
+      </w:r>
+      <w:proofErr w:type="spellEnd"/>
+      <w:r>
+        <w:rPr>
+          <w:rFonts w:ascii="Times New Roman" w:hAnsi="Times New Roman"/>
+          <w:color w:val="00B050"/>
+          <w:sz w:val="24"/>
+        </w:rPr>
+        <w:t>. (10) and (11).</w:t>
       </w:r>
     </w:p>
     <w:p>
@@ -4423,7 +6021,25 @@
           <w:color w:val="00B050"/>
           <w:sz w:val="24"/>
         </w:rPr>
-        <w:t xml:space="preserve"> within funding bodies such as the Wellcome trust, </w:t>
+        <w:t xml:space="preserve"> within funding bodies such as the </w:t>
+      </w:r>
+      <w:proofErr w:type="spellStart"/>
+      <w:r>
+        <w:rPr>
+          <w:rFonts w:ascii="Times New Roman" w:hAnsi="Times New Roman"/>
+          <w:color w:val="00B050"/>
+          <w:sz w:val="24"/>
+        </w:rPr>
+        <w:t>Wellcome</w:t>
+      </w:r>
+      <w:proofErr w:type="spellEnd"/>
+      <w:r>
+        <w:rPr>
+          <w:rFonts w:ascii="Times New Roman" w:hAnsi="Times New Roman"/>
+          <w:color w:val="00B050"/>
+          <w:sz w:val="24"/>
+        </w:rPr>
+        <w:t xml:space="preserve"> trust, </w:t>
       </w:r>
       <w:r>
         <w:rPr>
@@ -4463,7 +6079,25 @@
           <w:color w:val="00B050"/>
           <w:sz w:val="24"/>
         </w:rPr>
-        <w:t xml:space="preserve">code help to make research more generally useful for readers. Alongside this paper, we provide an accompanying tutorial paper and, fully-commented Jupyter </w:t>
+        <w:t xml:space="preserve">code help to make research more generally useful for readers. Alongside this paper, we provide an accompanying tutorial paper and, fully-commented </w:t>
+      </w:r>
+      <w:proofErr w:type="spellStart"/>
+      <w:r>
+        <w:rPr>
+          <w:rFonts w:ascii="Times New Roman" w:hAnsi="Times New Roman"/>
+          <w:color w:val="00B050"/>
+          <w:sz w:val="24"/>
+        </w:rPr>
+        <w:t>Jupyter</w:t>
+      </w:r>
+      <w:proofErr w:type="spellEnd"/>
+      <w:r>
+        <w:rPr>
+          <w:rFonts w:ascii="Times New Roman" w:hAnsi="Times New Roman"/>
+          <w:color w:val="00B050"/>
+          <w:sz w:val="24"/>
+        </w:rPr>
+        <w:t xml:space="preserve"> </w:t>
       </w:r>
       <w:r>
         <w:rPr>
@@ -4931,7 +6565,67 @@
           <w:sz w:val="24"/>
           <w:shd w:val="clear" w:color="auto" w:fill="FFFFFF"/>
         </w:rPr>
-        <w:t>- Eq. (4)-(5) and discussion around it: Definitions are a bit confusing, they are initially given for generic QOIs but then eventually reduced to same functionals measured at several times (eg snapshots)</w:t>
+        <w:t>- Eq. (</w:t>
+      </w:r>
+      <w:proofErr w:type="gramStart"/>
+      <w:r>
+        <w:rPr>
+          <w:rFonts w:ascii="Times New Roman" w:hAnsi="Times New Roman"/>
+          <w:color w:val="222222"/>
+          <w:sz w:val="24"/>
+          <w:shd w:val="clear" w:color="auto" w:fill="FFFFFF"/>
+        </w:rPr>
+        <w:t>4)-(</w:t>
+      </w:r>
+      <w:proofErr w:type="gramEnd"/>
+      <w:r>
+        <w:rPr>
+          <w:rFonts w:ascii="Times New Roman" w:hAnsi="Times New Roman"/>
+          <w:color w:val="222222"/>
+          <w:sz w:val="24"/>
+          <w:shd w:val="clear" w:color="auto" w:fill="FFFFFF"/>
+        </w:rPr>
+        <w:t xml:space="preserve">5) and discussion around it: Definitions are a bit confusing, they are initially given for generic QOIs but then eventually reduced to same </w:t>
+      </w:r>
+      <w:proofErr w:type="spellStart"/>
+      <w:r>
+        <w:rPr>
+          <w:rFonts w:ascii="Times New Roman" w:hAnsi="Times New Roman"/>
+          <w:color w:val="222222"/>
+          <w:sz w:val="24"/>
+          <w:shd w:val="clear" w:color="auto" w:fill="FFFFFF"/>
+        </w:rPr>
+        <w:t>functionals</w:t>
+      </w:r>
+      <w:proofErr w:type="spellEnd"/>
+      <w:r>
+        <w:rPr>
+          <w:rFonts w:ascii="Times New Roman" w:hAnsi="Times New Roman"/>
+          <w:color w:val="222222"/>
+          <w:sz w:val="24"/>
+          <w:shd w:val="clear" w:color="auto" w:fill="FFFFFF"/>
+        </w:rPr>
+        <w:t xml:space="preserve"> measured at several times (</w:t>
+      </w:r>
+      <w:proofErr w:type="spellStart"/>
+      <w:r>
+        <w:rPr>
+          <w:rFonts w:ascii="Times New Roman" w:hAnsi="Times New Roman"/>
+          <w:color w:val="222222"/>
+          <w:sz w:val="24"/>
+          <w:shd w:val="clear" w:color="auto" w:fill="FFFFFF"/>
+        </w:rPr>
+        <w:t>eg</w:t>
+      </w:r>
+      <w:proofErr w:type="spellEnd"/>
+      <w:r>
+        <w:rPr>
+          <w:rFonts w:ascii="Times New Roman" w:hAnsi="Times New Roman"/>
+          <w:color w:val="222222"/>
+          <w:sz w:val="24"/>
+          <w:shd w:val="clear" w:color="auto" w:fill="FFFFFF"/>
+        </w:rPr>
+        <w:t xml:space="preserve"> snapshots)</w:t>
       </w:r>
     </w:p>
     <w:p>
@@ -5258,16 +6952,56 @@
           <w:sz w:val="24"/>
           <w:shd w:val="clear" w:color="auto" w:fill="FFFFFF"/>
         </w:rPr>
-        <w:t xml:space="preserve">- Eq.(8) - </w:t>
-      </w:r>
-      <w:r>
-        <w:rPr>
-          <w:rFonts w:ascii="Times New Roman" w:hAnsi="Times New Roman"/>
-          <w:color w:val="222222"/>
-          <w:sz w:val="24"/>
-          <w:shd w:val="clear" w:color="auto" w:fill="FFFFFF"/>
-        </w:rPr>
-        <w:t>(9) etc: The derivations using D</w:t>
+        <w:t xml:space="preserve">- </w:t>
+      </w:r>
+      <w:proofErr w:type="gramStart"/>
+      <w:r>
+        <w:rPr>
+          <w:rFonts w:ascii="Times New Roman" w:hAnsi="Times New Roman"/>
+          <w:color w:val="222222"/>
+          <w:sz w:val="24"/>
+          <w:shd w:val="clear" w:color="auto" w:fill="FFFFFF"/>
+        </w:rPr>
+        <w:t>Eq.(</w:t>
+      </w:r>
+      <w:proofErr w:type="gramEnd"/>
+      <w:r>
+        <w:rPr>
+          <w:rFonts w:ascii="Times New Roman" w:hAnsi="Times New Roman"/>
+          <w:color w:val="222222"/>
+          <w:sz w:val="24"/>
+          <w:shd w:val="clear" w:color="auto" w:fill="FFFFFF"/>
+        </w:rPr>
+        <w:t xml:space="preserve">8) - </w:t>
+      </w:r>
+      <w:r>
+        <w:rPr>
+          <w:rFonts w:ascii="Times New Roman" w:hAnsi="Times New Roman"/>
+          <w:color w:val="222222"/>
+          <w:sz w:val="24"/>
+          <w:shd w:val="clear" w:color="auto" w:fill="FFFFFF"/>
+        </w:rPr>
+        <w:t xml:space="preserve">(9) </w:t>
+      </w:r>
+      <w:proofErr w:type="spellStart"/>
+      <w:r>
+        <w:rPr>
+          <w:rFonts w:ascii="Times New Roman" w:hAnsi="Times New Roman"/>
+          <w:color w:val="222222"/>
+          <w:sz w:val="24"/>
+          <w:shd w:val="clear" w:color="auto" w:fill="FFFFFF"/>
+        </w:rPr>
+        <w:t>etc</w:t>
+      </w:r>
+      <w:proofErr w:type="spellEnd"/>
+      <w:r>
+        <w:rPr>
+          <w:rFonts w:ascii="Times New Roman" w:hAnsi="Times New Roman"/>
+          <w:color w:val="222222"/>
+          <w:sz w:val="24"/>
+          <w:shd w:val="clear" w:color="auto" w:fill="FFFFFF"/>
+        </w:rPr>
+        <w:t>: The derivations using D</w:t>
       </w:r>
       <w:r>
         <w:rPr>
@@ -5473,7 +7207,18 @@
           <w:sz w:val="24"/>
           <w:shd w:val="clear" w:color="auto" w:fill="FFFFFF"/>
         </w:rPr>
-        <w:t>Results section: In none of the examples parameter posteriors are visually compared with their actual distributions to be recovered (unfortunately, these distributions are in fact not even defined in most examples)</w:t>
+        <w:t>Results section: In none of the examples param</w:t>
+      </w:r>
+      <w:bookmarkStart w:id="32" w:name="_GoBack"/>
+      <w:bookmarkEnd w:id="32"/>
+      <w:r>
+        <w:rPr>
+          <w:rFonts w:ascii="Times New Roman" w:hAnsi="Times New Roman"/>
+          <w:color w:val="222222"/>
+          <w:sz w:val="24"/>
+          <w:shd w:val="clear" w:color="auto" w:fill="FFFFFF"/>
+        </w:rPr>
+        <w:t>eter posteriors are visually compared with their actual distributions to be recovered (unfortunately, these distributions are in fact not even defined in most examples)</w:t>
       </w:r>
     </w:p>
     <w:p>
@@ -5502,25 +7247,16 @@
       <w:r>
         <w:rPr>
           <w:rFonts w:ascii="Times New Roman" w:hAnsi="Times New Roman"/>
-          <w:color w:val="222222"/>
-          <w:sz w:val="24"/>
-          <w:shd w:val="clear" w:color="auto" w:fill="FFFFFF"/>
-        </w:rPr>
-        <w:t>We thank the reviewer</w:t>
-      </w:r>
-      <w:r>
-        <w:rPr>
-          <w:rFonts w:ascii="Times New Roman" w:hAnsi="Times New Roman"/>
-          <w:color w:val="222222"/>
-          <w:sz w:val="24"/>
-          <w:shd w:val="clear" w:color="auto" w:fill="FFFFFF"/>
-        </w:rPr>
-        <w:t xml:space="preserve"> for this point. We agree that we had not previously made it clear how CMC can indeed recover a subset of parameters for underdetermined models. We have now changed figure 6 (and the relevant text) to illustrate how, for the growth factor model, it is possible to identify parameter values / distributions used to generate the output target distributions in the first place.</w:t>
-      </w:r>
-      <w:r>
-        <w:rPr>
-          <w:rFonts w:ascii="Times New Roman" w:hAnsi="Times New Roman"/>
-          <w:color w:val="222222"/>
+          <w:color w:val="00B050"/>
+          <w:sz w:val="24"/>
+          <w:shd w:val="clear" w:color="auto" w:fill="FFFFFF"/>
+        </w:rPr>
+        <w:t>We thank the reviewer for this point. We agree that we had not previously made it clear how CMC can indeed recover a subset of parameters for underdetermined models. We have now changed figure 6 (and the relevant text) to illustrate how, for the growth factor model, it is possible to identify parameter values / distributions used to generate the output target distributions in the first place.</w:t>
+      </w:r>
+      <w:r>
+        <w:rPr>
+          <w:rFonts w:ascii="Times New Roman" w:hAnsi="Times New Roman"/>
+          <w:color w:val="00B050"/>
           <w:sz w:val="24"/>
           <w:shd w:val="clear" w:color="auto" w:fill="FFFFFF"/>
         </w:rPr>
@@ -5529,7 +7265,7 @@
       <w:r>
         <w:rPr>
           <w:rFonts w:ascii="Times New Roman" w:hAnsi="Times New Roman"/>
-          <w:color w:val="222222"/>
+          <w:color w:val="00B050"/>
           <w:sz w:val="24"/>
           <w:shd w:val="clear" w:color="auto" w:fill="FFFFFF"/>
         </w:rPr>
@@ -5538,7 +7274,7 @@
       <w:r>
         <w:rPr>
           <w:rFonts w:ascii="Times New Roman" w:hAnsi="Times New Roman"/>
-          <w:color w:val="222222"/>
+          <w:color w:val="0070C0"/>
           <w:sz w:val="24"/>
           <w:shd w:val="clear" w:color="auto" w:fill="FFFFFF"/>
         </w:rPr>
@@ -5547,130 +7283,121 @@
       <w:r>
         <w:rPr>
           <w:rFonts w:ascii="Times New Roman" w:hAnsi="Times New Roman"/>
-          <w:i/>
           <w:iCs/>
-          <w:color w:val="222222"/>
-          <w:sz w:val="24"/>
-          <w:shd w:val="clear" w:color="auto" w:fill="FFFFFF"/>
-        </w:rPr>
-        <w:t>In both panels of Figure</w:t>
-      </w:r>
-      <w:r>
-        <w:rPr>
-          <w:rFonts w:ascii="Times New Roman" w:hAnsi="Times New Roman"/>
-          <w:i/>
+          <w:color w:val="0070C0"/>
+          <w:sz w:val="24"/>
+          <w:shd w:val="clear" w:color="auto" w:fill="FFFFFF"/>
+        </w:rPr>
+        <w:t xml:space="preserve">In both panels of Figure 6, we also plot the “actual” parameter values as dashed lines: </w:t>
+      </w:r>
+      <w:proofErr w:type="spellStart"/>
+      <w:r>
+        <w:rPr>
+          <w:rFonts w:ascii="Times New Roman" w:hAnsi="Times New Roman"/>
           <w:iCs/>
-          <w:color w:val="222222"/>
-          <w:sz w:val="24"/>
-          <w:shd w:val="clear" w:color="auto" w:fill="FFFFFF"/>
-        </w:rPr>
-        <w:t xml:space="preserve"> 6, </w:t>
-      </w:r>
-      <w:r>
-        <w:rPr>
-          <w:rFonts w:ascii="Times New Roman" w:hAnsi="Times New Roman"/>
-          <w:i/>
+          <w:color w:val="0070C0"/>
+          <w:sz w:val="24"/>
+          <w:shd w:val="clear" w:color="auto" w:fill="FFFFFF"/>
+        </w:rPr>
+        <w:t>for k</w:t>
+      </w:r>
+      <w:proofErr w:type="spellEnd"/>
+      <w:r>
+        <w:rPr>
+          <w:rFonts w:ascii="Times New Roman" w:hAnsi="Times New Roman"/>
           <w:iCs/>
-          <w:color w:val="222222"/>
-          <w:sz w:val="24"/>
-          <w:shd w:val="clear" w:color="auto" w:fill="FFFFFF"/>
-        </w:rPr>
-        <w:t xml:space="preserve">we also plot the </w:t>
-      </w:r>
-      <w:r>
-        <w:rPr>
-          <w:rFonts w:ascii="Times New Roman" w:hAnsi="Times New Roman"/>
-          <w:i/>
+          <w:color w:val="0070C0"/>
+          <w:sz w:val="24"/>
+          <w:shd w:val="clear" w:color="auto" w:fill="FFFFFF"/>
+        </w:rPr>
+        <w:t xml:space="preserve">_-1 and </w:t>
+      </w:r>
+      <w:proofErr w:type="spellStart"/>
+      <w:r>
+        <w:rPr>
+          <w:rFonts w:ascii="Times New Roman" w:hAnsi="Times New Roman"/>
           <w:iCs/>
-          <w:color w:val="222222"/>
-          <w:sz w:val="24"/>
-          <w:shd w:val="clear" w:color="auto" w:fill="FFFFFF"/>
-        </w:rPr>
-        <w:t>“</w:t>
-      </w:r>
-      <w:r>
-        <w:rPr>
-          <w:rFonts w:ascii="Times New Roman" w:hAnsi="Times New Roman"/>
-          <w:i/>
+          <w:color w:val="0070C0"/>
+          <w:sz w:val="24"/>
+          <w:shd w:val="clear" w:color="auto" w:fill="FFFFFF"/>
+        </w:rPr>
+        <w:t>k_deg</w:t>
+      </w:r>
+      <w:proofErr w:type="spellEnd"/>
+      <w:r>
+        <w:rPr>
+          <w:rFonts w:ascii="Times New Roman" w:hAnsi="Times New Roman"/>
           <w:iCs/>
-          <w:color w:val="222222"/>
-          <w:sz w:val="24"/>
-          <w:shd w:val="clear" w:color="auto" w:fill="FFFFFF"/>
-        </w:rPr>
-        <w:t>actual</w:t>
-      </w:r>
-      <w:r>
-        <w:rPr>
-          <w:rFonts w:ascii="Times New Roman" w:hAnsi="Times New Roman"/>
-          <w:i/>
+          <w:color w:val="0070C0"/>
+          <w:sz w:val="24"/>
+          <w:shd w:val="clear" w:color="auto" w:fill="FFFFFF"/>
+        </w:rPr>
+        <w:t>, these indicate the true (fixed) parameter values, and, for k_1 and R_T, they show the mean of each Gaussian sampling distributions (</w:t>
+      </w:r>
+      <w:r>
+        <w:rPr>
+          <w:rFonts w:ascii="Times New Roman" w:hAnsi="Times New Roman"/>
           <w:iCs/>
-          <w:color w:val="222222"/>
-          <w:sz w:val="24"/>
-          <w:shd w:val="clear" w:color="auto" w:fill="FFFFFF"/>
-        </w:rPr>
-        <w:t>”</w:t>
-      </w:r>
-      <w:r>
-        <w:rPr>
-          <w:rFonts w:ascii="Times New Roman" w:hAnsi="Times New Roman"/>
-          <w:i/>
+          <w:color w:val="0070C0"/>
+          <w:sz w:val="24"/>
+          <w:shd w:val="clear" w:color="auto" w:fill="FFFFFF"/>
+        </w:rPr>
+        <w:t xml:space="preserve">+- </w:t>
+      </w:r>
+      <w:r>
+        <w:rPr>
+          <w:rFonts w:ascii="Times New Roman" w:hAnsi="Times New Roman"/>
           <w:iCs/>
-          <w:color w:val="222222"/>
-          <w:sz w:val="24"/>
-          <w:shd w:val="clear" w:color="auto" w:fill="FFFFFF"/>
-        </w:rPr>
-        <w:t xml:space="preserve"> parameter values as dashed lines: for k_-1 and k_deg, these indicate the true (fixed) parameter values, and, for k_1 and R_T, they show the mean of each Gaussian sampling distributions (</w:t>
-      </w:r>
-      <w:r>
-        <w:rPr>
-          <w:rFonts w:ascii="Times New Roman" w:hAnsi="Times New Roman"/>
-          <w:i/>
+          <w:color w:val="0070C0"/>
+          <w:sz w:val="24"/>
+          <w:shd w:val="clear" w:color="auto" w:fill="FFFFFF"/>
+        </w:rPr>
+        <w:t xml:space="preserve">two standard deviations shown by shaded rectangles). For most parameters, these indicate that the area of highest posterior density is close to the causative parameter values. This is reaffirmed in the top panel of Table </w:t>
+      </w:r>
+      <w:r>
+        <w:rPr>
+          <w:rFonts w:ascii="Times New Roman" w:hAnsi="Times New Roman"/>
           <w:iCs/>
-          <w:color w:val="222222"/>
-          <w:sz w:val="24"/>
-          <w:shd w:val="clear" w:color="auto" w:fill="FFFFFF"/>
-        </w:rPr>
-        <w:t xml:space="preserve">+- </w:t>
-      </w:r>
-      <w:r>
-        <w:rPr>
-          <w:rFonts w:ascii="Times New Roman" w:hAnsi="Times New Roman"/>
-          <w:i/>
+          <w:color w:val="0070C0"/>
+          <w:sz w:val="24"/>
+          <w:shd w:val="clear" w:color="auto" w:fill="FFFFFF"/>
+        </w:rPr>
+        <w:t>2,</w:t>
+      </w:r>
+      <w:r>
+        <w:rPr>
+          <w:rFonts w:ascii="Times New Roman" w:hAnsi="Times New Roman"/>
           <w:iCs/>
-          <w:color w:val="222222"/>
-          <w:sz w:val="24"/>
-          <w:shd w:val="clear" w:color="auto" w:fill="FFFFFF"/>
-        </w:rPr>
-        <w:t xml:space="preserve">two standard deviations shown by shaded rectangles). For most parameters, these indicate that the area of highest posterior density is close to the causative parameter values. This is reaffirmed in the top panel of Table </w:t>
-      </w:r>
-      <w:r>
-        <w:rPr>
-          <w:rFonts w:ascii="Times New Roman" w:hAnsi="Times New Roman"/>
-          <w:i/>
+          <w:color w:val="0070C0"/>
+          <w:sz w:val="24"/>
+          <w:shd w:val="clear" w:color="auto" w:fill="FFFFFF"/>
+        </w:rPr>
+        <w:t xml:space="preserve"> where, in all cases, the actual parameter values lie within the estimated </w:t>
+      </w:r>
+      <w:r>
+        <w:rPr>
+          <w:rFonts w:ascii="Times New Roman" w:hAnsi="Times New Roman"/>
           <w:iCs/>
-          <w:color w:val="222222"/>
-          <w:sz w:val="24"/>
-          <w:shd w:val="clear" w:color="auto" w:fill="FFFFFF"/>
-        </w:rPr>
-        <w:t>2,</w:t>
-      </w:r>
-      <w:r>
-        <w:rPr>
-          <w:rFonts w:ascii="Times New Roman" w:hAnsi="Times New Roman"/>
-          <w:i/>
+          <w:color w:val="0070C0"/>
+          <w:sz w:val="24"/>
+          <w:shd w:val="clear" w:color="auto" w:fill="FFFFFF"/>
+        </w:rPr>
+        <w:t>7</w:t>
+      </w:r>
+      <w:r>
+        <w:rPr>
+          <w:rFonts w:ascii="Times New Roman" w:hAnsi="Times New Roman"/>
           <w:iCs/>
-          <w:color w:val="222222"/>
-          <w:sz w:val="24"/>
-          <w:shd w:val="clear" w:color="auto" w:fill="FFFFFF"/>
-        </w:rPr>
-        <w:t xml:space="preserve"> where, in all cases, the actual parameter values lie within the estimated 95\% quantiles for each parameter -- indicating that the parameters were reasonably well identified.</w:t>
-      </w:r>
-      <w:bookmarkStart w:id="32" w:name="_GoBack"/>
-      <w:bookmarkEnd w:id="32"/>
-      <w:r>
-        <w:rPr>
-          <w:rFonts w:ascii="Times New Roman" w:hAnsi="Times New Roman"/>
-          <w:color w:val="222222"/>
+          <w:color w:val="0070C0"/>
+          <w:sz w:val="24"/>
+          <w:shd w:val="clear" w:color="auto" w:fill="FFFFFF"/>
+        </w:rPr>
+        <w:t>5\% quantiles for each parameter -- indicating that the parameters were reasonably well identified.</w:t>
+      </w:r>
+      <w:r>
+        <w:rPr>
+          <w:rFonts w:ascii="Times New Roman" w:hAnsi="Times New Roman"/>
+          <w:color w:val="0070C0"/>
           <w:sz w:val="24"/>
         </w:rPr>
         <w:br/>
@@ -5875,7 +7602,27 @@
           <w:sz w:val="24"/>
           <w:shd w:val="clear" w:color="auto" w:fill="FFFFFF"/>
         </w:rPr>
-        <w:t>- Figure 9: It is not obvious to me that if your priors cover some marginals they also cover the whole joint distribution</w:t>
+        <w:t xml:space="preserve">- Figure 9: It is not obvious to me that if your priors cover some </w:t>
+      </w:r>
+      <w:proofErr w:type="spellStart"/>
+      <w:r>
+        <w:rPr>
+          <w:rFonts w:ascii="Times New Roman" w:hAnsi="Times New Roman"/>
+          <w:color w:val="222222"/>
+          <w:sz w:val="24"/>
+          <w:shd w:val="clear" w:color="auto" w:fill="FFFFFF"/>
+        </w:rPr>
+        <w:t>marginals</w:t>
+      </w:r>
+      <w:proofErr w:type="spellEnd"/>
+      <w:r>
+        <w:rPr>
+          <w:rFonts w:ascii="Times New Roman" w:hAnsi="Times New Roman"/>
+          <w:color w:val="222222"/>
+          <w:sz w:val="24"/>
+          <w:shd w:val="clear" w:color="auto" w:fill="FFFFFF"/>
+        </w:rPr>
+        <w:t xml:space="preserve"> they also cover the whole joint distribution</w:t>
       </w:r>
     </w:p>
     <w:p>
@@ -5973,44 +7720,44 @@
           <w:sz w:val="24"/>
           <w:shd w:val="clear" w:color="auto" w:fill="FFFFFF"/>
         </w:rPr>
+        <w:t>check to determine whether inversion is at all possible. Figure 10 shows that inversion</w:t>
+      </w:r>
+      <w:r>
+        <w:rPr>
+          <w:rFonts w:ascii="Times New Roman" w:hAnsi="Times New Roman"/>
+          <w:i/>
+          <w:color w:val="00B050"/>
+          <w:sz w:val="24"/>
+          <w:shd w:val="clear" w:color="auto" w:fill="FFFFFF"/>
+        </w:rPr>
+        <w:t xml:space="preserve"> is</w:t>
+      </w:r>
+      <w:r>
+        <w:rPr>
+          <w:rFonts w:ascii="Times New Roman" w:hAnsi="Times New Roman"/>
+          <w:color w:val="00B050"/>
+          <w:sz w:val="24"/>
+          <w:shd w:val="clear" w:color="auto" w:fill="FFFFFF"/>
+        </w:rPr>
+        <w:t xml:space="preserve"> possible.</w:t>
+      </w:r>
+    </w:p>
+    <w:p>
+      <w:pPr>
+        <w:rPr>
+          <w:rFonts w:ascii="Times New Roman" w:hAnsi="Times New Roman"/>
+          <w:color w:val="222222"/>
+          <w:sz w:val="24"/>
+          <w:shd w:val="clear" w:color="auto" w:fill="FFFFFF"/>
+        </w:rPr>
+      </w:pPr>
+      <w:r>
+        <w:rPr>
+          <w:rFonts w:ascii="Times New Roman" w:hAnsi="Times New Roman"/>
+          <w:color w:val="222222"/>
+          <w:sz w:val="24"/>
+        </w:rPr>
         <w:lastRenderedPageBreak/>
-        <w:t>check to determine whether inversion is at all possible. Figure 10 shows that inversion</w:t>
-      </w:r>
-      <w:r>
-        <w:rPr>
-          <w:rFonts w:ascii="Times New Roman" w:hAnsi="Times New Roman"/>
-          <w:i/>
-          <w:color w:val="00B050"/>
-          <w:sz w:val="24"/>
-          <w:shd w:val="clear" w:color="auto" w:fill="FFFFFF"/>
-        </w:rPr>
-        <w:t xml:space="preserve"> is</w:t>
-      </w:r>
-      <w:r>
-        <w:rPr>
-          <w:rFonts w:ascii="Times New Roman" w:hAnsi="Times New Roman"/>
-          <w:color w:val="00B050"/>
-          <w:sz w:val="24"/>
-          <w:shd w:val="clear" w:color="auto" w:fill="FFFFFF"/>
-        </w:rPr>
-        <w:t xml:space="preserve"> possible.</w:t>
-      </w:r>
-    </w:p>
-    <w:p>
-      <w:pPr>
-        <w:rPr>
-          <w:rFonts w:ascii="Times New Roman" w:hAnsi="Times New Roman"/>
-          <w:color w:val="222222"/>
-          <w:sz w:val="24"/>
-          <w:shd w:val="clear" w:color="auto" w:fill="FFFFFF"/>
-        </w:rPr>
-      </w:pPr>
-      <w:r>
-        <w:rPr>
-          <w:rFonts w:ascii="Times New Roman" w:hAnsi="Times New Roman"/>
-          <w:color w:val="222222"/>
-          <w:sz w:val="24"/>
-        </w:rPr>
         <w:br/>
       </w:r>
       <w:r>
@@ -6028,7 +7775,27 @@
           <w:sz w:val="24"/>
           <w:shd w:val="clear" w:color="auto" w:fill="FFFFFF"/>
         </w:rPr>
-        <w:t>- Section 4.3.1:; Again, first paragraph is redundant</w:t>
+        <w:t xml:space="preserve">- Section </w:t>
+      </w:r>
+      <w:proofErr w:type="gramStart"/>
+      <w:r>
+        <w:rPr>
+          <w:rFonts w:ascii="Times New Roman" w:hAnsi="Times New Roman"/>
+          <w:color w:val="222222"/>
+          <w:sz w:val="24"/>
+          <w:shd w:val="clear" w:color="auto" w:fill="FFFFFF"/>
+        </w:rPr>
+        <w:t>4.3.1:;</w:t>
+      </w:r>
+      <w:proofErr w:type="gramEnd"/>
+      <w:r>
+        <w:rPr>
+          <w:rFonts w:ascii="Times New Roman" w:hAnsi="Times New Roman"/>
+          <w:color w:val="222222"/>
+          <w:sz w:val="24"/>
+          <w:shd w:val="clear" w:color="auto" w:fill="FFFFFF"/>
+        </w:rPr>
+        <w:t xml:space="preserve"> Again, first paragraph is redundant</w:t>
       </w:r>
     </w:p>
     <w:p>
@@ -6263,7 +8030,7 @@
 </file>
 
 <file path=word/endnotes.xml><?xml version="1.0" encoding="utf-8"?>
-<w:endnotes xmlns:wpc="http://schemas.microsoft.com/office/word/2010/wordprocessingCanvas" xmlns:cx="http://schemas.microsoft.com/office/drawing/2014/chartex" xmlns:cx1="http://schemas.microsoft.com/office/drawing/2015/9/8/chartex" xmlns:cx2="http://schemas.microsoft.com/office/drawing/2015/10/21/chartex" xmlns:cx3="http://schemas.microsoft.com/office/drawing/2016/5/9/chartex" xmlns:cx4="http://schemas.microsoft.com/office/drawing/2016/5/10/chartex" xmlns:cx5="http://schemas.microsoft.com/office/drawing/2016/5/11/chartex" xmlns:cx6="http://schemas.microsoft.com/office/drawing/2016/5/12/chartex" xmlns:cx7="http://schemas.microsoft.com/office/drawing/2016/5/13/chartex" xmlns:cx8="http://schemas.microsoft.com/office/drawing/2016/5/14/chartex" xmlns:mc="http://schemas.openxmlformats.org/markup-compatibility/2006" xmlns:aink="http://schemas.microsoft.com/office/drawing/2016/ink" xmlns:am3d="http://schemas.microsoft.com/office/drawing/2017/model3d" xmlns:o="urn:schemas-microsoft-com:office:office" xmlns:r="http://schemas.openxmlformats.org/officeDocument/2006/relationships" xmlns:m="http://schemas.openxmlformats.org/officeDocument/2006/math" xmlns:v="urn:schemas-microsoft-com:vml" xmlns:wp14="http://schemas.microsoft.com/office/word/2010/wordprocessingDrawing" xmlns:wp="http://schemas.openxmlformats.org/drawingml/2006/wordprocessingDrawing" xmlns:w10="urn:schemas-microsoft-com:office:word" xmlns:w="http://schemas.openxmlformats.org/wordprocessingml/2006/main" xmlns:w14="http://schemas.microsoft.com/office/word/2010/wordml" xmlns:w15="http://schemas.microsoft.com/office/word/2012/wordml" xmlns:w16cid="http://schemas.microsoft.com/office/word/2016/wordml/cid" xmlns:w16se="http://schemas.microsoft.com/office/word/2015/wordml/symex" xmlns:wpg="http://schemas.microsoft.com/office/word/2010/wordprocessingGroup" xmlns:wpi="http://schemas.microsoft.com/office/word/2010/wordprocessingInk" xmlns:wne="http://schemas.microsoft.com/office/word/2006/wordml" xmlns:wps="http://schemas.microsoft.com/office/word/2010/wordprocessingShape" mc:Ignorable="w14 w15 w16se w16cid wp14">
+<w:endnotes xmlns:wpc="http://schemas.microsoft.com/office/word/2010/wordprocessingCanvas" xmlns:cx="http://schemas.microsoft.com/office/drawing/2014/chartex" xmlns:mc="http://schemas.openxmlformats.org/markup-compatibility/2006" xmlns:o="urn:schemas-microsoft-com:office:office" xmlns:r="http://schemas.openxmlformats.org/officeDocument/2006/relationships" xmlns:m="http://schemas.openxmlformats.org/officeDocument/2006/math" xmlns:v="urn:schemas-microsoft-com:vml" xmlns:wp14="http://schemas.microsoft.com/office/word/2010/wordprocessingDrawing" xmlns:wp="http://schemas.openxmlformats.org/drawingml/2006/wordprocessingDrawing" xmlns:w10="urn:schemas-microsoft-com:office:word" xmlns:w="http://schemas.openxmlformats.org/wordprocessingml/2006/main" xmlns:w14="http://schemas.microsoft.com/office/word/2010/wordml" xmlns:w15="http://schemas.microsoft.com/office/word/2012/wordml" xmlns:w16se="http://schemas.microsoft.com/office/word/2015/wordml/symex" xmlns:wpg="http://schemas.microsoft.com/office/word/2010/wordprocessingGroup" xmlns:wpi="http://schemas.microsoft.com/office/word/2010/wordprocessingInk" xmlns:wne="http://schemas.microsoft.com/office/word/2006/wordml" xmlns:wps="http://schemas.microsoft.com/office/word/2010/wordprocessingShape" mc:Ignorable="w14 w15 w16se wp14">
   <w:endnote w:type="separator" w:id="-1">
     <w:p>
       <w:r>
@@ -6282,7 +8049,7 @@
 </file>
 
 <file path=word/footnotes.xml><?xml version="1.0" encoding="utf-8"?>
-<w:footnotes xmlns:wpc="http://schemas.microsoft.com/office/word/2010/wordprocessingCanvas" xmlns:cx="http://schemas.microsoft.com/office/drawing/2014/chartex" xmlns:cx1="http://schemas.microsoft.com/office/drawing/2015/9/8/chartex" xmlns:cx2="http://schemas.microsoft.com/office/drawing/2015/10/21/chartex" xmlns:cx3="http://schemas.microsoft.com/office/drawing/2016/5/9/chartex" xmlns:cx4="http://schemas.microsoft.com/office/drawing/2016/5/10/chartex" xmlns:cx5="http://schemas.microsoft.com/office/drawing/2016/5/11/chartex" xmlns:cx6="http://schemas.microsoft.com/office/drawing/2016/5/12/chartex" xmlns:cx7="http://schemas.microsoft.com/office/drawing/2016/5/13/chartex" xmlns:cx8="http://schemas.microsoft.com/office/drawing/2016/5/14/chartex" xmlns:mc="http://schemas.openxmlformats.org/markup-compatibility/2006" xmlns:aink="http://schemas.microsoft.com/office/drawing/2016/ink" xmlns:am3d="http://schemas.microsoft.com/office/drawing/2017/model3d" xmlns:o="urn:schemas-microsoft-com:office:office" xmlns:r="http://schemas.openxmlformats.org/officeDocument/2006/relationships" xmlns:m="http://schemas.openxmlformats.org/officeDocument/2006/math" xmlns:v="urn:schemas-microsoft-com:vml" xmlns:wp14="http://schemas.microsoft.com/office/word/2010/wordprocessingDrawing" xmlns:wp="http://schemas.openxmlformats.org/drawingml/2006/wordprocessingDrawing" xmlns:w10="urn:schemas-microsoft-com:office:word" xmlns:w="http://schemas.openxmlformats.org/wordprocessingml/2006/main" xmlns:w14="http://schemas.microsoft.com/office/word/2010/wordml" xmlns:w15="http://schemas.microsoft.com/office/word/2012/wordml" xmlns:w16cid="http://schemas.microsoft.com/office/word/2016/wordml/cid" xmlns:w16se="http://schemas.microsoft.com/office/word/2015/wordml/symex" xmlns:wpg="http://schemas.microsoft.com/office/word/2010/wordprocessingGroup" xmlns:wpi="http://schemas.microsoft.com/office/word/2010/wordprocessingInk" xmlns:wne="http://schemas.microsoft.com/office/word/2006/wordml" xmlns:wps="http://schemas.microsoft.com/office/word/2010/wordprocessingShape" mc:Ignorable="w14 w15 w16se w16cid wp14">
+<w:footnotes xmlns:wpc="http://schemas.microsoft.com/office/word/2010/wordprocessingCanvas" xmlns:cx="http://schemas.microsoft.com/office/drawing/2014/chartex" xmlns:mc="http://schemas.openxmlformats.org/markup-compatibility/2006" xmlns:o="urn:schemas-microsoft-com:office:office" xmlns:r="http://schemas.openxmlformats.org/officeDocument/2006/relationships" xmlns:m="http://schemas.openxmlformats.org/officeDocument/2006/math" xmlns:v="urn:schemas-microsoft-com:vml" xmlns:wp14="http://schemas.microsoft.com/office/word/2010/wordprocessingDrawing" xmlns:wp="http://schemas.openxmlformats.org/drawingml/2006/wordprocessingDrawing" xmlns:w10="urn:schemas-microsoft-com:office:word" xmlns:w="http://schemas.openxmlformats.org/wordprocessingml/2006/main" xmlns:w14="http://schemas.microsoft.com/office/word/2010/wordml" xmlns:w15="http://schemas.microsoft.com/office/word/2012/wordml" xmlns:w16se="http://schemas.microsoft.com/office/word/2015/wordml/symex" xmlns:wpg="http://schemas.microsoft.com/office/word/2010/wordprocessingGroup" xmlns:wpi="http://schemas.microsoft.com/office/word/2010/wordprocessingInk" xmlns:wne="http://schemas.microsoft.com/office/word/2006/wordml" xmlns:wps="http://schemas.microsoft.com/office/word/2010/wordprocessingShape" mc:Ignorable="w14 w15 w16se wp14">
   <w:footnote w:type="separator" w:id="-1">
     <w:p>
       <w:r>
@@ -6301,7 +8068,7 @@
 </file>
 
 <file path=word/header1.xml><?xml version="1.0" encoding="utf-8"?>
-<w:hdr xmlns:wpc="http://schemas.microsoft.com/office/word/2010/wordprocessingCanvas" xmlns:cx="http://schemas.microsoft.com/office/drawing/2014/chartex" xmlns:cx1="http://schemas.microsoft.com/office/drawing/2015/9/8/chartex" xmlns:cx2="http://schemas.microsoft.com/office/drawing/2015/10/21/chartex" xmlns:cx3="http://schemas.microsoft.com/office/drawing/2016/5/9/chartex" xmlns:cx4="http://schemas.microsoft.com/office/drawing/2016/5/10/chartex" xmlns:cx5="http://schemas.microsoft.com/office/drawing/2016/5/11/chartex" xmlns:cx6="http://schemas.microsoft.com/office/drawing/2016/5/12/chartex" xmlns:cx7="http://schemas.microsoft.com/office/drawing/2016/5/13/chartex" xmlns:cx8="http://schemas.microsoft.com/office/drawing/2016/5/14/chartex" xmlns:mc="http://schemas.openxmlformats.org/markup-compatibility/2006" xmlns:aink="http://schemas.microsoft.com/office/drawing/2016/ink" xmlns:am3d="http://schemas.microsoft.com/office/drawing/2017/model3d" xmlns:o="urn:schemas-microsoft-com:office:office" xmlns:r="http://schemas.openxmlformats.org/officeDocument/2006/relationships" xmlns:m="http://schemas.openxmlformats.org/officeDocument/2006/math" xmlns:v="urn:schemas-microsoft-com:vml" xmlns:wp14="http://schemas.microsoft.com/office/word/2010/wordprocessingDrawing" xmlns:wp="http://schemas.openxmlformats.org/drawingml/2006/wordprocessingDrawing" xmlns:w10="urn:schemas-microsoft-com:office:word" xmlns:w="http://schemas.openxmlformats.org/wordprocessingml/2006/main" xmlns:w14="http://schemas.microsoft.com/office/word/2010/wordml" xmlns:w15="http://schemas.microsoft.com/office/word/2012/wordml" xmlns:w16cid="http://schemas.microsoft.com/office/word/2016/wordml/cid" xmlns:w16se="http://schemas.microsoft.com/office/word/2015/wordml/symex" xmlns:wpg="http://schemas.microsoft.com/office/word/2010/wordprocessingGroup" xmlns:wpi="http://schemas.microsoft.com/office/word/2010/wordprocessingInk" xmlns:wne="http://schemas.microsoft.com/office/word/2006/wordml" xmlns:wps="http://schemas.microsoft.com/office/word/2010/wordprocessingShape" mc:Ignorable="w14 w15 w16se w16cid wp14">
+<w:hdr xmlns:wpc="http://schemas.microsoft.com/office/word/2010/wordprocessingCanvas" xmlns:cx="http://schemas.microsoft.com/office/drawing/2014/chartex" xmlns:mc="http://schemas.openxmlformats.org/markup-compatibility/2006" xmlns:o="urn:schemas-microsoft-com:office:office" xmlns:r="http://schemas.openxmlformats.org/officeDocument/2006/relationships" xmlns:m="http://schemas.openxmlformats.org/officeDocument/2006/math" xmlns:v="urn:schemas-microsoft-com:vml" xmlns:wp14="http://schemas.microsoft.com/office/word/2010/wordprocessingDrawing" xmlns:wp="http://schemas.openxmlformats.org/drawingml/2006/wordprocessingDrawing" xmlns:w10="urn:schemas-microsoft-com:office:word" xmlns:w="http://schemas.openxmlformats.org/wordprocessingml/2006/main" xmlns:w14="http://schemas.microsoft.com/office/word/2010/wordml" xmlns:w15="http://schemas.microsoft.com/office/word/2012/wordml" xmlns:w16se="http://schemas.microsoft.com/office/word/2015/wordml/symex" xmlns:wpg="http://schemas.microsoft.com/office/word/2010/wordprocessingGroup" xmlns:wpi="http://schemas.microsoft.com/office/word/2010/wordprocessingInk" xmlns:wne="http://schemas.microsoft.com/office/word/2006/wordml" xmlns:wps="http://schemas.microsoft.com/office/word/2010/wordprocessingShape" mc:Ignorable="w14 w15 w16se wp14">
   <w:p>
     <w:pPr>
       <w:pStyle w:val="Header"/>
@@ -6311,7 +8078,7 @@
 </file>
 
 <file path=word/numbering.xml><?xml version="1.0" encoding="utf-8"?>
-<w:numbering xmlns:wpc="http://schemas.microsoft.com/office/word/2010/wordprocessingCanvas" xmlns:cx="http://schemas.microsoft.com/office/drawing/2014/chartex" xmlns:cx1="http://schemas.microsoft.com/office/drawing/2015/9/8/chartex" xmlns:cx2="http://schemas.microsoft.com/office/drawing/2015/10/21/chartex" xmlns:cx3="http://schemas.microsoft.com/office/drawing/2016/5/9/chartex" xmlns:cx4="http://schemas.microsoft.com/office/drawing/2016/5/10/chartex" xmlns:cx5="http://schemas.microsoft.com/office/drawing/2016/5/11/chartex" xmlns:cx6="http://schemas.microsoft.com/office/drawing/2016/5/12/chartex" xmlns:cx7="http://schemas.microsoft.com/office/drawing/2016/5/13/chartex" xmlns:cx8="http://schemas.microsoft.com/office/drawing/2016/5/14/chartex" xmlns:mc="http://schemas.openxmlformats.org/markup-compatibility/2006" xmlns:aink="http://schemas.microsoft.com/office/drawing/2016/ink" xmlns:am3d="http://schemas.microsoft.com/office/drawing/2017/model3d" xmlns:o="urn:schemas-microsoft-com:office:office" xmlns:r="http://schemas.openxmlformats.org/officeDocument/2006/relationships" xmlns:m="http://schemas.openxmlformats.org/officeDocument/2006/math" xmlns:v="urn:schemas-microsoft-com:vml" xmlns:wp14="http://schemas.microsoft.com/office/word/2010/wordprocessingDrawing" xmlns:wp="http://schemas.openxmlformats.org/drawingml/2006/wordprocessingDrawing" xmlns:w10="urn:schemas-microsoft-com:office:word" xmlns:w="http://schemas.openxmlformats.org/wordprocessingml/2006/main" xmlns:w14="http://schemas.microsoft.com/office/word/2010/wordml" xmlns:w15="http://schemas.microsoft.com/office/word/2012/wordml" xmlns:w16cid="http://schemas.microsoft.com/office/word/2016/wordml/cid" xmlns:w16se="http://schemas.microsoft.com/office/word/2015/wordml/symex" xmlns:wpg="http://schemas.microsoft.com/office/word/2010/wordprocessingGroup" xmlns:wpi="http://schemas.microsoft.com/office/word/2010/wordprocessingInk" xmlns:wne="http://schemas.microsoft.com/office/word/2006/wordml" xmlns:wps="http://schemas.microsoft.com/office/word/2010/wordprocessingShape" mc:Ignorable="w14 w15 w16se w16cid wp14">
+<w:numbering xmlns:wpc="http://schemas.microsoft.com/office/word/2010/wordprocessingCanvas" xmlns:cx="http://schemas.microsoft.com/office/drawing/2014/chartex" xmlns:mc="http://schemas.openxmlformats.org/markup-compatibility/2006" xmlns:o="urn:schemas-microsoft-com:office:office" xmlns:r="http://schemas.openxmlformats.org/officeDocument/2006/relationships" xmlns:m="http://schemas.openxmlformats.org/officeDocument/2006/math" xmlns:v="urn:schemas-microsoft-com:vml" xmlns:wp14="http://schemas.microsoft.com/office/word/2010/wordprocessingDrawing" xmlns:wp="http://schemas.openxmlformats.org/drawingml/2006/wordprocessingDrawing" xmlns:w10="urn:schemas-microsoft-com:office:word" xmlns:w="http://schemas.openxmlformats.org/wordprocessingml/2006/main" xmlns:w14="http://schemas.microsoft.com/office/word/2010/wordml" xmlns:w15="http://schemas.microsoft.com/office/word/2012/wordml" xmlns:w16se="http://schemas.microsoft.com/office/word/2015/wordml/symex" xmlns:wpg="http://schemas.microsoft.com/office/word/2010/wordprocessingGroup" xmlns:wpi="http://schemas.microsoft.com/office/word/2010/wordprocessingInk" xmlns:wne="http://schemas.microsoft.com/office/word/2006/wordml" xmlns:wps="http://schemas.microsoft.com/office/word/2010/wordprocessingShape" mc:Ignorable="w14 w15 w16se wp14">
   <w:abstractNum w:abstractNumId="0" w15:restartNumberingAfterBreak="0">
     <w:nsid w:val="0D145FD1"/>
     <w:multiLevelType w:val="hybridMultilevel"/>
@@ -8044,7 +9811,7 @@
 </file>
 
 <file path=word/people.xml><?xml version="1.0" encoding="utf-8"?>
-<w15:people xmlns:wpc="http://schemas.microsoft.com/office/word/2010/wordprocessingCanvas" xmlns:cx="http://schemas.microsoft.com/office/drawing/2014/chartex" xmlns:cx1="http://schemas.microsoft.com/office/drawing/2015/9/8/chartex" xmlns:cx2="http://schemas.microsoft.com/office/drawing/2015/10/21/chartex" xmlns:cx3="http://schemas.microsoft.com/office/drawing/2016/5/9/chartex" xmlns:cx4="http://schemas.microsoft.com/office/drawing/2016/5/10/chartex" xmlns:cx5="http://schemas.microsoft.com/office/drawing/2016/5/11/chartex" xmlns:cx6="http://schemas.microsoft.com/office/drawing/2016/5/12/chartex" xmlns:cx7="http://schemas.microsoft.com/office/drawing/2016/5/13/chartex" xmlns:cx8="http://schemas.microsoft.com/office/drawing/2016/5/14/chartex" xmlns:mc="http://schemas.openxmlformats.org/markup-compatibility/2006" xmlns:aink="http://schemas.microsoft.com/office/drawing/2016/ink" xmlns:am3d="http://schemas.microsoft.com/office/drawing/2017/model3d" xmlns:o="urn:schemas-microsoft-com:office:office" xmlns:r="http://schemas.openxmlformats.org/officeDocument/2006/relationships" xmlns:m="http://schemas.openxmlformats.org/officeDocument/2006/math" xmlns:v="urn:schemas-microsoft-com:vml" xmlns:wp14="http://schemas.microsoft.com/office/word/2010/wordprocessingDrawing" xmlns:wp="http://schemas.openxmlformats.org/drawingml/2006/wordprocessingDrawing" xmlns:w10="urn:schemas-microsoft-com:office:word" xmlns:w="http://schemas.openxmlformats.org/wordprocessingml/2006/main" xmlns:w14="http://schemas.microsoft.com/office/word/2010/wordml" xmlns:w15="http://schemas.microsoft.com/office/word/2012/wordml" xmlns:w16cid="http://schemas.microsoft.com/office/word/2016/wordml/cid" xmlns:w16se="http://schemas.microsoft.com/office/word/2015/wordml/symex" xmlns:wpg="http://schemas.microsoft.com/office/word/2010/wordprocessingGroup" xmlns:wpi="http://schemas.microsoft.com/office/word/2010/wordprocessingInk" xmlns:wne="http://schemas.microsoft.com/office/word/2006/wordml" xmlns:wps="http://schemas.microsoft.com/office/word/2010/wordprocessingShape" mc:Ignorable="w14 w15 w16se w16cid wp14">
+<w15:people xmlns:wpc="http://schemas.microsoft.com/office/word/2010/wordprocessingCanvas" xmlns:cx="http://schemas.microsoft.com/office/drawing/2014/chartex" xmlns:mc="http://schemas.openxmlformats.org/markup-compatibility/2006" xmlns:o="urn:schemas-microsoft-com:office:office" xmlns:r="http://schemas.openxmlformats.org/officeDocument/2006/relationships" xmlns:m="http://schemas.openxmlformats.org/officeDocument/2006/math" xmlns:v="urn:schemas-microsoft-com:vml" xmlns:wp14="http://schemas.microsoft.com/office/word/2010/wordprocessingDrawing" xmlns:wp="http://schemas.openxmlformats.org/drawingml/2006/wordprocessingDrawing" xmlns:w10="urn:schemas-microsoft-com:office:word" xmlns:w="http://schemas.openxmlformats.org/wordprocessingml/2006/main" xmlns:w14="http://schemas.microsoft.com/office/word/2010/wordml" xmlns:w15="http://schemas.microsoft.com/office/word/2012/wordml" xmlns:w16se="http://schemas.microsoft.com/office/word/2015/wordml/symex" xmlns:wpg="http://schemas.microsoft.com/office/word/2010/wordprocessingGroup" xmlns:wpi="http://schemas.microsoft.com/office/word/2010/wordprocessingInk" xmlns:wne="http://schemas.microsoft.com/office/word/2006/wordml" xmlns:wps="http://schemas.microsoft.com/office/word/2010/wordprocessingShape" mc:Ignorable="w14 w15 w16se wp14">
   <w15:person w15:author="Lambert, Benjamin C">
     <w15:presenceInfo w15:providerId="None" w15:userId="Lambert, Benjamin C"/>
   </w15:person>
@@ -8052,7 +9819,7 @@
 </file>
 
 <file path=word/styles.xml><?xml version="1.0" encoding="utf-8"?>
-<w:styles xmlns:mc="http://schemas.openxmlformats.org/markup-compatibility/2006" xmlns:r="http://schemas.openxmlformats.org/officeDocument/2006/relationships" xmlns:w="http://schemas.openxmlformats.org/wordprocessingml/2006/main" xmlns:w14="http://schemas.microsoft.com/office/word/2010/wordml" xmlns:w15="http://schemas.microsoft.com/office/word/2012/wordml" xmlns:w16cid="http://schemas.microsoft.com/office/word/2016/wordml/cid" xmlns:w16se="http://schemas.microsoft.com/office/word/2015/wordml/symex" mc:Ignorable="w14 w15 w16se w16cid">
+<w:styles xmlns:mc="http://schemas.openxmlformats.org/markup-compatibility/2006" xmlns:r="http://schemas.openxmlformats.org/officeDocument/2006/relationships" xmlns:w="http://schemas.openxmlformats.org/wordprocessingml/2006/main" xmlns:w14="http://schemas.microsoft.com/office/word/2010/wordml" xmlns:w15="http://schemas.microsoft.com/office/word/2012/wordml" xmlns:w16se="http://schemas.microsoft.com/office/word/2015/wordml/symex" mc:Ignorable="w14 w15 w16se">
   <w:docDefaults>
     <w:rPrDefault>
       <w:rPr>
@@ -8062,7 +9829,7 @@
     </w:rPrDefault>
     <w:pPrDefault/>
   </w:docDefaults>
-  <w:latentStyles w:defLockedState="0" w:defUIPriority="99" w:defSemiHidden="0" w:defUnhideWhenUsed="0" w:defQFormat="0" w:count="377">
+  <w:latentStyles w:defLockedState="0" w:defUIPriority="99" w:defSemiHidden="0" w:defUnhideWhenUsed="0" w:defQFormat="0" w:count="371">
     <w:lsdException w:name="Normal" w:uiPriority="0" w:qFormat="1"/>
     <w:lsdException w:name="heading 1" w:uiPriority="9" w:qFormat="1"/>
     <w:lsdException w:name="heading 2" w:semiHidden="1" w:uiPriority="9" w:unhideWhenUsed="1" w:qFormat="1"/>
@@ -8425,12 +10192,6 @@
     <w:lsdException w:name="List Table 5 Dark Accent 6" w:uiPriority="50"/>
     <w:lsdException w:name="List Table 6 Colorful Accent 6" w:uiPriority="51"/>
     <w:lsdException w:name="List Table 7 Colorful Accent 6" w:uiPriority="52"/>
-    <w:lsdException w:name="Mention" w:semiHidden="1" w:unhideWhenUsed="1"/>
-    <w:lsdException w:name="Smart Hyperlink" w:semiHidden="1" w:unhideWhenUsed="1"/>
-    <w:lsdException w:name="Hashtag" w:semiHidden="1" w:unhideWhenUsed="1"/>
-    <w:lsdException w:name="Unresolved Mention" w:semiHidden="1" w:unhideWhenUsed="1"/>
-    <w:lsdException w:name="Smart Link" w:semiHidden="1" w:unhideWhenUsed="1"/>
-    <w:lsdException w:name="Smart Link Error" w:semiHidden="1" w:unhideWhenUsed="1"/>
   </w:latentStyles>
   <w:style w:type="paragraph" w:default="1" w:styleId="Normal">
     <w:name w:val="Normal"/>

</xml_diff>